<commit_message>
add composition of AP-parameters description
</commit_message>
<xml_diff>
--- a/ctia_dz_text.docx
+++ b/ctia_dz_text.docx
@@ -496,6 +496,7 @@
         <w:rPr>
           <w:rFonts w:eastAsia="Calibri" w:cs="Times New Roman"/>
           <w:szCs w:val="28"/>
+          <w:lang w:val="ru-RU"/>
         </w:rPr>
       </w:pPr>
       <w:r>
@@ -510,6 +511,7 @@
         <w:rPr>
           <w:rFonts w:eastAsia="Calibri" w:cs="Times New Roman"/>
           <w:szCs w:val="28"/>
+          <w:lang w:val="ru-RU"/>
         </w:rPr>
         <w:t>9</w:t>
       </w:r>
@@ -1225,21 +1227,7 @@
           <w:rFonts w:cs="Times New Roman"/>
           <w:lang w:val="ru-RU"/>
         </w:rPr>
-        <w:t>(АП) з</w:t>
-      </w:r>
-      <w:r>
-        <w:rPr>
-          <w:rFonts w:cs="Times New Roman"/>
-          <w:lang w:val="ru-RU"/>
-        </w:rPr>
-        <w:t>а</w:t>
-      </w:r>
-      <w:r>
-        <w:rPr>
-          <w:rFonts w:cs="Times New Roman"/>
-          <w:lang w:val="ru-RU"/>
-        </w:rPr>
-        <w:t>довольняє умові:</w:t>
+        <w:t>(АП) задовольняє умові:</w:t>
       </w:r>
     </w:p>
     <w:p>
@@ -1279,10 +1267,10 @@
             <v:path o:extrusionok="f" gradientshapeok="t" o:connecttype="rect"/>
             <o:lock v:ext="edit" aspectratio="t"/>
           </v:shapetype>
-          <v:shape id="_x0000_i1313" type="#_x0000_t75" style="width:200.25pt;height:35.25pt" o:ole="" fillcolor="window">
+          <v:shape id="_x0000_i1025" type="#_x0000_t75" style="width:200.25pt;height:35.25pt" o:ole="" fillcolor="window">
             <v:imagedata r:id="rId5" o:title=""/>
           </v:shape>
-          <o:OLEObject Type="Embed" ProgID="Equation.3" ShapeID="_x0000_i1313" DrawAspect="Content" ObjectID="_1617175969" r:id="rId6"/>
+          <o:OLEObject Type="Embed" ProgID="Equation.3" ShapeID="_x0000_i1025" DrawAspect="Content" ObjectID="_1617179172" r:id="rId6"/>
         </w:object>
       </w:r>
       <w:r>
@@ -1419,10 +1407,10 @@
           <w:position w:val="-30"/>
         </w:rPr>
         <w:object w:dxaOrig="3480" w:dyaOrig="720" w14:anchorId="6A5AE411">
-          <v:shape id="_x0000_i1314" type="#_x0000_t75" style="width:230.25pt;height:35.25pt" o:ole="" fillcolor="window">
+          <v:shape id="_x0000_i1026" type="#_x0000_t75" style="width:230.25pt;height:35.25pt" o:ole="" fillcolor="window">
             <v:imagedata r:id="rId7" o:title=""/>
           </v:shape>
-          <o:OLEObject Type="Embed" ProgID="Equation.3" ShapeID="_x0000_i1314" DrawAspect="Content" ObjectID="_1617175970" r:id="rId8"/>
+          <o:OLEObject Type="Embed" ProgID="Equation.3" ShapeID="_x0000_i1026" DrawAspect="Content" ObjectID="_1617179173" r:id="rId8"/>
         </w:object>
       </w:r>
     </w:p>
@@ -1441,214 +1429,20 @@
           <w:rFonts w:cs="Times New Roman"/>
         </w:rPr>
       </w:pPr>
-      <w:proofErr w:type="spellStart"/>
       <w:r>
         <w:rPr>
           <w:rFonts w:cs="Times New Roman"/>
           <w:i/>
           <w:u w:val="dotted"/>
         </w:rPr>
-        <w:t>логічний</w:t>
-      </w:r>
-      <w:proofErr w:type="spellEnd"/>
-      <w:r>
-        <w:rPr>
-          <w:rFonts w:cs="Times New Roman"/>
-          <w:i/>
-          <w:u w:val="dotted"/>
-        </w:rPr>
-        <w:t xml:space="preserve"> </w:t>
-      </w:r>
-      <w:proofErr w:type="spellStart"/>
-      <w:r>
-        <w:rPr>
-          <w:rFonts w:cs="Times New Roman"/>
-          <w:i/>
-          <w:u w:val="dotted"/>
-        </w:rPr>
-        <w:t>вираз</w:t>
-      </w:r>
-      <w:proofErr w:type="spellEnd"/>
-      <w:r>
-        <w:rPr>
-          <w:rFonts w:cs="Times New Roman"/>
-        </w:rPr>
-        <w:t xml:space="preserve"> </w:t>
-      </w:r>
-      <w:proofErr w:type="spellStart"/>
-      <w:r>
-        <w:rPr>
-          <w:rFonts w:cs="Times New Roman"/>
-        </w:rPr>
-        <w:t>являє</w:t>
-      </w:r>
-      <w:proofErr w:type="spellEnd"/>
-      <w:r>
-        <w:rPr>
-          <w:rFonts w:cs="Times New Roman"/>
-        </w:rPr>
-        <w:t xml:space="preserve"> </w:t>
-      </w:r>
-      <w:proofErr w:type="spellStart"/>
-      <w:r>
-        <w:rPr>
-          <w:rFonts w:cs="Times New Roman"/>
-        </w:rPr>
-        <w:t>собою</w:t>
-      </w:r>
-      <w:proofErr w:type="spellEnd"/>
-      <w:r>
-        <w:rPr>
-          <w:rFonts w:cs="Times New Roman"/>
-        </w:rPr>
-        <w:t xml:space="preserve"> </w:t>
-      </w:r>
-      <w:proofErr w:type="spellStart"/>
-      <w:r>
-        <w:rPr>
-          <w:rFonts w:cs="Times New Roman"/>
-        </w:rPr>
-        <w:t>комбінацію</w:t>
-      </w:r>
-      <w:proofErr w:type="spellEnd"/>
-      <w:r>
-        <w:rPr>
-          <w:rFonts w:cs="Times New Roman"/>
-        </w:rPr>
-        <w:t xml:space="preserve"> </w:t>
-      </w:r>
-      <w:proofErr w:type="spellStart"/>
-      <w:r>
-        <w:rPr>
-          <w:rFonts w:cs="Times New Roman"/>
-        </w:rPr>
-        <w:t>логічних</w:t>
-      </w:r>
-      <w:proofErr w:type="spellEnd"/>
-      <w:r>
-        <w:rPr>
-          <w:rFonts w:cs="Times New Roman"/>
-        </w:rPr>
-        <w:t xml:space="preserve"> </w:t>
-      </w:r>
-      <w:proofErr w:type="spellStart"/>
-      <w:r>
-        <w:rPr>
-          <w:rFonts w:cs="Times New Roman"/>
-        </w:rPr>
-        <w:t>функцій</w:t>
-      </w:r>
-      <w:proofErr w:type="spellEnd"/>
-      <w:r>
-        <w:rPr>
-          <w:rFonts w:cs="Times New Roman"/>
-        </w:rPr>
-        <w:t xml:space="preserve"> F(АП) </w:t>
-      </w:r>
-      <w:proofErr w:type="spellStart"/>
-      <w:r>
-        <w:rPr>
-          <w:rFonts w:cs="Times New Roman"/>
-        </w:rPr>
-        <w:t>та</w:t>
-      </w:r>
-      <w:proofErr w:type="spellEnd"/>
-      <w:r>
-        <w:rPr>
-          <w:rFonts w:cs="Times New Roman"/>
-        </w:rPr>
-        <w:t>/</w:t>
-      </w:r>
-      <w:proofErr w:type="spellStart"/>
-      <w:r>
-        <w:rPr>
-          <w:rFonts w:cs="Times New Roman"/>
-        </w:rPr>
-        <w:t>або</w:t>
-      </w:r>
-      <w:proofErr w:type="spellEnd"/>
-      <w:r>
-        <w:rPr>
-          <w:rFonts w:cs="Times New Roman"/>
-        </w:rPr>
-        <w:t xml:space="preserve"> F(PK), </w:t>
-      </w:r>
-      <w:proofErr w:type="spellStart"/>
-      <w:r>
-        <w:rPr>
-          <w:rFonts w:cs="Times New Roman"/>
-        </w:rPr>
-        <w:t>які</w:t>
-      </w:r>
-      <w:proofErr w:type="spellEnd"/>
-      <w:r>
-        <w:rPr>
-          <w:rFonts w:cs="Times New Roman"/>
-        </w:rPr>
-        <w:t xml:space="preserve"> </w:t>
-      </w:r>
-      <w:proofErr w:type="spellStart"/>
-      <w:r>
-        <w:rPr>
-          <w:rFonts w:cs="Times New Roman"/>
-        </w:rPr>
-        <w:t>пов'язані</w:t>
-      </w:r>
-      <w:proofErr w:type="spellEnd"/>
-      <w:r>
-        <w:rPr>
-          <w:rFonts w:cs="Times New Roman"/>
-        </w:rPr>
-        <w:t xml:space="preserve"> </w:t>
-      </w:r>
-      <w:proofErr w:type="spellStart"/>
-      <w:r>
-        <w:rPr>
-          <w:rFonts w:cs="Times New Roman"/>
-        </w:rPr>
-        <w:t>знаками</w:t>
-      </w:r>
-      <w:proofErr w:type="spellEnd"/>
-      <w:r>
-        <w:rPr>
-          <w:rFonts w:cs="Times New Roman"/>
-        </w:rPr>
-        <w:t xml:space="preserve"> </w:t>
-      </w:r>
-      <w:proofErr w:type="spellStart"/>
-      <w:r>
-        <w:rPr>
-          <w:rFonts w:cs="Times New Roman"/>
-        </w:rPr>
-        <w:t>логічних</w:t>
-      </w:r>
-      <w:proofErr w:type="spellEnd"/>
-      <w:r>
-        <w:rPr>
-          <w:rFonts w:cs="Times New Roman"/>
-        </w:rPr>
-        <w:t xml:space="preserve"> </w:t>
-      </w:r>
-      <w:proofErr w:type="spellStart"/>
-      <w:r>
-        <w:rPr>
-          <w:rFonts w:cs="Times New Roman"/>
-        </w:rPr>
-        <w:t>опер</w:t>
-      </w:r>
-      <w:r>
-        <w:rPr>
-          <w:rFonts w:cs="Times New Roman"/>
-        </w:rPr>
-        <w:t>а</w:t>
-      </w:r>
-      <w:r>
-        <w:rPr>
-          <w:rFonts w:cs="Times New Roman"/>
-        </w:rPr>
-        <w:t>цій</w:t>
-      </w:r>
-      <w:proofErr w:type="spellEnd"/>
+        <w:t>логічний вираз</w:t>
+      </w:r>
+      <w:r>
+        <w:rPr>
+          <w:rFonts w:cs="Times New Roman"/>
+        </w:rPr>
+        <w:t xml:space="preserve"> являє собою комбінацію логічних функцій F(АП) та/або F(PK), які пов'язані знаками логічних операцій</w:t>
+      </w:r>
     </w:p>
     <w:p>
       <w:pPr>
@@ -1667,10 +1461,10 @@
           <w:position w:val="-30"/>
         </w:rPr>
         <w:object w:dxaOrig="5880" w:dyaOrig="720" w14:anchorId="59813765">
-          <v:shape id="_x0000_i1315" type="#_x0000_t75" style="width:295.5pt;height:35.25pt" o:ole="" fillcolor="window">
+          <v:shape id="_x0000_i1027" type="#_x0000_t75" style="width:295.5pt;height:35.25pt" o:ole="" fillcolor="window">
             <v:imagedata r:id="rId9" o:title=""/>
           </v:shape>
-          <o:OLEObject Type="Embed" ProgID="Equation.3" ShapeID="_x0000_i1315" DrawAspect="Content" ObjectID="_1617175971" r:id="rId10"/>
+          <o:OLEObject Type="Embed" ProgID="Equation.3" ShapeID="_x0000_i1027" DrawAspect="Content" ObjectID="_1617179174" r:id="rId10"/>
         </w:object>
       </w:r>
       <w:r>
@@ -1742,6 +1536,7 @@
           <w:rFonts w:cs="Times New Roman"/>
           <w:sz w:val="24"/>
           <w:szCs w:val="24"/>
+          <w:lang w:val="ru-RU"/>
         </w:rPr>
       </w:pPr>
       <w:r>
@@ -1749,10 +1544,10 @@
           <w:position w:val="-30"/>
         </w:rPr>
         <w:object w:dxaOrig="4540" w:dyaOrig="720" w14:anchorId="7AE1BA9A">
-          <v:shape id="_x0000_i1324" type="#_x0000_t75" style="width:243.75pt;height:38.25pt" o:ole="" fillcolor="window">
+          <v:shape id="_x0000_i1028" type="#_x0000_t75" style="width:243.75pt;height:38.25pt" o:ole="" fillcolor="window">
             <v:imagedata r:id="rId11" o:title=""/>
           </v:shape>
-          <o:OLEObject Type="Embed" ProgID="Equation.3" ShapeID="_x0000_i1324" DrawAspect="Content" ObjectID="_1617175972" r:id="rId12"/>
+          <o:OLEObject Type="Embed" ProgID="Equation.3" ShapeID="_x0000_i1028" DrawAspect="Content" ObjectID="_1617179175" r:id="rId12"/>
         </w:object>
       </w:r>
       <w:r>
@@ -1760,6 +1555,7 @@
           <w:rFonts w:cs="Times New Roman"/>
           <w:sz w:val="24"/>
           <w:szCs w:val="24"/>
+          <w:lang w:val="ru-RU"/>
         </w:rPr>
         <w:t>.</w:t>
       </w:r>
@@ -1814,21 +1610,7 @@
           <w:rFonts w:cs="Times New Roman"/>
           <w:lang w:val="ru-RU"/>
         </w:rPr>
-        <w:t>. Функцію використовують для ідентифікації етапів, контрольних точок та режимів поль</w:t>
-      </w:r>
-      <w:r>
-        <w:rPr>
-          <w:rFonts w:cs="Times New Roman"/>
-          <w:lang w:val="ru-RU"/>
-        </w:rPr>
-        <w:t>о</w:t>
-      </w:r>
-      <w:r>
-        <w:rPr>
-          <w:rFonts w:cs="Times New Roman"/>
-          <w:lang w:val="ru-RU"/>
-        </w:rPr>
-        <w:t>ту, режимів роботи обладнання ПС і т.ін.</w:t>
+        <w:t>. Функцію використовують для ідентифікації етапів, контрольних точок та режимів польоту, режимів роботи обладнання ПС і т.ін.</w:t>
       </w:r>
     </w:p>
     <w:p>
@@ -1894,21 +1676,7 @@
           <w:rFonts w:cs="Times New Roman"/>
           <w:lang w:val="ru-RU"/>
         </w:rPr>
-        <w:t>», а для ії скидання тр</w:t>
-      </w:r>
-      <w:r>
-        <w:rPr>
-          <w:rFonts w:cs="Times New Roman"/>
-          <w:lang w:val="ru-RU"/>
-        </w:rPr>
-        <w:t>е</w:t>
-      </w:r>
-      <w:r>
-        <w:rPr>
-          <w:rFonts w:cs="Times New Roman"/>
-          <w:lang w:val="ru-RU"/>
-        </w:rPr>
-        <w:t>ба виконати умову ЛВ</w:t>
+        <w:t>», а для ії скидання треба виконати умову ЛВ</w:t>
       </w:r>
       <w:r>
         <w:rPr>
@@ -1992,21 +1760,7 @@
           <w:rFonts w:cs="Times New Roman"/>
           <w:lang w:val="ru-RU"/>
         </w:rPr>
-        <w:t>Алгоритми ЛО оформляють у вигляді каталогу повідомлень, який має наступні розд</w:t>
-      </w:r>
-      <w:r>
-        <w:rPr>
-          <w:rFonts w:cs="Times New Roman"/>
-          <w:lang w:val="ru-RU"/>
-        </w:rPr>
-        <w:t>і</w:t>
-      </w:r>
-      <w:r>
-        <w:rPr>
-          <w:rFonts w:cs="Times New Roman"/>
-          <w:lang w:val="ru-RU"/>
-        </w:rPr>
-        <w:t>ли:</w:t>
+        <w:t>Алгоритми ЛО оформляють у вигляді каталогу повідомлень, який має наступні розділи:</w:t>
       </w:r>
     </w:p>
     <w:p>
@@ -2204,6 +1958,7 @@
           <w:b/>
           <w:sz w:val="24"/>
           <w:szCs w:val="24"/>
+          <w:lang w:val="ru-RU"/>
         </w:rPr>
       </w:pPr>
       <w:r>
@@ -2215,10 +1970,10 @@
           <w:szCs w:val="24"/>
         </w:rPr>
         <w:object w:dxaOrig="2780" w:dyaOrig="760" w14:anchorId="30A2DC20">
-          <v:shape id="_x0000_i1197" type="#_x0000_t75" style="width:163.5pt;height:39pt" o:ole="" fillcolor="window">
+          <v:shape id="_x0000_i1029" type="#_x0000_t75" style="width:163.5pt;height:39pt" o:ole="" fillcolor="window">
             <v:imagedata r:id="rId13" o:title=""/>
           </v:shape>
-          <o:OLEObject Type="Embed" ProgID="Equation.3" ShapeID="_x0000_i1197" DrawAspect="Content" ObjectID="_1617175973" r:id="rId14"/>
+          <o:OLEObject Type="Embed" ProgID="Equation.3" ShapeID="_x0000_i1029" DrawAspect="Content" ObjectID="_1617179176" r:id="rId14"/>
         </w:object>
       </w:r>
       <w:r>
@@ -2226,26 +1981,9 @@
           <w:rFonts w:cs="Times New Roman"/>
           <w:sz w:val="24"/>
           <w:szCs w:val="24"/>
-        </w:rPr>
-        <w:t xml:space="preserve">  ,  </w:t>
-      </w:r>
-      <w:proofErr w:type="spellStart"/>
-      <w:r>
-        <w:rPr>
-          <w:rFonts w:cs="Times New Roman"/>
-          <w:sz w:val="24"/>
-          <w:szCs w:val="24"/>
-        </w:rPr>
-        <w:t>де</w:t>
-      </w:r>
-      <w:proofErr w:type="spellEnd"/>
-      <w:r>
-        <w:rPr>
-          <w:rFonts w:cs="Times New Roman"/>
-          <w:sz w:val="24"/>
-          <w:szCs w:val="24"/>
-        </w:rPr>
-        <w:t xml:space="preserve">   </w:t>
+          <w:lang w:val="ru-RU"/>
+        </w:rPr>
+        <w:t xml:space="preserve">  ,  де   </w:t>
       </w:r>
       <w:r>
         <w:rPr>
@@ -2256,10 +1994,10 @@
           <w:szCs w:val="24"/>
         </w:rPr>
         <w:object w:dxaOrig="3280" w:dyaOrig="720" w14:anchorId="72E379A2">
-          <v:shape id="_x0000_i1198" type="#_x0000_t75" style="width:162.75pt;height:35.25pt" o:ole="" fillcolor="window">
+          <v:shape id="_x0000_i1030" type="#_x0000_t75" style="width:162.75pt;height:35.25pt" o:ole="" fillcolor="window">
             <v:imagedata r:id="rId15" o:title=""/>
           </v:shape>
-          <o:OLEObject Type="Embed" ProgID="Equation.3" ShapeID="_x0000_i1198" DrawAspect="Content" ObjectID="_1617175974" r:id="rId16"/>
+          <o:OLEObject Type="Embed" ProgID="Equation.3" ShapeID="_x0000_i1030" DrawAspect="Content" ObjectID="_1617179177" r:id="rId16"/>
         </w:object>
       </w:r>
     </w:p>
@@ -2274,6 +2012,7 @@
           <w:b/>
           <w:sz w:val="24"/>
           <w:szCs w:val="24"/>
+          <w:lang w:val="ru-RU"/>
         </w:rPr>
       </w:pPr>
     </w:p>
@@ -2288,6 +2027,7 @@
           <w:b/>
           <w:sz w:val="24"/>
           <w:szCs w:val="24"/>
+          <w:lang w:val="ru-RU"/>
         </w:rPr>
       </w:pPr>
     </w:p>
@@ -2302,6 +2042,7 @@
           <w:b/>
           <w:sz w:val="24"/>
           <w:szCs w:val="24"/>
+          <w:lang w:val="ru-RU"/>
         </w:rPr>
       </w:pPr>
     </w:p>
@@ -2316,6 +2057,7 @@
           <w:b/>
           <w:sz w:val="24"/>
           <w:szCs w:val="24"/>
+          <w:lang w:val="ru-RU"/>
         </w:rPr>
       </w:pPr>
     </w:p>
@@ -2330,6 +2072,7 @@
           <w:b/>
           <w:sz w:val="24"/>
           <w:szCs w:val="24"/>
+          <w:lang w:val="ru-RU"/>
         </w:rPr>
       </w:pPr>
     </w:p>
@@ -2344,6 +2087,7 @@
           <w:b/>
           <w:sz w:val="24"/>
           <w:szCs w:val="24"/>
+          <w:lang w:val="ru-RU"/>
         </w:rPr>
       </w:pPr>
     </w:p>
@@ -2358,6 +2102,7 @@
           <w:b/>
           <w:sz w:val="24"/>
           <w:szCs w:val="24"/>
+          <w:lang w:val="ru-RU"/>
         </w:rPr>
       </w:pPr>
     </w:p>
@@ -2372,6 +2117,7 @@
           <w:b/>
           <w:sz w:val="24"/>
           <w:szCs w:val="24"/>
+          <w:lang w:val="ru-RU"/>
         </w:rPr>
       </w:pPr>
     </w:p>
@@ -2386,6 +2132,7 @@
           <w:b/>
           <w:sz w:val="24"/>
           <w:szCs w:val="24"/>
+          <w:lang w:val="ru-RU"/>
         </w:rPr>
       </w:pPr>
     </w:p>
@@ -2400,6 +2147,7 @@
           <w:b/>
           <w:sz w:val="24"/>
           <w:szCs w:val="24"/>
+          <w:lang w:val="ru-RU"/>
         </w:rPr>
       </w:pPr>
     </w:p>
@@ -2414,6 +2162,7 @@
           <w:b/>
           <w:sz w:val="24"/>
           <w:szCs w:val="24"/>
+          <w:lang w:val="ru-RU"/>
         </w:rPr>
       </w:pPr>
     </w:p>
@@ -2428,6 +2177,7 @@
           <w:b/>
           <w:sz w:val="24"/>
           <w:szCs w:val="24"/>
+          <w:lang w:val="ru-RU"/>
         </w:rPr>
       </w:pPr>
     </w:p>
@@ -2944,7 +2694,6 @@
         </w:rPr>
         <w:t xml:space="preserve">; </w:t>
       </w:r>
-      <w:proofErr w:type="spellStart"/>
       <w:r>
         <w:rPr>
           <w:rFonts w:cs="Times New Roman"/>
@@ -2952,7 +2701,6 @@
         </w:rPr>
         <w:t>i</w:t>
       </w:r>
-      <w:proofErr w:type="spellEnd"/>
       <w:r>
         <w:rPr>
           <w:rFonts w:cs="Times New Roman"/>
@@ -3865,6 +3613,7 @@
           <w:bCs/>
           <w:iCs/>
           <w:color w:val="000000"/>
+          <w:lang w:val="ru-RU"/>
         </w:rPr>
       </w:pPr>
     </w:p>
@@ -3879,6 +3628,7 @@
           <w:bCs/>
           <w:iCs/>
           <w:color w:val="000000"/>
+          <w:lang w:val="ru-RU"/>
         </w:rPr>
       </w:pPr>
     </w:p>
@@ -3893,6 +3643,7 @@
           <w:bCs/>
           <w:iCs/>
           <w:color w:val="000000"/>
+          <w:lang w:val="ru-RU"/>
         </w:rPr>
       </w:pPr>
     </w:p>
@@ -3907,6 +3658,7 @@
           <w:bCs/>
           <w:iCs/>
           <w:color w:val="000000"/>
+          <w:lang w:val="ru-RU"/>
         </w:rPr>
       </w:pPr>
     </w:p>
@@ -3921,6 +3673,7 @@
           <w:bCs/>
           <w:iCs/>
           <w:color w:val="000000"/>
+          <w:lang w:val="ru-RU"/>
         </w:rPr>
       </w:pPr>
     </w:p>
@@ -3935,6 +3688,7 @@
           <w:bCs/>
           <w:iCs/>
           <w:color w:val="000000"/>
+          <w:lang w:val="ru-RU"/>
         </w:rPr>
       </w:pPr>
     </w:p>
@@ -3992,81 +3746,7 @@
           <w:color w:val="000000"/>
           <w:lang w:val="uk-UA"/>
         </w:rPr>
-        <w:t>Після обґрунтування алгоритму контролю відповідної польотної ситуації треба провести його інформаційне о</w:t>
-      </w:r>
-      <w:r>
-        <w:rPr>
-          <w:rFonts w:cs="Times New Roman"/>
-          <w:color w:val="000000"/>
-          <w:lang w:val="uk-UA"/>
-        </w:rPr>
-        <w:t>б</w:t>
-      </w:r>
-      <w:r>
-        <w:rPr>
-          <w:rFonts w:cs="Times New Roman"/>
-          <w:color w:val="000000"/>
-          <w:lang w:val="uk-UA"/>
-        </w:rPr>
-        <w:t>стеження, з метою з’ясуван</w:t>
-      </w:r>
-      <w:bookmarkStart w:id="0" w:name="_GoBack"/>
-      <w:bookmarkEnd w:id="0"/>
-      <w:r>
-        <w:rPr>
-          <w:rFonts w:cs="Times New Roman"/>
-          <w:color w:val="000000"/>
-          <w:lang w:val="uk-UA"/>
-        </w:rPr>
-        <w:t>ня джерел даних</w:t>
-      </w:r>
-      <w:r>
-        <w:rPr>
-          <w:rFonts w:cs="Times New Roman"/>
-          <w:color w:val="000000"/>
-          <w:lang w:val="uk-UA"/>
-        </w:rPr>
-        <w:t xml:space="preserve">, </w:t>
-      </w:r>
-      <w:r>
-        <w:rPr>
-          <w:rFonts w:cs="Times New Roman"/>
-          <w:color w:val="000000"/>
-          <w:lang w:val="uk-UA"/>
-        </w:rPr>
-        <w:t>які використовує алгоритм контролю. Для виконання і</w:t>
-      </w:r>
-      <w:r>
-        <w:rPr>
-          <w:rFonts w:cs="Times New Roman"/>
-          <w:color w:val="000000"/>
-          <w:lang w:val="uk-UA"/>
-        </w:rPr>
-        <w:t>н</w:t>
-      </w:r>
-      <w:r>
-        <w:rPr>
-          <w:rFonts w:cs="Times New Roman"/>
-          <w:color w:val="000000"/>
-          <w:lang w:val="uk-UA"/>
-        </w:rPr>
-        <w:t xml:space="preserve">формаційного обстеження </w:t>
-      </w:r>
-      <w:r>
-        <w:rPr>
-          <w:rFonts w:cs="Times New Roman"/>
-          <w:color w:val="000000"/>
-          <w:lang w:val="uk-UA"/>
-        </w:rPr>
-        <w:t>були використані</w:t>
-      </w:r>
-      <w:r>
-        <w:rPr>
-          <w:rFonts w:cs="Times New Roman"/>
-          <w:color w:val="000000"/>
-          <w:lang w:val="uk-UA"/>
-        </w:rPr>
-        <w:t xml:space="preserve"> дані, які наведені у Додатках 1–5.</w:t>
+        <w:t>Після обґрунтування алгоритму контролю відповідної польотної ситуації треба провести його інформаційне обстеження, з метою з’ясування джерел даних, які використовує алгоритм контролю. Для виконання інформаційного обстеження були використані дані, які наведені у Додатках 1–5.</w:t>
       </w:r>
     </w:p>
     <w:p>
@@ -4080,7 +3760,6 @@
           <w:color w:val="000000"/>
         </w:rPr>
       </w:pPr>
-      <w:proofErr w:type="spellStart"/>
       <w:r>
         <w:rPr>
           <w:rFonts w:cs="Times New Roman"/>
@@ -4088,9 +3767,8 @@
           <w:bCs/>
           <w:color w:val="000000"/>
         </w:rPr>
-        <w:t>Таблиця</w:t>
-      </w:r>
-      <w:proofErr w:type="spellEnd"/>
+        <w:t>Таблиця 2.</w:t>
+      </w:r>
       <w:r>
         <w:rPr>
           <w:rFonts w:cs="Times New Roman"/>
@@ -4098,7 +3776,7 @@
           <w:bCs/>
           <w:color w:val="000000"/>
         </w:rPr>
-        <w:t xml:space="preserve"> 2.</w:t>
+        <w:t>4</w:t>
       </w:r>
       <w:r>
         <w:rPr>
@@ -4107,8 +3785,18 @@
           <w:bCs/>
           <w:color w:val="000000"/>
         </w:rPr>
-        <w:t>4</w:t>
-      </w:r>
+        <w:t>.1.</w:t>
+      </w:r>
+    </w:p>
+    <w:p>
+      <w:pPr>
+        <w:spacing w:after="0" w:line="200" w:lineRule="exact"/>
+        <w:jc w:val="center"/>
+        <w:rPr>
+          <w:rFonts w:cs="Times New Roman"/>
+          <w:color w:val="000000"/>
+        </w:rPr>
+      </w:pPr>
       <w:r>
         <w:rPr>
           <w:rFonts w:cs="Times New Roman"/>
@@ -4116,49 +3804,8 @@
           <w:bCs/>
           <w:color w:val="000000"/>
         </w:rPr>
-        <w:t>.1.</w:t>
-      </w:r>
-    </w:p>
-    <w:p>
-      <w:pPr>
-        <w:spacing w:after="0" w:line="200" w:lineRule="exact"/>
-        <w:jc w:val="center"/>
-        <w:rPr>
-          <w:rFonts w:cs="Times New Roman"/>
-          <w:color w:val="000000"/>
-        </w:rPr>
-      </w:pPr>
-      <w:proofErr w:type="spellStart"/>
-      <w:r>
-        <w:rPr>
-          <w:rFonts w:cs="Times New Roman"/>
-          <w:b/>
-          <w:bCs/>
-          <w:color w:val="000000"/>
-        </w:rPr>
-        <w:t>Аналогові</w:t>
-      </w:r>
-      <w:proofErr w:type="spellEnd"/>
-      <w:r>
-        <w:rPr>
-          <w:rFonts w:cs="Times New Roman"/>
-          <w:b/>
-          <w:bCs/>
-          <w:color w:val="000000"/>
-        </w:rPr>
-        <w:t xml:space="preserve"> </w:t>
-      </w:r>
-      <w:proofErr w:type="spellStart"/>
-      <w:r>
-        <w:rPr>
-          <w:rFonts w:cs="Times New Roman"/>
-          <w:b/>
-          <w:bCs/>
-          <w:color w:val="000000"/>
-        </w:rPr>
-        <w:t>параметри</w:t>
-      </w:r>
-      <w:proofErr w:type="spellEnd"/>
+        <w:t>Аналогові параметри</w:t>
+      </w:r>
     </w:p>
     <w:tbl>
       <w:tblPr>
@@ -4248,7 +3895,6 @@
                 <w:color w:val="000000"/>
               </w:rPr>
             </w:pPr>
-            <w:proofErr w:type="spellStart"/>
             <w:r>
               <w:rPr>
                 <w:rFonts w:cs="Times New Roman"/>
@@ -4256,47 +3902,8 @@
                 <w:bCs/>
                 <w:color w:val="000000"/>
               </w:rPr>
-              <w:t>Умовне</w:t>
+              <w:t>Умовне позначення</w:t>
             </w:r>
-            <w:proofErr w:type="spellEnd"/>
-            <w:r>
-              <w:rPr>
-                <w:rFonts w:cs="Times New Roman"/>
-                <w:b/>
-                <w:bCs/>
-                <w:color w:val="000000"/>
-              </w:rPr>
-              <w:t xml:space="preserve"> </w:t>
-            </w:r>
-            <w:proofErr w:type="spellStart"/>
-            <w:r>
-              <w:rPr>
-                <w:rFonts w:cs="Times New Roman"/>
-                <w:b/>
-                <w:bCs/>
-                <w:color w:val="000000"/>
-              </w:rPr>
-              <w:t>позн</w:t>
-            </w:r>
-            <w:r>
-              <w:rPr>
-                <w:rFonts w:cs="Times New Roman"/>
-                <w:b/>
-                <w:bCs/>
-                <w:color w:val="000000"/>
-              </w:rPr>
-              <w:t>а</w:t>
-            </w:r>
-            <w:r>
-              <w:rPr>
-                <w:rFonts w:cs="Times New Roman"/>
-                <w:b/>
-                <w:bCs/>
-                <w:color w:val="000000"/>
-              </w:rPr>
-              <w:t>чення</w:t>
-            </w:r>
-            <w:proofErr w:type="spellEnd"/>
           </w:p>
         </w:tc>
         <w:tc>
@@ -4321,7 +3928,6 @@
                 <w:color w:val="000000"/>
               </w:rPr>
             </w:pPr>
-            <w:proofErr w:type="spellStart"/>
             <w:r>
               <w:rPr>
                 <w:rFonts w:cs="Times New Roman"/>
@@ -4331,7 +3937,6 @@
               </w:rPr>
               <w:t>Найменування</w:t>
             </w:r>
-            <w:proofErr w:type="spellEnd"/>
           </w:p>
         </w:tc>
         <w:tc>
@@ -4356,7 +3961,6 @@
                 <w:color w:val="000000"/>
               </w:rPr>
             </w:pPr>
-            <w:proofErr w:type="spellStart"/>
             <w:r>
               <w:rPr>
                 <w:rFonts w:cs="Times New Roman"/>
@@ -4366,7 +3970,6 @@
               </w:rPr>
               <w:t>Датчик</w:t>
             </w:r>
-            <w:proofErr w:type="spellEnd"/>
           </w:p>
         </w:tc>
         <w:tc>
@@ -4391,7 +3994,6 @@
                 <w:color w:val="000000"/>
               </w:rPr>
             </w:pPr>
-            <w:proofErr w:type="spellStart"/>
             <w:r>
               <w:rPr>
                 <w:rFonts w:cs="Times New Roman"/>
@@ -4401,7 +4003,6 @@
               </w:rPr>
               <w:t>Діапазон</w:t>
             </w:r>
-            <w:proofErr w:type="spellEnd"/>
           </w:p>
         </w:tc>
         <w:tc>
@@ -4426,7 +4027,6 @@
                 <w:color w:val="000000"/>
               </w:rPr>
             </w:pPr>
-            <w:proofErr w:type="spellStart"/>
             <w:r>
               <w:rPr>
                 <w:rFonts w:cs="Times New Roman"/>
@@ -4436,7 +4036,6 @@
               </w:rPr>
               <w:t>Джерело</w:t>
             </w:r>
-            <w:proofErr w:type="spellEnd"/>
           </w:p>
         </w:tc>
         <w:tc>
@@ -4461,7 +4060,6 @@
                 <w:color w:val="000000"/>
               </w:rPr>
             </w:pPr>
-            <w:proofErr w:type="spellStart"/>
             <w:r>
               <w:rPr>
                 <w:rFonts w:cs="Times New Roman"/>
@@ -4471,7 +4069,6 @@
               </w:rPr>
               <w:t>Тип</w:t>
             </w:r>
-            <w:proofErr w:type="spellEnd"/>
           </w:p>
         </w:tc>
         <w:tc>
@@ -4496,7 +4093,6 @@
                 <w:color w:val="000000"/>
               </w:rPr>
             </w:pPr>
-            <w:proofErr w:type="spellStart"/>
             <w:r>
               <w:rPr>
                 <w:rFonts w:cs="Times New Roman"/>
@@ -4506,7 +4102,6 @@
               </w:rPr>
               <w:t>Канал</w:t>
             </w:r>
-            <w:proofErr w:type="spellEnd"/>
           </w:p>
         </w:tc>
         <w:tc>
@@ -4531,7 +4126,6 @@
                 <w:color w:val="000000"/>
               </w:rPr>
             </w:pPr>
-            <w:proofErr w:type="spellStart"/>
             <w:r>
               <w:rPr>
                 <w:rFonts w:cs="Times New Roman"/>
@@ -4541,7 +4135,6 @@
               </w:rPr>
               <w:t>Примітка</w:t>
             </w:r>
-            <w:proofErr w:type="spellEnd"/>
           </w:p>
         </w:tc>
       </w:tr>
@@ -4764,7 +4357,6 @@
           <w:lang w:val="ru-RU"/>
         </w:rPr>
       </w:pPr>
-      <w:proofErr w:type="spellStart"/>
       <w:r>
         <w:rPr>
           <w:rFonts w:cs="Times New Roman"/>
@@ -4772,9 +4364,8 @@
           <w:bCs/>
           <w:color w:val="000000"/>
         </w:rPr>
-        <w:t>Таблиця</w:t>
-      </w:r>
-      <w:proofErr w:type="spellEnd"/>
+        <w:t>Таблиця 2.</w:t>
+      </w:r>
       <w:r>
         <w:rPr>
           <w:rFonts w:cs="Times New Roman"/>
@@ -4782,7 +4373,7 @@
           <w:bCs/>
           <w:color w:val="000000"/>
         </w:rPr>
-        <w:t xml:space="preserve"> 2.</w:t>
+        <w:t>4</w:t>
       </w:r>
       <w:r>
         <w:rPr>
@@ -4791,60 +4382,29 @@
           <w:bCs/>
           <w:color w:val="000000"/>
         </w:rPr>
-        <w:t>4</w:t>
-      </w:r>
-      <w:r>
+        <w:t>.2.</w:t>
+      </w:r>
+    </w:p>
+    <w:p>
+      <w:pPr>
+        <w:spacing w:after="0" w:line="200" w:lineRule="exact"/>
+        <w:jc w:val="center"/>
         <w:rPr>
           <w:rFonts w:cs="Times New Roman"/>
           <w:b/>
           <w:bCs/>
           <w:color w:val="000000"/>
         </w:rPr>
-        <w:t>.2.</w:t>
-      </w:r>
-    </w:p>
-    <w:p>
-      <w:pPr>
-        <w:spacing w:after="0" w:line="200" w:lineRule="exact"/>
-        <w:jc w:val="center"/>
+      </w:pPr>
+      <w:r>
         <w:rPr>
           <w:rFonts w:cs="Times New Roman"/>
           <w:b/>
           <w:bCs/>
           <w:color w:val="000000"/>
         </w:rPr>
-      </w:pPr>
-      <w:proofErr w:type="spellStart"/>
-      <w:r>
-        <w:rPr>
-          <w:rFonts w:cs="Times New Roman"/>
-          <w:b/>
-          <w:bCs/>
-          <w:color w:val="000000"/>
-        </w:rPr>
-        <w:t>Разові</w:t>
-      </w:r>
-      <w:proofErr w:type="spellEnd"/>
-      <w:r>
-        <w:rPr>
-          <w:rFonts w:cs="Times New Roman"/>
-          <w:b/>
-          <w:bCs/>
-          <w:color w:val="000000"/>
-        </w:rPr>
-        <w:t xml:space="preserve"> </w:t>
-      </w:r>
-      <w:proofErr w:type="spellStart"/>
-      <w:r>
-        <w:rPr>
-          <w:rFonts w:cs="Times New Roman"/>
-          <w:b/>
-          <w:bCs/>
-          <w:color w:val="000000"/>
-        </w:rPr>
-        <w:t>команди</w:t>
-      </w:r>
-      <w:proofErr w:type="spellEnd"/>
+        <w:t>Разові команди</w:t>
+      </w:r>
     </w:p>
     <w:tbl>
       <w:tblPr>
@@ -4941,7 +4501,6 @@
                 <w:sz w:val="22"/>
               </w:rPr>
             </w:pPr>
-            <w:proofErr w:type="spellStart"/>
             <w:r>
               <w:rPr>
                 <w:b/>
@@ -4949,47 +4508,8 @@
                 <w:color w:val="000000"/>
                 <w:sz w:val="22"/>
               </w:rPr>
-              <w:t>Умовне</w:t>
+              <w:t>Умовне позначення</w:t>
             </w:r>
-            <w:proofErr w:type="spellEnd"/>
-            <w:r>
-              <w:rPr>
-                <w:b/>
-                <w:bCs/>
-                <w:color w:val="000000"/>
-                <w:sz w:val="22"/>
-              </w:rPr>
-              <w:t xml:space="preserve"> </w:t>
-            </w:r>
-            <w:proofErr w:type="spellStart"/>
-            <w:r>
-              <w:rPr>
-                <w:b/>
-                <w:bCs/>
-                <w:color w:val="000000"/>
-                <w:sz w:val="22"/>
-              </w:rPr>
-              <w:t>позн</w:t>
-            </w:r>
-            <w:r>
-              <w:rPr>
-                <w:b/>
-                <w:bCs/>
-                <w:color w:val="000000"/>
-                <w:sz w:val="22"/>
-              </w:rPr>
-              <w:t>а</w:t>
-            </w:r>
-            <w:r>
-              <w:rPr>
-                <w:b/>
-                <w:bCs/>
-                <w:color w:val="000000"/>
-                <w:sz w:val="22"/>
-              </w:rPr>
-              <w:t>чення</w:t>
-            </w:r>
-            <w:proofErr w:type="spellEnd"/>
           </w:p>
         </w:tc>
         <w:tc>
@@ -5018,7 +4538,6 @@
                 <w:sz w:val="22"/>
               </w:rPr>
             </w:pPr>
-            <w:proofErr w:type="spellStart"/>
             <w:r>
               <w:rPr>
                 <w:b/>
@@ -5028,7 +4547,6 @@
               </w:rPr>
               <w:t>Найменування</w:t>
             </w:r>
-            <w:proofErr w:type="spellEnd"/>
           </w:p>
         </w:tc>
         <w:tc>
@@ -5056,7 +4574,6 @@
                 <w:sz w:val="22"/>
               </w:rPr>
             </w:pPr>
-            <w:proofErr w:type="spellStart"/>
             <w:r>
               <w:rPr>
                 <w:b/>
@@ -5066,7 +4583,6 @@
               </w:rPr>
               <w:t>Датчик</w:t>
             </w:r>
-            <w:proofErr w:type="spellEnd"/>
           </w:p>
         </w:tc>
         <w:tc>
@@ -5094,7 +4610,6 @@
                 <w:sz w:val="22"/>
               </w:rPr>
             </w:pPr>
-            <w:proofErr w:type="spellStart"/>
             <w:r>
               <w:rPr>
                 <w:b/>
@@ -5104,7 +4619,6 @@
               </w:rPr>
               <w:t>Джерело</w:t>
             </w:r>
-            <w:proofErr w:type="spellEnd"/>
           </w:p>
         </w:tc>
         <w:tc>
@@ -5132,7 +4646,6 @@
                 <w:sz w:val="22"/>
               </w:rPr>
             </w:pPr>
-            <w:proofErr w:type="spellStart"/>
             <w:r>
               <w:rPr>
                 <w:b/>
@@ -5142,7 +4655,6 @@
               </w:rPr>
               <w:t>Тип</w:t>
             </w:r>
-            <w:proofErr w:type="spellEnd"/>
           </w:p>
         </w:tc>
         <w:tc>
@@ -5208,7 +4720,6 @@
                 <w:sz w:val="22"/>
               </w:rPr>
             </w:pPr>
-            <w:proofErr w:type="spellStart"/>
             <w:r>
               <w:rPr>
                 <w:b/>
@@ -5218,7 +4729,6 @@
               </w:rPr>
               <w:t>Файл-копія</w:t>
             </w:r>
-            <w:proofErr w:type="spellEnd"/>
           </w:p>
         </w:tc>
       </w:tr>
@@ -5412,7 +4922,6 @@
                 <w:sz w:val="22"/>
               </w:rPr>
             </w:pPr>
-            <w:proofErr w:type="spellStart"/>
             <w:r>
               <w:rPr>
                 <w:b/>
@@ -5422,7 +4931,6 @@
               </w:rPr>
               <w:t>канал</w:t>
             </w:r>
-            <w:proofErr w:type="spellEnd"/>
           </w:p>
         </w:tc>
         <w:tc>
@@ -5449,7 +4957,6 @@
                 <w:sz w:val="22"/>
               </w:rPr>
             </w:pPr>
-            <w:proofErr w:type="spellStart"/>
             <w:r>
               <w:rPr>
                 <w:b/>
@@ -5459,7 +4966,6 @@
               </w:rPr>
               <w:t>розряд</w:t>
             </w:r>
-            <w:proofErr w:type="spellEnd"/>
           </w:p>
         </w:tc>
         <w:tc>
@@ -5486,7 +4992,6 @@
                 <w:sz w:val="22"/>
               </w:rPr>
             </w:pPr>
-            <w:proofErr w:type="spellStart"/>
             <w:r>
               <w:rPr>
                 <w:b/>
@@ -5496,7 +5001,6 @@
               </w:rPr>
               <w:t>канал</w:t>
             </w:r>
-            <w:proofErr w:type="spellEnd"/>
           </w:p>
         </w:tc>
         <w:tc>
@@ -5523,7 +5027,6 @@
                 <w:sz w:val="22"/>
               </w:rPr>
             </w:pPr>
-            <w:proofErr w:type="spellStart"/>
             <w:r>
               <w:rPr>
                 <w:b/>
@@ -5533,7 +5036,6 @@
               </w:rPr>
               <w:t>розряд</w:t>
             </w:r>
-            <w:proofErr w:type="spellEnd"/>
           </w:p>
         </w:tc>
       </w:tr>
@@ -5929,7 +5431,6 @@
                 <w:sz w:val="22"/>
               </w:rPr>
             </w:pPr>
-            <w:proofErr w:type="spellStart"/>
             <w:r>
               <w:rPr>
                 <w:b/>
@@ -5937,29 +5438,8 @@
                 <w:color w:val="000000"/>
                 <w:sz w:val="22"/>
               </w:rPr>
-              <w:t>Умовне</w:t>
+              <w:t>Умовне позначення</w:t>
             </w:r>
-            <w:proofErr w:type="spellEnd"/>
-            <w:r>
-              <w:rPr>
-                <w:b/>
-                <w:bCs/>
-                <w:color w:val="000000"/>
-                <w:sz w:val="22"/>
-              </w:rPr>
-              <w:t xml:space="preserve"> </w:t>
-            </w:r>
-            <w:proofErr w:type="spellStart"/>
-            <w:r>
-              <w:rPr>
-                <w:b/>
-                <w:bCs/>
-                <w:color w:val="000000"/>
-                <w:sz w:val="22"/>
-              </w:rPr>
-              <w:t>позначення</w:t>
-            </w:r>
-            <w:proofErr w:type="spellEnd"/>
           </w:p>
         </w:tc>
         <w:tc>
@@ -5986,7 +5466,6 @@
                 <w:sz w:val="22"/>
               </w:rPr>
             </w:pPr>
-            <w:proofErr w:type="spellStart"/>
             <w:r>
               <w:rPr>
                 <w:b/>
@@ -5994,29 +5473,8 @@
                 <w:color w:val="000000"/>
                 <w:sz w:val="22"/>
               </w:rPr>
-              <w:t>Найменування</w:t>
+              <w:t>Найменування атрибута</w:t>
             </w:r>
-            <w:proofErr w:type="spellEnd"/>
-            <w:r>
-              <w:rPr>
-                <w:b/>
-                <w:bCs/>
-                <w:color w:val="000000"/>
-                <w:sz w:val="22"/>
-              </w:rPr>
-              <w:t xml:space="preserve"> </w:t>
-            </w:r>
-            <w:proofErr w:type="spellStart"/>
-            <w:r>
-              <w:rPr>
-                <w:b/>
-                <w:bCs/>
-                <w:color w:val="000000"/>
-                <w:sz w:val="22"/>
-              </w:rPr>
-              <w:t>атрибута</w:t>
-            </w:r>
-            <w:proofErr w:type="spellEnd"/>
           </w:p>
         </w:tc>
         <w:tc>
@@ -6043,7 +5501,6 @@
                 <w:sz w:val="22"/>
               </w:rPr>
             </w:pPr>
-            <w:proofErr w:type="spellStart"/>
             <w:r>
               <w:rPr>
                 <w:b/>
@@ -6051,29 +5508,8 @@
                 <w:color w:val="000000"/>
                 <w:sz w:val="22"/>
               </w:rPr>
-              <w:t>Джерело</w:t>
+              <w:t>Джерело даних</w:t>
             </w:r>
-            <w:proofErr w:type="spellEnd"/>
-            <w:r>
-              <w:rPr>
-                <w:b/>
-                <w:bCs/>
-                <w:color w:val="000000"/>
-                <w:sz w:val="22"/>
-              </w:rPr>
-              <w:t xml:space="preserve"> </w:t>
-            </w:r>
-            <w:proofErr w:type="spellStart"/>
-            <w:r>
-              <w:rPr>
-                <w:b/>
-                <w:bCs/>
-                <w:color w:val="000000"/>
-                <w:sz w:val="22"/>
-              </w:rPr>
-              <w:t>даних</w:t>
-            </w:r>
-            <w:proofErr w:type="spellEnd"/>
           </w:p>
         </w:tc>
       </w:tr>
@@ -6188,6 +5624,808 @@
         </w:rPr>
       </w:pPr>
     </w:p>
+    <w:p>
+      <w:pPr>
+        <w:spacing w:line="240" w:lineRule="auto"/>
+        <w:ind w:firstLine="567"/>
+        <w:rPr>
+          <w:rFonts w:cs="Times New Roman"/>
+          <w:color w:val="000000"/>
+          <w:sz w:val="36"/>
+          <w:lang w:val="ru-RU"/>
+        </w:rPr>
+      </w:pPr>
+      <w:r>
+        <w:rPr>
+          <w:rFonts w:cs="Times New Roman"/>
+          <w:lang w:val="uk-UA"/>
+        </w:rPr>
+        <w:t>Формування розрахункових АП відбувається у декілька етапів, зазвичай не більше трьох</w:t>
+      </w:r>
+      <w:r>
+        <w:rPr>
+          <w:rFonts w:cs="Times New Roman"/>
+          <w:lang w:val="uk-UA"/>
+        </w:rPr>
+        <w:t>:</w:t>
+      </w:r>
+    </w:p>
+    <w:p>
+      <w:pPr>
+        <w:pStyle w:val="BodyTextIndent"/>
+        <w:widowControl w:val="0"/>
+        <w:numPr>
+          <w:ilvl w:val="0"/>
+          <w:numId w:val="11"/>
+        </w:numPr>
+        <w:tabs>
+          <w:tab w:val="left" w:pos="0"/>
+        </w:tabs>
+        <w:spacing w:after="0" w:line="220" w:lineRule="exact"/>
+        <w:jc w:val="both"/>
+        <w:rPr>
+          <w:rFonts w:ascii="Times New Roman" w:hAnsi="Times New Roman" w:cs="Times New Roman"/>
+          <w:sz w:val="28"/>
+        </w:rPr>
+      </w:pPr>
+      <w:r>
+        <w:rPr>
+          <w:rFonts w:ascii="Times New Roman" w:hAnsi="Times New Roman" w:cs="Times New Roman"/>
+          <w:i/>
+          <w:sz w:val="28"/>
+        </w:rPr>
+        <w:t>1-й розрахунок АП</w:t>
+      </w:r>
+      <w:r>
+        <w:rPr>
+          <w:rFonts w:ascii="Times New Roman" w:hAnsi="Times New Roman" w:cs="Times New Roman"/>
+          <w:sz w:val="28"/>
+        </w:rPr>
+        <w:t>. Розрахунок АП не залежить від формування розрахункових РК, які ідентифікують пр</w:t>
+      </w:r>
+      <w:r>
+        <w:rPr>
+          <w:rFonts w:ascii="Times New Roman" w:hAnsi="Times New Roman" w:cs="Times New Roman"/>
+          <w:sz w:val="28"/>
+        </w:rPr>
+        <w:t>о</w:t>
+      </w:r>
+      <w:r>
+        <w:rPr>
+          <w:rFonts w:ascii="Times New Roman" w:hAnsi="Times New Roman" w:cs="Times New Roman"/>
+          <w:sz w:val="28"/>
+        </w:rPr>
+        <w:t>філь польоту(етап/ділянка/контрольна точка) або режим роботи обладнання (наприклад, режим роботи механізму переміщення закрилка - нерухомий/випускається/прибирається) ПС. Наприклад, вертикальну швидкість обч</w:t>
+      </w:r>
+      <w:r>
+        <w:rPr>
+          <w:rFonts w:ascii="Times New Roman" w:hAnsi="Times New Roman" w:cs="Times New Roman"/>
+          <w:sz w:val="28"/>
+        </w:rPr>
+        <w:t>и</w:t>
+      </w:r>
+      <w:r>
+        <w:rPr>
+          <w:rFonts w:ascii="Times New Roman" w:hAnsi="Times New Roman" w:cs="Times New Roman"/>
+          <w:sz w:val="28"/>
+        </w:rPr>
+        <w:t>слюють упродовж всього файлу-копії до початку 1-го етапу формування розрахункових РК;</w:t>
+      </w:r>
+    </w:p>
+    <w:p>
+      <w:pPr>
+        <w:pStyle w:val="BodyTextIndent"/>
+        <w:widowControl w:val="0"/>
+        <w:numPr>
+          <w:ilvl w:val="0"/>
+          <w:numId w:val="11"/>
+        </w:numPr>
+        <w:tabs>
+          <w:tab w:val="left" w:pos="0"/>
+        </w:tabs>
+        <w:spacing w:after="0" w:line="220" w:lineRule="exact"/>
+        <w:jc w:val="both"/>
+        <w:rPr>
+          <w:rFonts w:ascii="Times New Roman" w:hAnsi="Times New Roman" w:cs="Times New Roman"/>
+          <w:sz w:val="28"/>
+        </w:rPr>
+      </w:pPr>
+      <w:r>
+        <w:rPr>
+          <w:rFonts w:ascii="Times New Roman" w:hAnsi="Times New Roman" w:cs="Times New Roman"/>
+          <w:i/>
+          <w:sz w:val="28"/>
+        </w:rPr>
+        <w:t>1-й розрахунок РК</w:t>
+      </w:r>
+      <w:r>
+        <w:rPr>
+          <w:rFonts w:ascii="Times New Roman" w:hAnsi="Times New Roman" w:cs="Times New Roman"/>
+          <w:sz w:val="28"/>
+        </w:rPr>
+        <w:t>. Формування РК виконують після 1-го етапу розрахунку АП, оскільки вони можуть викор</w:t>
+      </w:r>
+      <w:r>
+        <w:rPr>
+          <w:rFonts w:ascii="Times New Roman" w:hAnsi="Times New Roman" w:cs="Times New Roman"/>
+          <w:sz w:val="28"/>
+        </w:rPr>
+        <w:t>и</w:t>
+      </w:r>
+      <w:r>
+        <w:rPr>
+          <w:rFonts w:ascii="Times New Roman" w:hAnsi="Times New Roman" w:cs="Times New Roman"/>
+          <w:sz w:val="28"/>
+        </w:rPr>
+        <w:t>стовувати розрахункові АП, які отримані на цьому етапі;</w:t>
+      </w:r>
+    </w:p>
+    <w:p>
+      <w:pPr>
+        <w:pStyle w:val="BodyTextIndent"/>
+        <w:widowControl w:val="0"/>
+        <w:numPr>
+          <w:ilvl w:val="0"/>
+          <w:numId w:val="11"/>
+        </w:numPr>
+        <w:tabs>
+          <w:tab w:val="left" w:pos="0"/>
+        </w:tabs>
+        <w:spacing w:after="0" w:line="220" w:lineRule="exact"/>
+        <w:jc w:val="both"/>
+        <w:rPr>
+          <w:rFonts w:ascii="Times New Roman" w:hAnsi="Times New Roman" w:cs="Times New Roman"/>
+          <w:sz w:val="28"/>
+        </w:rPr>
+      </w:pPr>
+      <w:r>
+        <w:rPr>
+          <w:rFonts w:ascii="Times New Roman" w:hAnsi="Times New Roman" w:cs="Times New Roman"/>
+          <w:i/>
+          <w:sz w:val="28"/>
+        </w:rPr>
+        <w:t>2-й і 3-й розрахунок</w:t>
+      </w:r>
+      <w:r>
+        <w:rPr>
+          <w:rFonts w:ascii="Times New Roman" w:hAnsi="Times New Roman" w:cs="Times New Roman"/>
+          <w:sz w:val="28"/>
+        </w:rPr>
+        <w:t xml:space="preserve"> АП. Умова розрахунку АП пов'язана з розрахунковими РК, які ідентифікують профіль польоту або режими роботи обладнання. Розрахунок АП проводять після 1 і 2 етапи формування розрахунк</w:t>
+      </w:r>
+      <w:r>
+        <w:rPr>
+          <w:rFonts w:ascii="Times New Roman" w:hAnsi="Times New Roman" w:cs="Times New Roman"/>
+          <w:sz w:val="28"/>
+        </w:rPr>
+        <w:t>о</w:t>
+      </w:r>
+      <w:r>
+        <w:rPr>
+          <w:rFonts w:ascii="Times New Roman" w:hAnsi="Times New Roman" w:cs="Times New Roman"/>
+          <w:sz w:val="28"/>
+        </w:rPr>
+        <w:t>вих РК. Наприклад, розрахунок відносної барометричної висота виконують тільки для етапів зльот і поса</w:t>
+      </w:r>
+      <w:r>
+        <w:rPr>
+          <w:rFonts w:ascii="Times New Roman" w:hAnsi="Times New Roman" w:cs="Times New Roman"/>
+          <w:sz w:val="28"/>
+        </w:rPr>
+        <w:t>д</w:t>
+      </w:r>
+      <w:r>
+        <w:rPr>
+          <w:rFonts w:ascii="Times New Roman" w:hAnsi="Times New Roman" w:cs="Times New Roman"/>
+          <w:sz w:val="28"/>
+        </w:rPr>
+        <w:t>ка;</w:t>
+      </w:r>
+    </w:p>
+    <w:p>
+      <w:pPr>
+        <w:pStyle w:val="ListParagraph"/>
+        <w:numPr>
+          <w:ilvl w:val="0"/>
+          <w:numId w:val="11"/>
+        </w:numPr>
+        <w:spacing w:line="240" w:lineRule="auto"/>
+        <w:rPr>
+          <w:rFonts w:cs="Times New Roman"/>
+          <w:color w:val="000000"/>
+          <w:sz w:val="36"/>
+          <w:lang w:val="uk-UA"/>
+        </w:rPr>
+      </w:pPr>
+      <w:r>
+        <w:rPr>
+          <w:rFonts w:cs="Times New Roman"/>
+          <w:i/>
+          <w:lang w:val="uk-UA"/>
+        </w:rPr>
+        <w:t>2 і 3-й розрахунок РК</w:t>
+      </w:r>
+      <w:r>
+        <w:rPr>
+          <w:rFonts w:cs="Times New Roman"/>
+          <w:lang w:val="uk-UA"/>
+        </w:rPr>
+        <w:t>. Розрахунок РК виконують після 2 і 3-го етапів розрахунку АП, оскільки їх алгоритми можуть містити розрахункові АП, які відповідно отримані на цих етапах</w:t>
+      </w:r>
+      <w:r>
+        <w:rPr>
+          <w:rFonts w:cs="Times New Roman"/>
+          <w:lang w:val="uk-UA"/>
+        </w:rPr>
+        <w:t>.</w:t>
+      </w:r>
+    </w:p>
+    <w:p>
+      <w:pPr>
+        <w:spacing w:line="240" w:lineRule="auto"/>
+        <w:ind w:firstLine="567"/>
+        <w:rPr>
+          <w:rFonts w:cs="Times New Roman"/>
+          <w:color w:val="000000"/>
+          <w:lang w:val="uk-UA"/>
+        </w:rPr>
+      </w:pPr>
+      <w:r>
+        <w:rPr>
+          <w:rFonts w:cs="Times New Roman"/>
+          <w:color w:val="000000"/>
+          <w:lang w:val="uk-UA"/>
+        </w:rPr>
+        <w:t>Для розрахункового АП у кадрі обробки файлу-копії потрібно виділити інформаційне слово для зберігання його значення і описати його атрибути у файлі циклограми.</w:t>
+      </w:r>
+    </w:p>
+    <w:tbl>
+      <w:tblPr>
+        <w:tblW w:w="0" w:type="auto"/>
+        <w:jc w:val="center"/>
+        <w:tblBorders>
+          <w:top w:val="single" w:sz="4" w:space="0" w:color="auto"/>
+          <w:left w:val="single" w:sz="4" w:space="0" w:color="auto"/>
+          <w:bottom w:val="single" w:sz="4" w:space="0" w:color="auto"/>
+          <w:right w:val="single" w:sz="4" w:space="0" w:color="auto"/>
+          <w:insideH w:val="single" w:sz="4" w:space="0" w:color="auto"/>
+          <w:insideV w:val="single" w:sz="4" w:space="0" w:color="auto"/>
+        </w:tblBorders>
+        <w:tblLayout w:type="fixed"/>
+        <w:tblCellMar>
+          <w:left w:w="28" w:type="dxa"/>
+          <w:right w:w="28" w:type="dxa"/>
+        </w:tblCellMar>
+        <w:tblLook w:val="04A0" w:firstRow="1" w:lastRow="0" w:firstColumn="1" w:lastColumn="0" w:noHBand="0" w:noVBand="1"/>
+      </w:tblPr>
+      <w:tblGrid>
+        <w:gridCol w:w="1134"/>
+        <w:gridCol w:w="1843"/>
+        <w:gridCol w:w="2551"/>
+      </w:tblGrid>
+      <w:tr>
+        <w:trPr>
+          <w:trHeight w:val="794"/>
+          <w:jc w:val="center"/>
+        </w:trPr>
+        <w:tc>
+          <w:tcPr>
+            <w:tcW w:w="1134" w:type="dxa"/>
+            <w:vMerge w:val="restart"/>
+            <w:shd w:val="clear" w:color="auto" w:fill="auto"/>
+            <w:vAlign w:val="center"/>
+          </w:tcPr>
+          <w:p>
+            <w:pPr>
+              <w:spacing w:line="160" w:lineRule="exact"/>
+              <w:jc w:val="center"/>
+              <w:rPr>
+                <w:b/>
+                <w:bCs/>
+                <w:color w:val="000000"/>
+                <w:szCs w:val="28"/>
+              </w:rPr>
+            </w:pPr>
+            <w:r>
+              <w:rPr>
+                <w:b/>
+                <w:bCs/>
+                <w:color w:val="000000"/>
+                <w:szCs w:val="28"/>
+              </w:rPr>
+              <w:t xml:space="preserve">№ </w:t>
+            </w:r>
+            <w:r>
+              <w:rPr>
+                <w:b/>
+                <w:bCs/>
+                <w:color w:val="000000"/>
+                <w:szCs w:val="28"/>
+                <w:lang w:val="uk-UA"/>
+              </w:rPr>
+              <w:t>е</w:t>
+            </w:r>
+            <w:r>
+              <w:rPr>
+                <w:b/>
+                <w:bCs/>
+                <w:color w:val="000000"/>
+                <w:szCs w:val="28"/>
+              </w:rPr>
+              <w:t>тап</w:t>
+            </w:r>
+            <w:r>
+              <w:rPr>
+                <w:b/>
+                <w:bCs/>
+                <w:color w:val="000000"/>
+                <w:szCs w:val="28"/>
+                <w:lang w:val="uk-UA"/>
+              </w:rPr>
+              <w:t>у</w:t>
+            </w:r>
+            <w:r>
+              <w:rPr>
+                <w:b/>
+                <w:bCs/>
+                <w:color w:val="000000"/>
+                <w:szCs w:val="28"/>
+              </w:rPr>
+              <w:t xml:space="preserve"> р</w:t>
+            </w:r>
+            <w:r>
+              <w:rPr>
+                <w:b/>
+                <w:bCs/>
+                <w:color w:val="000000"/>
+                <w:szCs w:val="28"/>
+                <w:lang w:val="uk-UA"/>
+              </w:rPr>
+              <w:t>озрах</w:t>
+            </w:r>
+            <w:r>
+              <w:rPr>
+                <w:b/>
+                <w:bCs/>
+                <w:color w:val="000000"/>
+                <w:szCs w:val="28"/>
+                <w:lang w:val="uk-UA"/>
+              </w:rPr>
+              <w:t>у</w:t>
+            </w:r>
+            <w:r>
+              <w:rPr>
+                <w:b/>
+                <w:bCs/>
+                <w:color w:val="000000"/>
+                <w:szCs w:val="28"/>
+                <w:lang w:val="uk-UA"/>
+              </w:rPr>
+              <w:t>нку</w:t>
+            </w:r>
+          </w:p>
+        </w:tc>
+        <w:tc>
+          <w:tcPr>
+            <w:tcW w:w="4394" w:type="dxa"/>
+            <w:gridSpan w:val="2"/>
+            <w:tcBorders>
+              <w:right w:val="single" w:sz="4" w:space="0" w:color="auto"/>
+            </w:tcBorders>
+            <w:shd w:val="clear" w:color="auto" w:fill="auto"/>
+            <w:vAlign w:val="center"/>
+          </w:tcPr>
+          <w:p>
+            <w:pPr>
+              <w:spacing w:line="160" w:lineRule="exact"/>
+              <w:jc w:val="center"/>
+              <w:rPr>
+                <w:b/>
+                <w:bCs/>
+                <w:color w:val="000000"/>
+                <w:szCs w:val="28"/>
+                <w:lang w:val="uk-UA"/>
+              </w:rPr>
+            </w:pPr>
+            <w:r>
+              <w:rPr>
+                <w:b/>
+                <w:bCs/>
+                <w:color w:val="000000"/>
+                <w:szCs w:val="28"/>
+              </w:rPr>
+              <w:t>Умовне позначення р</w:t>
+            </w:r>
+            <w:r>
+              <w:rPr>
+                <w:b/>
+                <w:bCs/>
+                <w:color w:val="000000"/>
+                <w:szCs w:val="28"/>
+                <w:lang w:val="uk-UA"/>
+              </w:rPr>
+              <w:t>озрахункового параме</w:t>
+            </w:r>
+            <w:r>
+              <w:rPr>
+                <w:b/>
+                <w:bCs/>
+                <w:color w:val="000000"/>
+                <w:szCs w:val="28"/>
+                <w:lang w:val="uk-UA"/>
+              </w:rPr>
+              <w:t>т</w:t>
+            </w:r>
+            <w:r>
+              <w:rPr>
+                <w:b/>
+                <w:bCs/>
+                <w:color w:val="000000"/>
+                <w:szCs w:val="28"/>
+                <w:lang w:val="uk-UA"/>
+              </w:rPr>
+              <w:t>ру</w:t>
+            </w:r>
+          </w:p>
+        </w:tc>
+      </w:tr>
+      <w:tr>
+        <w:trPr>
+          <w:jc w:val="center"/>
+        </w:trPr>
+        <w:tc>
+          <w:tcPr>
+            <w:tcW w:w="1134" w:type="dxa"/>
+            <w:vMerge/>
+            <w:shd w:val="clear" w:color="auto" w:fill="auto"/>
+            <w:vAlign w:val="center"/>
+          </w:tcPr>
+          <w:p>
+            <w:pPr>
+              <w:spacing w:line="160" w:lineRule="exact"/>
+              <w:jc w:val="center"/>
+              <w:rPr>
+                <w:bCs/>
+                <w:color w:val="000000"/>
+                <w:szCs w:val="28"/>
+                <w:lang w:val="uk-UA"/>
+              </w:rPr>
+            </w:pPr>
+          </w:p>
+        </w:tc>
+        <w:tc>
+          <w:tcPr>
+            <w:tcW w:w="1843" w:type="dxa"/>
+            <w:shd w:val="clear" w:color="auto" w:fill="auto"/>
+            <w:vAlign w:val="center"/>
+          </w:tcPr>
+          <w:p>
+            <w:pPr>
+              <w:spacing w:line="160" w:lineRule="exact"/>
+              <w:jc w:val="center"/>
+              <w:rPr>
+                <w:bCs/>
+                <w:color w:val="000000"/>
+                <w:szCs w:val="28"/>
+              </w:rPr>
+            </w:pPr>
+            <w:r>
+              <w:rPr>
+                <w:b/>
+                <w:bCs/>
+                <w:color w:val="000000"/>
+                <w:szCs w:val="28"/>
+              </w:rPr>
+              <w:t>аналогов</w:t>
+            </w:r>
+            <w:r>
+              <w:rPr>
+                <w:b/>
+                <w:bCs/>
+                <w:color w:val="000000"/>
+                <w:szCs w:val="28"/>
+                <w:lang w:val="uk-UA"/>
+              </w:rPr>
+              <w:t>и</w:t>
+            </w:r>
+            <w:r>
+              <w:rPr>
+                <w:b/>
+                <w:bCs/>
+                <w:color w:val="000000"/>
+                <w:szCs w:val="28"/>
+              </w:rPr>
+              <w:t>й</w:t>
+            </w:r>
+          </w:p>
+        </w:tc>
+        <w:tc>
+          <w:tcPr>
+            <w:tcW w:w="2551" w:type="dxa"/>
+            <w:tcBorders>
+              <w:right w:val="single" w:sz="4" w:space="0" w:color="auto"/>
+            </w:tcBorders>
+            <w:shd w:val="clear" w:color="auto" w:fill="auto"/>
+            <w:vAlign w:val="center"/>
+          </w:tcPr>
+          <w:p>
+            <w:pPr>
+              <w:spacing w:line="160" w:lineRule="exact"/>
+              <w:jc w:val="center"/>
+              <w:rPr>
+                <w:bCs/>
+                <w:color w:val="000000"/>
+                <w:szCs w:val="28"/>
+              </w:rPr>
+            </w:pPr>
+            <w:r>
+              <w:rPr>
+                <w:b/>
+                <w:bCs/>
+                <w:color w:val="000000"/>
+                <w:szCs w:val="28"/>
+              </w:rPr>
+              <w:t>разова кома</w:t>
+            </w:r>
+            <w:r>
+              <w:rPr>
+                <w:b/>
+                <w:bCs/>
+                <w:color w:val="000000"/>
+                <w:szCs w:val="28"/>
+              </w:rPr>
+              <w:t>н</w:t>
+            </w:r>
+            <w:r>
+              <w:rPr>
+                <w:b/>
+                <w:bCs/>
+                <w:color w:val="000000"/>
+                <w:szCs w:val="28"/>
+              </w:rPr>
+              <w:t>да</w:t>
+            </w:r>
+          </w:p>
+        </w:tc>
+      </w:tr>
+      <w:tr>
+        <w:trPr>
+          <w:trHeight w:val="149"/>
+          <w:jc w:val="center"/>
+        </w:trPr>
+        <w:tc>
+          <w:tcPr>
+            <w:tcW w:w="1134" w:type="dxa"/>
+            <w:shd w:val="clear" w:color="auto" w:fill="auto"/>
+            <w:vAlign w:val="center"/>
+          </w:tcPr>
+          <w:p>
+            <w:pPr>
+              <w:spacing w:line="180" w:lineRule="exact"/>
+              <w:jc w:val="center"/>
+              <w:rPr>
+                <w:bCs/>
+                <w:color w:val="000000"/>
+                <w:szCs w:val="28"/>
+              </w:rPr>
+            </w:pPr>
+            <w:r>
+              <w:rPr>
+                <w:bCs/>
+                <w:color w:val="000000"/>
+                <w:szCs w:val="28"/>
+              </w:rPr>
+              <w:t>1</w:t>
+            </w:r>
+          </w:p>
+        </w:tc>
+        <w:tc>
+          <w:tcPr>
+            <w:tcW w:w="1843" w:type="dxa"/>
+            <w:shd w:val="clear" w:color="auto" w:fill="auto"/>
+            <w:vAlign w:val="center"/>
+          </w:tcPr>
+          <w:p>
+            <w:pPr>
+              <w:spacing w:line="180" w:lineRule="exact"/>
+              <w:jc w:val="center"/>
+              <w:rPr>
+                <w:bCs/>
+                <w:color w:val="000000"/>
+                <w:szCs w:val="28"/>
+              </w:rPr>
+            </w:pPr>
+          </w:p>
+        </w:tc>
+        <w:tc>
+          <w:tcPr>
+            <w:tcW w:w="2551" w:type="dxa"/>
+            <w:tcBorders>
+              <w:right w:val="single" w:sz="4" w:space="0" w:color="auto"/>
+            </w:tcBorders>
+            <w:shd w:val="clear" w:color="auto" w:fill="auto"/>
+            <w:vAlign w:val="bottom"/>
+          </w:tcPr>
+          <w:p>
+            <w:pPr>
+              <w:spacing w:line="180" w:lineRule="exact"/>
+              <w:jc w:val="center"/>
+              <w:rPr>
+                <w:bCs/>
+                <w:color w:val="000000"/>
+                <w:szCs w:val="28"/>
+                <w:lang w:val="ru-RU"/>
+              </w:rPr>
+            </w:pPr>
+          </w:p>
+        </w:tc>
+      </w:tr>
+      <w:tr>
+        <w:trPr>
+          <w:jc w:val="center"/>
+        </w:trPr>
+        <w:tc>
+          <w:tcPr>
+            <w:tcW w:w="1134" w:type="dxa"/>
+            <w:shd w:val="clear" w:color="auto" w:fill="auto"/>
+            <w:vAlign w:val="center"/>
+          </w:tcPr>
+          <w:p>
+            <w:pPr>
+              <w:spacing w:line="180" w:lineRule="exact"/>
+              <w:jc w:val="center"/>
+              <w:rPr>
+                <w:bCs/>
+                <w:color w:val="000000"/>
+                <w:szCs w:val="28"/>
+              </w:rPr>
+            </w:pPr>
+            <w:r>
+              <w:rPr>
+                <w:bCs/>
+                <w:color w:val="000000"/>
+                <w:szCs w:val="28"/>
+              </w:rPr>
+              <w:t>2</w:t>
+            </w:r>
+          </w:p>
+        </w:tc>
+        <w:tc>
+          <w:tcPr>
+            <w:tcW w:w="1843" w:type="dxa"/>
+            <w:shd w:val="clear" w:color="auto" w:fill="auto"/>
+            <w:vAlign w:val="center"/>
+          </w:tcPr>
+          <w:p>
+            <w:pPr>
+              <w:spacing w:line="180" w:lineRule="exact"/>
+              <w:jc w:val="center"/>
+              <w:rPr>
+                <w:b/>
+                <w:bCs/>
+                <w:color w:val="000000"/>
+                <w:szCs w:val="28"/>
+              </w:rPr>
+            </w:pPr>
+          </w:p>
+        </w:tc>
+        <w:tc>
+          <w:tcPr>
+            <w:tcW w:w="2551" w:type="dxa"/>
+            <w:tcBorders>
+              <w:right w:val="single" w:sz="4" w:space="0" w:color="auto"/>
+            </w:tcBorders>
+            <w:shd w:val="clear" w:color="auto" w:fill="auto"/>
+            <w:vAlign w:val="bottom"/>
+          </w:tcPr>
+          <w:p>
+            <w:pPr>
+              <w:spacing w:line="180" w:lineRule="exact"/>
+              <w:jc w:val="center"/>
+              <w:rPr>
+                <w:bCs/>
+                <w:color w:val="000000"/>
+                <w:szCs w:val="28"/>
+              </w:rPr>
+            </w:pPr>
+          </w:p>
+        </w:tc>
+      </w:tr>
+      <w:tr>
+        <w:trPr>
+          <w:jc w:val="center"/>
+        </w:trPr>
+        <w:tc>
+          <w:tcPr>
+            <w:tcW w:w="1134" w:type="dxa"/>
+            <w:shd w:val="clear" w:color="auto" w:fill="auto"/>
+            <w:vAlign w:val="center"/>
+          </w:tcPr>
+          <w:p>
+            <w:pPr>
+              <w:spacing w:line="180" w:lineRule="exact"/>
+              <w:jc w:val="center"/>
+              <w:rPr>
+                <w:bCs/>
+                <w:color w:val="000000"/>
+                <w:szCs w:val="28"/>
+              </w:rPr>
+            </w:pPr>
+            <w:r>
+              <w:rPr>
+                <w:bCs/>
+                <w:color w:val="000000"/>
+                <w:szCs w:val="28"/>
+              </w:rPr>
+              <w:t>3</w:t>
+            </w:r>
+          </w:p>
+        </w:tc>
+        <w:tc>
+          <w:tcPr>
+            <w:tcW w:w="1843" w:type="dxa"/>
+            <w:shd w:val="clear" w:color="auto" w:fill="auto"/>
+            <w:vAlign w:val="center"/>
+          </w:tcPr>
+          <w:p>
+            <w:pPr>
+              <w:spacing w:line="180" w:lineRule="exact"/>
+              <w:jc w:val="center"/>
+              <w:rPr>
+                <w:bCs/>
+                <w:color w:val="000000"/>
+                <w:szCs w:val="28"/>
+              </w:rPr>
+            </w:pPr>
+          </w:p>
+        </w:tc>
+        <w:tc>
+          <w:tcPr>
+            <w:tcW w:w="2551" w:type="dxa"/>
+            <w:tcBorders>
+              <w:right w:val="single" w:sz="4" w:space="0" w:color="auto"/>
+            </w:tcBorders>
+            <w:shd w:val="clear" w:color="auto" w:fill="auto"/>
+            <w:vAlign w:val="bottom"/>
+          </w:tcPr>
+          <w:p>
+            <w:pPr>
+              <w:spacing w:line="180" w:lineRule="exact"/>
+              <w:jc w:val="center"/>
+              <w:rPr>
+                <w:bCs/>
+                <w:color w:val="000000"/>
+                <w:szCs w:val="28"/>
+              </w:rPr>
+            </w:pPr>
+          </w:p>
+        </w:tc>
+      </w:tr>
+    </w:tbl>
+    <w:p>
+      <w:pPr>
+        <w:spacing w:line="240" w:lineRule="auto"/>
+        <w:ind w:firstLine="567"/>
+        <w:rPr>
+          <w:rFonts w:cs="Times New Roman"/>
+          <w:color w:val="000000"/>
+          <w:lang w:val="uk-UA"/>
+        </w:rPr>
+      </w:pPr>
+    </w:p>
+    <w:p>
+      <w:pPr>
+        <w:spacing w:line="240" w:lineRule="auto"/>
+        <w:ind w:firstLine="567"/>
+        <w:rPr>
+          <w:rFonts w:cs="Times New Roman"/>
+          <w:color w:val="000000"/>
+          <w:lang w:val="uk-UA"/>
+        </w:rPr>
+      </w:pPr>
+      <w:bookmarkStart w:id="0" w:name="_GoBack"/>
+      <w:bookmarkEnd w:id="0"/>
+    </w:p>
     <w:sectPr>
       <w:pgSz w:w="11909" w:h="16834" w:code="9"/>
       <w:pgMar w:top="720" w:right="720" w:bottom="720" w:left="720" w:header="720" w:footer="720" w:gutter="0"/>
@@ -6490,6 +6728,120 @@
     </w:lvl>
   </w:abstractNum>
   <w:abstractNum w:abstractNumId="2" w15:restartNumberingAfterBreak="0">
+    <w:nsid w:val="1110499F"/>
+    <w:multiLevelType w:val="hybridMultilevel"/>
+    <w:tmpl w:val="48A65A88"/>
+    <w:lvl w:ilvl="0" w:tplc="9F18D35C">
+      <w:numFmt w:val="bullet"/>
+      <w:lvlText w:val="-"/>
+      <w:lvlJc w:val="left"/>
+      <w:pPr>
+        <w:ind w:left="720" w:hanging="360"/>
+      </w:pPr>
+      <w:rPr>
+        <w:rFonts w:ascii="Times New Roman" w:eastAsia="Times New Roman" w:hAnsi="Times New Roman" w:cs="Times New Roman" w:hint="default"/>
+        <w:b w:val="0"/>
+        <w:sz w:val="28"/>
+      </w:rPr>
+    </w:lvl>
+    <w:lvl w:ilvl="1" w:tplc="04090003" w:tentative="1">
+      <w:start w:val="1"/>
+      <w:numFmt w:val="bullet"/>
+      <w:lvlText w:val="o"/>
+      <w:lvlJc w:val="left"/>
+      <w:pPr>
+        <w:ind w:left="1440" w:hanging="360"/>
+      </w:pPr>
+      <w:rPr>
+        <w:rFonts w:ascii="Courier New" w:hAnsi="Courier New" w:cs="Courier New" w:hint="default"/>
+      </w:rPr>
+    </w:lvl>
+    <w:lvl w:ilvl="2" w:tplc="04090005" w:tentative="1">
+      <w:start w:val="1"/>
+      <w:numFmt w:val="bullet"/>
+      <w:lvlText w:val=""/>
+      <w:lvlJc w:val="left"/>
+      <w:pPr>
+        <w:ind w:left="2160" w:hanging="360"/>
+      </w:pPr>
+      <w:rPr>
+        <w:rFonts w:ascii="Wingdings" w:hAnsi="Wingdings" w:hint="default"/>
+      </w:rPr>
+    </w:lvl>
+    <w:lvl w:ilvl="3" w:tplc="04090001" w:tentative="1">
+      <w:start w:val="1"/>
+      <w:numFmt w:val="bullet"/>
+      <w:lvlText w:val=""/>
+      <w:lvlJc w:val="left"/>
+      <w:pPr>
+        <w:ind w:left="2880" w:hanging="360"/>
+      </w:pPr>
+      <w:rPr>
+        <w:rFonts w:ascii="Symbol" w:hAnsi="Symbol" w:hint="default"/>
+      </w:rPr>
+    </w:lvl>
+    <w:lvl w:ilvl="4" w:tplc="04090003" w:tentative="1">
+      <w:start w:val="1"/>
+      <w:numFmt w:val="bullet"/>
+      <w:lvlText w:val="o"/>
+      <w:lvlJc w:val="left"/>
+      <w:pPr>
+        <w:ind w:left="3600" w:hanging="360"/>
+      </w:pPr>
+      <w:rPr>
+        <w:rFonts w:ascii="Courier New" w:hAnsi="Courier New" w:cs="Courier New" w:hint="default"/>
+      </w:rPr>
+    </w:lvl>
+    <w:lvl w:ilvl="5" w:tplc="04090005" w:tentative="1">
+      <w:start w:val="1"/>
+      <w:numFmt w:val="bullet"/>
+      <w:lvlText w:val=""/>
+      <w:lvlJc w:val="left"/>
+      <w:pPr>
+        <w:ind w:left="4320" w:hanging="360"/>
+      </w:pPr>
+      <w:rPr>
+        <w:rFonts w:ascii="Wingdings" w:hAnsi="Wingdings" w:hint="default"/>
+      </w:rPr>
+    </w:lvl>
+    <w:lvl w:ilvl="6" w:tplc="04090001" w:tentative="1">
+      <w:start w:val="1"/>
+      <w:numFmt w:val="bullet"/>
+      <w:lvlText w:val=""/>
+      <w:lvlJc w:val="left"/>
+      <w:pPr>
+        <w:ind w:left="5040" w:hanging="360"/>
+      </w:pPr>
+      <w:rPr>
+        <w:rFonts w:ascii="Symbol" w:hAnsi="Symbol" w:hint="default"/>
+      </w:rPr>
+    </w:lvl>
+    <w:lvl w:ilvl="7" w:tplc="04090003" w:tentative="1">
+      <w:start w:val="1"/>
+      <w:numFmt w:val="bullet"/>
+      <w:lvlText w:val="o"/>
+      <w:lvlJc w:val="left"/>
+      <w:pPr>
+        <w:ind w:left="5760" w:hanging="360"/>
+      </w:pPr>
+      <w:rPr>
+        <w:rFonts w:ascii="Courier New" w:hAnsi="Courier New" w:cs="Courier New" w:hint="default"/>
+      </w:rPr>
+    </w:lvl>
+    <w:lvl w:ilvl="8" w:tplc="04090005" w:tentative="1">
+      <w:start w:val="1"/>
+      <w:numFmt w:val="bullet"/>
+      <w:lvlText w:val=""/>
+      <w:lvlJc w:val="left"/>
+      <w:pPr>
+        <w:ind w:left="6480" w:hanging="360"/>
+      </w:pPr>
+      <w:rPr>
+        <w:rFonts w:ascii="Wingdings" w:hAnsi="Wingdings" w:hint="default"/>
+      </w:rPr>
+    </w:lvl>
+  </w:abstractNum>
+  <w:abstractNum w:abstractNumId="3" w15:restartNumberingAfterBreak="0">
     <w:nsid w:val="213C3427"/>
     <w:multiLevelType w:val="multilevel"/>
     <w:tmpl w:val="155CB5B0"/>
@@ -6638,7 +6990,7 @@
       </w:rPr>
     </w:lvl>
   </w:abstractNum>
-  <w:abstractNum w:abstractNumId="3" w15:restartNumberingAfterBreak="0">
+  <w:abstractNum w:abstractNumId="4" w15:restartNumberingAfterBreak="0">
     <w:nsid w:val="3C490019"/>
     <w:multiLevelType w:val="multilevel"/>
     <w:tmpl w:val="E1E47500"/>
@@ -6787,7 +7139,7 @@
       </w:rPr>
     </w:lvl>
   </w:abstractNum>
-  <w:abstractNum w:abstractNumId="4" w15:restartNumberingAfterBreak="0">
+  <w:abstractNum w:abstractNumId="5" w15:restartNumberingAfterBreak="0">
     <w:nsid w:val="400137C8"/>
     <w:multiLevelType w:val="hybridMultilevel"/>
     <w:tmpl w:val="43627E5C"/>
@@ -6900,7 +7252,7 @@
       </w:rPr>
     </w:lvl>
   </w:abstractNum>
-  <w:abstractNum w:abstractNumId="5" w15:restartNumberingAfterBreak="0">
+  <w:abstractNum w:abstractNumId="6" w15:restartNumberingAfterBreak="0">
     <w:nsid w:val="4E5D10D9"/>
     <w:multiLevelType w:val="hybridMultilevel"/>
     <w:tmpl w:val="F4F88E76"/>
@@ -7012,7 +7364,7 @@
       </w:rPr>
     </w:lvl>
   </w:abstractNum>
-  <w:abstractNum w:abstractNumId="6" w15:restartNumberingAfterBreak="0">
+  <w:abstractNum w:abstractNumId="7" w15:restartNumberingAfterBreak="0">
     <w:nsid w:val="5B686BA0"/>
     <w:multiLevelType w:val="hybridMultilevel"/>
     <w:tmpl w:val="B0E8477E"/>
@@ -7151,7 +7503,7 @@
       </w:rPr>
     </w:lvl>
   </w:abstractNum>
-  <w:abstractNum w:abstractNumId="7" w15:restartNumberingAfterBreak="0">
+  <w:abstractNum w:abstractNumId="8" w15:restartNumberingAfterBreak="0">
     <w:nsid w:val="67487274"/>
     <w:multiLevelType w:val="hybridMultilevel"/>
     <w:tmpl w:val="517EAA46"/>
@@ -7263,7 +7615,7 @@
       </w:rPr>
     </w:lvl>
   </w:abstractNum>
-  <w:abstractNum w:abstractNumId="8" w15:restartNumberingAfterBreak="0">
+  <w:abstractNum w:abstractNumId="9" w15:restartNumberingAfterBreak="0">
     <w:nsid w:val="68641D42"/>
     <w:multiLevelType w:val="multilevel"/>
     <w:tmpl w:val="2E223708"/>
@@ -7412,7 +7764,7 @@
       </w:rPr>
     </w:lvl>
   </w:abstractNum>
-  <w:abstractNum w:abstractNumId="9" w15:restartNumberingAfterBreak="0">
+  <w:abstractNum w:abstractNumId="10" w15:restartNumberingAfterBreak="0">
     <w:nsid w:val="753C4122"/>
     <w:multiLevelType w:val="hybridMultilevel"/>
     <w:tmpl w:val="EA52CE88"/>
@@ -7499,34 +7851,37 @@
     </w:lvl>
   </w:abstractNum>
   <w:num w:numId="1">
+    <w:abstractNumId w:val="7"/>
+  </w:num>
+  <w:num w:numId="2">
     <w:abstractNumId w:val="6"/>
   </w:num>
-  <w:num w:numId="2">
-    <w:abstractNumId w:val="5"/>
-  </w:num>
   <w:num w:numId="3">
-    <w:abstractNumId w:val="7"/>
+    <w:abstractNumId w:val="8"/>
   </w:num>
   <w:num w:numId="4">
     <w:abstractNumId w:val="1"/>
   </w:num>
   <w:num w:numId="5">
+    <w:abstractNumId w:val="10"/>
+  </w:num>
+  <w:num w:numId="6">
     <w:abstractNumId w:val="9"/>
   </w:num>
-  <w:num w:numId="6">
-    <w:abstractNumId w:val="8"/>
-  </w:num>
   <w:num w:numId="7">
-    <w:abstractNumId w:val="3"/>
+    <w:abstractNumId w:val="4"/>
   </w:num>
   <w:num w:numId="8">
     <w:abstractNumId w:val="0"/>
   </w:num>
   <w:num w:numId="9">
-    <w:abstractNumId w:val="2"/>
+    <w:abstractNumId w:val="3"/>
   </w:num>
   <w:num w:numId="10">
-    <w:abstractNumId w:val="4"/>
+    <w:abstractNumId w:val="5"/>
+  </w:num>
+  <w:num w:numId="11">
+    <w:abstractNumId w:val="2"/>
   </w:num>
 </w:numbering>
 </file>
@@ -7933,6 +8288,7 @@
   <w:style w:type="character" w:default="1" w:styleId="DefaultParagraphFont">
     <w:name w:val="Default Paragraph Font"/>
     <w:uiPriority w:val="1"/>
+    <w:semiHidden/>
     <w:unhideWhenUsed/>
   </w:style>
   <w:style w:type="table" w:default="1" w:styleId="TableNormal">
@@ -8052,6 +8408,21 @@
     <w:rPr>
       <w:rFonts w:ascii="Courier New" w:eastAsia="Calibri" w:hAnsi="Courier New" w:cs="Courier New"/>
       <w:sz w:val="20"/>
+      <w:szCs w:val="20"/>
+      <w:lang w:val="ru-RU" w:eastAsia="ru-RU"/>
+    </w:rPr>
+  </w:style>
+  <w:style w:type="paragraph" w:customStyle="1" w:styleId="NormalTable">
+    <w:name w:val="Normal Table"/>
+    <w:basedOn w:val="Normal"/>
+    <w:rsid w:val="00753FFF"/>
+    <w:pPr>
+      <w:spacing w:after="0" w:line="240" w:lineRule="auto"/>
+      <w:jc w:val="both"/>
+    </w:pPr>
+    <w:rPr>
+      <w:rFonts w:eastAsia="Times New Roman" w:cs="Times New Roman"/>
+      <w:sz w:val="22"/>
       <w:szCs w:val="20"/>
       <w:lang w:val="ru-RU" w:eastAsia="ru-RU"/>
     </w:rPr>

</xml_diff>

<commit_message>
Add screenshots to Word file
</commit_message>
<xml_diff>
--- a/ctia_dz_text.docx
+++ b/ctia_dz_text.docx
@@ -1,6 +1,6 @@
 
 <file path=word/document.xml><?xml version="1.0" encoding="utf-8"?>
-<w:document xmlns:wpc="http://schemas.microsoft.com/office/word/2010/wordprocessingCanvas" xmlns:cx="http://schemas.microsoft.com/office/drawing/2014/chartex" xmlns:mc="http://schemas.openxmlformats.org/markup-compatibility/2006" xmlns:o="urn:schemas-microsoft-com:office:office" xmlns:r="http://schemas.openxmlformats.org/officeDocument/2006/relationships" xmlns:m="http://schemas.openxmlformats.org/officeDocument/2006/math" xmlns:v="urn:schemas-microsoft-com:vml" xmlns:wp14="http://schemas.microsoft.com/office/word/2010/wordprocessingDrawing" xmlns:wp="http://schemas.openxmlformats.org/drawingml/2006/wordprocessingDrawing" xmlns:w10="urn:schemas-microsoft-com:office:word" xmlns:w="http://schemas.openxmlformats.org/wordprocessingml/2006/main" xmlns:w14="http://schemas.microsoft.com/office/word/2010/wordml" xmlns:w15="http://schemas.microsoft.com/office/word/2012/wordml" xmlns:w16se="http://schemas.microsoft.com/office/word/2015/wordml/symex" xmlns:wpg="http://schemas.microsoft.com/office/word/2010/wordprocessingGroup" xmlns:wpi="http://schemas.microsoft.com/office/word/2010/wordprocessingInk" xmlns:wne="http://schemas.microsoft.com/office/word/2006/wordml" xmlns:wps="http://schemas.microsoft.com/office/word/2010/wordprocessingShape" mc:Ignorable="w14 w15 w16se wp14">
+<w:document xmlns:wpc="http://schemas.microsoft.com/office/word/2010/wordprocessingCanvas" xmlns:cx="http://schemas.microsoft.com/office/drawing/2014/chartex" xmlns:cx1="http://schemas.microsoft.com/office/drawing/2015/9/8/chartex" xmlns:cx2="http://schemas.microsoft.com/office/drawing/2015/10/21/chartex" xmlns:cx3="http://schemas.microsoft.com/office/drawing/2016/5/9/chartex" xmlns:cx4="http://schemas.microsoft.com/office/drawing/2016/5/10/chartex" xmlns:cx5="http://schemas.microsoft.com/office/drawing/2016/5/11/chartex" xmlns:cx6="http://schemas.microsoft.com/office/drawing/2016/5/12/chartex" xmlns:cx7="http://schemas.microsoft.com/office/drawing/2016/5/13/chartex" xmlns:cx8="http://schemas.microsoft.com/office/drawing/2016/5/14/chartex" xmlns:mc="http://schemas.openxmlformats.org/markup-compatibility/2006" xmlns:aink="http://schemas.microsoft.com/office/drawing/2016/ink" xmlns:am3d="http://schemas.microsoft.com/office/drawing/2017/model3d" xmlns:o="urn:schemas-microsoft-com:office:office" xmlns:r="http://schemas.openxmlformats.org/officeDocument/2006/relationships" xmlns:m="http://schemas.openxmlformats.org/officeDocument/2006/math" xmlns:v="urn:schemas-microsoft-com:vml" xmlns:wp14="http://schemas.microsoft.com/office/word/2010/wordprocessingDrawing" xmlns:wp="http://schemas.openxmlformats.org/drawingml/2006/wordprocessingDrawing" xmlns:w10="urn:schemas-microsoft-com:office:word" xmlns:w="http://schemas.openxmlformats.org/wordprocessingml/2006/main" xmlns:w14="http://schemas.microsoft.com/office/word/2010/wordml" xmlns:w15="http://schemas.microsoft.com/office/word/2012/wordml" xmlns:w16cid="http://schemas.microsoft.com/office/word/2016/wordml/cid" xmlns:w16se="http://schemas.microsoft.com/office/word/2015/wordml/symex" xmlns:wpg="http://schemas.microsoft.com/office/word/2010/wordprocessingGroup" xmlns:wpi="http://schemas.microsoft.com/office/word/2010/wordprocessingInk" xmlns:wne="http://schemas.microsoft.com/office/word/2006/wordml" xmlns:wps="http://schemas.microsoft.com/office/word/2010/wordprocessingShape" mc:Ignorable="w14 w15 w16se w16cid wp14">
   <w:body>
     <w:p>
       <w:pPr>
@@ -518,6 +518,1113 @@
     </w:p>
     <w:p>
       <w:pPr>
+        <w:ind w:firstLine="567"/>
+        <w:rPr>
+          <w:rFonts w:cs="Times New Roman"/>
+          <w:lang w:val="ru-RU"/>
+        </w:rPr>
+      </w:pPr>
+    </w:p>
+    <w:p>
+      <w:pPr>
+        <w:ind w:firstLine="567"/>
+        <w:rPr>
+          <w:rFonts w:cs="Times New Roman"/>
+          <w:lang w:val="ru-RU"/>
+        </w:rPr>
+      </w:pPr>
+    </w:p>
+    <w:p>
+      <w:pPr>
+        <w:ind w:firstLine="567"/>
+        <w:rPr>
+          <w:rFonts w:cs="Times New Roman"/>
+          <w:lang w:val="ru-RU"/>
+        </w:rPr>
+      </w:pPr>
+      <w:proofErr w:type="spellStart"/>
+      <w:r>
+        <w:rPr>
+          <w:rFonts w:cs="Times New Roman"/>
+          <w:lang w:val="ru-RU"/>
+        </w:rPr>
+        <w:t>Швидкості</w:t>
+      </w:r>
+      <w:proofErr w:type="spellEnd"/>
+      <w:r>
+        <w:rPr>
+          <w:rFonts w:cs="Times New Roman"/>
+          <w:lang w:val="ru-RU"/>
+        </w:rPr>
+        <w:t xml:space="preserve"> заходу на посадку з </w:t>
+      </w:r>
+      <w:proofErr w:type="spellStart"/>
+      <w:r>
+        <w:rPr>
+          <w:rFonts w:cs="Times New Roman"/>
+          <w:lang w:val="ru-RU"/>
+        </w:rPr>
+        <w:t>випущеними</w:t>
+      </w:r>
+      <w:proofErr w:type="spellEnd"/>
+      <w:r>
+        <w:rPr>
+          <w:rFonts w:cs="Times New Roman"/>
+          <w:lang w:val="ru-RU"/>
+        </w:rPr>
+        <w:t xml:space="preserve"> </w:t>
+      </w:r>
+      <w:proofErr w:type="spellStart"/>
+      <w:r>
+        <w:rPr>
+          <w:rFonts w:cs="Times New Roman"/>
+          <w:lang w:val="ru-RU"/>
+        </w:rPr>
+        <w:t>шасі</w:t>
+      </w:r>
+      <w:proofErr w:type="spellEnd"/>
+      <w:r>
+        <w:rPr>
+          <w:rFonts w:cs="Times New Roman"/>
+          <w:lang w:val="ru-RU"/>
+        </w:rPr>
+        <w:t xml:space="preserve"> при </w:t>
+      </w:r>
+      <w:proofErr w:type="spellStart"/>
+      <w:r>
+        <w:rPr>
+          <w:rFonts w:cs="Times New Roman"/>
+          <w:lang w:val="ru-RU"/>
+        </w:rPr>
+        <w:t>різних</w:t>
+      </w:r>
+      <w:proofErr w:type="spellEnd"/>
+      <w:r>
+        <w:rPr>
+          <w:rFonts w:cs="Times New Roman"/>
+          <w:lang w:val="ru-RU"/>
+        </w:rPr>
+        <w:t xml:space="preserve"> </w:t>
+      </w:r>
+      <w:proofErr w:type="spellStart"/>
+      <w:r>
+        <w:rPr>
+          <w:rFonts w:cs="Times New Roman"/>
+          <w:lang w:val="ru-RU"/>
+        </w:rPr>
+        <w:t>положеннях</w:t>
+      </w:r>
+      <w:proofErr w:type="spellEnd"/>
+      <w:r>
+        <w:rPr>
+          <w:rFonts w:cs="Times New Roman"/>
+          <w:lang w:val="ru-RU"/>
+        </w:rPr>
+        <w:t xml:space="preserve"> </w:t>
+      </w:r>
+      <w:proofErr w:type="spellStart"/>
+      <w:r>
+        <w:rPr>
+          <w:rFonts w:cs="Times New Roman"/>
+          <w:lang w:val="ru-RU"/>
+        </w:rPr>
+        <w:t>механізації</w:t>
+      </w:r>
+      <w:proofErr w:type="spellEnd"/>
+      <w:r>
+        <w:rPr>
+          <w:rFonts w:cs="Times New Roman"/>
+          <w:lang w:val="ru-RU"/>
+        </w:rPr>
+        <w:t xml:space="preserve"> </w:t>
+      </w:r>
+      <w:proofErr w:type="spellStart"/>
+      <w:r>
+        <w:rPr>
+          <w:rFonts w:cs="Times New Roman"/>
+          <w:lang w:val="ru-RU"/>
+        </w:rPr>
+        <w:t>крила</w:t>
+      </w:r>
+      <w:proofErr w:type="spellEnd"/>
+      <w:r>
+        <w:rPr>
+          <w:rFonts w:cs="Times New Roman"/>
+          <w:lang w:val="ru-RU"/>
+        </w:rPr>
+        <w:t xml:space="preserve"> </w:t>
+      </w:r>
+      <w:proofErr w:type="spellStart"/>
+      <w:r>
+        <w:rPr>
+          <w:rFonts w:cs="Times New Roman"/>
+          <w:lang w:val="ru-RU"/>
+        </w:rPr>
+        <w:t>залежно</w:t>
+      </w:r>
+      <w:proofErr w:type="spellEnd"/>
+      <w:r>
+        <w:rPr>
+          <w:rFonts w:cs="Times New Roman"/>
+          <w:lang w:val="ru-RU"/>
+        </w:rPr>
+        <w:t xml:space="preserve"> </w:t>
+      </w:r>
+      <w:proofErr w:type="spellStart"/>
+      <w:r>
+        <w:rPr>
+          <w:rFonts w:cs="Times New Roman"/>
+          <w:lang w:val="ru-RU"/>
+        </w:rPr>
+        <w:t>від</w:t>
+      </w:r>
+      <w:proofErr w:type="spellEnd"/>
+      <w:r>
+        <w:rPr>
+          <w:rFonts w:cs="Times New Roman"/>
+          <w:lang w:val="ru-RU"/>
+        </w:rPr>
+        <w:t xml:space="preserve"> </w:t>
+      </w:r>
+      <w:proofErr w:type="spellStart"/>
+      <w:r>
+        <w:rPr>
+          <w:rFonts w:cs="Times New Roman"/>
+          <w:lang w:val="ru-RU"/>
+        </w:rPr>
+        <w:t>маси</w:t>
+      </w:r>
+      <w:proofErr w:type="spellEnd"/>
+      <w:r>
+        <w:rPr>
+          <w:rFonts w:cs="Times New Roman"/>
+          <w:lang w:val="ru-RU"/>
+        </w:rPr>
+        <w:t xml:space="preserve"> </w:t>
+      </w:r>
+      <w:proofErr w:type="spellStart"/>
+      <w:r>
+        <w:rPr>
+          <w:rFonts w:cs="Times New Roman"/>
+          <w:lang w:val="ru-RU"/>
+        </w:rPr>
+        <w:t>літака</w:t>
+      </w:r>
+      <w:proofErr w:type="spellEnd"/>
+      <w:r>
+        <w:rPr>
+          <w:rFonts w:cs="Times New Roman"/>
+          <w:lang w:val="ru-RU"/>
+        </w:rPr>
+        <w:t xml:space="preserve"> </w:t>
+      </w:r>
+      <w:proofErr w:type="spellStart"/>
+      <w:r>
+        <w:rPr>
+          <w:rFonts w:cs="Times New Roman"/>
+          <w:lang w:val="ru-RU"/>
+        </w:rPr>
+        <w:t>наведені</w:t>
+      </w:r>
+      <w:proofErr w:type="spellEnd"/>
+      <w:r>
+        <w:rPr>
+          <w:rFonts w:cs="Times New Roman"/>
+          <w:lang w:val="ru-RU"/>
+        </w:rPr>
+        <w:t xml:space="preserve"> на рис. 5.23 (РЛЕ п. 5.5.2).</w:t>
+      </w:r>
+    </w:p>
+    <w:p>
+      <w:pPr>
+        <w:ind w:firstLine="567"/>
+        <w:rPr>
+          <w:rFonts w:cs="Times New Roman"/>
+          <w:lang w:val="ru-RU"/>
+        </w:rPr>
+      </w:pPr>
+      <w:proofErr w:type="spellStart"/>
+      <w:r>
+        <w:rPr>
+          <w:rFonts w:cs="Times New Roman"/>
+          <w:lang w:val="ru-RU"/>
+        </w:rPr>
+        <w:t>Швидкість</w:t>
+      </w:r>
+      <w:proofErr w:type="spellEnd"/>
+      <w:r>
+        <w:rPr>
+          <w:rFonts w:cs="Times New Roman"/>
+          <w:lang w:val="ru-RU"/>
+        </w:rPr>
+        <w:t xml:space="preserve"> </w:t>
+      </w:r>
+      <w:proofErr w:type="spellStart"/>
+      <w:r>
+        <w:rPr>
+          <w:rFonts w:cs="Times New Roman"/>
+          <w:lang w:val="ru-RU"/>
+        </w:rPr>
+        <w:t>менш</w:t>
+      </w:r>
+      <w:proofErr w:type="spellEnd"/>
+      <w:r>
+        <w:rPr>
+          <w:rFonts w:cs="Times New Roman"/>
+          <w:lang w:val="ru-RU"/>
+        </w:rPr>
+        <w:t xml:space="preserve"> </w:t>
+      </w:r>
+      <w:proofErr w:type="spellStart"/>
+      <w:r>
+        <w:rPr>
+          <w:rFonts w:cs="Times New Roman"/>
+          <w:lang w:val="ru-RU"/>
+        </w:rPr>
+        <w:t>мінімальної</w:t>
+      </w:r>
+      <w:proofErr w:type="spellEnd"/>
+      <w:r>
+        <w:rPr>
+          <w:rFonts w:cs="Times New Roman"/>
+          <w:lang w:val="ru-RU"/>
+        </w:rPr>
+        <w:t xml:space="preserve"> при </w:t>
+      </w:r>
+      <w:proofErr w:type="spellStart"/>
+      <w:r>
+        <w:rPr>
+          <w:rFonts w:cs="Times New Roman"/>
+          <w:lang w:val="ru-RU"/>
+        </w:rPr>
+        <w:t>заході</w:t>
+      </w:r>
+      <w:proofErr w:type="spellEnd"/>
+      <w:r>
+        <w:rPr>
+          <w:rFonts w:cs="Times New Roman"/>
+          <w:lang w:val="ru-RU"/>
+        </w:rPr>
+        <w:t xml:space="preserve"> на п</w:t>
+      </w:r>
+      <w:r>
+        <w:rPr>
+          <w:rFonts w:cs="Times New Roman"/>
+          <w:lang w:val="ru-RU"/>
+        </w:rPr>
+        <w:t xml:space="preserve">осадку з </w:t>
+      </w:r>
+      <w:proofErr w:type="spellStart"/>
+      <w:r>
+        <w:rPr>
+          <w:rFonts w:cs="Times New Roman"/>
+          <w:lang w:val="ru-RU"/>
+        </w:rPr>
+        <w:t>прибраними</w:t>
+      </w:r>
+      <w:proofErr w:type="spellEnd"/>
+      <w:r>
+        <w:rPr>
+          <w:rFonts w:cs="Times New Roman"/>
+          <w:lang w:val="ru-RU"/>
+        </w:rPr>
+        <w:t xml:space="preserve"> </w:t>
+      </w:r>
+      <w:proofErr w:type="spellStart"/>
+      <w:r>
+        <w:rPr>
+          <w:rFonts w:cs="Times New Roman"/>
+          <w:lang w:val="ru-RU"/>
+        </w:rPr>
+        <w:t>закрилками</w:t>
+      </w:r>
+      <w:proofErr w:type="spellEnd"/>
+      <w:r>
+        <w:rPr>
+          <w:rFonts w:cs="Times New Roman"/>
+          <w:lang w:val="ru-RU"/>
+        </w:rPr>
+        <w:t>:</w:t>
+      </w:r>
+    </w:p>
+    <w:p>
+      <w:pPr>
+        <w:ind w:firstLine="567"/>
+        <w:jc w:val="center"/>
+        <w:rPr>
+          <w:rFonts w:cs="Times New Roman"/>
+          <w:lang w:val="ru-RU"/>
+        </w:rPr>
+      </w:pPr>
+      <w:r>
+        <w:rPr>
+          <w:rFonts w:cs="Times New Roman"/>
+          <w:b/>
+          <w:sz w:val="32"/>
+          <w:lang w:val="uk-UA"/>
+        </w:rPr>
+        <w:t>П</w:t>
+      </w:r>
+      <w:r>
+        <w:rPr>
+          <w:rFonts w:cs="Times New Roman"/>
+          <w:b/>
+          <w:sz w:val="36"/>
+          <w:vertAlign w:val="subscript"/>
+          <w:lang w:val="uk-UA"/>
+        </w:rPr>
+        <w:t>129</w:t>
+      </w:r>
+      <w:r>
+        <w:rPr>
+          <w:rFonts w:cs="Times New Roman"/>
+          <w:sz w:val="32"/>
+          <w:lang w:val="uk-UA"/>
+        </w:rPr>
+        <w:t xml:space="preserve"> = </w:t>
+      </w:r>
+      <w:r>
+        <w:rPr>
+          <w:rFonts w:cs="Times New Roman"/>
+          <w:b/>
+          <w:sz w:val="32"/>
+          <w:lang w:val="uk-UA"/>
+        </w:rPr>
+        <w:t>О</w:t>
+      </w:r>
+      <w:proofErr w:type="spellStart"/>
+      <w:r>
+        <w:rPr>
+          <w:rFonts w:cs="Times New Roman"/>
+          <w:b/>
+          <w:sz w:val="36"/>
+          <w:vertAlign w:val="subscript"/>
+          <w:lang w:val="ru-RU"/>
+        </w:rPr>
+        <w:t>пов</w:t>
+      </w:r>
+      <w:proofErr w:type="spellEnd"/>
+      <w:r>
+        <w:rPr>
+          <w:rFonts w:cs="Times New Roman"/>
+          <w:b/>
+          <w:sz w:val="36"/>
+          <w:vertAlign w:val="subscript"/>
+          <w:lang w:val="ru-RU"/>
+        </w:rPr>
+        <w:t xml:space="preserve"> </w:t>
+      </w:r>
+      <w:proofErr w:type="spellStart"/>
+      <w:r>
+        <w:rPr>
+          <w:rFonts w:cs="Times New Roman"/>
+          <w:b/>
+          <w:sz w:val="36"/>
+          <w:vertAlign w:val="subscript"/>
+          <w:lang w:val="ru-RU"/>
+        </w:rPr>
+        <w:t>ділян</w:t>
+      </w:r>
+      <w:proofErr w:type="spellEnd"/>
+      <w:r>
+        <w:rPr>
+          <w:rFonts w:cs="Times New Roman"/>
+          <w:b/>
+          <w:sz w:val="36"/>
+          <w:vertAlign w:val="subscript"/>
+          <w:lang w:val="ru-RU"/>
+        </w:rPr>
+        <w:t xml:space="preserve"> </w:t>
+      </w:r>
+      <w:proofErr w:type="spellStart"/>
+      <w:r>
+        <w:rPr>
+          <w:rFonts w:cs="Times New Roman"/>
+          <w:b/>
+          <w:sz w:val="36"/>
+          <w:vertAlign w:val="subscript"/>
+          <w:lang w:val="uk-UA"/>
+        </w:rPr>
+        <w:t>пос</w:t>
+      </w:r>
+      <w:proofErr w:type="spellEnd"/>
+      <w:r>
+        <w:rPr>
+          <w:rFonts w:cs="Times New Roman"/>
+          <w:b/>
+          <w:sz w:val="36"/>
+          <w:vertAlign w:val="subscript"/>
+          <w:lang w:val="ru-RU"/>
+        </w:rPr>
+        <w:t xml:space="preserve"> </w:t>
+      </w:r>
+      <w:r>
+        <w:rPr>
+          <w:rFonts w:ascii="Cambria Math" w:hAnsi="Cambria Math" w:cs="Cambria Math"/>
+          <w:sz w:val="32"/>
+          <w:shd w:val="clear" w:color="auto" w:fill="FFFFFF"/>
+          <w:lang w:val="ru-RU"/>
+        </w:rPr>
+        <w:t>⋀</w:t>
+      </w:r>
+      <w:r>
+        <w:rPr>
+          <w:rFonts w:cs="Times New Roman"/>
+          <w:b/>
+          <w:sz w:val="32"/>
+          <w:shd w:val="clear" w:color="auto" w:fill="FFFFFF"/>
+        </w:rPr>
+        <w:t> </w:t>
+      </w:r>
+      <w:proofErr w:type="spellStart"/>
+      <w:r>
+        <w:rPr>
+          <w:rFonts w:cs="Times New Roman"/>
+          <w:b/>
+          <w:sz w:val="32"/>
+          <w:shd w:val="clear" w:color="auto" w:fill="FFFFFF"/>
+          <w:lang w:val="uk-UA"/>
+        </w:rPr>
+        <w:t>О</w:t>
+      </w:r>
+      <w:r>
+        <w:rPr>
+          <w:rFonts w:cs="Times New Roman"/>
+          <w:b/>
+          <w:sz w:val="36"/>
+          <w:shd w:val="clear" w:color="auto" w:fill="FFFFFF"/>
+          <w:vertAlign w:val="subscript"/>
+          <w:lang w:val="uk-UA"/>
+        </w:rPr>
+        <w:t>зк</w:t>
+      </w:r>
+      <w:proofErr w:type="spellEnd"/>
+      <w:r>
+        <w:rPr>
+          <w:rFonts w:cs="Times New Roman"/>
+          <w:b/>
+          <w:sz w:val="36"/>
+          <w:shd w:val="clear" w:color="auto" w:fill="FFFFFF"/>
+          <w:vertAlign w:val="subscript"/>
+          <w:lang w:val="uk-UA"/>
+        </w:rPr>
+        <w:t xml:space="preserve"> </w:t>
+      </w:r>
+      <w:proofErr w:type="spellStart"/>
+      <w:r>
+        <w:rPr>
+          <w:rFonts w:cs="Times New Roman"/>
+          <w:b/>
+          <w:sz w:val="36"/>
+          <w:vertAlign w:val="subscript"/>
+          <w:lang w:val="uk-UA"/>
+        </w:rPr>
+        <w:t>прибр</w:t>
+      </w:r>
+      <w:proofErr w:type="spellEnd"/>
+      <w:r>
+        <w:rPr>
+          <w:rFonts w:cs="Times New Roman"/>
+          <w:b/>
+          <w:sz w:val="32"/>
+          <w:shd w:val="clear" w:color="auto" w:fill="FFFFFF"/>
+        </w:rPr>
+        <w:t> </w:t>
+      </w:r>
+      <w:r>
+        <w:rPr>
+          <w:rFonts w:ascii="Cambria Math" w:hAnsi="Cambria Math" w:cs="Cambria Math"/>
+          <w:sz w:val="32"/>
+          <w:shd w:val="clear" w:color="auto" w:fill="FFFFFF"/>
+          <w:lang w:val="ru-RU"/>
+        </w:rPr>
+        <w:t>⋀</w:t>
+      </w:r>
+      <w:r>
+        <w:rPr>
+          <w:rFonts w:cs="Times New Roman"/>
+          <w:b/>
+          <w:sz w:val="32"/>
+          <w:shd w:val="clear" w:color="auto" w:fill="FFFFFF"/>
+        </w:rPr>
+        <w:t> </w:t>
+      </w:r>
+      <w:proofErr w:type="spellStart"/>
+      <w:r>
+        <w:rPr>
+          <w:rFonts w:cs="Times New Roman"/>
+          <w:b/>
+          <w:sz w:val="32"/>
+          <w:shd w:val="clear" w:color="auto" w:fill="FFFFFF"/>
+          <w:lang w:val="uk-UA"/>
+        </w:rPr>
+        <w:t>і</w:t>
+      </w:r>
+      <w:r>
+        <w:rPr>
+          <w:rFonts w:cs="Times New Roman"/>
+          <w:b/>
+          <w:sz w:val="36"/>
+          <w:shd w:val="clear" w:color="auto" w:fill="FFFFFF"/>
+          <w:vertAlign w:val="subscript"/>
+          <w:lang w:val="uk-UA"/>
+        </w:rPr>
+        <w:t>шв</w:t>
+      </w:r>
+      <w:proofErr w:type="spellEnd"/>
+      <w:r>
+        <w:rPr>
+          <w:rFonts w:cs="Times New Roman"/>
+          <w:b/>
+          <w:sz w:val="32"/>
+          <w:shd w:val="clear" w:color="auto" w:fill="FFFFFF"/>
+        </w:rPr>
+        <w:t> </w:t>
+      </w:r>
+      <w:r>
+        <w:rPr>
+          <w:rFonts w:ascii="Cambria Math" w:hAnsi="Cambria Math" w:cs="Cambria Math"/>
+          <w:sz w:val="32"/>
+          <w:shd w:val="clear" w:color="auto" w:fill="FFFFFF"/>
+          <w:lang w:val="ru-RU"/>
+        </w:rPr>
+        <w:t>⋀</w:t>
+      </w:r>
+      <w:r>
+        <w:rPr>
+          <w:rFonts w:cs="Times New Roman"/>
+          <w:b/>
+          <w:sz w:val="32"/>
+          <w:shd w:val="clear" w:color="auto" w:fill="FFFFFF"/>
+        </w:rPr>
+        <w:t> </w:t>
+      </w:r>
+      <w:r>
+        <w:rPr>
+          <w:rFonts w:cs="Times New Roman"/>
+          <w:b/>
+          <w:sz w:val="32"/>
+          <w:shd w:val="clear" w:color="auto" w:fill="FFFFFF"/>
+          <w:lang w:val="ru-RU"/>
+        </w:rPr>
+        <w:t>[</w:t>
+      </w:r>
+      <w:r>
+        <w:rPr>
+          <w:rFonts w:cs="Times New Roman"/>
+          <w:b/>
+          <w:sz w:val="32"/>
+          <w:shd w:val="clear" w:color="auto" w:fill="FFFFFF"/>
+        </w:rPr>
+        <w:t>V</w:t>
+      </w:r>
+      <w:proofErr w:type="spellStart"/>
+      <w:r>
+        <w:rPr>
+          <w:rFonts w:cs="Times New Roman"/>
+          <w:b/>
+          <w:sz w:val="36"/>
+          <w:shd w:val="clear" w:color="auto" w:fill="FFFFFF"/>
+          <w:vertAlign w:val="subscript"/>
+          <w:lang w:val="uk-UA"/>
+        </w:rPr>
+        <w:t>пр</w:t>
+      </w:r>
+      <w:proofErr w:type="spellEnd"/>
+      <w:r>
+        <w:rPr>
+          <w:rFonts w:cs="Times New Roman"/>
+          <w:b/>
+          <w:sz w:val="32"/>
+          <w:shd w:val="clear" w:color="auto" w:fill="FFFFFF"/>
+          <w:vertAlign w:val="subscript"/>
+          <w:lang w:val="uk-UA"/>
+        </w:rPr>
+        <w:t xml:space="preserve"> </w:t>
+      </w:r>
+      <w:r>
+        <w:rPr>
+          <w:rFonts w:cs="Times New Roman"/>
+          <w:b/>
+          <w:sz w:val="32"/>
+          <w:shd w:val="clear" w:color="auto" w:fill="FFFFFF"/>
+          <w:lang w:val="ru-RU"/>
+        </w:rPr>
+        <w:t>&lt; (</w:t>
+      </w:r>
+      <w:r>
+        <w:rPr>
+          <w:rFonts w:cs="Times New Roman"/>
+          <w:b/>
+          <w:sz w:val="32"/>
+          <w:shd w:val="clear" w:color="auto" w:fill="FFFFFF"/>
+        </w:rPr>
+        <w:t>V</w:t>
+      </w:r>
+      <w:r>
+        <w:rPr>
+          <w:rFonts w:cs="Times New Roman"/>
+          <w:b/>
+          <w:sz w:val="36"/>
+          <w:shd w:val="clear" w:color="auto" w:fill="FFFFFF"/>
+          <w:vertAlign w:val="subscript"/>
+          <w:lang w:val="uk-UA"/>
+        </w:rPr>
+        <w:t>зп0</w:t>
+      </w:r>
+      <w:r>
+        <w:rPr>
+          <w:rFonts w:cs="Times New Roman"/>
+          <w:b/>
+          <w:sz w:val="36"/>
+          <w:shd w:val="clear" w:color="auto" w:fill="FFFFFF"/>
+          <w:lang w:val="uk-UA"/>
+        </w:rPr>
+        <w:t xml:space="preserve"> </w:t>
+      </w:r>
+      <w:r>
+        <w:rPr>
+          <w:rFonts w:cs="Times New Roman"/>
+          <w:b/>
+          <w:sz w:val="32"/>
+          <w:shd w:val="clear" w:color="auto" w:fill="FFFFFF"/>
+          <w:lang w:val="uk-UA"/>
+        </w:rPr>
+        <w:t>– 7)]</w:t>
+      </w:r>
+      <w:r>
+        <w:rPr>
+          <w:rFonts w:cs="Times New Roman"/>
+          <w:b/>
+          <w:sz w:val="32"/>
+          <w:shd w:val="clear" w:color="auto" w:fill="FFFFFF"/>
+          <w:lang w:val="uk-UA"/>
+        </w:rPr>
+        <w:t xml:space="preserve"> / </w:t>
+      </w:r>
+      <w:r>
+        <w:rPr>
+          <w:rFonts w:cs="Times New Roman"/>
+          <w:b/>
+          <w:sz w:val="32"/>
+          <w:shd w:val="clear" w:color="auto" w:fill="FFFFFF"/>
+          <w:lang w:val="ru-RU"/>
+        </w:rPr>
+        <w:t xml:space="preserve">– </w:t>
+      </w:r>
+      <w:r>
+        <w:rPr>
+          <w:rFonts w:cs="Times New Roman"/>
+          <w:b/>
+          <w:sz w:val="32"/>
+          <w:shd w:val="clear" w:color="auto" w:fill="FFFFFF"/>
+        </w:rPr>
+        <w:t>V</w:t>
+      </w:r>
+      <w:proofErr w:type="spellStart"/>
+      <w:r>
+        <w:rPr>
+          <w:rFonts w:cs="Times New Roman"/>
+          <w:b/>
+          <w:sz w:val="36"/>
+          <w:shd w:val="clear" w:color="auto" w:fill="FFFFFF"/>
+          <w:vertAlign w:val="subscript"/>
+          <w:lang w:val="uk-UA"/>
+        </w:rPr>
+        <w:t>пр</w:t>
+      </w:r>
+      <w:proofErr w:type="spellEnd"/>
+    </w:p>
+    <w:p>
+      <w:pPr>
+        <w:ind w:firstLine="567"/>
+        <w:jc w:val="center"/>
+        <w:rPr>
+          <w:lang w:val="ru-RU"/>
+        </w:rPr>
+      </w:pPr>
+      <w:r>
+        <w:rPr>
+          <w:lang w:val="ru-RU"/>
+        </w:rPr>
+        <w:t xml:space="preserve">де </w:t>
+      </w:r>
+      <w:r>
+        <w:rPr>
+          <w:rFonts w:cs="Times New Roman"/>
+          <w:b/>
+          <w:lang w:val="uk-UA"/>
+        </w:rPr>
+        <w:t>О</w:t>
+      </w:r>
+      <w:r>
+        <w:rPr>
+          <w:rFonts w:cs="Times New Roman"/>
+          <w:b/>
+          <w:vertAlign w:val="subscript"/>
+          <w:lang w:val="uk-UA"/>
+        </w:rPr>
+        <w:t>ПОВ ДІЛЯН</w:t>
+      </w:r>
+      <w:r>
+        <w:rPr>
+          <w:rFonts w:cs="Times New Roman"/>
+          <w:b/>
+          <w:lang w:val="uk-UA"/>
+        </w:rPr>
+        <w:t xml:space="preserve"> </w:t>
+      </w:r>
+      <w:r>
+        <w:rPr>
+          <w:rFonts w:cs="Times New Roman"/>
+          <w:b/>
+          <w:vertAlign w:val="subscript"/>
+          <w:lang w:val="uk-UA"/>
+        </w:rPr>
+        <w:t>ПОС</w:t>
+      </w:r>
+      <w:r>
+        <w:rPr>
+          <w:lang w:val="ru-RU"/>
+        </w:rPr>
+        <w:t xml:space="preserve"> - </w:t>
+      </w:r>
+      <w:r>
+        <w:rPr>
+          <w:rFonts w:cs="Times New Roman"/>
+          <w:lang w:val="uk-UA"/>
+        </w:rPr>
+        <w:t>П</w:t>
+      </w:r>
+      <w:r>
+        <w:rPr>
+          <w:rFonts w:cs="Times New Roman"/>
+          <w:lang w:val="uk-UA"/>
+        </w:rPr>
+        <w:t>овітряна ділянка посадки</w:t>
+      </w:r>
+      <w:r>
+        <w:rPr>
+          <w:lang w:val="ru-RU"/>
+        </w:rPr>
+        <w:t xml:space="preserve">; </w:t>
+      </w:r>
+      <w:r>
+        <w:rPr>
+          <w:rFonts w:cs="Times New Roman"/>
+          <w:b/>
+          <w:lang w:val="uk-UA"/>
+        </w:rPr>
+        <w:t>О</w:t>
+      </w:r>
+      <w:r>
+        <w:rPr>
+          <w:rFonts w:cs="Times New Roman"/>
+          <w:b/>
+          <w:vertAlign w:val="subscript"/>
+          <w:lang w:val="uk-UA"/>
+        </w:rPr>
+        <w:t>ЗК ПРИБР</w:t>
+      </w:r>
+      <w:r>
+        <w:rPr>
+          <w:lang w:val="ru-RU"/>
+        </w:rPr>
+        <w:t xml:space="preserve"> - </w:t>
+      </w:r>
+      <w:r>
+        <w:rPr>
+          <w:lang w:val="uk-UA"/>
+        </w:rPr>
+        <w:t>Закрилки прибрані</w:t>
+      </w:r>
+      <w:r>
+        <w:rPr>
+          <w:lang w:val="ru-RU"/>
+        </w:rPr>
+        <w:t xml:space="preserve">; </w:t>
+      </w:r>
+      <w:proofErr w:type="spellStart"/>
+      <w:r>
+        <w:rPr>
+          <w:rFonts w:cs="Times New Roman"/>
+          <w:b/>
+        </w:rPr>
+        <w:t>i</w:t>
+      </w:r>
+      <w:proofErr w:type="spellEnd"/>
+      <w:r>
+        <w:rPr>
+          <w:rFonts w:cs="Times New Roman"/>
+          <w:b/>
+          <w:vertAlign w:val="subscript"/>
+          <w:lang w:val="ru-RU"/>
+        </w:rPr>
+        <w:t>Ш</w:t>
+      </w:r>
+      <w:r>
+        <w:rPr>
+          <w:rFonts w:cs="Times New Roman"/>
+          <w:b/>
+          <w:vertAlign w:val="subscript"/>
+          <w:lang w:val="ru-RU"/>
+        </w:rPr>
+        <w:t>В</w:t>
+      </w:r>
+      <w:r>
+        <w:rPr>
+          <w:lang w:val="ru-RU"/>
+        </w:rPr>
+        <w:t xml:space="preserve"> - </w:t>
+      </w:r>
+      <w:proofErr w:type="spellStart"/>
+      <w:r>
+        <w:rPr>
+          <w:lang w:val="ru-RU"/>
+        </w:rPr>
+        <w:t>Шасі</w:t>
+      </w:r>
+      <w:proofErr w:type="spellEnd"/>
+      <w:r>
+        <w:rPr>
+          <w:lang w:val="ru-RU"/>
+        </w:rPr>
+        <w:t xml:space="preserve"> </w:t>
+      </w:r>
+      <w:proofErr w:type="spellStart"/>
+      <w:r>
+        <w:rPr>
+          <w:lang w:val="ru-RU"/>
+        </w:rPr>
+        <w:t>випущені</w:t>
+      </w:r>
+      <w:proofErr w:type="spellEnd"/>
+      <w:r>
+        <w:rPr>
+          <w:lang w:val="ru-RU"/>
+        </w:rPr>
+        <w:t xml:space="preserve">; </w:t>
+      </w:r>
+      <w:r>
+        <w:rPr>
+          <w:rFonts w:cs="Times New Roman"/>
+          <w:b/>
+          <w:shd w:val="clear" w:color="auto" w:fill="FFFFFF"/>
+        </w:rPr>
+        <w:t>V</w:t>
+      </w:r>
+      <w:proofErr w:type="spellStart"/>
+      <w:r>
+        <w:rPr>
+          <w:rFonts w:cs="Times New Roman"/>
+          <w:b/>
+          <w:sz w:val="32"/>
+          <w:shd w:val="clear" w:color="auto" w:fill="FFFFFF"/>
+          <w:vertAlign w:val="subscript"/>
+          <w:lang w:val="uk-UA"/>
+        </w:rPr>
+        <w:t>пр</w:t>
+      </w:r>
+      <w:proofErr w:type="spellEnd"/>
+      <w:r>
+        <w:rPr>
+          <w:lang w:val="ru-RU"/>
+        </w:rPr>
+        <w:t xml:space="preserve"> - </w:t>
+      </w:r>
+      <w:proofErr w:type="spellStart"/>
+      <w:r>
+        <w:rPr>
+          <w:lang w:val="ru-RU"/>
+        </w:rPr>
+        <w:t>Швидкість</w:t>
+      </w:r>
+      <w:proofErr w:type="spellEnd"/>
+      <w:r>
+        <w:rPr>
+          <w:lang w:val="ru-RU"/>
+        </w:rPr>
+        <w:t xml:space="preserve"> </w:t>
+      </w:r>
+      <w:proofErr w:type="spellStart"/>
+      <w:r>
+        <w:rPr>
+          <w:lang w:val="ru-RU"/>
+        </w:rPr>
+        <w:t>приладова</w:t>
+      </w:r>
+      <w:proofErr w:type="spellEnd"/>
+      <w:r>
+        <w:rPr>
+          <w:lang w:val="ru-RU"/>
+        </w:rPr>
+        <w:t xml:space="preserve">; </w:t>
+      </w:r>
+      <w:r>
+        <w:rPr>
+          <w:rFonts w:cs="Times New Roman"/>
+          <w:b/>
+          <w:lang w:val="ru-RU"/>
+        </w:rPr>
+        <w:t>V</w:t>
+      </w:r>
+      <w:r>
+        <w:rPr>
+          <w:rFonts w:cs="Times New Roman"/>
+          <w:b/>
+          <w:sz w:val="32"/>
+          <w:vertAlign w:val="subscript"/>
+          <w:lang w:val="ru-RU"/>
+        </w:rPr>
+        <w:t>зп0</w:t>
+      </w:r>
+      <w:r>
+        <w:rPr>
+          <w:lang w:val="ru-RU"/>
+        </w:rPr>
+        <w:t xml:space="preserve"> - </w:t>
+      </w:r>
+      <w:proofErr w:type="spellStart"/>
+      <w:r>
+        <w:rPr>
+          <w:rFonts w:cs="Times New Roman"/>
+          <w:color w:val="000000"/>
+          <w:lang w:val="ru-RU"/>
+        </w:rPr>
+        <w:t>Швидкість</w:t>
+      </w:r>
+      <w:proofErr w:type="spellEnd"/>
+      <w:r>
+        <w:rPr>
+          <w:rFonts w:cs="Times New Roman"/>
+          <w:color w:val="000000"/>
+          <w:lang w:val="ru-RU"/>
+        </w:rPr>
+        <w:t xml:space="preserve"> заходу на посадку з </w:t>
+      </w:r>
+      <w:proofErr w:type="spellStart"/>
+      <w:r>
+        <w:rPr>
+          <w:rFonts w:cs="Times New Roman"/>
+          <w:color w:val="000000"/>
+          <w:lang w:val="ru-RU"/>
+        </w:rPr>
+        <w:t>випущеними</w:t>
+      </w:r>
+      <w:proofErr w:type="spellEnd"/>
+      <w:r>
+        <w:rPr>
+          <w:rFonts w:cs="Times New Roman"/>
+          <w:color w:val="000000"/>
+          <w:lang w:val="ru-RU"/>
+        </w:rPr>
+        <w:t xml:space="preserve"> </w:t>
+      </w:r>
+      <w:proofErr w:type="spellStart"/>
+      <w:r>
+        <w:rPr>
+          <w:rFonts w:cs="Times New Roman"/>
+          <w:color w:val="000000"/>
+          <w:lang w:val="ru-RU"/>
+        </w:rPr>
+        <w:t>шасі</w:t>
+      </w:r>
+      <w:proofErr w:type="spellEnd"/>
+      <w:r>
+        <w:rPr>
+          <w:rFonts w:cs="Times New Roman"/>
+          <w:color w:val="000000"/>
+          <w:lang w:val="ru-RU"/>
+        </w:rPr>
+        <w:t xml:space="preserve"> у </w:t>
+      </w:r>
+      <w:proofErr w:type="spellStart"/>
+      <w:r>
+        <w:rPr>
+          <w:rFonts w:cs="Times New Roman"/>
+          <w:color w:val="000000"/>
+          <w:lang w:val="ru-RU"/>
+        </w:rPr>
+        <w:t>конфігурації</w:t>
+      </w:r>
+      <w:proofErr w:type="spellEnd"/>
+      <w:r>
+        <w:rPr>
+          <w:rFonts w:cs="Times New Roman"/>
+          <w:color w:val="000000"/>
+          <w:lang w:val="ru-RU"/>
+        </w:rPr>
+        <w:t xml:space="preserve"> </w:t>
+      </w:r>
+      <w:r>
+        <w:rPr>
+          <w:rFonts w:cs="Times New Roman"/>
+          <w:color w:val="000000"/>
+        </w:rPr>
+        <w:sym w:font="Symbol" w:char="F064"/>
+      </w:r>
+      <w:r>
+        <w:rPr>
+          <w:rFonts w:cs="Times New Roman"/>
+          <w:color w:val="000000"/>
+          <w:lang w:val="ru-RU"/>
+        </w:rPr>
+        <w:t>ПР/</w:t>
+      </w:r>
+      <w:r>
+        <w:rPr>
+          <w:rFonts w:cs="Times New Roman"/>
+          <w:color w:val="000000"/>
+        </w:rPr>
+        <w:sym w:font="Symbol" w:char="F064"/>
+      </w:r>
+      <w:r>
+        <w:rPr>
+          <w:rFonts w:cs="Times New Roman"/>
+          <w:color w:val="000000"/>
+          <w:lang w:val="ru-RU"/>
+        </w:rPr>
+        <w:t>З = 0</w:t>
+      </w:r>
+      <w:r>
+        <w:rPr>
+          <w:rFonts w:cs="Times New Roman"/>
+          <w:color w:val="000000"/>
+        </w:rPr>
+        <w:sym w:font="Symbol" w:char="F0B0"/>
+      </w:r>
+      <w:r>
+        <w:rPr>
+          <w:rFonts w:cs="Times New Roman"/>
+          <w:color w:val="000000"/>
+          <w:lang w:val="ru-RU"/>
+        </w:rPr>
+        <w:t>/0</w:t>
+      </w:r>
+      <w:r>
+        <w:rPr>
+          <w:rFonts w:cs="Times New Roman"/>
+          <w:color w:val="000000"/>
+        </w:rPr>
+        <w:sym w:font="Symbol" w:char="F0B0"/>
+      </w:r>
+      <w:r>
+        <w:rPr>
+          <w:rFonts w:cs="Times New Roman"/>
+          <w:color w:val="000000"/>
+          <w:lang w:val="ru-RU"/>
+        </w:rPr>
+        <w:t xml:space="preserve"> (км/год)</w:t>
+      </w:r>
+      <w:r>
+        <w:rPr>
+          <w:lang w:val="ru-RU"/>
+        </w:rPr>
+        <w:t>;</w:t>
+      </w:r>
+    </w:p>
+    <w:p>
+      <w:pPr>
         <w:pStyle w:val="ListParagraph1"/>
         <w:shd w:val="clear" w:color="auto" w:fill="FFFFFF"/>
         <w:spacing w:after="0" w:line="240" w:lineRule="auto"/>
@@ -532,18 +1639,6 @@
           <w:sz w:val="28"/>
         </w:rPr>
       </w:pPr>
-      <w:r>
-        <w:rPr>
-          <w:rFonts w:ascii="Times New Roman" w:hAnsi="Times New Roman" w:cs="Times New Roman"/>
-          <w:b/>
-          <w:bCs/>
-          <w:iCs/>
-          <w:color w:val="000000"/>
-          <w:sz w:val="28"/>
-        </w:rPr>
-        <w:lastRenderedPageBreak/>
-        <w:t>Етапи розробки алгоритму контролю</w:t>
-      </w:r>
     </w:p>
     <w:p>
       <w:pPr>
@@ -558,6 +1653,34 @@
           <w:bCs/>
           <w:iCs/>
           <w:color w:val="000000"/>
+          <w:sz w:val="28"/>
+        </w:rPr>
+      </w:pPr>
+      <w:r>
+        <w:rPr>
+          <w:rFonts w:ascii="Times New Roman" w:hAnsi="Times New Roman" w:cs="Times New Roman"/>
+          <w:b/>
+          <w:bCs/>
+          <w:iCs/>
+          <w:color w:val="000000"/>
+          <w:sz w:val="28"/>
+        </w:rPr>
+        <w:t>Етапи розробки алгоритму контролю</w:t>
+      </w:r>
+    </w:p>
+    <w:p>
+      <w:pPr>
+        <w:pStyle w:val="ListParagraph1"/>
+        <w:shd w:val="clear" w:color="auto" w:fill="FFFFFF"/>
+        <w:spacing w:after="0" w:line="240" w:lineRule="auto"/>
+        <w:ind w:left="540"/>
+        <w:jc w:val="center"/>
+        <w:rPr>
+          <w:rFonts w:ascii="Times New Roman" w:hAnsi="Times New Roman" w:cs="Times New Roman"/>
+          <w:b/>
+          <w:bCs/>
+          <w:iCs/>
+          <w:color w:val="000000"/>
         </w:rPr>
       </w:pPr>
     </w:p>
@@ -876,17 +1999,6 @@
           <w:sz w:val="28"/>
         </w:rPr>
       </w:pPr>
-      <w:r>
-        <w:rPr>
-          <w:rFonts w:ascii="Times New Roman" w:hAnsi="Times New Roman" w:cs="Times New Roman"/>
-          <w:b/>
-          <w:bCs/>
-          <w:iCs/>
-          <w:color w:val="000000"/>
-          <w:sz w:val="28"/>
-        </w:rPr>
-        <w:t>Структура алгоритму контролю параметричних даних</w:t>
-      </w:r>
     </w:p>
     <w:p>
       <w:pPr>
@@ -901,6 +2013,52 @@
           <w:bCs/>
           <w:iCs/>
           <w:color w:val="000000"/>
+          <w:sz w:val="28"/>
+        </w:rPr>
+      </w:pPr>
+    </w:p>
+    <w:p>
+      <w:pPr>
+        <w:pStyle w:val="ListParagraph1"/>
+        <w:shd w:val="clear" w:color="auto" w:fill="FFFFFF"/>
+        <w:spacing w:after="0" w:line="240" w:lineRule="auto"/>
+        <w:ind w:left="567"/>
+        <w:jc w:val="center"/>
+        <w:rPr>
+          <w:rFonts w:ascii="Times New Roman" w:hAnsi="Times New Roman" w:cs="Times New Roman"/>
+          <w:b/>
+          <w:bCs/>
+          <w:iCs/>
+          <w:color w:val="000000"/>
+          <w:sz w:val="28"/>
+        </w:rPr>
+      </w:pPr>
+      <w:r>
+        <w:rPr>
+          <w:rFonts w:ascii="Times New Roman" w:hAnsi="Times New Roman" w:cs="Times New Roman"/>
+          <w:b/>
+          <w:bCs/>
+          <w:iCs/>
+          <w:color w:val="000000"/>
+          <w:sz w:val="28"/>
+        </w:rPr>
+        <w:lastRenderedPageBreak/>
+        <w:t>Структура алгоритму контролю параметричних даних</w:t>
+      </w:r>
+    </w:p>
+    <w:p>
+      <w:pPr>
+        <w:pStyle w:val="ListParagraph1"/>
+        <w:shd w:val="clear" w:color="auto" w:fill="FFFFFF"/>
+        <w:spacing w:after="0" w:line="240" w:lineRule="auto"/>
+        <w:ind w:left="567"/>
+        <w:jc w:val="center"/>
+        <w:rPr>
+          <w:rFonts w:ascii="Times New Roman" w:hAnsi="Times New Roman" w:cs="Times New Roman"/>
+          <w:b/>
+          <w:bCs/>
+          <w:iCs/>
+          <w:color w:val="000000"/>
         </w:rPr>
       </w:pPr>
     </w:p>
@@ -1110,7 +2268,7 @@
     </w:p>
     <w:p>
       <w:pPr>
-        <w:pStyle w:val="BodyTextIndent"/>
+        <w:pStyle w:val="a3"/>
         <w:widowControl w:val="0"/>
         <w:spacing w:after="0" w:line="240" w:lineRule="auto"/>
         <w:ind w:left="0" w:firstLine="567"/>
@@ -1124,7 +2282,6 @@
           <w:rFonts w:ascii="Times New Roman" w:hAnsi="Times New Roman" w:cs="Times New Roman"/>
           <w:sz w:val="28"/>
         </w:rPr>
-        <w:lastRenderedPageBreak/>
         <w:t xml:space="preserve">Алгоритм ЛО являє собою сукупність готовностей, ознак, логічних функцій і т.ін., що об'єднані знаками логічних операцій з алгебри логіки - диз'юнкція ("АБО") – </w:t>
       </w:r>
       <w:r>
@@ -1165,7 +2322,7 @@
     </w:p>
     <w:p>
       <w:pPr>
-        <w:pStyle w:val="BodyTextIndent"/>
+        <w:pStyle w:val="a3"/>
         <w:widowControl w:val="0"/>
         <w:spacing w:after="0" w:line="240" w:lineRule="auto"/>
         <w:ind w:left="0" w:firstLine="567"/>
@@ -1186,7 +2343,7 @@
     </w:p>
     <w:p>
       <w:pPr>
-        <w:pStyle w:val="ListParagraph"/>
+        <w:pStyle w:val="a5"/>
         <w:widowControl w:val="0"/>
         <w:numPr>
           <w:ilvl w:val="0"/>
@@ -1232,7 +2389,7 @@
     </w:p>
     <w:p>
       <w:pPr>
-        <w:pStyle w:val="ListParagraph"/>
+        <w:pStyle w:val="a5"/>
         <w:widowControl w:val="0"/>
         <w:spacing w:after="0" w:line="240" w:lineRule="auto"/>
         <w:ind w:left="1276"/>
@@ -1270,7 +2427,7 @@
           <v:shape id="_x0000_i1025" type="#_x0000_t75" style="width:200.25pt;height:35.25pt" o:ole="" fillcolor="window">
             <v:imagedata r:id="rId6" o:title=""/>
           </v:shape>
-          <o:OLEObject Type="Embed" ProgID="Equation.3" ShapeID="_x0000_i1025" DrawAspect="Content" ObjectID="_1617182264" r:id="rId7"/>
+          <o:OLEObject Type="Embed" ProgID="Equation.3" ShapeID="_x0000_i1025" DrawAspect="Content" ObjectID="_1617184271" r:id="rId7"/>
         </w:object>
       </w:r>
       <w:r>
@@ -1286,7 +2443,7 @@
     </w:p>
     <w:p>
       <w:pPr>
-        <w:pStyle w:val="ListParagraph"/>
+        <w:pStyle w:val="a5"/>
         <w:widowControl w:val="0"/>
         <w:spacing w:after="0" w:line="240" w:lineRule="auto"/>
         <w:ind w:left="1276"/>
@@ -1333,7 +2490,7 @@
     </w:p>
     <w:p>
       <w:pPr>
-        <w:pStyle w:val="ListParagraph"/>
+        <w:pStyle w:val="a5"/>
         <w:widowControl w:val="0"/>
         <w:numPr>
           <w:ilvl w:val="0"/>
@@ -1392,7 +2549,7 @@
     </w:p>
     <w:p>
       <w:pPr>
-        <w:pStyle w:val="ListParagraph"/>
+        <w:pStyle w:val="a5"/>
         <w:widowControl w:val="0"/>
         <w:spacing w:after="0" w:line="240" w:lineRule="auto"/>
         <w:ind w:left="1276"/>
@@ -1410,13 +2567,13 @@
           <v:shape id="_x0000_i1026" type="#_x0000_t75" style="width:230.25pt;height:35.25pt" o:ole="" fillcolor="window">
             <v:imagedata r:id="rId8" o:title=""/>
           </v:shape>
-          <o:OLEObject Type="Embed" ProgID="Equation.3" ShapeID="_x0000_i1026" DrawAspect="Content" ObjectID="_1617182265" r:id="rId9"/>
+          <o:OLEObject Type="Embed" ProgID="Equation.3" ShapeID="_x0000_i1026" DrawAspect="Content" ObjectID="_1617184272" r:id="rId9"/>
         </w:object>
       </w:r>
     </w:p>
     <w:p>
       <w:pPr>
-        <w:pStyle w:val="ListParagraph"/>
+        <w:pStyle w:val="a5"/>
         <w:widowControl w:val="0"/>
         <w:numPr>
           <w:ilvl w:val="0"/>
@@ -1628,7 +2785,7 @@
     </w:p>
     <w:p>
       <w:pPr>
-        <w:pStyle w:val="ListParagraph"/>
+        <w:pStyle w:val="a5"/>
         <w:widowControl w:val="0"/>
         <w:spacing w:after="0" w:line="240" w:lineRule="auto"/>
         <w:ind w:left="1276"/>
@@ -1646,7 +2803,7 @@
           <v:shape id="_x0000_i1027" type="#_x0000_t75" style="width:295.5pt;height:35.25pt" o:ole="" fillcolor="window">
             <v:imagedata r:id="rId10" o:title=""/>
           </v:shape>
-          <o:OLEObject Type="Embed" ProgID="Equation.3" ShapeID="_x0000_i1027" DrawAspect="Content" ObjectID="_1617182266" r:id="rId11"/>
+          <o:OLEObject Type="Embed" ProgID="Equation.3" ShapeID="_x0000_i1027" DrawAspect="Content" ObjectID="_1617184273" r:id="rId11"/>
         </w:object>
       </w:r>
       <w:r>
@@ -1660,7 +2817,7 @@
     </w:p>
     <w:p>
       <w:pPr>
-        <w:pStyle w:val="ListParagraph"/>
+        <w:pStyle w:val="a5"/>
         <w:widowControl w:val="0"/>
         <w:numPr>
           <w:ilvl w:val="0"/>
@@ -1710,7 +2867,7 @@
     </w:p>
     <w:p>
       <w:pPr>
-        <w:pStyle w:val="ListParagraph"/>
+        <w:pStyle w:val="a5"/>
         <w:widowControl w:val="0"/>
         <w:spacing w:after="0" w:line="240" w:lineRule="auto"/>
         <w:ind w:left="1276"/>
@@ -1729,7 +2886,7 @@
           <v:shape id="_x0000_i1028" type="#_x0000_t75" style="width:243.75pt;height:38.25pt" o:ole="" fillcolor="window">
             <v:imagedata r:id="rId12" o:title=""/>
           </v:shape>
-          <o:OLEObject Type="Embed" ProgID="Equation.3" ShapeID="_x0000_i1028" DrawAspect="Content" ObjectID="_1617182267" r:id="rId13"/>
+          <o:OLEObject Type="Embed" ProgID="Equation.3" ShapeID="_x0000_i1028" DrawAspect="Content" ObjectID="_1617184274" r:id="rId13"/>
         </w:object>
       </w:r>
       <w:r>
@@ -1797,7 +2954,7 @@
     </w:p>
     <w:p>
       <w:pPr>
-        <w:pStyle w:val="ListParagraph"/>
+        <w:pStyle w:val="a5"/>
         <w:widowControl w:val="0"/>
         <w:numPr>
           <w:ilvl w:val="0"/>
@@ -1893,7 +3050,7 @@
     </w:p>
     <w:p>
       <w:pPr>
-        <w:pStyle w:val="ListParagraph"/>
+        <w:pStyle w:val="a5"/>
         <w:widowControl w:val="0"/>
         <w:numPr>
           <w:ilvl w:val="0"/>
@@ -1947,7 +3104,7 @@
     </w:p>
     <w:p>
       <w:pPr>
-        <w:pStyle w:val="ListParagraph"/>
+        <w:pStyle w:val="a5"/>
         <w:widowControl w:val="0"/>
         <w:numPr>
           <w:ilvl w:val="0"/>
@@ -1970,7 +3127,7 @@
     </w:p>
     <w:p>
       <w:pPr>
-        <w:pStyle w:val="ListParagraph"/>
+        <w:pStyle w:val="a5"/>
         <w:widowControl w:val="0"/>
         <w:numPr>
           <w:ilvl w:val="0"/>
@@ -1993,7 +3150,7 @@
     </w:p>
     <w:p>
       <w:pPr>
-        <w:pStyle w:val="ListParagraph"/>
+        <w:pStyle w:val="a5"/>
         <w:widowControl w:val="0"/>
         <w:numPr>
           <w:ilvl w:val="0"/>
@@ -2011,12 +3168,13 @@
           <w:rFonts w:cs="Times New Roman"/>
           <w:lang w:val="ru-RU"/>
         </w:rPr>
+        <w:lastRenderedPageBreak/>
         <w:t>формули і умови формування розрахункових параметрів;</w:t>
       </w:r>
     </w:p>
     <w:p>
       <w:pPr>
-        <w:pStyle w:val="ListParagraph"/>
+        <w:pStyle w:val="a5"/>
         <w:widowControl w:val="0"/>
         <w:numPr>
           <w:ilvl w:val="0"/>
@@ -2039,7 +3197,7 @@
     </w:p>
     <w:p>
       <w:pPr>
-        <w:pStyle w:val="ListParagraph"/>
+        <w:pStyle w:val="a5"/>
         <w:widowControl w:val="0"/>
         <w:numPr>
           <w:ilvl w:val="0"/>
@@ -2062,7 +3220,7 @@
     </w:p>
     <w:p>
       <w:pPr>
-        <w:pStyle w:val="ListParagraph"/>
+        <w:pStyle w:val="a5"/>
         <w:widowControl w:val="0"/>
         <w:numPr>
           <w:ilvl w:val="0"/>
@@ -2092,7 +3250,7 @@
     </w:p>
     <w:p>
       <w:pPr>
-        <w:pStyle w:val="ListParagraph"/>
+        <w:pStyle w:val="a5"/>
         <w:widowControl w:val="0"/>
         <w:numPr>
           <w:ilvl w:val="0"/>
@@ -2155,7 +3313,7 @@
           <v:shape id="_x0000_i1029" type="#_x0000_t75" style="width:163.5pt;height:39pt" o:ole="" fillcolor="window">
             <v:imagedata r:id="rId14" o:title=""/>
           </v:shape>
-          <o:OLEObject Type="Embed" ProgID="Equation.3" ShapeID="_x0000_i1029" DrawAspect="Content" ObjectID="_1617182268" r:id="rId15"/>
+          <o:OLEObject Type="Embed" ProgID="Equation.3" ShapeID="_x0000_i1029" DrawAspect="Content" ObjectID="_1617184275" r:id="rId15"/>
         </w:object>
       </w:r>
       <w:r>
@@ -2165,7 +3323,27 @@
           <w:szCs w:val="24"/>
           <w:lang w:val="ru-RU"/>
         </w:rPr>
-        <w:t xml:space="preserve">  ,  де   </w:t>
+        <w:t xml:space="preserve">  </w:t>
+      </w:r>
+      <w:proofErr w:type="gramStart"/>
+      <w:r>
+        <w:rPr>
+          <w:rFonts w:cs="Times New Roman"/>
+          <w:sz w:val="24"/>
+          <w:szCs w:val="24"/>
+          <w:lang w:val="ru-RU"/>
+        </w:rPr>
+        <w:t>,  де</w:t>
+      </w:r>
+      <w:proofErr w:type="gramEnd"/>
+      <w:r>
+        <w:rPr>
+          <w:rFonts w:cs="Times New Roman"/>
+          <w:sz w:val="24"/>
+          <w:szCs w:val="24"/>
+          <w:lang w:val="ru-RU"/>
+        </w:rPr>
+        <w:t xml:space="preserve">   </w:t>
       </w:r>
       <w:r>
         <w:rPr>
@@ -2179,7 +3357,7 @@
           <v:shape id="_x0000_i1030" type="#_x0000_t75" style="width:162.75pt;height:35.25pt" o:ole="" fillcolor="window">
             <v:imagedata r:id="rId16" o:title=""/>
           </v:shape>
-          <o:OLEObject Type="Embed" ProgID="Equation.3" ShapeID="_x0000_i1030" DrawAspect="Content" ObjectID="_1617182269" r:id="rId17"/>
+          <o:OLEObject Type="Embed" ProgID="Equation.3" ShapeID="_x0000_i1030" DrawAspect="Content" ObjectID="_1617184276" r:id="rId17"/>
         </w:object>
       </w:r>
     </w:p>
@@ -2215,157 +3393,7 @@
     </w:p>
     <w:p>
       <w:pPr>
-        <w:widowControl w:val="0"/>
-        <w:spacing w:after="0" w:line="240" w:lineRule="auto"/>
-        <w:ind w:left="1843"/>
-        <w:jc w:val="both"/>
-        <w:rPr>
-          <w:rFonts w:cs="Times New Roman"/>
-          <w:b/>
-          <w:sz w:val="24"/>
-          <w:szCs w:val="24"/>
-          <w:lang w:val="ru-RU"/>
-        </w:rPr>
-      </w:pPr>
-    </w:p>
-    <w:p>
-      <w:pPr>
-        <w:widowControl w:val="0"/>
-        <w:spacing w:after="0" w:line="240" w:lineRule="auto"/>
-        <w:ind w:left="1843"/>
-        <w:jc w:val="both"/>
-        <w:rPr>
-          <w:rFonts w:cs="Times New Roman"/>
-          <w:b/>
-          <w:sz w:val="24"/>
-          <w:szCs w:val="24"/>
-          <w:lang w:val="ru-RU"/>
-        </w:rPr>
-      </w:pPr>
-    </w:p>
-    <w:p>
-      <w:pPr>
-        <w:widowControl w:val="0"/>
-        <w:spacing w:after="0" w:line="240" w:lineRule="auto"/>
-        <w:ind w:left="1843"/>
-        <w:jc w:val="both"/>
-        <w:rPr>
-          <w:rFonts w:cs="Times New Roman"/>
-          <w:b/>
-          <w:sz w:val="24"/>
-          <w:szCs w:val="24"/>
-          <w:lang w:val="ru-RU"/>
-        </w:rPr>
-      </w:pPr>
-    </w:p>
-    <w:p>
-      <w:pPr>
-        <w:widowControl w:val="0"/>
-        <w:spacing w:after="0" w:line="240" w:lineRule="auto"/>
-        <w:ind w:left="1843"/>
-        <w:jc w:val="both"/>
-        <w:rPr>
-          <w:rFonts w:cs="Times New Roman"/>
-          <w:b/>
-          <w:sz w:val="24"/>
-          <w:szCs w:val="24"/>
-          <w:lang w:val="ru-RU"/>
-        </w:rPr>
-      </w:pPr>
-    </w:p>
-    <w:p>
-      <w:pPr>
-        <w:widowControl w:val="0"/>
-        <w:spacing w:after="0" w:line="240" w:lineRule="auto"/>
-        <w:ind w:left="1843"/>
-        <w:jc w:val="both"/>
-        <w:rPr>
-          <w:rFonts w:cs="Times New Roman"/>
-          <w:b/>
-          <w:sz w:val="24"/>
-          <w:szCs w:val="24"/>
-          <w:lang w:val="ru-RU"/>
-        </w:rPr>
-      </w:pPr>
-    </w:p>
-    <w:p>
-      <w:pPr>
-        <w:widowControl w:val="0"/>
-        <w:spacing w:after="0" w:line="240" w:lineRule="auto"/>
-        <w:ind w:left="1843"/>
-        <w:jc w:val="both"/>
-        <w:rPr>
-          <w:rFonts w:cs="Times New Roman"/>
-          <w:b/>
-          <w:sz w:val="24"/>
-          <w:szCs w:val="24"/>
-          <w:lang w:val="ru-RU"/>
-        </w:rPr>
-      </w:pPr>
-    </w:p>
-    <w:p>
-      <w:pPr>
-        <w:widowControl w:val="0"/>
-        <w:spacing w:after="0" w:line="240" w:lineRule="auto"/>
-        <w:ind w:left="1843"/>
-        <w:jc w:val="both"/>
-        <w:rPr>
-          <w:rFonts w:cs="Times New Roman"/>
-          <w:b/>
-          <w:sz w:val="24"/>
-          <w:szCs w:val="24"/>
-          <w:lang w:val="ru-RU"/>
-        </w:rPr>
-      </w:pPr>
-    </w:p>
-    <w:p>
-      <w:pPr>
-        <w:widowControl w:val="0"/>
-        <w:spacing w:after="0" w:line="240" w:lineRule="auto"/>
-        <w:ind w:left="1843"/>
-        <w:jc w:val="both"/>
-        <w:rPr>
-          <w:rFonts w:cs="Times New Roman"/>
-          <w:b/>
-          <w:sz w:val="24"/>
-          <w:szCs w:val="24"/>
-          <w:lang w:val="ru-RU"/>
-        </w:rPr>
-      </w:pPr>
-    </w:p>
-    <w:p>
-      <w:pPr>
-        <w:widowControl w:val="0"/>
-        <w:spacing w:after="0" w:line="240" w:lineRule="auto"/>
-        <w:ind w:left="1843"/>
-        <w:jc w:val="both"/>
-        <w:rPr>
-          <w:rFonts w:cs="Times New Roman"/>
-          <w:b/>
-          <w:sz w:val="24"/>
-          <w:szCs w:val="24"/>
-          <w:lang w:val="ru-RU"/>
-        </w:rPr>
-      </w:pPr>
-    </w:p>
-    <w:p>
-      <w:pPr>
-        <w:widowControl w:val="0"/>
-        <w:spacing w:after="0" w:line="240" w:lineRule="auto"/>
-        <w:ind w:left="1843"/>
-        <w:jc w:val="both"/>
-        <w:rPr>
-          <w:rFonts w:cs="Times New Roman"/>
-          <w:b/>
-          <w:sz w:val="24"/>
-          <w:szCs w:val="24"/>
-          <w:lang w:val="ru-RU"/>
-        </w:rPr>
-      </w:pPr>
-    </w:p>
-    <w:p>
-      <w:pPr>
-        <w:pStyle w:val="ListParagraph"/>
+        <w:pStyle w:val="a5"/>
         <w:spacing w:after="0" w:line="240" w:lineRule="auto"/>
         <w:ind w:left="357"/>
         <w:jc w:val="center"/>
@@ -2384,658 +3412,12 @@
           <w:bCs/>
           <w:lang w:val="uk-UA"/>
         </w:rPr>
-        <w:lastRenderedPageBreak/>
         <w:t>Алгоритм контролю</w:t>
       </w:r>
     </w:p>
     <w:p>
       <w:pPr>
-        <w:ind w:firstLine="567"/>
-        <w:rPr>
-          <w:rFonts w:cs="Times New Roman"/>
-          <w:lang w:val="ru-RU"/>
-        </w:rPr>
-      </w:pPr>
-    </w:p>
-    <w:p>
-      <w:pPr>
-        <w:ind w:firstLine="567"/>
-        <w:rPr>
-          <w:rFonts w:cs="Times New Roman"/>
-          <w:lang w:val="ru-RU"/>
-        </w:rPr>
-      </w:pPr>
-      <w:r>
-        <w:rPr>
-          <w:rFonts w:cs="Times New Roman"/>
-          <w:lang w:val="ru-RU"/>
-        </w:rPr>
-        <w:t>Швидкості заходу на посадку з випущеними шасі при різних положеннях механізації крила залежно від маси літака наведені на рис. 5.23 (РЛЕ п. 5.5.2).</w:t>
-      </w:r>
-    </w:p>
-    <w:p>
-      <w:pPr>
-        <w:ind w:firstLine="567"/>
-        <w:rPr>
-          <w:rFonts w:cs="Times New Roman"/>
-          <w:lang w:val="ru-RU"/>
-        </w:rPr>
-      </w:pPr>
-      <w:r>
-        <w:rPr>
-          <w:rFonts w:cs="Times New Roman"/>
-          <w:lang w:val="ru-RU"/>
-        </w:rPr>
-        <w:t>Швидкість менш мінімальної при заході на п</w:t>
-      </w:r>
-      <w:r>
-        <w:rPr>
-          <w:rFonts w:cs="Times New Roman"/>
-          <w:lang w:val="ru-RU"/>
-        </w:rPr>
-        <w:t>осадку з прибраними закрилками:</w:t>
-      </w:r>
-    </w:p>
-    <w:p>
-      <w:pPr>
-        <w:ind w:firstLine="567"/>
-        <w:jc w:val="center"/>
-        <w:rPr>
-          <w:rFonts w:cs="Times New Roman"/>
-          <w:lang w:val="ru-RU"/>
-        </w:rPr>
-      </w:pPr>
-      <w:r>
-        <w:rPr>
-          <w:rFonts w:cs="Times New Roman"/>
-          <w:b/>
-          <w:sz w:val="32"/>
-          <w:lang w:val="uk-UA"/>
-        </w:rPr>
-        <w:t>П</w:t>
-      </w:r>
-      <w:r>
-        <w:rPr>
-          <w:rFonts w:cs="Times New Roman"/>
-          <w:b/>
-          <w:sz w:val="36"/>
-          <w:vertAlign w:val="subscript"/>
-          <w:lang w:val="uk-UA"/>
-        </w:rPr>
-        <w:t>129</w:t>
-      </w:r>
-      <w:r>
-        <w:rPr>
-          <w:rFonts w:cs="Times New Roman"/>
-          <w:sz w:val="32"/>
-          <w:lang w:val="uk-UA"/>
-        </w:rPr>
-        <w:t xml:space="preserve"> = </w:t>
-      </w:r>
-      <w:r>
-        <w:rPr>
-          <w:rFonts w:cs="Times New Roman"/>
-          <w:b/>
-          <w:sz w:val="32"/>
-          <w:lang w:val="uk-UA"/>
-        </w:rPr>
-        <w:t>О</w:t>
-      </w:r>
-      <w:r>
-        <w:rPr>
-          <w:rFonts w:cs="Times New Roman"/>
-          <w:b/>
-          <w:sz w:val="36"/>
-          <w:vertAlign w:val="subscript"/>
-          <w:lang w:val="ru-RU"/>
-        </w:rPr>
-        <w:t xml:space="preserve">пов ділян </w:t>
-      </w:r>
-      <w:r>
-        <w:rPr>
-          <w:rFonts w:cs="Times New Roman"/>
-          <w:b/>
-          <w:sz w:val="36"/>
-          <w:vertAlign w:val="subscript"/>
-          <w:lang w:val="uk-UA"/>
-        </w:rPr>
-        <w:t>пос</w:t>
-      </w:r>
-      <w:r>
-        <w:rPr>
-          <w:rFonts w:cs="Times New Roman"/>
-          <w:b/>
-          <w:sz w:val="36"/>
-          <w:vertAlign w:val="subscript"/>
-          <w:lang w:val="ru-RU"/>
-        </w:rPr>
-        <w:t xml:space="preserve"> </w:t>
-      </w:r>
-      <w:r>
-        <w:rPr>
-          <w:rFonts w:ascii="Cambria Math" w:hAnsi="Cambria Math" w:cs="Cambria Math"/>
-          <w:sz w:val="32"/>
-          <w:shd w:val="clear" w:color="auto" w:fill="FFFFFF"/>
-          <w:lang w:val="ru-RU"/>
-        </w:rPr>
-        <w:t>⋀</w:t>
-      </w:r>
-      <w:r>
-        <w:rPr>
-          <w:rFonts w:cs="Times New Roman"/>
-          <w:b/>
-          <w:sz w:val="32"/>
-          <w:shd w:val="clear" w:color="auto" w:fill="FFFFFF"/>
-        </w:rPr>
-        <w:t> </w:t>
-      </w:r>
-      <w:r>
-        <w:rPr>
-          <w:rFonts w:cs="Times New Roman"/>
-          <w:b/>
-          <w:sz w:val="32"/>
-          <w:shd w:val="clear" w:color="auto" w:fill="FFFFFF"/>
-          <w:lang w:val="uk-UA"/>
-        </w:rPr>
-        <w:t>О</w:t>
-      </w:r>
-      <w:r>
-        <w:rPr>
-          <w:rFonts w:cs="Times New Roman"/>
-          <w:b/>
-          <w:sz w:val="36"/>
-          <w:shd w:val="clear" w:color="auto" w:fill="FFFFFF"/>
-          <w:vertAlign w:val="subscript"/>
-          <w:lang w:val="uk-UA"/>
-        </w:rPr>
-        <w:t xml:space="preserve">зк </w:t>
-      </w:r>
-      <w:r>
-        <w:rPr>
-          <w:rFonts w:cs="Times New Roman"/>
-          <w:b/>
-          <w:sz w:val="36"/>
-          <w:vertAlign w:val="subscript"/>
-          <w:lang w:val="uk-UA"/>
-        </w:rPr>
-        <w:t>прибр</w:t>
-      </w:r>
-      <w:r>
-        <w:rPr>
-          <w:rFonts w:cs="Times New Roman"/>
-          <w:b/>
-          <w:sz w:val="32"/>
-          <w:shd w:val="clear" w:color="auto" w:fill="FFFFFF"/>
-        </w:rPr>
-        <w:t> </w:t>
-      </w:r>
-      <w:r>
-        <w:rPr>
-          <w:rFonts w:ascii="Cambria Math" w:hAnsi="Cambria Math" w:cs="Cambria Math"/>
-          <w:sz w:val="32"/>
-          <w:shd w:val="clear" w:color="auto" w:fill="FFFFFF"/>
-          <w:lang w:val="ru-RU"/>
-        </w:rPr>
-        <w:t>⋀</w:t>
-      </w:r>
-      <w:r>
-        <w:rPr>
-          <w:rFonts w:cs="Times New Roman"/>
-          <w:b/>
-          <w:sz w:val="32"/>
-          <w:shd w:val="clear" w:color="auto" w:fill="FFFFFF"/>
-        </w:rPr>
-        <w:t> </w:t>
-      </w:r>
-      <w:r>
-        <w:rPr>
-          <w:rFonts w:cs="Times New Roman"/>
-          <w:b/>
-          <w:sz w:val="32"/>
-          <w:shd w:val="clear" w:color="auto" w:fill="FFFFFF"/>
-          <w:lang w:val="uk-UA"/>
-        </w:rPr>
-        <w:t>і</w:t>
-      </w:r>
-      <w:r>
-        <w:rPr>
-          <w:rFonts w:cs="Times New Roman"/>
-          <w:b/>
-          <w:sz w:val="36"/>
-          <w:shd w:val="clear" w:color="auto" w:fill="FFFFFF"/>
-          <w:vertAlign w:val="subscript"/>
-          <w:lang w:val="uk-UA"/>
-        </w:rPr>
-        <w:t>шв</w:t>
-      </w:r>
-      <w:r>
-        <w:rPr>
-          <w:rFonts w:cs="Times New Roman"/>
-          <w:b/>
-          <w:sz w:val="32"/>
-          <w:shd w:val="clear" w:color="auto" w:fill="FFFFFF"/>
-        </w:rPr>
-        <w:t> </w:t>
-      </w:r>
-      <w:r>
-        <w:rPr>
-          <w:rFonts w:ascii="Cambria Math" w:hAnsi="Cambria Math" w:cs="Cambria Math"/>
-          <w:sz w:val="32"/>
-          <w:shd w:val="clear" w:color="auto" w:fill="FFFFFF"/>
-          <w:lang w:val="ru-RU"/>
-        </w:rPr>
-        <w:t>⋀</w:t>
-      </w:r>
-      <w:r>
-        <w:rPr>
-          <w:rFonts w:cs="Times New Roman"/>
-          <w:b/>
-          <w:sz w:val="32"/>
-          <w:shd w:val="clear" w:color="auto" w:fill="FFFFFF"/>
-        </w:rPr>
-        <w:t> </w:t>
-      </w:r>
-      <w:r>
-        <w:rPr>
-          <w:rFonts w:cs="Times New Roman"/>
-          <w:b/>
-          <w:sz w:val="32"/>
-          <w:shd w:val="clear" w:color="auto" w:fill="FFFFFF"/>
-          <w:lang w:val="ru-RU"/>
-        </w:rPr>
-        <w:t>[</w:t>
-      </w:r>
-      <w:r>
-        <w:rPr>
-          <w:rFonts w:cs="Times New Roman"/>
-          <w:b/>
-          <w:sz w:val="32"/>
-          <w:shd w:val="clear" w:color="auto" w:fill="FFFFFF"/>
-        </w:rPr>
-        <w:t>V</w:t>
-      </w:r>
-      <w:r>
-        <w:rPr>
-          <w:rFonts w:cs="Times New Roman"/>
-          <w:b/>
-          <w:sz w:val="36"/>
-          <w:shd w:val="clear" w:color="auto" w:fill="FFFFFF"/>
-          <w:vertAlign w:val="subscript"/>
-          <w:lang w:val="uk-UA"/>
-        </w:rPr>
-        <w:t>пр</w:t>
-      </w:r>
-      <w:r>
-        <w:rPr>
-          <w:rFonts w:cs="Times New Roman"/>
-          <w:b/>
-          <w:sz w:val="32"/>
-          <w:shd w:val="clear" w:color="auto" w:fill="FFFFFF"/>
-          <w:vertAlign w:val="subscript"/>
-          <w:lang w:val="uk-UA"/>
-        </w:rPr>
-        <w:t xml:space="preserve"> </w:t>
-      </w:r>
-      <w:r>
-        <w:rPr>
-          <w:rFonts w:cs="Times New Roman"/>
-          <w:b/>
-          <w:sz w:val="32"/>
-          <w:shd w:val="clear" w:color="auto" w:fill="FFFFFF"/>
-          <w:lang w:val="ru-RU"/>
-        </w:rPr>
-        <w:t>&lt; (</w:t>
-      </w:r>
-      <w:r>
-        <w:rPr>
-          <w:rFonts w:cs="Times New Roman"/>
-          <w:b/>
-          <w:sz w:val="32"/>
-          <w:shd w:val="clear" w:color="auto" w:fill="FFFFFF"/>
-        </w:rPr>
-        <w:t>V</w:t>
-      </w:r>
-      <w:r>
-        <w:rPr>
-          <w:rFonts w:cs="Times New Roman"/>
-          <w:b/>
-          <w:sz w:val="36"/>
-          <w:shd w:val="clear" w:color="auto" w:fill="FFFFFF"/>
-          <w:vertAlign w:val="subscript"/>
-          <w:lang w:val="uk-UA"/>
-        </w:rPr>
-        <w:t>зп0</w:t>
-      </w:r>
-      <w:r>
-        <w:rPr>
-          <w:rFonts w:cs="Times New Roman"/>
-          <w:b/>
-          <w:sz w:val="36"/>
-          <w:shd w:val="clear" w:color="auto" w:fill="FFFFFF"/>
-          <w:lang w:val="uk-UA"/>
-        </w:rPr>
-        <w:t xml:space="preserve"> </w:t>
-      </w:r>
-      <w:r>
-        <w:rPr>
-          <w:rFonts w:cs="Times New Roman"/>
-          <w:b/>
-          <w:sz w:val="32"/>
-          <w:shd w:val="clear" w:color="auto" w:fill="FFFFFF"/>
-          <w:lang w:val="uk-UA"/>
-        </w:rPr>
-        <w:t>– 7)]</w:t>
-      </w:r>
-      <w:r>
-        <w:rPr>
-          <w:rFonts w:cs="Times New Roman"/>
-          <w:b/>
-          <w:sz w:val="32"/>
-          <w:shd w:val="clear" w:color="auto" w:fill="FFFFFF"/>
-          <w:lang w:val="uk-UA"/>
-        </w:rPr>
-        <w:t xml:space="preserve"> / </w:t>
-      </w:r>
-      <w:r>
-        <w:rPr>
-          <w:rFonts w:cs="Times New Roman"/>
-          <w:b/>
-          <w:sz w:val="32"/>
-          <w:shd w:val="clear" w:color="auto" w:fill="FFFFFF"/>
-          <w:lang w:val="ru-RU"/>
-        </w:rPr>
-        <w:t xml:space="preserve">– </w:t>
-      </w:r>
-      <w:r>
-        <w:rPr>
-          <w:rFonts w:cs="Times New Roman"/>
-          <w:b/>
-          <w:sz w:val="32"/>
-          <w:shd w:val="clear" w:color="auto" w:fill="FFFFFF"/>
-        </w:rPr>
-        <w:t>V</w:t>
-      </w:r>
-      <w:r>
-        <w:rPr>
-          <w:rFonts w:cs="Times New Roman"/>
-          <w:b/>
-          <w:sz w:val="36"/>
-          <w:shd w:val="clear" w:color="auto" w:fill="FFFFFF"/>
-          <w:vertAlign w:val="subscript"/>
-          <w:lang w:val="uk-UA"/>
-        </w:rPr>
-        <w:t>пр</w:t>
-      </w:r>
-    </w:p>
-    <w:p>
-      <w:pPr>
-        <w:ind w:firstLine="567"/>
-        <w:jc w:val="center"/>
-        <w:rPr>
-          <w:lang w:val="ru-RU"/>
-        </w:rPr>
-      </w:pPr>
-      <w:r>
-        <w:rPr>
-          <w:lang w:val="ru-RU"/>
-        </w:rPr>
-        <w:t xml:space="preserve">де </w:t>
-      </w:r>
-      <w:r>
-        <w:rPr>
-          <w:rFonts w:cs="Times New Roman"/>
-          <w:b/>
-          <w:lang w:val="uk-UA"/>
-        </w:rPr>
-        <w:t>О</w:t>
-      </w:r>
-      <w:r>
-        <w:rPr>
-          <w:rFonts w:cs="Times New Roman"/>
-          <w:b/>
-          <w:vertAlign w:val="subscript"/>
-          <w:lang w:val="uk-UA"/>
-        </w:rPr>
-        <w:t>ПОВ ДІЛЯН</w:t>
-      </w:r>
-      <w:r>
-        <w:rPr>
-          <w:rFonts w:cs="Times New Roman"/>
-          <w:b/>
-          <w:lang w:val="uk-UA"/>
-        </w:rPr>
-        <w:t xml:space="preserve"> </w:t>
-      </w:r>
-      <w:r>
-        <w:rPr>
-          <w:rFonts w:cs="Times New Roman"/>
-          <w:b/>
-          <w:vertAlign w:val="subscript"/>
-          <w:lang w:val="uk-UA"/>
-        </w:rPr>
-        <w:t>ПОС</w:t>
-      </w:r>
-      <w:r>
-        <w:rPr>
-          <w:lang w:val="ru-RU"/>
-        </w:rPr>
-        <w:t xml:space="preserve"> - </w:t>
-      </w:r>
-      <w:r>
-        <w:rPr>
-          <w:rFonts w:cs="Times New Roman"/>
-          <w:lang w:val="uk-UA"/>
-        </w:rPr>
-        <w:t>П</w:t>
-      </w:r>
-      <w:r>
-        <w:rPr>
-          <w:rFonts w:cs="Times New Roman"/>
-          <w:lang w:val="uk-UA"/>
-        </w:rPr>
-        <w:t>овітряна ділянка посадки</w:t>
-      </w:r>
-      <w:r>
-        <w:rPr>
-          <w:lang w:val="ru-RU"/>
-        </w:rPr>
-        <w:t xml:space="preserve">; </w:t>
-      </w:r>
-      <w:r>
-        <w:rPr>
-          <w:rFonts w:cs="Times New Roman"/>
-          <w:b/>
-          <w:lang w:val="uk-UA"/>
-        </w:rPr>
-        <w:t>О</w:t>
-      </w:r>
-      <w:r>
-        <w:rPr>
-          <w:rFonts w:cs="Times New Roman"/>
-          <w:b/>
-          <w:vertAlign w:val="subscript"/>
-          <w:lang w:val="uk-UA"/>
-        </w:rPr>
-        <w:t>ЗК ПРИБР</w:t>
-      </w:r>
-      <w:r>
-        <w:rPr>
-          <w:lang w:val="ru-RU"/>
-        </w:rPr>
-        <w:t xml:space="preserve"> - </w:t>
-      </w:r>
-      <w:r>
-        <w:rPr>
-          <w:lang w:val="uk-UA"/>
-        </w:rPr>
-        <w:t>Закрилки прибрані</w:t>
-      </w:r>
-      <w:r>
-        <w:rPr>
-          <w:lang w:val="ru-RU"/>
-        </w:rPr>
-        <w:t xml:space="preserve">; </w:t>
-      </w:r>
-      <w:proofErr w:type="spellStart"/>
-      <w:r>
-        <w:rPr>
-          <w:rFonts w:cs="Times New Roman"/>
-          <w:b/>
-        </w:rPr>
-        <w:t>i</w:t>
-      </w:r>
-      <w:proofErr w:type="spellEnd"/>
-      <w:r>
-        <w:rPr>
-          <w:rFonts w:cs="Times New Roman"/>
-          <w:b/>
-          <w:vertAlign w:val="subscript"/>
-          <w:lang w:val="ru-RU"/>
-        </w:rPr>
-        <w:t>Ш</w:t>
-      </w:r>
-      <w:r>
-        <w:rPr>
-          <w:rFonts w:cs="Times New Roman"/>
-          <w:b/>
-          <w:vertAlign w:val="subscript"/>
-          <w:lang w:val="ru-RU"/>
-        </w:rPr>
-        <w:t>В</w:t>
-      </w:r>
-      <w:r>
-        <w:rPr>
-          <w:lang w:val="ru-RU"/>
-        </w:rPr>
-        <w:t xml:space="preserve"> - Шасі випущені; </w:t>
-      </w:r>
-      <w:r>
-        <w:rPr>
-          <w:rFonts w:cs="Times New Roman"/>
-          <w:b/>
-          <w:shd w:val="clear" w:color="auto" w:fill="FFFFFF"/>
-        </w:rPr>
-        <w:t>V</w:t>
-      </w:r>
-      <w:r>
-        <w:rPr>
-          <w:rFonts w:cs="Times New Roman"/>
-          <w:b/>
-          <w:sz w:val="32"/>
-          <w:shd w:val="clear" w:color="auto" w:fill="FFFFFF"/>
-          <w:vertAlign w:val="subscript"/>
-          <w:lang w:val="uk-UA"/>
-        </w:rPr>
-        <w:t>пр</w:t>
-      </w:r>
-      <w:r>
-        <w:rPr>
-          <w:lang w:val="ru-RU"/>
-        </w:rPr>
-        <w:t xml:space="preserve"> - Швидкість приладова; </w:t>
-      </w:r>
-      <w:r>
-        <w:rPr>
-          <w:rFonts w:cs="Times New Roman"/>
-          <w:b/>
-          <w:lang w:val="ru-RU"/>
-        </w:rPr>
-        <w:t>V</w:t>
-      </w:r>
-      <w:r>
-        <w:rPr>
-          <w:rFonts w:cs="Times New Roman"/>
-          <w:b/>
-          <w:sz w:val="32"/>
-          <w:vertAlign w:val="subscript"/>
-          <w:lang w:val="ru-RU"/>
-        </w:rPr>
-        <w:t>зп0</w:t>
-      </w:r>
-      <w:r>
-        <w:rPr>
-          <w:lang w:val="ru-RU"/>
-        </w:rPr>
-        <w:t xml:space="preserve"> - </w:t>
-      </w:r>
-      <w:r>
-        <w:rPr>
-          <w:rFonts w:cs="Times New Roman"/>
-          <w:color w:val="000000"/>
-          <w:lang w:val="ru-RU"/>
-        </w:rPr>
-        <w:t xml:space="preserve">Швидкість заходу на посадку з випущеними шасі у конфігурації </w:t>
-      </w:r>
-      <w:r>
-        <w:rPr>
-          <w:rFonts w:cs="Times New Roman"/>
-          <w:color w:val="000000"/>
-        </w:rPr>
-        <w:sym w:font="Symbol" w:char="F064"/>
-      </w:r>
-      <w:r>
-        <w:rPr>
-          <w:rFonts w:cs="Times New Roman"/>
-          <w:color w:val="000000"/>
-          <w:lang w:val="ru-RU"/>
-        </w:rPr>
-        <w:t>ПР/</w:t>
-      </w:r>
-      <w:r>
-        <w:rPr>
-          <w:rFonts w:cs="Times New Roman"/>
-          <w:color w:val="000000"/>
-        </w:rPr>
-        <w:sym w:font="Symbol" w:char="F064"/>
-      </w:r>
-      <w:r>
-        <w:rPr>
-          <w:rFonts w:cs="Times New Roman"/>
-          <w:color w:val="000000"/>
-          <w:lang w:val="ru-RU"/>
-        </w:rPr>
-        <w:t>З = 0</w:t>
-      </w:r>
-      <w:r>
-        <w:rPr>
-          <w:rFonts w:cs="Times New Roman"/>
-          <w:color w:val="000000"/>
-        </w:rPr>
-        <w:sym w:font="Symbol" w:char="F0B0"/>
-      </w:r>
-      <w:r>
-        <w:rPr>
-          <w:rFonts w:cs="Times New Roman"/>
-          <w:color w:val="000000"/>
-          <w:lang w:val="ru-RU"/>
-        </w:rPr>
-        <w:t>/0</w:t>
-      </w:r>
-      <w:r>
-        <w:rPr>
-          <w:rFonts w:cs="Times New Roman"/>
-          <w:color w:val="000000"/>
-        </w:rPr>
-        <w:sym w:font="Symbol" w:char="F0B0"/>
-      </w:r>
-      <w:r>
-        <w:rPr>
-          <w:rFonts w:cs="Times New Roman"/>
-          <w:color w:val="000000"/>
-          <w:lang w:val="ru-RU"/>
-        </w:rPr>
-        <w:t xml:space="preserve"> (км/год)</w:t>
-      </w:r>
-      <w:r>
-        <w:rPr>
-          <w:lang w:val="ru-RU"/>
-        </w:rPr>
-        <w:t>;</w:t>
-      </w:r>
-    </w:p>
-    <w:p>
-      <w:pPr>
-        <w:pStyle w:val="ListParagraph"/>
+        <w:pStyle w:val="a5"/>
         <w:shd w:val="clear" w:color="auto" w:fill="FFFFFF"/>
         <w:spacing w:after="0" w:line="240" w:lineRule="auto"/>
         <w:ind w:left="0" w:firstLine="540"/>
@@ -3046,20 +3428,66 @@
           <w:lang w:val="ru-RU"/>
         </w:rPr>
       </w:pPr>
+      <w:proofErr w:type="spellStart"/>
       <w:r>
         <w:rPr>
           <w:rFonts w:cs="Times New Roman"/>
           <w:snapToGrid w:val="0"/>
           <w:lang w:val="ru-RU"/>
         </w:rPr>
-        <w:t xml:space="preserve">Розглянемо процес обґрунтування алгоритму контролю на прикладі алгоритму контролю швидкості при </w:t>
-      </w:r>
+        <w:t>Розглянемо</w:t>
+      </w:r>
+      <w:proofErr w:type="spellEnd"/>
       <w:r>
         <w:rPr>
           <w:rFonts w:cs="Times New Roman"/>
           <w:snapToGrid w:val="0"/>
           <w:lang w:val="ru-RU"/>
         </w:rPr>
+        <w:t xml:space="preserve"> </w:t>
+      </w:r>
+      <w:proofErr w:type="spellStart"/>
+      <w:r>
+        <w:rPr>
+          <w:rFonts w:cs="Times New Roman"/>
+          <w:snapToGrid w:val="0"/>
+          <w:lang w:val="ru-RU"/>
+        </w:rPr>
+        <w:t>процес</w:t>
+      </w:r>
+      <w:proofErr w:type="spellEnd"/>
+      <w:r>
+        <w:rPr>
+          <w:rFonts w:cs="Times New Roman"/>
+          <w:snapToGrid w:val="0"/>
+          <w:lang w:val="ru-RU"/>
+        </w:rPr>
+        <w:t xml:space="preserve"> </w:t>
+      </w:r>
+      <w:proofErr w:type="spellStart"/>
+      <w:r>
+        <w:rPr>
+          <w:rFonts w:cs="Times New Roman"/>
+          <w:snapToGrid w:val="0"/>
+          <w:lang w:val="ru-RU"/>
+        </w:rPr>
+        <w:t>обґрунтування</w:t>
+      </w:r>
+      <w:proofErr w:type="spellEnd"/>
+      <w:r>
+        <w:rPr>
+          <w:rFonts w:cs="Times New Roman"/>
+          <w:snapToGrid w:val="0"/>
+          <w:lang w:val="ru-RU"/>
+        </w:rPr>
+        <w:t xml:space="preserve"> алгоритму контролю на прикладі алгоритму контролю швидкості при </w:t>
+      </w:r>
+      <w:r>
+        <w:rPr>
+          <w:rFonts w:cs="Times New Roman"/>
+          <w:snapToGrid w:val="0"/>
+          <w:lang w:val="ru-RU"/>
+        </w:rPr>
         <w:t>випуску шас</w:t>
       </w:r>
       <w:r>
@@ -3110,7 +3538,7 @@
     </w:p>
     <w:p>
       <w:pPr>
-        <w:pStyle w:val="ListParagraph"/>
+        <w:pStyle w:val="a5"/>
         <w:shd w:val="clear" w:color="auto" w:fill="FFFFFF"/>
         <w:spacing w:after="0" w:line="240" w:lineRule="auto"/>
         <w:ind w:left="0" w:firstLine="540"/>
@@ -3261,8 +3689,14 @@
         <w:rPr>
           <w:lang w:val="ru-RU"/>
         </w:rPr>
+        <w:t xml:space="preserve">Початкова ділянка (Initial Approach Segment) - політ від точки IAF до контрольної точки проміжного етапу заходу на посадку (Intermediate Approach Fix - IF). Цей і наступні етапи повинні мати контрольні точки. При польоті на </w:t>
+      </w:r>
+      <w:r>
+        <w:rPr>
+          <w:lang w:val="ru-RU"/>
+        </w:rPr>
         <w:lastRenderedPageBreak/>
-        <w:t>Початкова ділянка (Initial Approach Segment) - політ від точки IAF до контрольної точки проміжного етапу заходу на посадку (Intermediate Approach Fix - IF). Цей і наступні етапи повинні мати контрольні точки. При польоті на початковому етапі ВС знаходиться поза маршрутної структури і здійснює маневр для виходу на проміжний ділянку заходу на посадку. Швидкість і конфігурація ВС залежать від відстані до аеродрому і потрібного зниження. Зона початкового етапу заходу може мати протяжність 15 - 30 морських миль (25 - 50 кілометрів) і ширину не менше 10 морських миль (по 5 миль в кожну сторону від осі маршруту). Забезпечується безпечна висота прольоту над перешкодами 1000 футів (300 метрів). Висота польоту на початковій ділянці - не менше висоти входу в глісаду або початкової висоти виконання схеми заходу на посадку.</w:t>
+        <w:t>початковому етапі ВС знаходиться поза маршрутної структури і здійснює маневр для виходу на проміжний ділянку заходу на посадку. Швидкість і конфігурація ВС залежать від відстані до аеродрому і потрібного зниження. Зона початкового етапу заходу може мати протяжність 15 - 30 морських миль (25 - 50 кілометрів) і ширину не менше 10 морських миль (по 5 миль в кожну сторону від осі маршруту). Забезпечується безпечна висота прольоту над перешкодами 1000 футів (300 метрів). Висота польоту на початковій ділянці - не менше висоти входу в глісаду або початкової висоти виконання схеми заходу на посадку.</w:t>
       </w:r>
     </w:p>
     <w:p>
@@ -3475,20 +3909,56 @@
     <w:p>
       <w:pPr>
         <w:spacing w:after="0" w:line="240" w:lineRule="auto"/>
-        <w:jc w:val="center"/>
-        <w:rPr>
-          <w:rFonts w:cs="Times New Roman"/>
-          <w:color w:val="000000"/>
-        </w:rPr>
-      </w:pPr>
-      <w:proofErr w:type="spellStart"/>
-      <w:r>
+        <w:jc w:val="right"/>
         <w:rPr>
           <w:rFonts w:cs="Times New Roman"/>
           <w:b/>
           <w:bCs/>
           <w:color w:val="000000"/>
         </w:rPr>
+      </w:pPr>
+    </w:p>
+    <w:p>
+      <w:pPr>
+        <w:spacing w:after="0" w:line="240" w:lineRule="auto"/>
+        <w:jc w:val="right"/>
+        <w:rPr>
+          <w:rFonts w:cs="Times New Roman"/>
+          <w:b/>
+          <w:bCs/>
+          <w:color w:val="000000"/>
+        </w:rPr>
+      </w:pPr>
+    </w:p>
+    <w:p>
+      <w:pPr>
+        <w:spacing w:after="0" w:line="240" w:lineRule="auto"/>
+        <w:jc w:val="right"/>
+        <w:rPr>
+          <w:rFonts w:cs="Times New Roman"/>
+          <w:b/>
+          <w:bCs/>
+          <w:color w:val="000000"/>
+        </w:rPr>
+      </w:pPr>
+    </w:p>
+    <w:p>
+      <w:pPr>
+        <w:spacing w:after="0" w:line="240" w:lineRule="auto"/>
+        <w:jc w:val="center"/>
+        <w:rPr>
+          <w:rFonts w:cs="Times New Roman"/>
+          <w:color w:val="000000"/>
+        </w:rPr>
+      </w:pPr>
+      <w:proofErr w:type="spellStart"/>
+      <w:r>
+        <w:rPr>
+          <w:rFonts w:cs="Times New Roman"/>
+          <w:b/>
+          <w:bCs/>
+          <w:color w:val="000000"/>
+        </w:rPr>
         <w:lastRenderedPageBreak/>
         <w:t>Аналогові</w:t>
       </w:r>
@@ -3527,7 +3997,7 @@
     </w:p>
     <w:tbl>
       <w:tblPr>
-        <w:tblStyle w:val="TableGrid"/>
+        <w:tblStyle w:val="ac"/>
         <w:tblW w:w="0" w:type="auto"/>
         <w:jc w:val="center"/>
         <w:tblLayout w:type="fixed"/>
@@ -5390,7 +5860,7 @@
     </w:p>
     <w:tbl>
       <w:tblPr>
-        <w:tblStyle w:val="TableGrid"/>
+        <w:tblStyle w:val="ac"/>
         <w:tblW w:w="0" w:type="auto"/>
         <w:jc w:val="center"/>
         <w:tblLayout w:type="fixed"/>
@@ -6949,7 +7419,7 @@
     </w:p>
     <w:p>
       <w:pPr>
-        <w:pStyle w:val="PlainText"/>
+        <w:pStyle w:val="a8"/>
         <w:ind w:right="1208"/>
         <w:jc w:val="right"/>
         <w:rPr>
@@ -6964,7 +7434,7 @@
     </w:p>
     <w:p>
       <w:pPr>
-        <w:pStyle w:val="PlainText"/>
+        <w:pStyle w:val="a8"/>
         <w:ind w:right="1208"/>
         <w:jc w:val="center"/>
         <w:rPr>
@@ -6991,7 +7461,7 @@
     </w:p>
     <w:p>
       <w:pPr>
-        <w:pStyle w:val="PlainText"/>
+        <w:pStyle w:val="a8"/>
         <w:ind w:right="1208"/>
         <w:jc w:val="center"/>
         <w:rPr>
@@ -7006,7 +7476,7 @@
     </w:p>
     <w:tbl>
       <w:tblPr>
-        <w:tblStyle w:val="TableGrid"/>
+        <w:tblStyle w:val="ac"/>
         <w:tblW w:w="0" w:type="auto"/>
         <w:jc w:val="center"/>
         <w:tblLayout w:type="fixed"/>
@@ -8841,7 +9311,7 @@
     </w:p>
     <w:p>
       <w:pPr>
-        <w:pStyle w:val="BodyTextIndent"/>
+        <w:pStyle w:val="a3"/>
         <w:widowControl w:val="0"/>
         <w:numPr>
           <w:ilvl w:val="0"/>
@@ -8875,7 +9345,7 @@
     </w:p>
     <w:p>
       <w:pPr>
-        <w:pStyle w:val="BodyTextIndent"/>
+        <w:pStyle w:val="a3"/>
         <w:widowControl w:val="0"/>
         <w:numPr>
           <w:ilvl w:val="0"/>
@@ -8909,7 +9379,7 @@
     </w:p>
     <w:p>
       <w:pPr>
-        <w:pStyle w:val="BodyTextIndent"/>
+        <w:pStyle w:val="a3"/>
         <w:widowControl w:val="0"/>
         <w:numPr>
           <w:ilvl w:val="0"/>
@@ -8951,7 +9421,7 @@
     </w:p>
     <w:p>
       <w:pPr>
-        <w:pStyle w:val="ListParagraph"/>
+        <w:pStyle w:val="a5"/>
         <w:numPr>
           <w:ilvl w:val="0"/>
           <w:numId w:val="11"/>
@@ -9016,7 +9486,7 @@
     </w:p>
     <w:p>
       <w:pPr>
-        <w:pStyle w:val="ListParagraph"/>
+        <w:pStyle w:val="a5"/>
         <w:numPr>
           <w:ilvl w:val="0"/>
           <w:numId w:val="11"/>
@@ -9039,7 +9509,7 @@
     </w:p>
     <w:p>
       <w:pPr>
-        <w:pStyle w:val="ListParagraph"/>
+        <w:pStyle w:val="a5"/>
         <w:numPr>
           <w:ilvl w:val="0"/>
           <w:numId w:val="11"/>
@@ -9062,7 +9532,7 @@
     </w:p>
     <w:p>
       <w:pPr>
-        <w:pStyle w:val="ListParagraph"/>
+        <w:pStyle w:val="a5"/>
         <w:numPr>
           <w:ilvl w:val="0"/>
           <w:numId w:val="11"/>
@@ -9369,66 +9839,555 @@
       <w:pPr>
         <w:spacing w:after="0" w:line="240" w:lineRule="auto"/>
         <w:ind w:firstLine="567"/>
-        <w:rPr>
-          <w:rFonts w:cs="Times New Roman"/>
+        <w:jc w:val="center"/>
+        <w:rPr>
+          <w:rFonts w:cs="Times New Roman"/>
+          <w:b/>
           <w:color w:val="000000"/>
           <w:lang w:val="uk-UA" w:eastAsia="ja-JP"/>
         </w:rPr>
       </w:pPr>
-      <w:r>
-        <w:rPr>
-          <w:rFonts w:cs="Times New Roman"/>
-          <w:color w:val="000000"/>
-          <w:lang w:val="uk-UA" w:eastAsia="ja-JP"/>
-        </w:rPr>
-        <w:t>*графики*</w:t>
-      </w:r>
+      <w:bookmarkStart w:id="0" w:name="_GoBack"/>
+      <w:r>
+        <w:rPr>
+          <w:noProof/>
+        </w:rPr>
+        <w:drawing>
+          <wp:inline distT="0" distB="0" distL="0" distR="0" wp14:anchorId="42BF79AC" wp14:editId="46AB8849">
+            <wp:extent cx="4838095" cy="6114286"/>
+            <wp:effectExtent l="0" t="0" r="635" b="1270"/>
+            <wp:docPr id="1" name="Рисунок 1"/>
+            <wp:cNvGraphicFramePr>
+              <a:graphicFrameLocks xmlns:a="http://schemas.openxmlformats.org/drawingml/2006/main" noChangeAspect="1"/>
+            </wp:cNvGraphicFramePr>
+            <a:graphic xmlns:a="http://schemas.openxmlformats.org/drawingml/2006/main">
+              <a:graphicData uri="http://schemas.openxmlformats.org/drawingml/2006/picture">
+                <pic:pic xmlns:pic="http://schemas.openxmlformats.org/drawingml/2006/picture">
+                  <pic:nvPicPr>
+                    <pic:cNvPr id="1" name=""/>
+                    <pic:cNvPicPr/>
+                  </pic:nvPicPr>
+                  <pic:blipFill>
+                    <a:blip r:embed="rId19"/>
+                    <a:stretch>
+                      <a:fillRect/>
+                    </a:stretch>
+                  </pic:blipFill>
+                  <pic:spPr>
+                    <a:xfrm>
+                      <a:off x="0" y="0"/>
+                      <a:ext cx="4838095" cy="6114286"/>
+                    </a:xfrm>
+                    <a:prstGeom prst="rect">
+                      <a:avLst/>
+                    </a:prstGeom>
+                  </pic:spPr>
+                </pic:pic>
+              </a:graphicData>
+            </a:graphic>
+          </wp:inline>
+        </w:drawing>
+      </w:r>
+      <w:bookmarkEnd w:id="0"/>
     </w:p>
     <w:p>
       <w:pPr>
         <w:spacing w:after="0" w:line="240" w:lineRule="auto"/>
         <w:ind w:firstLine="567"/>
-        <w:rPr>
-          <w:rFonts w:cs="Times New Roman"/>
+        <w:jc w:val="center"/>
+        <w:rPr>
+          <w:rFonts w:cs="Times New Roman"/>
+          <w:b/>
           <w:color w:val="000000"/>
           <w:lang w:val="uk-UA" w:eastAsia="ja-JP"/>
         </w:rPr>
       </w:pPr>
+      <w:r>
+        <w:rPr>
+          <w:noProof/>
+        </w:rPr>
+        <w:lastRenderedPageBreak/>
+        <w:drawing>
+          <wp:inline distT="0" distB="0" distL="0" distR="0" wp14:anchorId="602CCE08" wp14:editId="31E8E8F7">
+            <wp:extent cx="4771429" cy="6200000"/>
+            <wp:effectExtent l="0" t="0" r="0" b="0"/>
+            <wp:docPr id="2" name="Рисунок 2"/>
+            <wp:cNvGraphicFramePr>
+              <a:graphicFrameLocks xmlns:a="http://schemas.openxmlformats.org/drawingml/2006/main" noChangeAspect="1"/>
+            </wp:cNvGraphicFramePr>
+            <a:graphic xmlns:a="http://schemas.openxmlformats.org/drawingml/2006/main">
+              <a:graphicData uri="http://schemas.openxmlformats.org/drawingml/2006/picture">
+                <pic:pic xmlns:pic="http://schemas.openxmlformats.org/drawingml/2006/picture">
+                  <pic:nvPicPr>
+                    <pic:cNvPr id="1" name=""/>
+                    <pic:cNvPicPr/>
+                  </pic:nvPicPr>
+                  <pic:blipFill>
+                    <a:blip r:embed="rId20"/>
+                    <a:stretch>
+                      <a:fillRect/>
+                    </a:stretch>
+                  </pic:blipFill>
+                  <pic:spPr>
+                    <a:xfrm>
+                      <a:off x="0" y="0"/>
+                      <a:ext cx="4771429" cy="6200000"/>
+                    </a:xfrm>
+                    <a:prstGeom prst="rect">
+                      <a:avLst/>
+                    </a:prstGeom>
+                  </pic:spPr>
+                </pic:pic>
+              </a:graphicData>
+            </a:graphic>
+          </wp:inline>
+        </w:drawing>
+      </w:r>
     </w:p>
     <w:p>
       <w:pPr>
         <w:spacing w:after="0" w:line="240" w:lineRule="auto"/>
         <w:ind w:firstLine="567"/>
-        <w:rPr>
-          <w:rFonts w:cs="Times New Roman"/>
+        <w:jc w:val="center"/>
+        <w:rPr>
+          <w:rFonts w:cs="Times New Roman"/>
+          <w:b/>
           <w:color w:val="000000"/>
           <w:lang w:val="uk-UA" w:eastAsia="ja-JP"/>
         </w:rPr>
       </w:pPr>
       <w:r>
         <w:rPr>
-          <w:rFonts w:cs="Times New Roman"/>
-          <w:color w:val="000000"/>
-          <w:lang w:val="uk-UA" w:eastAsia="ja-JP"/>
-        </w:rPr>
-        <w:t>Так як розроблений алгоритм відображає результат, який може бути хибним, для перевірки результатів виконання, були внесені зміни у кінцеву логіку виконання алгоритму, і виданий програмою результат нас повністю влаштовує. Тому можна зробити висновки, що алгоритм виконання розроблений правильно.</w:t>
+          <w:noProof/>
+        </w:rPr>
+        <w:lastRenderedPageBreak/>
+        <w:drawing>
+          <wp:inline distT="0" distB="0" distL="0" distR="0" wp14:anchorId="0A5552FE" wp14:editId="065D93BF">
+            <wp:extent cx="4742857" cy="6104762"/>
+            <wp:effectExtent l="0" t="0" r="635" b="0"/>
+            <wp:docPr id="4" name="Рисунок 4"/>
+            <wp:cNvGraphicFramePr>
+              <a:graphicFrameLocks xmlns:a="http://schemas.openxmlformats.org/drawingml/2006/main" noChangeAspect="1"/>
+            </wp:cNvGraphicFramePr>
+            <a:graphic xmlns:a="http://schemas.openxmlformats.org/drawingml/2006/main">
+              <a:graphicData uri="http://schemas.openxmlformats.org/drawingml/2006/picture">
+                <pic:pic xmlns:pic="http://schemas.openxmlformats.org/drawingml/2006/picture">
+                  <pic:nvPicPr>
+                    <pic:cNvPr id="1" name=""/>
+                    <pic:cNvPicPr/>
+                  </pic:nvPicPr>
+                  <pic:blipFill>
+                    <a:blip r:embed="rId21"/>
+                    <a:stretch>
+                      <a:fillRect/>
+                    </a:stretch>
+                  </pic:blipFill>
+                  <pic:spPr>
+                    <a:xfrm>
+                      <a:off x="0" y="0"/>
+                      <a:ext cx="4742857" cy="6104762"/>
+                    </a:xfrm>
+                    <a:prstGeom prst="rect">
+                      <a:avLst/>
+                    </a:prstGeom>
+                  </pic:spPr>
+                </pic:pic>
+              </a:graphicData>
+            </a:graphic>
+          </wp:inline>
+        </w:drawing>
       </w:r>
     </w:p>
     <w:p>
       <w:pPr>
         <w:spacing w:after="0" w:line="240" w:lineRule="auto"/>
         <w:ind w:firstLine="567"/>
-        <w:rPr>
-          <w:rFonts w:cs="Times New Roman"/>
+        <w:jc w:val="center"/>
+        <w:rPr>
+          <w:rFonts w:cs="Times New Roman"/>
+          <w:b/>
           <w:color w:val="000000"/>
           <w:lang w:val="uk-UA" w:eastAsia="ja-JP"/>
         </w:rPr>
       </w:pPr>
+      <w:r>
+        <w:rPr>
+          <w:noProof/>
+        </w:rPr>
+        <w:lastRenderedPageBreak/>
+        <w:drawing>
+          <wp:inline distT="0" distB="0" distL="0" distR="0" wp14:anchorId="50C8CF34" wp14:editId="42C1E12C">
+            <wp:extent cx="4790476" cy="6238095"/>
+            <wp:effectExtent l="0" t="0" r="0" b="0"/>
+            <wp:docPr id="5" name="Рисунок 5"/>
+            <wp:cNvGraphicFramePr>
+              <a:graphicFrameLocks xmlns:a="http://schemas.openxmlformats.org/drawingml/2006/main" noChangeAspect="1"/>
+            </wp:cNvGraphicFramePr>
+            <a:graphic xmlns:a="http://schemas.openxmlformats.org/drawingml/2006/main">
+              <a:graphicData uri="http://schemas.openxmlformats.org/drawingml/2006/picture">
+                <pic:pic xmlns:pic="http://schemas.openxmlformats.org/drawingml/2006/picture">
+                  <pic:nvPicPr>
+                    <pic:cNvPr id="1" name=""/>
+                    <pic:cNvPicPr/>
+                  </pic:nvPicPr>
+                  <pic:blipFill>
+                    <a:blip r:embed="rId22"/>
+                    <a:stretch>
+                      <a:fillRect/>
+                    </a:stretch>
+                  </pic:blipFill>
+                  <pic:spPr>
+                    <a:xfrm>
+                      <a:off x="0" y="0"/>
+                      <a:ext cx="4790476" cy="6238095"/>
+                    </a:xfrm>
+                    <a:prstGeom prst="rect">
+                      <a:avLst/>
+                    </a:prstGeom>
+                  </pic:spPr>
+                </pic:pic>
+              </a:graphicData>
+            </a:graphic>
+          </wp:inline>
+        </w:drawing>
+      </w:r>
     </w:p>
     <w:p>
       <w:pPr>
         <w:spacing w:after="0" w:line="240" w:lineRule="auto"/>
         <w:ind w:firstLine="567"/>
+        <w:jc w:val="center"/>
+        <w:rPr>
+          <w:rFonts w:cs="Times New Roman"/>
+          <w:b/>
+          <w:color w:val="000000"/>
+          <w:lang w:val="uk-UA" w:eastAsia="ja-JP"/>
+        </w:rPr>
+      </w:pPr>
+      <w:r>
+        <w:rPr>
+          <w:noProof/>
+        </w:rPr>
+        <w:drawing>
+          <wp:inline distT="0" distB="0" distL="0" distR="0" wp14:anchorId="14D47EDC" wp14:editId="371388C7">
+            <wp:extent cx="4761905" cy="3019048"/>
+            <wp:effectExtent l="0" t="0" r="635" b="0"/>
+            <wp:docPr id="6" name="Рисунок 6"/>
+            <wp:cNvGraphicFramePr>
+              <a:graphicFrameLocks xmlns:a="http://schemas.openxmlformats.org/drawingml/2006/main" noChangeAspect="1"/>
+            </wp:cNvGraphicFramePr>
+            <a:graphic xmlns:a="http://schemas.openxmlformats.org/drawingml/2006/main">
+              <a:graphicData uri="http://schemas.openxmlformats.org/drawingml/2006/picture">
+                <pic:pic xmlns:pic="http://schemas.openxmlformats.org/drawingml/2006/picture">
+                  <pic:nvPicPr>
+                    <pic:cNvPr id="1" name=""/>
+                    <pic:cNvPicPr/>
+                  </pic:nvPicPr>
+                  <pic:blipFill>
+                    <a:blip r:embed="rId23"/>
+                    <a:stretch>
+                      <a:fillRect/>
+                    </a:stretch>
+                  </pic:blipFill>
+                  <pic:spPr>
+                    <a:xfrm>
+                      <a:off x="0" y="0"/>
+                      <a:ext cx="4761905" cy="3019048"/>
+                    </a:xfrm>
+                    <a:prstGeom prst="rect">
+                      <a:avLst/>
+                    </a:prstGeom>
+                  </pic:spPr>
+                </pic:pic>
+              </a:graphicData>
+            </a:graphic>
+          </wp:inline>
+        </w:drawing>
+      </w:r>
+    </w:p>
+    <w:p>
+      <w:pPr>
+        <w:spacing w:after="0" w:line="240" w:lineRule="auto"/>
+        <w:ind w:firstLine="567"/>
+        <w:jc w:val="center"/>
+        <w:rPr>
+          <w:rFonts w:cs="Times New Roman"/>
+          <w:b/>
+          <w:color w:val="000000"/>
+          <w:lang w:val="uk-UA" w:eastAsia="ja-JP"/>
+        </w:rPr>
+      </w:pPr>
+      <w:r>
+        <w:rPr>
+          <w:noProof/>
+        </w:rPr>
+        <w:lastRenderedPageBreak/>
+        <w:drawing>
+          <wp:inline distT="0" distB="0" distL="0" distR="0" wp14:anchorId="088F93B3" wp14:editId="0721F18E">
+            <wp:extent cx="5733333" cy="6257143"/>
+            <wp:effectExtent l="0" t="0" r="1270" b="0"/>
+            <wp:docPr id="7" name="Рисунок 7"/>
+            <wp:cNvGraphicFramePr>
+              <a:graphicFrameLocks xmlns:a="http://schemas.openxmlformats.org/drawingml/2006/main" noChangeAspect="1"/>
+            </wp:cNvGraphicFramePr>
+            <a:graphic xmlns:a="http://schemas.openxmlformats.org/drawingml/2006/main">
+              <a:graphicData uri="http://schemas.openxmlformats.org/drawingml/2006/picture">
+                <pic:pic xmlns:pic="http://schemas.openxmlformats.org/drawingml/2006/picture">
+                  <pic:nvPicPr>
+                    <pic:cNvPr id="1" name=""/>
+                    <pic:cNvPicPr/>
+                  </pic:nvPicPr>
+                  <pic:blipFill>
+                    <a:blip r:embed="rId24"/>
+                    <a:stretch>
+                      <a:fillRect/>
+                    </a:stretch>
+                  </pic:blipFill>
+                  <pic:spPr>
+                    <a:xfrm>
+                      <a:off x="0" y="0"/>
+                      <a:ext cx="5733333" cy="6257143"/>
+                    </a:xfrm>
+                    <a:prstGeom prst="rect">
+                      <a:avLst/>
+                    </a:prstGeom>
+                  </pic:spPr>
+                </pic:pic>
+              </a:graphicData>
+            </a:graphic>
+          </wp:inline>
+        </w:drawing>
+      </w:r>
+    </w:p>
+    <w:p>
+      <w:pPr>
+        <w:spacing w:after="0" w:line="240" w:lineRule="auto"/>
+        <w:ind w:firstLine="567"/>
+        <w:jc w:val="center"/>
+        <w:rPr>
+          <w:rFonts w:cs="Times New Roman"/>
+          <w:b/>
+          <w:color w:val="000000"/>
+          <w:lang w:val="uk-UA" w:eastAsia="ja-JP"/>
+        </w:rPr>
+      </w:pPr>
+      <w:r>
+        <w:rPr>
+          <w:noProof/>
+        </w:rPr>
+        <w:lastRenderedPageBreak/>
+        <w:drawing>
+          <wp:inline distT="0" distB="0" distL="0" distR="0" wp14:anchorId="2219BB55" wp14:editId="50347CE0">
+            <wp:extent cx="4666667" cy="4495238"/>
+            <wp:effectExtent l="0" t="0" r="635" b="635"/>
+            <wp:docPr id="8" name="Рисунок 8"/>
+            <wp:cNvGraphicFramePr>
+              <a:graphicFrameLocks xmlns:a="http://schemas.openxmlformats.org/drawingml/2006/main" noChangeAspect="1"/>
+            </wp:cNvGraphicFramePr>
+            <a:graphic xmlns:a="http://schemas.openxmlformats.org/drawingml/2006/main">
+              <a:graphicData uri="http://schemas.openxmlformats.org/drawingml/2006/picture">
+                <pic:pic xmlns:pic="http://schemas.openxmlformats.org/drawingml/2006/picture">
+                  <pic:nvPicPr>
+                    <pic:cNvPr id="1" name=""/>
+                    <pic:cNvPicPr/>
+                  </pic:nvPicPr>
+                  <pic:blipFill>
+                    <a:blip r:embed="rId25"/>
+                    <a:stretch>
+                      <a:fillRect/>
+                    </a:stretch>
+                  </pic:blipFill>
+                  <pic:spPr>
+                    <a:xfrm>
+                      <a:off x="0" y="0"/>
+                      <a:ext cx="4666667" cy="4495238"/>
+                    </a:xfrm>
+                    <a:prstGeom prst="rect">
+                      <a:avLst/>
+                    </a:prstGeom>
+                  </pic:spPr>
+                </pic:pic>
+              </a:graphicData>
+            </a:graphic>
+          </wp:inline>
+        </w:drawing>
+      </w:r>
+    </w:p>
+    <w:p>
+      <w:pPr>
+        <w:spacing w:after="0" w:line="240" w:lineRule="auto"/>
+        <w:jc w:val="center"/>
+        <w:rPr>
+          <w:rFonts w:cs="Times New Roman"/>
+          <w:b/>
+          <w:color w:val="000000"/>
+          <w:lang w:eastAsia="ja-JP"/>
+        </w:rPr>
+      </w:pPr>
+      <w:r>
+        <w:rPr>
+          <w:noProof/>
+        </w:rPr>
+        <w:drawing>
+          <wp:inline distT="0" distB="0" distL="0" distR="0" wp14:anchorId="652792D5" wp14:editId="12303C5C">
+            <wp:extent cx="6647815" cy="4977130"/>
+            <wp:effectExtent l="0" t="0" r="635" b="0"/>
+            <wp:docPr id="11" name="Рисунок 11"/>
+            <wp:cNvGraphicFramePr>
+              <a:graphicFrameLocks xmlns:a="http://schemas.openxmlformats.org/drawingml/2006/main" noChangeAspect="1"/>
+            </wp:cNvGraphicFramePr>
+            <a:graphic xmlns:a="http://schemas.openxmlformats.org/drawingml/2006/main">
+              <a:graphicData uri="http://schemas.openxmlformats.org/drawingml/2006/picture">
+                <pic:pic xmlns:pic="http://schemas.openxmlformats.org/drawingml/2006/picture">
+                  <pic:nvPicPr>
+                    <pic:cNvPr id="1" name=""/>
+                    <pic:cNvPicPr/>
+                  </pic:nvPicPr>
+                  <pic:blipFill>
+                    <a:blip r:embed="rId26"/>
+                    <a:stretch>
+                      <a:fillRect/>
+                    </a:stretch>
+                  </pic:blipFill>
+                  <pic:spPr>
+                    <a:xfrm>
+                      <a:off x="0" y="0"/>
+                      <a:ext cx="6647815" cy="4977130"/>
+                    </a:xfrm>
+                    <a:prstGeom prst="rect">
+                      <a:avLst/>
+                    </a:prstGeom>
+                  </pic:spPr>
+                </pic:pic>
+              </a:graphicData>
+            </a:graphic>
+          </wp:inline>
+        </w:drawing>
+      </w:r>
+    </w:p>
+    <w:p>
+      <w:pPr>
+        <w:spacing w:after="0" w:line="240" w:lineRule="auto"/>
+        <w:ind w:firstLine="567"/>
+        <w:jc w:val="center"/>
+        <w:rPr>
+          <w:rFonts w:cs="Times New Roman"/>
+          <w:b/>
+          <w:color w:val="000000"/>
+          <w:lang w:val="uk-UA" w:eastAsia="ja-JP"/>
+        </w:rPr>
+      </w:pPr>
+      <w:r>
+        <w:rPr>
+          <w:noProof/>
+        </w:rPr>
+        <w:lastRenderedPageBreak/>
+        <w:drawing>
+          <wp:inline distT="0" distB="0" distL="0" distR="0" wp14:anchorId="79E53797" wp14:editId="69929816">
+            <wp:extent cx="4761905" cy="1523810"/>
+            <wp:effectExtent l="0" t="0" r="635" b="635"/>
+            <wp:docPr id="9" name="Рисунок 9"/>
+            <wp:cNvGraphicFramePr>
+              <a:graphicFrameLocks xmlns:a="http://schemas.openxmlformats.org/drawingml/2006/main" noChangeAspect="1"/>
+            </wp:cNvGraphicFramePr>
+            <a:graphic xmlns:a="http://schemas.openxmlformats.org/drawingml/2006/main">
+              <a:graphicData uri="http://schemas.openxmlformats.org/drawingml/2006/picture">
+                <pic:pic xmlns:pic="http://schemas.openxmlformats.org/drawingml/2006/picture">
+                  <pic:nvPicPr>
+                    <pic:cNvPr id="1" name=""/>
+                    <pic:cNvPicPr/>
+                  </pic:nvPicPr>
+                  <pic:blipFill>
+                    <a:blip r:embed="rId27"/>
+                    <a:stretch>
+                      <a:fillRect/>
+                    </a:stretch>
+                  </pic:blipFill>
+                  <pic:spPr>
+                    <a:xfrm>
+                      <a:off x="0" y="0"/>
+                      <a:ext cx="4761905" cy="1523810"/>
+                    </a:xfrm>
+                    <a:prstGeom prst="rect">
+                      <a:avLst/>
+                    </a:prstGeom>
+                  </pic:spPr>
+                </pic:pic>
+              </a:graphicData>
+            </a:graphic>
+          </wp:inline>
+        </w:drawing>
+      </w:r>
+    </w:p>
+    <w:p>
+      <w:pPr>
+        <w:spacing w:after="0" w:line="240" w:lineRule="auto"/>
+        <w:ind w:firstLine="567"/>
+        <w:jc w:val="center"/>
+        <w:rPr>
+          <w:rFonts w:cs="Times New Roman"/>
+          <w:b/>
+          <w:color w:val="000000"/>
+          <w:lang w:val="uk-UA" w:eastAsia="ja-JP"/>
+        </w:rPr>
+      </w:pPr>
+    </w:p>
+    <w:p>
+      <w:pPr>
+        <w:spacing w:after="0" w:line="240" w:lineRule="auto"/>
+        <w:ind w:firstLine="567"/>
+        <w:rPr>
+          <w:rFonts w:cs="Times New Roman"/>
+          <w:color w:val="000000"/>
+          <w:lang w:val="uk-UA" w:eastAsia="ja-JP"/>
+        </w:rPr>
+      </w:pPr>
+    </w:p>
+    <w:p>
+      <w:pPr>
+        <w:spacing w:after="0" w:line="240" w:lineRule="auto"/>
+        <w:rPr>
+          <w:rFonts w:cs="Times New Roman"/>
+          <w:color w:val="000000"/>
+          <w:lang w:val="uk-UA" w:eastAsia="ja-JP"/>
+        </w:rPr>
+      </w:pPr>
+    </w:p>
+    <w:p>
+      <w:pPr>
+        <w:spacing w:after="0" w:line="240" w:lineRule="auto"/>
+        <w:ind w:firstLine="567"/>
+        <w:rPr>
+          <w:rFonts w:cs="Times New Roman"/>
+          <w:color w:val="000000"/>
+          <w:lang w:val="uk-UA" w:eastAsia="ja-JP"/>
+        </w:rPr>
+      </w:pPr>
+      <w:r>
+        <w:rPr>
+          <w:rFonts w:cs="Times New Roman"/>
+          <w:color w:val="000000"/>
+          <w:lang w:val="uk-UA" w:eastAsia="ja-JP"/>
+        </w:rPr>
+        <w:t>Так як розроблений алгоритм відображає результат, який може бути хибним, для перевірки результатів виконання, були внесені зміни у кінцеву логіку виконання алгоритму, і виданий програмою результат нас повністю влаштовує. Тому можна зробити висновки, що алгоритм виконання розроблений правильно.</w:t>
+      </w:r>
+    </w:p>
+    <w:p>
+      <w:pPr>
+        <w:spacing w:after="0" w:line="240" w:lineRule="auto"/>
+        <w:ind w:firstLine="567"/>
+        <w:rPr>
+          <w:rFonts w:cs="Times New Roman"/>
+          <w:color w:val="000000"/>
+          <w:lang w:val="uk-UA" w:eastAsia="ja-JP"/>
+        </w:rPr>
+      </w:pPr>
+    </w:p>
+    <w:p>
+      <w:pPr>
+        <w:spacing w:after="0" w:line="240" w:lineRule="auto"/>
+        <w:ind w:firstLine="567"/>
+        <w:jc w:val="center"/>
         <w:rPr>
           <w:rFonts w:cs="Times New Roman"/>
           <w:color w:val="000000"/>
@@ -9437,38 +10396,597 @@
       </w:pPr>
       <w:r>
         <w:rPr>
-          <w:rFonts w:cs="Times New Roman"/>
+          <w:noProof/>
+        </w:rPr>
+        <w:drawing>
+          <wp:inline distT="0" distB="0" distL="0" distR="0" wp14:anchorId="5604809A" wp14:editId="05C67C79">
+            <wp:extent cx="4123809" cy="371429"/>
+            <wp:effectExtent l="0" t="0" r="0" b="0"/>
+            <wp:docPr id="12" name="Рисунок 12"/>
+            <wp:cNvGraphicFramePr>
+              <a:graphicFrameLocks xmlns:a="http://schemas.openxmlformats.org/drawingml/2006/main" noChangeAspect="1"/>
+            </wp:cNvGraphicFramePr>
+            <a:graphic xmlns:a="http://schemas.openxmlformats.org/drawingml/2006/main">
+              <a:graphicData uri="http://schemas.openxmlformats.org/drawingml/2006/picture">
+                <pic:pic xmlns:pic="http://schemas.openxmlformats.org/drawingml/2006/picture">
+                  <pic:nvPicPr>
+                    <pic:cNvPr id="1" name=""/>
+                    <pic:cNvPicPr/>
+                  </pic:nvPicPr>
+                  <pic:blipFill>
+                    <a:blip r:embed="rId28"/>
+                    <a:stretch>
+                      <a:fillRect/>
+                    </a:stretch>
+                  </pic:blipFill>
+                  <pic:spPr>
+                    <a:xfrm>
+                      <a:off x="0" y="0"/>
+                      <a:ext cx="4123809" cy="371429"/>
+                    </a:xfrm>
+                    <a:prstGeom prst="rect">
+                      <a:avLst/>
+                    </a:prstGeom>
+                  </pic:spPr>
+                </pic:pic>
+              </a:graphicData>
+            </a:graphic>
+          </wp:inline>
+        </w:drawing>
+      </w:r>
+    </w:p>
+    <w:p>
+      <w:pPr>
+        <w:spacing w:after="0" w:line="240" w:lineRule="auto"/>
+        <w:ind w:firstLine="567"/>
+        <w:jc w:val="center"/>
+        <w:rPr>
+          <w:rFonts w:cs="Times New Roman"/>
+          <w:color w:val="000000"/>
+          <w:lang w:val="ru-RU" w:eastAsia="ja-JP"/>
+        </w:rPr>
+      </w:pPr>
+    </w:p>
+    <w:p>
+      <w:pPr>
+        <w:spacing w:after="0" w:line="240" w:lineRule="auto"/>
+        <w:ind w:firstLine="567"/>
+        <w:jc w:val="center"/>
+        <w:rPr>
+          <w:rFonts w:cs="Times New Roman"/>
+          <w:color w:val="000000"/>
+          <w:lang w:val="ru-RU" w:eastAsia="ja-JP"/>
+        </w:rPr>
+      </w:pPr>
+      <w:r>
+        <w:rPr>
+          <w:noProof/>
+        </w:rPr>
+        <w:drawing>
+          <wp:inline distT="0" distB="0" distL="0" distR="0" wp14:anchorId="16CAA8DE" wp14:editId="77BCFA80">
+            <wp:extent cx="4714286" cy="1438095"/>
+            <wp:effectExtent l="0" t="0" r="0" b="0"/>
+            <wp:docPr id="13" name="Рисунок 13"/>
+            <wp:cNvGraphicFramePr>
+              <a:graphicFrameLocks xmlns:a="http://schemas.openxmlformats.org/drawingml/2006/main" noChangeAspect="1"/>
+            </wp:cNvGraphicFramePr>
+            <a:graphic xmlns:a="http://schemas.openxmlformats.org/drawingml/2006/main">
+              <a:graphicData uri="http://schemas.openxmlformats.org/drawingml/2006/picture">
+                <pic:pic xmlns:pic="http://schemas.openxmlformats.org/drawingml/2006/picture">
+                  <pic:nvPicPr>
+                    <pic:cNvPr id="1" name=""/>
+                    <pic:cNvPicPr/>
+                  </pic:nvPicPr>
+                  <pic:blipFill>
+                    <a:blip r:embed="rId29"/>
+                    <a:stretch>
+                      <a:fillRect/>
+                    </a:stretch>
+                  </pic:blipFill>
+                  <pic:spPr>
+                    <a:xfrm>
+                      <a:off x="0" y="0"/>
+                      <a:ext cx="4714286" cy="1438095"/>
+                    </a:xfrm>
+                    <a:prstGeom prst="rect">
+                      <a:avLst/>
+                    </a:prstGeom>
+                  </pic:spPr>
+                </pic:pic>
+              </a:graphicData>
+            </a:graphic>
+          </wp:inline>
+        </w:drawing>
+      </w:r>
+    </w:p>
+    <w:p>
+      <w:pPr>
+        <w:spacing w:after="0" w:line="240" w:lineRule="auto"/>
+        <w:ind w:firstLine="567"/>
+        <w:rPr>
+          <w:rFonts w:cs="Times New Roman"/>
+          <w:color w:val="000000"/>
+          <w:lang w:val="ru-RU" w:eastAsia="ja-JP"/>
+        </w:rPr>
+      </w:pPr>
+    </w:p>
+    <w:p>
+      <w:pPr>
+        <w:spacing w:after="0" w:line="240" w:lineRule="auto"/>
+        <w:ind w:firstLine="567"/>
+        <w:rPr>
+          <w:rFonts w:cs="Times New Roman"/>
+          <w:color w:val="000000"/>
+          <w:lang w:val="ru-RU" w:eastAsia="ja-JP"/>
+        </w:rPr>
+      </w:pPr>
+    </w:p>
+    <w:p>
+      <w:pPr>
+        <w:spacing w:after="0" w:line="240" w:lineRule="auto"/>
+        <w:ind w:firstLine="567"/>
+        <w:rPr>
+          <w:rFonts w:cs="Times New Roman"/>
+          <w:color w:val="000000"/>
+          <w:lang w:eastAsia="ja-JP"/>
+        </w:rPr>
+      </w:pPr>
+    </w:p>
+    <w:p>
+      <w:pPr>
+        <w:spacing w:after="0" w:line="240" w:lineRule="auto"/>
+        <w:ind w:firstLine="567"/>
+        <w:rPr>
+          <w:rFonts w:cs="Times New Roman"/>
+          <w:color w:val="000000"/>
+          <w:lang w:val="ru-RU" w:eastAsia="ja-JP"/>
+        </w:rPr>
+      </w:pPr>
+    </w:p>
+    <w:p>
+      <w:pPr>
+        <w:spacing w:after="0" w:line="240" w:lineRule="auto"/>
+        <w:ind w:firstLine="567"/>
+        <w:rPr>
+          <w:rFonts w:cs="Times New Roman"/>
+          <w:color w:val="000000"/>
+          <w:lang w:val="ru-RU" w:eastAsia="ja-JP"/>
+        </w:rPr>
+      </w:pPr>
+    </w:p>
+    <w:p>
+      <w:pPr>
+        <w:spacing w:after="0" w:line="240" w:lineRule="auto"/>
+        <w:ind w:firstLine="567"/>
+        <w:rPr>
+          <w:rFonts w:cs="Times New Roman"/>
+          <w:color w:val="000000"/>
+          <w:lang w:val="ru-RU" w:eastAsia="ja-JP"/>
+        </w:rPr>
+      </w:pPr>
+    </w:p>
+    <w:p>
+      <w:pPr>
+        <w:spacing w:after="0" w:line="240" w:lineRule="auto"/>
+        <w:ind w:firstLine="567"/>
+        <w:rPr>
+          <w:rFonts w:cs="Times New Roman"/>
+          <w:color w:val="000000"/>
+          <w:lang w:val="ru-RU" w:eastAsia="ja-JP"/>
+        </w:rPr>
+      </w:pPr>
+    </w:p>
+    <w:p>
+      <w:pPr>
+        <w:spacing w:after="0" w:line="240" w:lineRule="auto"/>
+        <w:ind w:firstLine="567"/>
+        <w:rPr>
+          <w:rFonts w:cs="Times New Roman"/>
+          <w:color w:val="000000"/>
+          <w:lang w:val="ru-RU" w:eastAsia="ja-JP"/>
+        </w:rPr>
+      </w:pPr>
+    </w:p>
+    <w:p>
+      <w:pPr>
+        <w:spacing w:after="0" w:line="240" w:lineRule="auto"/>
+        <w:ind w:firstLine="567"/>
+        <w:rPr>
+          <w:rFonts w:cs="Times New Roman"/>
+          <w:color w:val="000000"/>
+          <w:lang w:val="ru-RU" w:eastAsia="ja-JP"/>
+        </w:rPr>
+      </w:pPr>
+    </w:p>
+    <w:p>
+      <w:pPr>
+        <w:spacing w:after="0" w:line="240" w:lineRule="auto"/>
+        <w:ind w:firstLine="567"/>
+        <w:rPr>
+          <w:rFonts w:cs="Times New Roman"/>
+          <w:color w:val="000000"/>
+          <w:lang w:val="ru-RU" w:eastAsia="ja-JP"/>
+        </w:rPr>
+      </w:pPr>
+    </w:p>
+    <w:p>
+      <w:pPr>
+        <w:spacing w:after="0" w:line="240" w:lineRule="auto"/>
+        <w:ind w:firstLine="567"/>
+        <w:jc w:val="center"/>
+        <w:rPr>
+          <w:rFonts w:cs="Times New Roman"/>
+          <w:b/>
           <w:color w:val="000000"/>
           <w:lang w:val="uk-UA" w:eastAsia="ja-JP"/>
         </w:rPr>
-        <w:t>*график и скрин</w:t>
-      </w:r>
-      <w:r>
-        <w:rPr>
-          <w:rFonts w:cs="Times New Roman"/>
+      </w:pPr>
+      <w:r>
+        <w:rPr>
+          <w:rFonts w:cs="Times New Roman"/>
+          <w:b/>
           <w:color w:val="000000"/>
           <w:lang w:val="uk-UA" w:eastAsia="ja-JP"/>
         </w:rPr>
-        <w:t xml:space="preserve"> измененной</w:t>
-      </w:r>
-      <w:bookmarkStart w:id="0" w:name="_GoBack"/>
-      <w:bookmarkEnd w:id="0"/>
-      <w:r>
+        <w:t>Висновок</w:t>
+      </w:r>
+    </w:p>
+    <w:p>
+      <w:pPr>
+        <w:spacing w:after="0" w:line="240" w:lineRule="auto"/>
+        <w:ind w:firstLine="567"/>
         <w:rPr>
           <w:rFonts w:cs="Times New Roman"/>
           <w:color w:val="000000"/>
           <w:lang w:val="uk-UA" w:eastAsia="ja-JP"/>
         </w:rPr>
-        <w:t xml:space="preserve"> формул</w:t>
-      </w:r>
-      <w:r>
-        <w:rPr>
-          <w:rFonts w:cs="Times New Roman"/>
-          <w:color w:val="000000"/>
-          <w:lang w:val="ru-RU" w:eastAsia="ja-JP"/>
-        </w:rPr>
-        <w:t>ы*</w:t>
-      </w:r>
+      </w:pPr>
+      <w:r>
+        <w:rPr>
+          <w:rFonts w:cs="Times New Roman"/>
+          <w:color w:val="000000"/>
+          <w:lang w:val="uk-UA" w:eastAsia="ja-JP"/>
+        </w:rPr>
+        <w:t xml:space="preserve">У ході виконання даного домашнього завдання було </w:t>
+      </w:r>
+      <w:r>
+        <w:rPr>
+          <w:rFonts w:cs="Times New Roman"/>
+          <w:color w:val="000000"/>
+          <w:lang w:val="uk-UA" w:eastAsia="ja-JP"/>
+        </w:rPr>
+        <w:t>здійснено розробку алгоритму контролю параметричних даних та розглянуто відповідні етапи цього процесу.</w:t>
+      </w:r>
+      <w:r>
+        <w:rPr>
+          <w:rFonts w:cs="Times New Roman"/>
+          <w:color w:val="000000"/>
+          <w:lang w:val="uk-UA" w:eastAsia="ja-JP"/>
+        </w:rPr>
+        <w:t xml:space="preserve"> </w:t>
+      </w:r>
+      <w:r>
+        <w:rPr>
+          <w:rFonts w:cs="Times New Roman"/>
+          <w:color w:val="000000"/>
+          <w:lang w:val="uk-UA" w:eastAsia="ja-JP"/>
+        </w:rPr>
+        <w:t>Нашим завданням було створити алгоритм контролю з наступними якостями:  ш</w:t>
+      </w:r>
+      <w:proofErr w:type="spellStart"/>
+      <w:r>
+        <w:rPr>
+          <w:rFonts w:cs="Times New Roman"/>
+          <w:lang w:val="ru-RU"/>
+        </w:rPr>
+        <w:t>видкості</w:t>
+      </w:r>
+      <w:proofErr w:type="spellEnd"/>
+      <w:r>
+        <w:rPr>
+          <w:rFonts w:cs="Times New Roman"/>
+          <w:lang w:val="ru-RU"/>
+        </w:rPr>
+        <w:t xml:space="preserve"> заходу на посадку з </w:t>
+      </w:r>
+      <w:proofErr w:type="spellStart"/>
+      <w:r>
+        <w:rPr>
+          <w:rFonts w:cs="Times New Roman"/>
+          <w:lang w:val="ru-RU"/>
+        </w:rPr>
+        <w:t>випущеними</w:t>
+      </w:r>
+      <w:proofErr w:type="spellEnd"/>
+      <w:r>
+        <w:rPr>
+          <w:rFonts w:cs="Times New Roman"/>
+          <w:lang w:val="ru-RU"/>
+        </w:rPr>
+        <w:t xml:space="preserve"> </w:t>
+      </w:r>
+      <w:proofErr w:type="spellStart"/>
+      <w:r>
+        <w:rPr>
+          <w:rFonts w:cs="Times New Roman"/>
+          <w:lang w:val="ru-RU"/>
+        </w:rPr>
+        <w:t>шасі</w:t>
+      </w:r>
+      <w:proofErr w:type="spellEnd"/>
+      <w:r>
+        <w:rPr>
+          <w:rFonts w:cs="Times New Roman"/>
+          <w:lang w:val="ru-RU"/>
+        </w:rPr>
+        <w:t xml:space="preserve"> при </w:t>
+      </w:r>
+      <w:proofErr w:type="spellStart"/>
+      <w:r>
+        <w:rPr>
+          <w:rFonts w:cs="Times New Roman"/>
+          <w:lang w:val="ru-RU"/>
+        </w:rPr>
+        <w:t>різних</w:t>
+      </w:r>
+      <w:proofErr w:type="spellEnd"/>
+      <w:r>
+        <w:rPr>
+          <w:rFonts w:cs="Times New Roman"/>
+          <w:lang w:val="ru-RU"/>
+        </w:rPr>
+        <w:t xml:space="preserve"> </w:t>
+      </w:r>
+      <w:proofErr w:type="spellStart"/>
+      <w:r>
+        <w:rPr>
+          <w:rFonts w:cs="Times New Roman"/>
+          <w:lang w:val="ru-RU"/>
+        </w:rPr>
+        <w:t>положеннях</w:t>
+      </w:r>
+      <w:proofErr w:type="spellEnd"/>
+      <w:r>
+        <w:rPr>
+          <w:rFonts w:cs="Times New Roman"/>
+          <w:lang w:val="ru-RU"/>
+        </w:rPr>
+        <w:t xml:space="preserve"> </w:t>
+      </w:r>
+      <w:proofErr w:type="spellStart"/>
+      <w:r>
+        <w:rPr>
+          <w:rFonts w:cs="Times New Roman"/>
+          <w:lang w:val="ru-RU"/>
+        </w:rPr>
+        <w:t>механізації</w:t>
+      </w:r>
+      <w:proofErr w:type="spellEnd"/>
+      <w:r>
+        <w:rPr>
+          <w:rFonts w:cs="Times New Roman"/>
+          <w:lang w:val="ru-RU"/>
+        </w:rPr>
+        <w:t xml:space="preserve"> </w:t>
+      </w:r>
+      <w:proofErr w:type="spellStart"/>
+      <w:r>
+        <w:rPr>
+          <w:rFonts w:cs="Times New Roman"/>
+          <w:lang w:val="ru-RU"/>
+        </w:rPr>
+        <w:t>крила</w:t>
+      </w:r>
+      <w:proofErr w:type="spellEnd"/>
+      <w:r>
+        <w:rPr>
+          <w:rFonts w:cs="Times New Roman"/>
+          <w:lang w:val="ru-RU"/>
+        </w:rPr>
+        <w:t xml:space="preserve"> </w:t>
+      </w:r>
+      <w:proofErr w:type="spellStart"/>
+      <w:r>
+        <w:rPr>
+          <w:rFonts w:cs="Times New Roman"/>
+          <w:lang w:val="ru-RU"/>
+        </w:rPr>
+        <w:t>залежно</w:t>
+      </w:r>
+      <w:proofErr w:type="spellEnd"/>
+      <w:r>
+        <w:rPr>
+          <w:rFonts w:cs="Times New Roman"/>
+          <w:lang w:val="ru-RU"/>
+        </w:rPr>
+        <w:t xml:space="preserve"> </w:t>
+      </w:r>
+      <w:proofErr w:type="spellStart"/>
+      <w:r>
+        <w:rPr>
+          <w:rFonts w:cs="Times New Roman"/>
+          <w:lang w:val="ru-RU"/>
+        </w:rPr>
+        <w:t>від</w:t>
+      </w:r>
+      <w:proofErr w:type="spellEnd"/>
+      <w:r>
+        <w:rPr>
+          <w:rFonts w:cs="Times New Roman"/>
+          <w:lang w:val="ru-RU"/>
+        </w:rPr>
+        <w:t xml:space="preserve"> </w:t>
+      </w:r>
+      <w:proofErr w:type="spellStart"/>
+      <w:r>
+        <w:rPr>
+          <w:rFonts w:cs="Times New Roman"/>
+          <w:lang w:val="ru-RU"/>
+        </w:rPr>
+        <w:t>маси</w:t>
+      </w:r>
+      <w:proofErr w:type="spellEnd"/>
+      <w:r>
+        <w:rPr>
+          <w:rFonts w:cs="Times New Roman"/>
+          <w:lang w:val="ru-RU"/>
+        </w:rPr>
+        <w:t xml:space="preserve"> </w:t>
+      </w:r>
+      <w:proofErr w:type="spellStart"/>
+      <w:r>
+        <w:rPr>
+          <w:rFonts w:cs="Times New Roman"/>
+          <w:lang w:val="ru-RU"/>
+        </w:rPr>
+        <w:t>літака</w:t>
+      </w:r>
+      <w:proofErr w:type="spellEnd"/>
+      <w:r>
+        <w:rPr>
+          <w:rFonts w:cs="Times New Roman"/>
+          <w:lang w:val="ru-RU"/>
+        </w:rPr>
+        <w:t xml:space="preserve">, </w:t>
+      </w:r>
+      <w:r>
+        <w:rPr>
+          <w:rFonts w:cs="Times New Roman"/>
+          <w:color w:val="000000"/>
+          <w:lang w:val="uk-UA" w:eastAsia="ja-JP"/>
+        </w:rPr>
+        <w:t>ш</w:t>
+      </w:r>
+      <w:proofErr w:type="spellStart"/>
+      <w:r>
+        <w:rPr>
+          <w:rFonts w:cs="Times New Roman"/>
+          <w:lang w:val="ru-RU"/>
+        </w:rPr>
+        <w:t>видкість</w:t>
+      </w:r>
+      <w:proofErr w:type="spellEnd"/>
+      <w:r>
+        <w:rPr>
+          <w:rFonts w:cs="Times New Roman"/>
+          <w:lang w:val="ru-RU"/>
+        </w:rPr>
+        <w:t xml:space="preserve"> </w:t>
+      </w:r>
+      <w:proofErr w:type="spellStart"/>
+      <w:r>
+        <w:rPr>
+          <w:rFonts w:cs="Times New Roman"/>
+          <w:lang w:val="ru-RU"/>
+        </w:rPr>
+        <w:t>менш</w:t>
+      </w:r>
+      <w:proofErr w:type="spellEnd"/>
+      <w:r>
+        <w:rPr>
+          <w:rFonts w:cs="Times New Roman"/>
+          <w:lang w:val="ru-RU"/>
+        </w:rPr>
+        <w:t xml:space="preserve"> </w:t>
+      </w:r>
+      <w:proofErr w:type="spellStart"/>
+      <w:r>
+        <w:rPr>
+          <w:rFonts w:cs="Times New Roman"/>
+          <w:lang w:val="ru-RU"/>
+        </w:rPr>
+        <w:t>мінімальної</w:t>
+      </w:r>
+      <w:proofErr w:type="spellEnd"/>
+      <w:r>
+        <w:rPr>
+          <w:rFonts w:cs="Times New Roman"/>
+          <w:lang w:val="ru-RU"/>
+        </w:rPr>
+        <w:t xml:space="preserve"> при </w:t>
+      </w:r>
+      <w:proofErr w:type="spellStart"/>
+      <w:r>
+        <w:rPr>
+          <w:rFonts w:cs="Times New Roman"/>
+          <w:lang w:val="ru-RU"/>
+        </w:rPr>
+        <w:t>заході</w:t>
+      </w:r>
+      <w:proofErr w:type="spellEnd"/>
+      <w:r>
+        <w:rPr>
+          <w:rFonts w:cs="Times New Roman"/>
+          <w:lang w:val="ru-RU"/>
+        </w:rPr>
+        <w:t xml:space="preserve"> на п</w:t>
+      </w:r>
+      <w:r>
+        <w:rPr>
+          <w:rFonts w:cs="Times New Roman"/>
+          <w:lang w:val="ru-RU"/>
+        </w:rPr>
+        <w:t xml:space="preserve">осадку з </w:t>
+      </w:r>
+      <w:proofErr w:type="spellStart"/>
+      <w:r>
+        <w:rPr>
+          <w:rFonts w:cs="Times New Roman"/>
+          <w:lang w:val="ru-RU"/>
+        </w:rPr>
+        <w:t>прибраними</w:t>
+      </w:r>
+      <w:proofErr w:type="spellEnd"/>
+      <w:r>
+        <w:rPr>
+          <w:rFonts w:cs="Times New Roman"/>
+          <w:lang w:val="ru-RU"/>
+        </w:rPr>
+        <w:t xml:space="preserve"> </w:t>
+      </w:r>
+      <w:proofErr w:type="spellStart"/>
+      <w:r>
+        <w:rPr>
+          <w:rFonts w:cs="Times New Roman"/>
+          <w:lang w:val="ru-RU"/>
+        </w:rPr>
+        <w:t>закрилками</w:t>
+      </w:r>
+      <w:proofErr w:type="spellEnd"/>
+      <w:r>
+        <w:rPr>
+          <w:rFonts w:cs="Times New Roman"/>
+          <w:lang w:val="ru-RU"/>
+        </w:rPr>
+        <w:t>.</w:t>
+      </w:r>
+      <w:r>
+        <w:rPr>
+          <w:rFonts w:cs="Times New Roman"/>
+          <w:color w:val="000000"/>
+          <w:lang w:val="uk-UA" w:eastAsia="ja-JP"/>
+        </w:rPr>
+        <w:t xml:space="preserve"> В результаті було отримано файл-копію польотних даних, оброблених створеним алгоритмом та відповідні графіки різних параметричних даних.</w:t>
+      </w:r>
+      <w:r>
+        <w:rPr>
+          <w:rFonts w:cs="Times New Roman"/>
+          <w:color w:val="000000"/>
+          <w:lang w:val="uk-UA" w:eastAsia="ja-JP"/>
+        </w:rPr>
+        <w:t xml:space="preserve"> </w:t>
+      </w:r>
+    </w:p>
+    <w:p>
+      <w:pPr>
+        <w:spacing w:after="0" w:line="240" w:lineRule="auto"/>
+        <w:ind w:firstLine="567"/>
+        <w:rPr>
+          <w:rFonts w:cs="Times New Roman"/>
+          <w:color w:val="000000"/>
+          <w:lang w:val="uk-UA" w:eastAsia="ja-JP"/>
+        </w:rPr>
+      </w:pPr>
     </w:p>
     <w:sectPr>
       <w:pgSz w:w="11909" w:h="16834" w:code="9"/>
@@ -9481,7 +10999,7 @@
 </file>
 
 <file path=word/numbering.xml><?xml version="1.0" encoding="utf-8"?>
-<w:numbering xmlns:wpc="http://schemas.microsoft.com/office/word/2010/wordprocessingCanvas" xmlns:cx="http://schemas.microsoft.com/office/drawing/2014/chartex" xmlns:mc="http://schemas.openxmlformats.org/markup-compatibility/2006" xmlns:o="urn:schemas-microsoft-com:office:office" xmlns:r="http://schemas.openxmlformats.org/officeDocument/2006/relationships" xmlns:m="http://schemas.openxmlformats.org/officeDocument/2006/math" xmlns:v="urn:schemas-microsoft-com:vml" xmlns:wp14="http://schemas.microsoft.com/office/word/2010/wordprocessingDrawing" xmlns:wp="http://schemas.openxmlformats.org/drawingml/2006/wordprocessingDrawing" xmlns:w10="urn:schemas-microsoft-com:office:word" xmlns:w="http://schemas.openxmlformats.org/wordprocessingml/2006/main" xmlns:w14="http://schemas.microsoft.com/office/word/2010/wordml" xmlns:w15="http://schemas.microsoft.com/office/word/2012/wordml" xmlns:w16se="http://schemas.microsoft.com/office/word/2015/wordml/symex" xmlns:wpg="http://schemas.microsoft.com/office/word/2010/wordprocessingGroup" xmlns:wpi="http://schemas.microsoft.com/office/word/2010/wordprocessingInk" xmlns:wne="http://schemas.microsoft.com/office/word/2006/wordml" xmlns:wps="http://schemas.microsoft.com/office/word/2010/wordprocessingShape" mc:Ignorable="w14 w15 w16se wp14">
+<w:numbering xmlns:wpc="http://schemas.microsoft.com/office/word/2010/wordprocessingCanvas" xmlns:cx="http://schemas.microsoft.com/office/drawing/2014/chartex" xmlns:cx1="http://schemas.microsoft.com/office/drawing/2015/9/8/chartex" xmlns:cx2="http://schemas.microsoft.com/office/drawing/2015/10/21/chartex" xmlns:cx3="http://schemas.microsoft.com/office/drawing/2016/5/9/chartex" xmlns:cx4="http://schemas.microsoft.com/office/drawing/2016/5/10/chartex" xmlns:cx5="http://schemas.microsoft.com/office/drawing/2016/5/11/chartex" xmlns:cx6="http://schemas.microsoft.com/office/drawing/2016/5/12/chartex" xmlns:cx7="http://schemas.microsoft.com/office/drawing/2016/5/13/chartex" xmlns:cx8="http://schemas.microsoft.com/office/drawing/2016/5/14/chartex" xmlns:mc="http://schemas.openxmlformats.org/markup-compatibility/2006" xmlns:aink="http://schemas.microsoft.com/office/drawing/2016/ink" xmlns:am3d="http://schemas.microsoft.com/office/drawing/2017/model3d" xmlns:o="urn:schemas-microsoft-com:office:office" xmlns:r="http://schemas.openxmlformats.org/officeDocument/2006/relationships" xmlns:m="http://schemas.openxmlformats.org/officeDocument/2006/math" xmlns:v="urn:schemas-microsoft-com:vml" xmlns:wp14="http://schemas.microsoft.com/office/word/2010/wordprocessingDrawing" xmlns:wp="http://schemas.openxmlformats.org/drawingml/2006/wordprocessingDrawing" xmlns:w10="urn:schemas-microsoft-com:office:word" xmlns:w="http://schemas.openxmlformats.org/wordprocessingml/2006/main" xmlns:w14="http://schemas.microsoft.com/office/word/2010/wordml" xmlns:w15="http://schemas.microsoft.com/office/word/2012/wordml" xmlns:w16cid="http://schemas.microsoft.com/office/word/2016/wordml/cid" xmlns:w16se="http://schemas.microsoft.com/office/word/2015/wordml/symex" xmlns:wpg="http://schemas.microsoft.com/office/word/2010/wordprocessingGroup" xmlns:wpi="http://schemas.microsoft.com/office/word/2010/wordprocessingInk" xmlns:wne="http://schemas.microsoft.com/office/word/2006/wordml" xmlns:wps="http://schemas.microsoft.com/office/word/2010/wordprocessingShape" mc:Ignorable="w14 w15 w16se w16cid wp14">
   <w:abstractNum w:abstractNumId="0" w15:restartNumberingAfterBreak="0">
     <w:nsid w:val="0A36753E"/>
     <w:multiLevelType w:val="multilevel"/>
@@ -11047,7 +12565,7 @@
 </file>
 
 <file path=word/styles.xml><?xml version="1.0" encoding="utf-8"?>
-<w:styles xmlns:mc="http://schemas.openxmlformats.org/markup-compatibility/2006" xmlns:r="http://schemas.openxmlformats.org/officeDocument/2006/relationships" xmlns:w="http://schemas.openxmlformats.org/wordprocessingml/2006/main" xmlns:w14="http://schemas.microsoft.com/office/word/2010/wordml" xmlns:w15="http://schemas.microsoft.com/office/word/2012/wordml" xmlns:w16se="http://schemas.microsoft.com/office/word/2015/wordml/symex" mc:Ignorable="w14 w15 w16se">
+<w:styles xmlns:mc="http://schemas.openxmlformats.org/markup-compatibility/2006" xmlns:r="http://schemas.openxmlformats.org/officeDocument/2006/relationships" xmlns:w="http://schemas.openxmlformats.org/wordprocessingml/2006/main" xmlns:w14="http://schemas.microsoft.com/office/word/2010/wordml" xmlns:w15="http://schemas.microsoft.com/office/word/2012/wordml" xmlns:w16cid="http://schemas.microsoft.com/office/word/2016/wordml/cid" xmlns:w16se="http://schemas.microsoft.com/office/word/2015/wordml/symex" mc:Ignorable="w14 w15 w16se w16cid">
   <w:docDefaults>
     <w:rPrDefault>
       <w:rPr>
@@ -11063,7 +12581,7 @@
       </w:pPr>
     </w:pPrDefault>
   </w:docDefaults>
-  <w:latentStyles w:defLockedState="0" w:defUIPriority="99" w:defSemiHidden="0" w:defUnhideWhenUsed="0" w:defQFormat="0" w:count="371">
+  <w:latentStyles w:defLockedState="0" w:defUIPriority="99" w:defSemiHidden="0" w:defUnhideWhenUsed="0" w:defQFormat="0" w:count="376">
     <w:lsdException w:name="Normal" w:uiPriority="0" w:qFormat="1"/>
     <w:lsdException w:name="heading 1" w:uiPriority="9" w:qFormat="1"/>
     <w:lsdException w:name="heading 2" w:semiHidden="1" w:uiPriority="9" w:unhideWhenUsed="1" w:qFormat="1"/>
@@ -11169,7 +12687,6 @@
     <w:lsdException w:name="HTML Sample" w:semiHidden="1" w:unhideWhenUsed="1"/>
     <w:lsdException w:name="HTML Typewriter" w:semiHidden="1" w:unhideWhenUsed="1"/>
     <w:lsdException w:name="HTML Variable" w:semiHidden="1" w:unhideWhenUsed="1"/>
-    <w:lsdException w:name="Normal Table" w:semiHidden="1" w:unhideWhenUsed="1"/>
     <w:lsdException w:name="annotation subject" w:semiHidden="1" w:unhideWhenUsed="1"/>
     <w:lsdException w:name="No List" w:semiHidden="1" w:unhideWhenUsed="1"/>
     <w:lsdException w:name="Outline List 1" w:semiHidden="1" w:unhideWhenUsed="1"/>
@@ -11212,11 +12729,8 @@
     <w:lsdException w:name="Table Contemporary" w:semiHidden="1" w:unhideWhenUsed="1"/>
     <w:lsdException w:name="Table Elegant" w:semiHidden="1" w:unhideWhenUsed="1"/>
     <w:lsdException w:name="Table Professional" w:semiHidden="1" w:unhideWhenUsed="1"/>
-    <w:lsdException w:name="Table Subtle 1" w:semiHidden="1" w:unhideWhenUsed="1"/>
     <w:lsdException w:name="Table Subtle 2" w:semiHidden="1" w:unhideWhenUsed="1"/>
     <w:lsdException w:name="Table Web 1" w:semiHidden="1" w:unhideWhenUsed="1"/>
-    <w:lsdException w:name="Table Web 2" w:semiHidden="1" w:unhideWhenUsed="1"/>
-    <w:lsdException w:name="Table Web 3" w:semiHidden="1" w:unhideWhenUsed="1"/>
     <w:lsdException w:name="Balloon Text" w:semiHidden="1" w:unhideWhenUsed="1"/>
     <w:lsdException w:name="Table Grid" w:uiPriority="39"/>
     <w:lsdException w:name="Table Theme" w:semiHidden="1" w:unhideWhenUsed="1"/>
@@ -11435,8 +12949,13 @@
     <w:lsdException w:name="List Table 5 Dark Accent 6" w:uiPriority="50"/>
     <w:lsdException w:name="List Table 6 Colorful Accent 6" w:uiPriority="51"/>
     <w:lsdException w:name="List Table 7 Colorful Accent 6" w:uiPriority="52"/>
+    <w:lsdException w:name="Mention" w:semiHidden="1" w:unhideWhenUsed="1"/>
+    <w:lsdException w:name="Smart Hyperlink" w:semiHidden="1" w:unhideWhenUsed="1"/>
+    <w:lsdException w:name="Hashtag" w:semiHidden="1" w:unhideWhenUsed="1"/>
+    <w:lsdException w:name="Unresolved Mention" w:semiHidden="1" w:unhideWhenUsed="1"/>
+    <w:lsdException w:name="Smart Link" w:semiHidden="1" w:unhideWhenUsed="1"/>
   </w:latentStyles>
-  <w:style w:type="paragraph" w:default="1" w:styleId="Normal">
+  <w:style w:type="paragraph" w:default="1" w:styleId="a">
     <w:name w:val="Normal"/>
     <w:qFormat/>
     <w:rsid w:val="00D466BC"/>
@@ -11445,12 +12964,13 @@
       <w:sz w:val="28"/>
     </w:rPr>
   </w:style>
-  <w:style w:type="character" w:default="1" w:styleId="DefaultParagraphFont">
+  <w:style w:type="character" w:default="1" w:styleId="a0">
     <w:name w:val="Default Paragraph Font"/>
     <w:uiPriority w:val="1"/>
+    <w:semiHidden/>
     <w:unhideWhenUsed/>
   </w:style>
-  <w:style w:type="table" w:default="1" w:styleId="TableNormal">
+  <w:style w:type="table" w:default="1" w:styleId="a1">
     <w:name w:val="Normal Table"/>
     <w:uiPriority w:val="99"/>
     <w:semiHidden/>
@@ -11465,7 +12985,7 @@
       </w:tblCellMar>
     </w:tblPr>
   </w:style>
-  <w:style w:type="numbering" w:default="1" w:styleId="NoList">
+  <w:style w:type="numbering" w:default="1" w:styleId="a2">
     <w:name w:val="No List"/>
     <w:uiPriority w:val="99"/>
     <w:semiHidden/>
@@ -11473,7 +12993,7 @@
   </w:style>
   <w:style w:type="paragraph" w:customStyle="1" w:styleId="ListParagraph1">
     <w:name w:val="List Paragraph1"/>
-    <w:basedOn w:val="Normal"/>
+    <w:basedOn w:val="a"/>
     <w:rsid w:val="00881CF5"/>
     <w:pPr>
       <w:ind w:left="720"/>
@@ -11484,10 +13004,10 @@
       <w:lang w:val="uk-UA"/>
     </w:rPr>
   </w:style>
-  <w:style w:type="paragraph" w:styleId="BodyTextIndent">
+  <w:style w:type="paragraph" w:styleId="a3">
     <w:name w:val="Body Text Indent"/>
-    <w:basedOn w:val="Normal"/>
-    <w:link w:val="BodyTextIndentChar"/>
+    <w:basedOn w:val="a"/>
+    <w:link w:val="a4"/>
     <w:rsid w:val="00880F3D"/>
     <w:pPr>
       <w:spacing w:after="120"/>
@@ -11499,19 +13019,19 @@
       <w:lang w:val="uk-UA"/>
     </w:rPr>
   </w:style>
-  <w:style w:type="character" w:customStyle="1" w:styleId="BodyTextIndentChar">
-    <w:name w:val="Body Text Indent Char"/>
-    <w:basedOn w:val="DefaultParagraphFont"/>
-    <w:link w:val="BodyTextIndent"/>
+  <w:style w:type="character" w:customStyle="1" w:styleId="a4">
+    <w:name w:val="Основний текст з відступом Знак"/>
+    <w:basedOn w:val="a0"/>
+    <w:link w:val="a3"/>
     <w:rsid w:val="00880F3D"/>
     <w:rPr>
       <w:rFonts w:ascii="Calibri" w:eastAsia="Times New Roman" w:hAnsi="Calibri" w:cs="Calibri"/>
       <w:lang w:val="uk-UA"/>
     </w:rPr>
   </w:style>
-  <w:style w:type="paragraph" w:styleId="ListParagraph">
+  <w:style w:type="paragraph" w:styleId="a5">
     <w:name w:val="List Paragraph"/>
-    <w:basedOn w:val="Normal"/>
+    <w:basedOn w:val="a"/>
     <w:uiPriority w:val="34"/>
     <w:qFormat/>
     <w:rsid w:val="00212F16"/>
@@ -11520,10 +13040,10 @@
       <w:contextualSpacing/>
     </w:pPr>
   </w:style>
-  <w:style w:type="paragraph" w:styleId="BodyText">
+  <w:style w:type="paragraph" w:styleId="a6">
     <w:name w:val="Body Text"/>
-    <w:basedOn w:val="Normal"/>
-    <w:link w:val="BodyTextChar"/>
+    <w:basedOn w:val="a"/>
+    <w:link w:val="a7"/>
     <w:uiPriority w:val="99"/>
     <w:semiHidden/>
     <w:unhideWhenUsed/>
@@ -11532,10 +13052,10 @@
       <w:spacing w:after="120"/>
     </w:pPr>
   </w:style>
-  <w:style w:type="character" w:customStyle="1" w:styleId="BodyTextChar">
-    <w:name w:val="Body Text Char"/>
-    <w:basedOn w:val="DefaultParagraphFont"/>
-    <w:link w:val="BodyText"/>
+  <w:style w:type="character" w:customStyle="1" w:styleId="a7">
+    <w:name w:val="Основний текст Знак"/>
+    <w:basedOn w:val="a0"/>
+    <w:link w:val="a6"/>
     <w:uiPriority w:val="99"/>
     <w:semiHidden/>
     <w:rsid w:val="00C85F6B"/>
@@ -11544,10 +13064,10 @@
       <w:sz w:val="28"/>
     </w:rPr>
   </w:style>
-  <w:style w:type="paragraph" w:styleId="PlainText">
+  <w:style w:type="paragraph" w:styleId="a8">
     <w:name w:val="Plain Text"/>
-    <w:basedOn w:val="Normal"/>
-    <w:link w:val="PlainTextChar"/>
+    <w:basedOn w:val="a"/>
+    <w:link w:val="a9"/>
     <w:rsid w:val="00C85F6B"/>
     <w:pPr>
       <w:spacing w:after="0" w:line="240" w:lineRule="auto"/>
@@ -11559,10 +13079,10 @@
       <w:lang w:val="ru-RU" w:eastAsia="ru-RU"/>
     </w:rPr>
   </w:style>
-  <w:style w:type="character" w:customStyle="1" w:styleId="PlainTextChar">
-    <w:name w:val="Plain Text Char"/>
-    <w:basedOn w:val="DefaultParagraphFont"/>
-    <w:link w:val="PlainText"/>
+  <w:style w:type="character" w:customStyle="1" w:styleId="a9">
+    <w:name w:val="Текст Знак"/>
+    <w:basedOn w:val="a0"/>
+    <w:link w:val="a8"/>
     <w:rsid w:val="00C85F6B"/>
     <w:rPr>
       <w:rFonts w:ascii="Courier New" w:eastAsia="Calibri" w:hAnsi="Courier New" w:cs="Courier New"/>
@@ -11573,7 +13093,7 @@
   </w:style>
   <w:style w:type="paragraph" w:customStyle="1" w:styleId="1">
     <w:name w:val="Звичайна таблиця1"/>
-    <w:basedOn w:val="Normal"/>
+    <w:basedOn w:val="a"/>
     <w:rsid w:val="00753FFF"/>
     <w:pPr>
       <w:spacing w:after="0" w:line="240" w:lineRule="auto"/>
@@ -11586,10 +13106,10 @@
       <w:lang w:val="ru-RU" w:eastAsia="ru-RU"/>
     </w:rPr>
   </w:style>
-  <w:style w:type="paragraph" w:styleId="BalloonText">
+  <w:style w:type="paragraph" w:styleId="aa">
     <w:name w:val="Balloon Text"/>
-    <w:basedOn w:val="Normal"/>
-    <w:link w:val="BalloonTextChar"/>
+    <w:basedOn w:val="a"/>
+    <w:link w:val="ab"/>
     <w:uiPriority w:val="99"/>
     <w:semiHidden/>
     <w:unhideWhenUsed/>
@@ -11603,10 +13123,10 @@
       <w:szCs w:val="18"/>
     </w:rPr>
   </w:style>
-  <w:style w:type="character" w:customStyle="1" w:styleId="BalloonTextChar">
-    <w:name w:val="Balloon Text Char"/>
-    <w:basedOn w:val="DefaultParagraphFont"/>
-    <w:link w:val="BalloonText"/>
+  <w:style w:type="character" w:customStyle="1" w:styleId="ab">
+    <w:name w:val="Текст у виносці Знак"/>
+    <w:basedOn w:val="a0"/>
+    <w:link w:val="aa"/>
     <w:uiPriority w:val="99"/>
     <w:semiHidden/>
     <w:rsid w:val="00B559B0"/>
@@ -11616,9 +13136,9 @@
       <w:szCs w:val="18"/>
     </w:rPr>
   </w:style>
-  <w:style w:type="table" w:styleId="TableGrid">
+  <w:style w:type="table" w:styleId="ac">
     <w:name w:val="Table Grid"/>
-    <w:basedOn w:val="TableNormal"/>
+    <w:basedOn w:val="a1"/>
     <w:uiPriority w:val="39"/>
     <w:rsid w:val="009F0656"/>
     <w:pPr>
@@ -11938,7 +13458,7 @@
 </file>
 
 <file path=customXml/itemProps1.xml><?xml version="1.0" encoding="utf-8"?>
-<ds:datastoreItem xmlns:ds="http://schemas.openxmlformats.org/officeDocument/2006/customXml" ds:itemID="{4ADA2C2F-9263-4E7D-A8FD-1AD320B78741}">
+<ds:datastoreItem xmlns:ds="http://schemas.openxmlformats.org/officeDocument/2006/customXml" ds:itemID="{3C2E367F-338F-4FC3-948D-19667F9F7A36}">
   <ds:schemaRefs>
     <ds:schemaRef ds:uri="http://schemas.openxmlformats.org/officeDocument/2006/bibliography"/>
   </ds:schemaRefs>

</xml_diff>

<commit_message>
Update ctia_dz_text to final version (x2)
</commit_message>
<xml_diff>
--- a/ctia_dz_text.docx
+++ b/ctia_dz_text.docx
@@ -1554,15 +1554,7 @@
           <w:b/>
           <w:lang w:val="uk-UA"/>
         </w:rPr>
-        <w:t>;</w:t>
-      </w:r>
-      <w:r>
-        <w:rPr>
-          <w:rFonts w:cs="Times New Roman"/>
-          <w:b/>
-          <w:lang w:val="uk-UA"/>
-        </w:rPr>
-        <w:t xml:space="preserve"> </w:t>
+        <w:t xml:space="preserve">; </w:t>
       </w:r>
     </w:p>
     <w:p>
@@ -1672,16 +1664,7 @@
           <w:vertAlign w:val="subscript"/>
           <w:lang w:val="uk-UA"/>
         </w:rPr>
-        <w:t>СРВ</w:t>
-      </w:r>
-      <w:r>
-        <w:rPr>
-          <w:rFonts w:cs="Times New Roman"/>
-          <w:b/>
-          <w:vertAlign w:val="subscript"/>
-          <w:lang w:val="uk-UA"/>
-        </w:rPr>
-        <w:t xml:space="preserve">     </w:t>
+        <w:t xml:space="preserve">СРВ     </w:t>
       </w:r>
       <w:r>
         <w:rPr>
@@ -4166,7 +4149,7 @@
           <v:shape id="_x0000_i1025" type="#_x0000_t75" style="width:200.25pt;height:35.25pt" o:ole="" fillcolor="window">
             <v:imagedata r:id="rId8" o:title=""/>
           </v:shape>
-          <o:OLEObject Type="Embed" ProgID="Equation.3" ShapeID="_x0000_i1025" DrawAspect="Content" ObjectID="_1617750709" r:id="rId9"/>
+          <o:OLEObject Type="Embed" ProgID="Equation.3" ShapeID="_x0000_i1025" DrawAspect="Content" ObjectID="_1617750367" r:id="rId9"/>
         </w:object>
       </w:r>
       <w:r>
@@ -4295,7 +4278,7 @@
           <v:shape id="_x0000_i1026" type="#_x0000_t75" style="width:230.25pt;height:35.25pt" o:ole="" fillcolor="window">
             <v:imagedata r:id="rId10" o:title=""/>
           </v:shape>
-          <o:OLEObject Type="Embed" ProgID="Equation.3" ShapeID="_x0000_i1026" DrawAspect="Content" ObjectID="_1617750710" r:id="rId11"/>
+          <o:OLEObject Type="Embed" ProgID="Equation.3" ShapeID="_x0000_i1026" DrawAspect="Content" ObjectID="_1617750368" r:id="rId11"/>
         </w:object>
       </w:r>
     </w:p>
@@ -4532,7 +4515,7 @@
           <v:shape id="_x0000_i1027" type="#_x0000_t75" style="width:295.5pt;height:35.25pt" o:ole="" fillcolor="window">
             <v:imagedata r:id="rId12" o:title=""/>
           </v:shape>
-          <o:OLEObject Type="Embed" ProgID="Equation.3" ShapeID="_x0000_i1027" DrawAspect="Content" ObjectID="_1617750711" r:id="rId13"/>
+          <o:OLEObject Type="Embed" ProgID="Equation.3" ShapeID="_x0000_i1027" DrawAspect="Content" ObjectID="_1617750369" r:id="rId13"/>
         </w:object>
       </w:r>
       <w:r>
@@ -4616,7 +4599,7 @@
           <v:shape id="_x0000_i1028" type="#_x0000_t75" style="width:243.75pt;height:38.25pt" o:ole="" fillcolor="window">
             <v:imagedata r:id="rId14" o:title=""/>
           </v:shape>
-          <o:OLEObject Type="Embed" ProgID="Equation.3" ShapeID="_x0000_i1028" DrawAspect="Content" ObjectID="_1617750712" r:id="rId15"/>
+          <o:OLEObject Type="Embed" ProgID="Equation.3" ShapeID="_x0000_i1028" DrawAspect="Content" ObjectID="_1617750370" r:id="rId15"/>
         </w:object>
       </w:r>
       <w:r>
@@ -5042,7 +5025,7 @@
           <v:shape id="_x0000_i1029" type="#_x0000_t75" style="width:163.5pt;height:39pt" o:ole="" fillcolor="window">
             <v:imagedata r:id="rId16" o:title=""/>
           </v:shape>
-          <o:OLEObject Type="Embed" ProgID="Equation.3" ShapeID="_x0000_i1029" DrawAspect="Content" ObjectID="_1617750713" r:id="rId17"/>
+          <o:OLEObject Type="Embed" ProgID="Equation.3" ShapeID="_x0000_i1029" DrawAspect="Content" ObjectID="_1617750371" r:id="rId17"/>
         </w:object>
       </w:r>
       <w:r>
@@ -5086,7 +5069,7 @@
           <v:shape id="_x0000_i1030" type="#_x0000_t75" style="width:162.75pt;height:35.25pt" o:ole="" fillcolor="window">
             <v:imagedata r:id="rId18" o:title=""/>
           </v:shape>
-          <o:OLEObject Type="Embed" ProgID="Equation.3" ShapeID="_x0000_i1030" DrawAspect="Content" ObjectID="_1617750714" r:id="rId19"/>
+          <o:OLEObject Type="Embed" ProgID="Equation.3" ShapeID="_x0000_i1030" DrawAspect="Content" ObjectID="_1617750372" r:id="rId19"/>
         </w:object>
       </w:r>
     </w:p>
@@ -5180,7 +5163,21 @@
         <w:rPr>
           <w:lang w:val="ru-RU"/>
         </w:rPr>
-        <w:t xml:space="preserve">Захід на посадку - один із заключних етапів польоту повітряного судна, що безпосередньо передує посадці. Забезпечує виведення повітряного судна на траєкторію, яка є </w:t>
+        <w:t xml:space="preserve">Захід на посадку - один із заключних етапів польоту повітряного судна, що безпосередньо передує посадці. Забезпечує виведення повітряного судна на </w:t>
+      </w:r>
+      <w:proofErr w:type="spellStart"/>
+      <w:r>
+        <w:rPr>
+          <w:lang w:val="ru-RU"/>
+        </w:rPr>
+        <w:t>траєкторію</w:t>
+      </w:r>
+      <w:proofErr w:type="spellEnd"/>
+      <w:r>
+        <w:rPr>
+          <w:lang w:val="ru-RU"/>
+        </w:rPr>
+        <w:t xml:space="preserve">, яка є </w:t>
       </w:r>
       <w:proofErr w:type="spellStart"/>
       <w:r>
@@ -5278,7 +5275,21 @@
         <w:rPr>
           <w:lang w:val="ru-RU"/>
         </w:rPr>
-        <w:t xml:space="preserve"> до точки приземлення. </w:t>
+        <w:t xml:space="preserve"> до точки </w:t>
+      </w:r>
+      <w:proofErr w:type="spellStart"/>
+      <w:r>
+        <w:rPr>
+          <w:lang w:val="ru-RU"/>
+        </w:rPr>
+        <w:t>приземлення</w:t>
+      </w:r>
+      <w:proofErr w:type="spellEnd"/>
+      <w:r>
+        <w:rPr>
+          <w:lang w:val="ru-RU"/>
+        </w:rPr>
+        <w:t xml:space="preserve">. </w:t>
       </w:r>
     </w:p>
     <w:p>
@@ -5636,7 +5647,105 @@
         <w:rPr>
           <w:lang w:val="ru-RU"/>
         </w:rPr>
-        <w:t xml:space="preserve">Відхід на друге коло (Missed Approach) - невдалий захід на посадку. Під час етапу відходу на друге коло при польоті по схемі заходу за приладами екіпажу </w:t>
+        <w:t xml:space="preserve">Відхід на друге коло (Missed Approach) - невдалий захід на посадку. </w:t>
+      </w:r>
+      <w:proofErr w:type="spellStart"/>
+      <w:r>
+        <w:rPr>
+          <w:lang w:val="ru-RU"/>
+        </w:rPr>
+        <w:t>Під</w:t>
+      </w:r>
+      <w:proofErr w:type="spellEnd"/>
+      <w:r>
+        <w:rPr>
+          <w:lang w:val="ru-RU"/>
+        </w:rPr>
+        <w:t xml:space="preserve"> час </w:t>
+      </w:r>
+      <w:proofErr w:type="spellStart"/>
+      <w:r>
+        <w:rPr>
+          <w:lang w:val="ru-RU"/>
+        </w:rPr>
+        <w:t>етапу</w:t>
+      </w:r>
+      <w:proofErr w:type="spellEnd"/>
+      <w:r>
+        <w:rPr>
+          <w:lang w:val="ru-RU"/>
+        </w:rPr>
+        <w:t xml:space="preserve"> </w:t>
+      </w:r>
+      <w:proofErr w:type="spellStart"/>
+      <w:r>
+        <w:rPr>
+          <w:lang w:val="ru-RU"/>
+        </w:rPr>
+        <w:t>відходу</w:t>
+      </w:r>
+      <w:proofErr w:type="spellEnd"/>
+      <w:r>
+        <w:rPr>
+          <w:lang w:val="ru-RU"/>
+        </w:rPr>
+        <w:t xml:space="preserve"> на друге коло при </w:t>
+      </w:r>
+      <w:proofErr w:type="spellStart"/>
+      <w:r>
+        <w:rPr>
+          <w:lang w:val="ru-RU"/>
+        </w:rPr>
+        <w:t>польоті</w:t>
+      </w:r>
+      <w:proofErr w:type="spellEnd"/>
+      <w:r>
+        <w:rPr>
+          <w:lang w:val="ru-RU"/>
+        </w:rPr>
+        <w:t xml:space="preserve"> по </w:t>
+      </w:r>
+      <w:proofErr w:type="spellStart"/>
+      <w:r>
+        <w:rPr>
+          <w:lang w:val="ru-RU"/>
+        </w:rPr>
+        <w:t>схемі</w:t>
+      </w:r>
+      <w:proofErr w:type="spellEnd"/>
+      <w:r>
+        <w:rPr>
+          <w:lang w:val="ru-RU"/>
+        </w:rPr>
+        <w:t xml:space="preserve"> заходу за </w:t>
+      </w:r>
+      <w:proofErr w:type="spellStart"/>
+      <w:r>
+        <w:rPr>
+          <w:lang w:val="ru-RU"/>
+        </w:rPr>
+        <w:t>приладами</w:t>
+      </w:r>
+      <w:proofErr w:type="spellEnd"/>
+      <w:r>
+        <w:rPr>
+          <w:lang w:val="ru-RU"/>
+        </w:rPr>
+        <w:t xml:space="preserve"> </w:t>
+      </w:r>
+      <w:proofErr w:type="spellStart"/>
+      <w:r>
+        <w:rPr>
+          <w:lang w:val="ru-RU"/>
+        </w:rPr>
+        <w:t>екіпажу</w:t>
+      </w:r>
+      <w:proofErr w:type="spellEnd"/>
+      <w:r>
+        <w:rPr>
+          <w:lang w:val="ru-RU"/>
+        </w:rPr>
+        <w:t xml:space="preserve"> </w:t>
       </w:r>
       <w:r>
         <w:rPr>
@@ -5648,7 +5757,21 @@
         <w:rPr>
           <w:lang w:val="ru-RU"/>
         </w:rPr>
-        <w:t xml:space="preserve"> необхідно </w:t>
+        <w:t xml:space="preserve"> </w:t>
+      </w:r>
+      <w:proofErr w:type="spellStart"/>
+      <w:r>
+        <w:rPr>
+          <w:lang w:val="ru-RU"/>
+        </w:rPr>
+        <w:t>необхідно</w:t>
+      </w:r>
+      <w:proofErr w:type="spellEnd"/>
+      <w:r>
+        <w:rPr>
+          <w:lang w:val="ru-RU"/>
+        </w:rPr>
+        <w:t xml:space="preserve"> </w:t>
       </w:r>
       <w:proofErr w:type="spellStart"/>
       <w:r>
@@ -12564,14 +12687,65 @@
           <w:lang w:val="ru-RU"/>
         </w:rPr>
       </w:pPr>
-      <w:r>
-        <w:rPr>
-          <w:rFonts w:cs="Times New Roman"/>
-          <w:b/>
-          <w:color w:val="000000"/>
-          <w:lang w:val="ru-RU"/>
-        </w:rPr>
-        <w:t xml:space="preserve">Послідовність формування розрахункових </w:t>
+      <w:proofErr w:type="spellStart"/>
+      <w:r>
+        <w:rPr>
+          <w:rFonts w:cs="Times New Roman"/>
+          <w:b/>
+          <w:color w:val="000000"/>
+          <w:lang w:val="ru-RU"/>
+        </w:rPr>
+        <w:t>Послідовність</w:t>
+      </w:r>
+      <w:proofErr w:type="spellEnd"/>
+      <w:r>
+        <w:rPr>
+          <w:rFonts w:cs="Times New Roman"/>
+          <w:b/>
+          <w:color w:val="000000"/>
+          <w:lang w:val="ru-RU"/>
+        </w:rPr>
+        <w:t xml:space="preserve"> </w:t>
+      </w:r>
+      <w:proofErr w:type="spellStart"/>
+      <w:r>
+        <w:rPr>
+          <w:rFonts w:cs="Times New Roman"/>
+          <w:b/>
+          <w:color w:val="000000"/>
+          <w:lang w:val="ru-RU"/>
+        </w:rPr>
+        <w:t>формування</w:t>
+      </w:r>
+      <w:proofErr w:type="spellEnd"/>
+      <w:r>
+        <w:rPr>
+          <w:rFonts w:cs="Times New Roman"/>
+          <w:b/>
+          <w:color w:val="000000"/>
+          <w:lang w:val="ru-RU"/>
+        </w:rPr>
+        <w:t xml:space="preserve"> </w:t>
+      </w:r>
+      <w:proofErr w:type="spellStart"/>
+      <w:r>
+        <w:rPr>
+          <w:rFonts w:cs="Times New Roman"/>
+          <w:b/>
+          <w:color w:val="000000"/>
+          <w:lang w:val="ru-RU"/>
+        </w:rPr>
+        <w:t>розрахункових</w:t>
+      </w:r>
+      <w:proofErr w:type="spellEnd"/>
+      <w:r>
+        <w:rPr>
+          <w:rFonts w:cs="Times New Roman"/>
+          <w:b/>
+          <w:color w:val="000000"/>
+          <w:lang w:val="ru-RU"/>
+        </w:rPr>
+        <w:t xml:space="preserve"> </w:t>
       </w:r>
       <w:proofErr w:type="spellStart"/>
       <w:r>
@@ -14035,19 +14209,28 @@
           <w:lang w:val="uk-UA" w:eastAsia="ja-JP"/>
         </w:rPr>
       </w:pPr>
+      <w:proofErr w:type="spellStart"/>
       <w:r>
         <w:rPr>
           <w:rFonts w:cs="Times New Roman"/>
           <w:lang w:val="ru-RU" w:eastAsia="ja-JP"/>
         </w:rPr>
-        <w:t xml:space="preserve">Формули </w:t>
-      </w:r>
-      <w:proofErr w:type="spellStart"/>
+        <w:t>Формули</w:t>
+      </w:r>
+      <w:proofErr w:type="spellEnd"/>
       <w:r>
         <w:rPr>
           <w:rFonts w:cs="Times New Roman"/>
           <w:lang w:val="ru-RU" w:eastAsia="ja-JP"/>
         </w:rPr>
+        <w:t xml:space="preserve"> </w:t>
+      </w:r>
+      <w:proofErr w:type="spellStart"/>
+      <w:r>
+        <w:rPr>
+          <w:rFonts w:cs="Times New Roman"/>
+          <w:lang w:val="ru-RU" w:eastAsia="ja-JP"/>
+        </w:rPr>
         <w:t>розраху</w:t>
       </w:r>
       <w:r>
@@ -14063,9 +14246,16 @@
           <w:rFonts w:cs="Times New Roman"/>
           <w:lang w:val="ru-RU" w:eastAsia="ja-JP"/>
         </w:rPr>
-        <w:t xml:space="preserve"> та техн</w:t>
-      </w:r>
-      <w:proofErr w:type="spellStart"/>
+        <w:t xml:space="preserve"> та </w:t>
+      </w:r>
+      <w:proofErr w:type="spellStart"/>
+      <w:r>
+        <w:rPr>
+          <w:rFonts w:cs="Times New Roman"/>
+          <w:lang w:val="ru-RU" w:eastAsia="ja-JP"/>
+        </w:rPr>
+        <w:t>техн</w:t>
+      </w:r>
       <w:r>
         <w:rPr>
           <w:rFonts w:cs="Times New Roman"/>
@@ -14386,15 +14576,7 @@
           <w:color w:val="000000"/>
           <w:lang w:val="uk-UA" w:eastAsia="ja-JP"/>
         </w:rPr>
-        <w:t xml:space="preserve"> </w:t>
-      </w:r>
-      <w:r>
-        <w:rPr>
-          <w:rFonts w:cs="Times New Roman"/>
-          <w:color w:val="000000"/>
-          <w:lang w:val="uk-UA" w:eastAsia="ja-JP"/>
-        </w:rPr>
-        <w:t>–</w:t>
+        <w:t xml:space="preserve"> –</w:t>
       </w:r>
       <w:r>
         <w:rPr>
@@ -14736,15 +14918,7 @@
           <w:color w:val="000000"/>
           <w:lang w:val="uk-UA" w:eastAsia="ja-JP"/>
         </w:rPr>
-        <w:t xml:space="preserve"> </w:t>
-      </w:r>
-      <w:r>
-        <w:rPr>
-          <w:rFonts w:cs="Times New Roman"/>
-          <w:color w:val="000000"/>
-          <w:lang w:val="uk-UA" w:eastAsia="ja-JP"/>
-        </w:rPr>
-        <w:t>–</w:t>
+        <w:t xml:space="preserve"> –</w:t>
       </w:r>
       <w:r>
         <w:rPr>
@@ -15087,15 +15261,7 @@
           <w:color w:val="000000"/>
           <w:lang w:val="uk-UA" w:eastAsia="ja-JP"/>
         </w:rPr>
-        <w:t xml:space="preserve"> </w:t>
-      </w:r>
-      <w:r>
-        <w:rPr>
-          <w:rFonts w:cs="Times New Roman"/>
-          <w:color w:val="000000"/>
-          <w:lang w:val="uk-UA" w:eastAsia="ja-JP"/>
-        </w:rPr>
-        <w:t>–</w:t>
+        <w:t xml:space="preserve"> –</w:t>
       </w:r>
       <w:r>
         <w:rPr>
@@ -15422,15 +15588,7 @@
           <w:color w:val="000000"/>
           <w:lang w:val="uk-UA" w:eastAsia="ja-JP"/>
         </w:rPr>
-        <w:t>–</w:t>
-      </w:r>
-      <w:r>
-        <w:rPr>
-          <w:rFonts w:cs="Times New Roman"/>
-          <w:color w:val="000000"/>
-          <w:lang w:val="uk-UA" w:eastAsia="ja-JP"/>
-        </w:rPr>
-        <w:t xml:space="preserve"> </w:t>
+        <w:t xml:space="preserve">– </w:t>
       </w:r>
       <w:r>
         <w:rPr>
@@ -15733,15 +15891,7 @@
           <w:color w:val="000000"/>
           <w:lang w:val="uk-UA" w:eastAsia="ja-JP"/>
         </w:rPr>
-        <w:t xml:space="preserve"> </w:t>
-      </w:r>
-      <w:r>
-        <w:rPr>
-          <w:rFonts w:cs="Times New Roman"/>
-          <w:color w:val="000000"/>
-          <w:lang w:val="uk-UA" w:eastAsia="ja-JP"/>
-        </w:rPr>
-        <w:t>–</w:t>
+        <w:t xml:space="preserve"> –</w:t>
       </w:r>
       <w:r>
         <w:rPr>
@@ -15948,6 +16098,391 @@
           <w:lang w:val="uk-UA" w:eastAsia="ja-JP"/>
         </w:rPr>
       </w:pPr>
+    </w:p>
+    <w:p>
+      <w:pPr>
+        <w:spacing w:after="0" w:line="240" w:lineRule="auto"/>
+        <w:jc w:val="center"/>
+        <w:rPr>
+          <w:rFonts w:cs="Times New Roman"/>
+          <w:color w:val="000000"/>
+          <w:lang w:val="ru-RU"/>
+        </w:rPr>
+      </w:pPr>
+      <w:r>
+        <w:rPr>
+          <w:rFonts w:cs="Times New Roman"/>
+          <w:b/>
+          <w:color w:val="000000"/>
+        </w:rPr>
+        <w:sym w:font="Symbol" w:char="F044"/>
+      </w:r>
+      <w:r>
+        <w:rPr>
+          <w:rFonts w:cs="Times New Roman"/>
+          <w:b/>
+          <w:color w:val="000000"/>
+        </w:rPr>
+        <w:sym w:font="Symbol" w:char="F064"/>
+      </w:r>
+      <w:r>
+        <w:rPr>
+          <w:rFonts w:cs="Times New Roman"/>
+          <w:b/>
+          <w:color w:val="000000"/>
+          <w:sz w:val="24"/>
+          <w:vertAlign w:val="subscript"/>
+          <w:lang w:val="ru-RU"/>
+        </w:rPr>
+        <w:t>ЗК</w:t>
+      </w:r>
+      <w:proofErr w:type="spellStart"/>
+      <w:r>
+        <w:rPr>
+          <w:rFonts w:cs="Times New Roman"/>
+          <w:b/>
+          <w:color w:val="000000"/>
+          <w:sz w:val="24"/>
+          <w:vertAlign w:val="subscript"/>
+        </w:rPr>
+        <w:t>i</w:t>
+      </w:r>
+      <w:proofErr w:type="spellEnd"/>
+      <w:r>
+        <w:rPr>
+          <w:rFonts w:cs="Times New Roman"/>
+          <w:b/>
+          <w:color w:val="000000"/>
+          <w:lang w:val="ru-RU"/>
+        </w:rPr>
+        <w:t xml:space="preserve"> = (</w:t>
+      </w:r>
+      <w:r>
+        <w:rPr>
+          <w:rFonts w:cs="Times New Roman"/>
+          <w:b/>
+          <w:color w:val="000000"/>
+        </w:rPr>
+        <w:sym w:font="Symbol" w:char="F064"/>
+      </w:r>
+      <w:r>
+        <w:rPr>
+          <w:rFonts w:cs="Times New Roman"/>
+          <w:b/>
+          <w:color w:val="000000"/>
+          <w:lang w:val="ru-RU"/>
+        </w:rPr>
+        <w:t>З</w:t>
+      </w:r>
+      <w:r>
+        <w:rPr>
+          <w:rFonts w:cs="Times New Roman"/>
+          <w:b/>
+          <w:color w:val="000000"/>
+          <w:sz w:val="24"/>
+          <w:vertAlign w:val="subscript"/>
+          <w:lang w:val="ru-RU"/>
+        </w:rPr>
+        <w:t>К</w:t>
+      </w:r>
+      <w:proofErr w:type="spellStart"/>
+      <w:r>
+        <w:rPr>
+          <w:rFonts w:cs="Times New Roman"/>
+          <w:b/>
+          <w:color w:val="000000"/>
+          <w:sz w:val="24"/>
+          <w:vertAlign w:val="subscript"/>
+        </w:rPr>
+        <w:t>i</w:t>
+      </w:r>
+      <w:proofErr w:type="spellEnd"/>
+      <w:r>
+        <w:rPr>
+          <w:rFonts w:cs="Times New Roman"/>
+          <w:b/>
+          <w:color w:val="000000"/>
+          <w:lang w:val="ru-RU"/>
+        </w:rPr>
+        <w:t xml:space="preserve"> - </w:t>
+      </w:r>
+      <w:r>
+        <w:rPr>
+          <w:rFonts w:cs="Times New Roman"/>
+          <w:b/>
+          <w:color w:val="000000"/>
+        </w:rPr>
+        <w:sym w:font="Symbol" w:char="F064"/>
+      </w:r>
+      <w:r>
+        <w:rPr>
+          <w:rFonts w:cs="Times New Roman"/>
+          <w:b/>
+          <w:color w:val="000000"/>
+          <w:sz w:val="24"/>
+          <w:vertAlign w:val="subscript"/>
+          <w:lang w:val="ru-RU"/>
+        </w:rPr>
+        <w:t>ЗК</w:t>
+      </w:r>
+      <w:proofErr w:type="spellStart"/>
+      <w:r>
+        <w:rPr>
+          <w:rFonts w:cs="Times New Roman"/>
+          <w:b/>
+          <w:color w:val="000000"/>
+          <w:sz w:val="24"/>
+          <w:vertAlign w:val="subscript"/>
+        </w:rPr>
+        <w:t>i</w:t>
+      </w:r>
+      <w:proofErr w:type="spellEnd"/>
+      <w:r>
+        <w:rPr>
+          <w:rFonts w:cs="Times New Roman"/>
+          <w:b/>
+          <w:color w:val="000000"/>
+          <w:sz w:val="24"/>
+          <w:vertAlign w:val="subscript"/>
+          <w:lang w:val="ru-RU"/>
+        </w:rPr>
+        <w:t>-1</w:t>
+      </w:r>
+      <w:r>
+        <w:rPr>
+          <w:rFonts w:cs="Times New Roman"/>
+          <w:b/>
+          <w:color w:val="000000"/>
+          <w:lang w:val="ru-RU"/>
+        </w:rPr>
+        <w:t xml:space="preserve">) / </w:t>
+      </w:r>
+      <w:r>
+        <w:rPr>
+          <w:rFonts w:cs="Times New Roman"/>
+          <w:b/>
+          <w:color w:val="000000"/>
+        </w:rPr>
+        <w:sym w:font="Symbol" w:char="F044"/>
+      </w:r>
+      <w:proofErr w:type="gramStart"/>
+      <w:r>
+        <w:rPr>
+          <w:rFonts w:cs="Times New Roman"/>
+          <w:b/>
+          <w:color w:val="000000"/>
+        </w:rPr>
+        <w:t>t</w:t>
+      </w:r>
+      <w:r>
+        <w:rPr>
+          <w:rFonts w:cs="Times New Roman"/>
+          <w:b/>
+          <w:color w:val="000000"/>
+          <w:lang w:val="ru-RU"/>
+        </w:rPr>
+        <w:t xml:space="preserve"> </w:t>
+      </w:r>
+      <w:r>
+        <w:rPr>
+          <w:rFonts w:cs="Times New Roman"/>
+          <w:color w:val="000000"/>
+          <w:lang w:val="ru-RU"/>
+        </w:rPr>
+        <w:t>,</w:t>
+      </w:r>
+      <w:proofErr w:type="gramEnd"/>
+    </w:p>
+    <w:p>
+      <w:pPr>
+        <w:spacing w:after="0" w:line="240" w:lineRule="auto"/>
+        <w:ind w:firstLine="567"/>
+        <w:jc w:val="center"/>
+        <w:rPr>
+          <w:rFonts w:cs="Times New Roman"/>
+          <w:b/>
+          <w:color w:val="000000"/>
+          <w:lang w:val="uk-UA" w:eastAsia="ja-JP"/>
+        </w:rPr>
+      </w:pPr>
+      <w:r>
+        <w:rPr>
+          <w:rFonts w:cs="Times New Roman"/>
+          <w:color w:val="000000"/>
+          <w:lang w:val="ru-RU"/>
+        </w:rPr>
+        <w:t xml:space="preserve">де </w:t>
+      </w:r>
+      <w:r>
+        <w:rPr>
+          <w:rFonts w:cs="Times New Roman"/>
+          <w:color w:val="000000"/>
+        </w:rPr>
+        <w:sym w:font="Symbol" w:char="F044"/>
+      </w:r>
+      <w:r>
+        <w:rPr>
+          <w:rFonts w:cs="Times New Roman"/>
+          <w:color w:val="000000"/>
+        </w:rPr>
+        <w:t>t</w:t>
+      </w:r>
+      <w:r>
+        <w:rPr>
+          <w:rFonts w:cs="Times New Roman"/>
+          <w:color w:val="000000"/>
+          <w:lang w:val="ru-RU"/>
+        </w:rPr>
+        <w:t xml:space="preserve"> - </w:t>
+      </w:r>
+      <w:proofErr w:type="spellStart"/>
+      <w:r>
+        <w:rPr>
+          <w:rFonts w:cs="Times New Roman"/>
+          <w:color w:val="000000"/>
+          <w:lang w:val="ru-RU"/>
+        </w:rPr>
+        <w:t>інтервал</w:t>
+      </w:r>
+      <w:proofErr w:type="spellEnd"/>
+      <w:r>
+        <w:rPr>
+          <w:rFonts w:cs="Times New Roman"/>
+          <w:color w:val="000000"/>
+          <w:lang w:val="ru-RU"/>
+        </w:rPr>
+        <w:t xml:space="preserve"> часу </w:t>
+      </w:r>
+      <w:proofErr w:type="spellStart"/>
+      <w:r>
+        <w:rPr>
+          <w:rFonts w:cs="Times New Roman"/>
+          <w:color w:val="000000"/>
+          <w:lang w:val="ru-RU"/>
+        </w:rPr>
+        <w:t>між</w:t>
+      </w:r>
+      <w:proofErr w:type="spellEnd"/>
+      <w:r>
+        <w:rPr>
+          <w:rFonts w:cs="Times New Roman"/>
+          <w:color w:val="000000"/>
+          <w:lang w:val="ru-RU"/>
+        </w:rPr>
+        <w:t xml:space="preserve"> моментами </w:t>
+      </w:r>
+      <w:proofErr w:type="spellStart"/>
+      <w:r>
+        <w:rPr>
+          <w:rFonts w:cs="Times New Roman"/>
+          <w:color w:val="000000"/>
+          <w:lang w:val="ru-RU"/>
+        </w:rPr>
+        <w:t>реєстрації</w:t>
+      </w:r>
+      <w:proofErr w:type="spellEnd"/>
+      <w:r>
+        <w:rPr>
+          <w:rFonts w:cs="Times New Roman"/>
+          <w:color w:val="000000"/>
+          <w:lang w:val="ru-RU"/>
+        </w:rPr>
+        <w:t xml:space="preserve"> </w:t>
+      </w:r>
+      <w:proofErr w:type="spellStart"/>
+      <w:r>
+        <w:rPr>
+          <w:rFonts w:cs="Times New Roman"/>
+          <w:color w:val="000000"/>
+          <w:lang w:val="ru-RU"/>
+        </w:rPr>
+        <w:t>значень</w:t>
+      </w:r>
+      <w:proofErr w:type="spellEnd"/>
+      <w:r>
+        <w:rPr>
+          <w:rFonts w:cs="Times New Roman"/>
+          <w:color w:val="000000"/>
+          <w:lang w:val="ru-RU"/>
+        </w:rPr>
+        <w:t xml:space="preserve"> аналогового параметра у </w:t>
+      </w:r>
+      <w:proofErr w:type="spellStart"/>
+      <w:r>
+        <w:rPr>
+          <w:rFonts w:cs="Times New Roman"/>
+          <w:color w:val="000000"/>
+          <w:lang w:val="ru-RU"/>
+        </w:rPr>
+        <w:t>сусідніх</w:t>
+      </w:r>
+      <w:proofErr w:type="spellEnd"/>
+      <w:r>
+        <w:rPr>
+          <w:rFonts w:cs="Times New Roman"/>
+          <w:color w:val="000000"/>
+          <w:lang w:val="ru-RU"/>
+        </w:rPr>
+        <w:t xml:space="preserve"> кадрах файла-</w:t>
+      </w:r>
+      <w:proofErr w:type="spellStart"/>
+      <w:r>
+        <w:rPr>
+          <w:rFonts w:cs="Times New Roman"/>
+          <w:color w:val="000000"/>
+          <w:lang w:val="ru-RU"/>
+        </w:rPr>
+        <w:t>копії</w:t>
+      </w:r>
+      <w:proofErr w:type="spellEnd"/>
+      <w:r>
+        <w:rPr>
+          <w:rFonts w:cs="Times New Roman"/>
+          <w:color w:val="000000"/>
+          <w:lang w:val="ru-RU"/>
+        </w:rPr>
+        <w:t xml:space="preserve"> </w:t>
+      </w:r>
+      <w:r>
+        <w:rPr>
+          <w:rFonts w:cs="Times New Roman"/>
+          <w:color w:val="000000"/>
+          <w:lang w:val="ru-RU"/>
+        </w:rPr>
+        <w:br/>
+      </w:r>
+      <w:r>
+        <w:rPr>
+          <w:rFonts w:cs="Times New Roman"/>
+          <w:color w:val="000000"/>
+          <w:lang w:val="ru-RU"/>
+        </w:rPr>
+        <w:t>(</w:t>
+      </w:r>
+      <w:r>
+        <w:rPr>
+          <w:rFonts w:cs="Times New Roman"/>
+          <w:color w:val="000000"/>
+        </w:rPr>
+        <w:sym w:font="Symbol" w:char="F044"/>
+      </w:r>
+      <w:r>
+        <w:rPr>
+          <w:rFonts w:cs="Times New Roman"/>
+          <w:color w:val="000000"/>
+        </w:rPr>
+        <w:t>t</w:t>
+      </w:r>
+      <w:r>
+        <w:rPr>
+          <w:rFonts w:cs="Times New Roman"/>
+          <w:color w:val="000000"/>
+          <w:lang w:val="ru-RU"/>
+        </w:rPr>
+        <w:t>=0,5с для БПР ПІ МСРП-64-2)</w:t>
+      </w:r>
+      <w:bookmarkStart w:id="0" w:name="_GoBack"/>
+      <w:bookmarkEnd w:id="0"/>
     </w:p>
     <w:p>
       <w:pPr>
@@ -16070,18 +16605,6 @@
           <w:lang w:val="uk-UA" w:eastAsia="ja-JP"/>
         </w:rPr>
       </w:pPr>
-    </w:p>
-    <w:p>
-      <w:pPr>
-        <w:spacing w:after="0" w:line="240" w:lineRule="auto"/>
-        <w:jc w:val="center"/>
-        <w:rPr>
-          <w:rFonts w:cs="Times New Roman"/>
-          <w:b/>
-          <w:color w:val="000000"/>
-          <w:lang w:val="uk-UA" w:eastAsia="ja-JP"/>
-        </w:rPr>
-      </w:pPr>
       <w:r>
         <w:rPr>
           <w:noProof/>
@@ -16251,7 +16774,7 @@
           <w:color w:val="000000"/>
           <w:lang w:val="uk-UA" w:eastAsia="ja-JP"/>
         </w:rPr>
-        <w:t xml:space="preserve"> </w:t>
+        <w:t xml:space="preserve"> –</w:t>
       </w:r>
       <w:r>
         <w:rPr>
@@ -16259,45 +16782,26 @@
           <w:color w:val="000000"/>
           <w:lang w:val="uk-UA" w:eastAsia="ja-JP"/>
         </w:rPr>
-        <w:t>–</w:t>
-      </w:r>
+        <w:t xml:space="preserve"> формула розрахунку (в </w:t>
+      </w:r>
+      <w:proofErr w:type="spellStart"/>
       <w:r>
         <w:rPr>
           <w:rFonts w:cs="Times New Roman"/>
           <w:color w:val="000000"/>
           <w:lang w:val="uk-UA" w:eastAsia="ja-JP"/>
         </w:rPr>
-        <w:t xml:space="preserve"> формула розрахунку (в </w:t>
-      </w:r>
-      <w:proofErr w:type="spellStart"/>
+        <w:t>данному</w:t>
+      </w:r>
+      <w:proofErr w:type="spellEnd"/>
       <w:r>
         <w:rPr>
           <w:rFonts w:cs="Times New Roman"/>
           <w:color w:val="000000"/>
           <w:lang w:val="uk-UA" w:eastAsia="ja-JP"/>
         </w:rPr>
-        <w:t>данному</w:t>
-      </w:r>
-      <w:proofErr w:type="spellEnd"/>
-      <w:r>
-        <w:rPr>
-          <w:rFonts w:cs="Times New Roman"/>
-          <w:color w:val="000000"/>
-          <w:lang w:val="uk-UA" w:eastAsia="ja-JP"/>
-        </w:rPr>
         <w:t xml:space="preserve"> випадку просто значення)</w:t>
       </w:r>
-    </w:p>
-    <w:p>
-      <w:pPr>
-        <w:spacing w:after="0" w:line="240" w:lineRule="auto"/>
-        <w:jc w:val="center"/>
-        <w:rPr>
-          <w:rFonts w:cs="Times New Roman"/>
-          <w:color w:val="000000"/>
-          <w:lang w:val="uk-UA" w:eastAsia="ja-JP"/>
-        </w:rPr>
-      </w:pPr>
     </w:p>
     <w:p>
       <w:pPr>
@@ -16345,6 +16849,82 @@
           <w:lang w:val="uk-UA" w:eastAsia="ja-JP"/>
         </w:rPr>
         <w:t xml:space="preserve"> після зльоту і при заході на посадку матиме місце температурна помилка висотоміра. Цю помилку зазвичай не враховують, тому що величина її на малій висоті не велика. Зі зменшенням висоти температурна помилка зменшується і в момент приземлення дорівнює нулю.</w:t>
+      </w:r>
+    </w:p>
+    <w:p>
+      <w:pPr>
+        <w:spacing w:after="0" w:line="240" w:lineRule="auto"/>
+        <w:ind w:firstLine="720"/>
+        <w:jc w:val="both"/>
+        <w:rPr>
+          <w:rFonts w:cs="Times New Roman"/>
+          <w:color w:val="000000"/>
+          <w:lang w:val="uk-UA" w:eastAsia="ja-JP"/>
+        </w:rPr>
+      </w:pPr>
+    </w:p>
+    <w:p>
+      <w:pPr>
+        <w:spacing w:after="0" w:line="240" w:lineRule="auto"/>
+        <w:ind w:firstLine="720"/>
+        <w:jc w:val="center"/>
+        <w:rPr>
+          <w:rFonts w:cs="Times New Roman"/>
+          <w:b/>
+          <w:color w:val="000000"/>
+          <w:lang w:val="uk-UA" w:eastAsia="ja-JP"/>
+        </w:rPr>
+      </w:pPr>
+      <w:r>
+        <w:rPr>
+          <w:rFonts w:cs="Times New Roman"/>
+          <w:b/>
+          <w:lang w:val="uk-UA"/>
+        </w:rPr>
+        <w:t>Н</w:t>
+      </w:r>
+      <w:r>
+        <w:rPr>
+          <w:rFonts w:cs="Times New Roman"/>
+          <w:b/>
+          <w:vertAlign w:val="subscript"/>
+          <w:lang w:val="uk-UA"/>
+        </w:rPr>
+        <w:t>Б ВІДН</w:t>
+      </w:r>
+      <w:r>
+        <w:rPr>
+          <w:rFonts w:cs="Times New Roman"/>
+          <w:b/>
+          <w:lang w:val="uk-UA"/>
+        </w:rPr>
+        <w:t xml:space="preserve"> = Н</w:t>
+      </w:r>
+      <w:r>
+        <w:rPr>
+          <w:rFonts w:cs="Times New Roman"/>
+          <w:b/>
+          <w:vertAlign w:val="subscript"/>
+          <w:lang w:val="uk-UA"/>
+        </w:rPr>
+        <w:t>Б</w:t>
+      </w:r>
+      <w:r>
+        <w:rPr>
+          <w:rFonts w:cs="Times New Roman"/>
+          <w:b/>
+          <w:lang w:val="uk-UA"/>
+        </w:rPr>
+        <w:t xml:space="preserve"> - Н</w:t>
+      </w:r>
+      <w:r>
+        <w:rPr>
+          <w:rFonts w:cs="Times New Roman"/>
+          <w:b/>
+          <w:vertAlign w:val="subscript"/>
+          <w:lang w:val="uk-UA"/>
+        </w:rPr>
+        <w:t>Б АБС АЕР</w:t>
       </w:r>
     </w:p>
     <w:p>
@@ -16657,15 +17237,7 @@
           <w:color w:val="000000"/>
           <w:lang w:val="uk-UA" w:eastAsia="ja-JP"/>
         </w:rPr>
-        <w:t xml:space="preserve"> </w:t>
-      </w:r>
-      <w:r>
-        <w:rPr>
-          <w:rFonts w:cs="Times New Roman"/>
-          <w:color w:val="000000"/>
-          <w:lang w:val="uk-UA" w:eastAsia="ja-JP"/>
-        </w:rPr>
-        <w:t>–</w:t>
+        <w:t xml:space="preserve"> –</w:t>
       </w:r>
       <w:r>
         <w:rPr>
@@ -17187,14 +17759,354 @@
     <w:p>
       <w:pPr>
         <w:spacing w:after="0" w:line="240" w:lineRule="auto"/>
+        <w:jc w:val="center"/>
+        <w:rPr>
+          <w:rFonts w:cs="Times New Roman"/>
+          <w:color w:val="000000"/>
+          <w:lang w:val="ru-RU"/>
+        </w:rPr>
+      </w:pPr>
+      <w:r>
+        <w:rPr>
+          <w:rFonts w:cs="Times New Roman"/>
+          <w:b/>
+          <w:color w:val="000000"/>
+        </w:rPr>
+        <w:t>G</w:t>
+      </w:r>
+      <w:r>
+        <w:rPr>
+          <w:rFonts w:cs="Times New Roman"/>
+          <w:b/>
+          <w:color w:val="000000"/>
+          <w:sz w:val="24"/>
+          <w:vertAlign w:val="subscript"/>
+          <w:lang w:val="ru-RU"/>
+        </w:rPr>
+        <w:t>П</w:t>
+      </w:r>
+      <w:proofErr w:type="spellStart"/>
+      <w:r>
+        <w:rPr>
+          <w:rFonts w:cs="Times New Roman"/>
+          <w:b/>
+          <w:color w:val="000000"/>
+          <w:sz w:val="24"/>
+          <w:vertAlign w:val="subscript"/>
+        </w:rPr>
+        <w:t>i</w:t>
+      </w:r>
+      <w:proofErr w:type="spellEnd"/>
+      <w:r>
+        <w:rPr>
+          <w:rFonts w:cs="Times New Roman"/>
+          <w:b/>
+          <w:color w:val="000000"/>
+          <w:lang w:val="ru-RU"/>
+        </w:rPr>
+        <w:t xml:space="preserve"> = </w:t>
+      </w:r>
+      <w:r>
+        <w:rPr>
+          <w:rFonts w:cs="Times New Roman"/>
+          <w:b/>
+          <w:color w:val="000000"/>
+        </w:rPr>
+        <w:t>G</w:t>
+      </w:r>
+      <w:r>
+        <w:rPr>
+          <w:rFonts w:cs="Times New Roman"/>
+          <w:b/>
+          <w:color w:val="000000"/>
+          <w:sz w:val="24"/>
+          <w:vertAlign w:val="subscript"/>
+          <w:lang w:val="ru-RU"/>
+        </w:rPr>
+        <w:t>ЗВЛ</w:t>
+      </w:r>
+      <w:r>
+        <w:rPr>
+          <w:rFonts w:cs="Times New Roman"/>
+          <w:b/>
+          <w:color w:val="000000"/>
+          <w:lang w:val="ru-RU"/>
+        </w:rPr>
+        <w:t xml:space="preserve"> + </w:t>
+      </w:r>
+      <w:r>
+        <w:rPr>
+          <w:rFonts w:cs="Times New Roman"/>
+          <w:b/>
+          <w:color w:val="000000"/>
+        </w:rPr>
+        <w:sym w:font="Symbol" w:char="F053"/>
+      </w:r>
+      <w:r>
+        <w:rPr>
+          <w:rFonts w:cs="Times New Roman"/>
+          <w:b/>
+          <w:color w:val="000000"/>
+        </w:rPr>
+        <w:t>G</w:t>
+      </w:r>
+      <w:r>
+        <w:rPr>
+          <w:rFonts w:cs="Times New Roman"/>
+          <w:b/>
+          <w:color w:val="000000"/>
+          <w:sz w:val="24"/>
+          <w:vertAlign w:val="subscript"/>
+          <w:lang w:val="ru-RU"/>
+        </w:rPr>
+        <w:t>ПАЛ</w:t>
+      </w:r>
+      <w:proofErr w:type="spellStart"/>
+      <w:r>
+        <w:rPr>
+          <w:rFonts w:cs="Times New Roman"/>
+          <w:b/>
+          <w:color w:val="000000"/>
+          <w:sz w:val="24"/>
+          <w:vertAlign w:val="subscript"/>
+        </w:rPr>
+        <w:t>i</w:t>
+      </w:r>
+      <w:proofErr w:type="spellEnd"/>
+      <w:r>
+        <w:rPr>
+          <w:rFonts w:cs="Times New Roman"/>
+          <w:color w:val="000000"/>
+          <w:lang w:val="ru-RU"/>
+        </w:rPr>
+        <w:t>,</w:t>
+      </w:r>
+    </w:p>
+    <w:p>
+      <w:pPr>
+        <w:spacing w:after="0" w:line="240" w:lineRule="auto"/>
+        <w:jc w:val="center"/>
+        <w:rPr>
+          <w:rFonts w:cs="Times New Roman"/>
+          <w:color w:val="000000"/>
+          <w:lang w:val="ru-RU"/>
+        </w:rPr>
+      </w:pPr>
+      <w:r>
+        <w:rPr>
+          <w:rFonts w:cs="Times New Roman"/>
+          <w:color w:val="000000"/>
+          <w:lang w:val="ru-RU"/>
+        </w:rPr>
+        <w:t xml:space="preserve">де </w:t>
+      </w:r>
+      <w:r>
+        <w:rPr>
+          <w:rFonts w:cs="Times New Roman"/>
+          <w:color w:val="000000"/>
+        </w:rPr>
+        <w:t>G</w:t>
+      </w:r>
+      <w:r>
+        <w:rPr>
+          <w:rFonts w:cs="Times New Roman"/>
+          <w:color w:val="000000"/>
+          <w:sz w:val="24"/>
+          <w:vertAlign w:val="subscript"/>
+          <w:lang w:val="ru-RU"/>
+        </w:rPr>
+        <w:t>ЗВЛ</w:t>
+      </w:r>
+      <w:r>
+        <w:rPr>
+          <w:rFonts w:cs="Times New Roman"/>
+          <w:color w:val="000000"/>
+          <w:lang w:val="ru-RU"/>
+        </w:rPr>
+        <w:t xml:space="preserve"> - </w:t>
+      </w:r>
+      <w:proofErr w:type="spellStart"/>
+      <w:r>
+        <w:rPr>
+          <w:rFonts w:cs="Times New Roman"/>
+          <w:color w:val="000000"/>
+          <w:lang w:val="ru-RU"/>
+        </w:rPr>
+        <w:t>злітна</w:t>
+      </w:r>
+      <w:proofErr w:type="spellEnd"/>
+      <w:r>
+        <w:rPr>
+          <w:rFonts w:cs="Times New Roman"/>
+          <w:color w:val="000000"/>
+          <w:lang w:val="ru-RU"/>
+        </w:rPr>
+        <w:t xml:space="preserve"> вага </w:t>
+      </w:r>
+      <w:proofErr w:type="spellStart"/>
+      <w:r>
+        <w:rPr>
+          <w:rFonts w:cs="Times New Roman"/>
+          <w:color w:val="000000"/>
+          <w:lang w:val="ru-RU"/>
+        </w:rPr>
+        <w:t>літака</w:t>
+      </w:r>
+      <w:proofErr w:type="spellEnd"/>
+      <w:r>
+        <w:rPr>
+          <w:rFonts w:cs="Times New Roman"/>
+          <w:color w:val="000000"/>
+          <w:lang w:val="ru-RU"/>
+        </w:rPr>
+        <w:t xml:space="preserve"> без </w:t>
+      </w:r>
+      <w:proofErr w:type="spellStart"/>
+      <w:r>
+        <w:rPr>
+          <w:rFonts w:cs="Times New Roman"/>
+          <w:color w:val="000000"/>
+          <w:lang w:val="ru-RU"/>
+        </w:rPr>
+        <w:t>палива</w:t>
+      </w:r>
+      <w:proofErr w:type="spellEnd"/>
+      <w:r>
+        <w:rPr>
+          <w:rFonts w:cs="Times New Roman"/>
+          <w:color w:val="000000"/>
+          <w:lang w:val="ru-RU"/>
+        </w:rPr>
+        <w:t xml:space="preserve"> (т);</w:t>
+      </w:r>
+    </w:p>
+    <w:p>
+      <w:pPr>
+        <w:spacing w:after="0" w:line="240" w:lineRule="auto"/>
         <w:ind w:firstLine="567"/>
-        <w:jc w:val="both"/>
-        <w:rPr>
-          <w:rFonts w:cs="Times New Roman"/>
-          <w:color w:val="000000"/>
-          <w:lang w:val="ru-RU"/>
-        </w:rPr>
-      </w:pPr>
+        <w:jc w:val="center"/>
+        <w:rPr>
+          <w:rFonts w:cs="Times New Roman"/>
+          <w:b/>
+          <w:color w:val="000000"/>
+          <w:lang w:val="ru-RU"/>
+        </w:rPr>
+      </w:pPr>
+      <w:r>
+        <w:rPr>
+          <w:rFonts w:cs="Times New Roman"/>
+          <w:color w:val="000000"/>
+        </w:rPr>
+        <w:sym w:font="Symbol" w:char="F053"/>
+      </w:r>
+      <w:r>
+        <w:rPr>
+          <w:rFonts w:cs="Times New Roman"/>
+          <w:color w:val="000000"/>
+        </w:rPr>
+        <w:t>G</w:t>
+      </w:r>
+      <w:r>
+        <w:rPr>
+          <w:rFonts w:cs="Times New Roman"/>
+          <w:color w:val="000000"/>
+          <w:sz w:val="24"/>
+          <w:vertAlign w:val="subscript"/>
+          <w:lang w:val="ru-RU"/>
+        </w:rPr>
+        <w:t>Т</w:t>
+      </w:r>
+      <w:proofErr w:type="spellStart"/>
+      <w:r>
+        <w:rPr>
+          <w:rFonts w:cs="Times New Roman"/>
+          <w:color w:val="000000"/>
+          <w:sz w:val="24"/>
+          <w:vertAlign w:val="subscript"/>
+        </w:rPr>
+        <w:t>i</w:t>
+      </w:r>
+      <w:proofErr w:type="spellEnd"/>
+      <w:r>
+        <w:rPr>
+          <w:rFonts w:cs="Times New Roman"/>
+          <w:color w:val="000000"/>
+          <w:lang w:val="ru-RU"/>
+        </w:rPr>
+        <w:t xml:space="preserve"> - </w:t>
+      </w:r>
+      <w:proofErr w:type="spellStart"/>
+      <w:r>
+        <w:rPr>
+          <w:rFonts w:cs="Times New Roman"/>
+          <w:color w:val="000000"/>
+          <w:lang w:val="ru-RU"/>
+        </w:rPr>
+        <w:t>сумарний</w:t>
+      </w:r>
+      <w:proofErr w:type="spellEnd"/>
+      <w:r>
+        <w:rPr>
+          <w:rFonts w:cs="Times New Roman"/>
+          <w:color w:val="000000"/>
+          <w:lang w:val="ru-RU"/>
+        </w:rPr>
+        <w:t xml:space="preserve"> </w:t>
+      </w:r>
+      <w:proofErr w:type="spellStart"/>
+      <w:r>
+        <w:rPr>
+          <w:rFonts w:cs="Times New Roman"/>
+          <w:color w:val="000000"/>
+          <w:lang w:val="ru-RU"/>
+        </w:rPr>
+        <w:t>залишок</w:t>
+      </w:r>
+      <w:proofErr w:type="spellEnd"/>
+      <w:r>
+        <w:rPr>
+          <w:rFonts w:cs="Times New Roman"/>
+          <w:color w:val="000000"/>
+          <w:lang w:val="ru-RU"/>
+        </w:rPr>
+        <w:t xml:space="preserve"> </w:t>
+      </w:r>
+      <w:proofErr w:type="spellStart"/>
+      <w:r>
+        <w:rPr>
+          <w:rFonts w:cs="Times New Roman"/>
+          <w:color w:val="000000"/>
+          <w:lang w:val="ru-RU"/>
+        </w:rPr>
+        <w:t>палива</w:t>
+      </w:r>
+      <w:proofErr w:type="spellEnd"/>
+      <w:r>
+        <w:rPr>
+          <w:rFonts w:cs="Times New Roman"/>
+          <w:color w:val="000000"/>
+          <w:lang w:val="ru-RU"/>
+        </w:rPr>
+        <w:t xml:space="preserve"> у </w:t>
+      </w:r>
+      <w:proofErr w:type="spellStart"/>
+      <w:r>
+        <w:rPr>
+          <w:rFonts w:cs="Times New Roman"/>
+          <w:color w:val="000000"/>
+          <w:lang w:val="ru-RU"/>
+        </w:rPr>
+        <w:t>теперішній</w:t>
+      </w:r>
+      <w:proofErr w:type="spellEnd"/>
+      <w:r>
+        <w:rPr>
+          <w:rFonts w:cs="Times New Roman"/>
+          <w:color w:val="000000"/>
+          <w:lang w:val="ru-RU"/>
+        </w:rPr>
+        <w:t xml:space="preserve"> момент часу, (т).</w:t>
+      </w:r>
     </w:p>
     <w:p>
       <w:pPr>
@@ -17459,15 +18371,7 @@
           <w:color w:val="000000"/>
           <w:lang w:val="uk-UA" w:eastAsia="ja-JP"/>
         </w:rPr>
-        <w:t xml:space="preserve"> </w:t>
-      </w:r>
-      <w:r>
-        <w:rPr>
-          <w:rFonts w:cs="Times New Roman"/>
-          <w:color w:val="000000"/>
-          <w:lang w:val="uk-UA" w:eastAsia="ja-JP"/>
-        </w:rPr>
-        <w:t>–</w:t>
+        <w:t xml:space="preserve"> –</w:t>
       </w:r>
       <w:r>
         <w:rPr>
@@ -17531,6 +18435,7 @@
           <w:lang w:val="ru-RU" w:eastAsia="ja-JP"/>
         </w:rPr>
       </w:pPr>
+      <w:proofErr w:type="spellStart"/>
       <w:r>
         <w:rPr>
           <w:rFonts w:cs="Times New Roman"/>
@@ -17538,9 +18443,9 @@
           <w:color w:val="000000"/>
           <w:lang w:val="ru-RU" w:eastAsia="ja-JP"/>
         </w:rPr>
-        <w:t xml:space="preserve">Швидкість літака при </w:t>
-      </w:r>
-      <w:proofErr w:type="spellStart"/>
+        <w:t>Швидкість</w:t>
+      </w:r>
+      <w:proofErr w:type="spellEnd"/>
       <w:r>
         <w:rPr>
           <w:rFonts w:cs="Times New Roman"/>
@@ -17548,6 +18453,36 @@
           <w:color w:val="000000"/>
           <w:lang w:val="ru-RU" w:eastAsia="ja-JP"/>
         </w:rPr>
+        <w:t xml:space="preserve"> </w:t>
+      </w:r>
+      <w:proofErr w:type="spellStart"/>
+      <w:r>
+        <w:rPr>
+          <w:rFonts w:cs="Times New Roman"/>
+          <w:b/>
+          <w:color w:val="000000"/>
+          <w:lang w:val="ru-RU" w:eastAsia="ja-JP"/>
+        </w:rPr>
+        <w:t>літака</w:t>
+      </w:r>
+      <w:proofErr w:type="spellEnd"/>
+      <w:r>
+        <w:rPr>
+          <w:rFonts w:cs="Times New Roman"/>
+          <w:b/>
+          <w:color w:val="000000"/>
+          <w:lang w:val="ru-RU" w:eastAsia="ja-JP"/>
+        </w:rPr>
+        <w:t xml:space="preserve"> при </w:t>
+      </w:r>
+      <w:proofErr w:type="spellStart"/>
+      <w:r>
+        <w:rPr>
+          <w:rFonts w:cs="Times New Roman"/>
+          <w:b/>
+          <w:color w:val="000000"/>
+          <w:lang w:val="ru-RU" w:eastAsia="ja-JP"/>
+        </w:rPr>
         <w:t>посадці</w:t>
       </w:r>
       <w:proofErr w:type="spellEnd"/>
@@ -17683,7 +18618,7 @@
           <w:color w:val="000000"/>
           <w:lang w:val="ru-RU" w:eastAsia="ja-JP"/>
         </w:rPr>
-        <w:t xml:space="preserve"> менше, тому що зустрічний вітер збільшує </w:t>
+        <w:t xml:space="preserve"> менше, тому що </w:t>
       </w:r>
       <w:proofErr w:type="spellStart"/>
       <w:r>
@@ -17692,6 +18627,60 @@
           <w:color w:val="000000"/>
           <w:lang w:val="ru-RU" w:eastAsia="ja-JP"/>
         </w:rPr>
+        <w:t>зустрічний</w:t>
+      </w:r>
+      <w:proofErr w:type="spellEnd"/>
+      <w:r>
+        <w:rPr>
+          <w:rFonts w:cs="Times New Roman"/>
+          <w:color w:val="000000"/>
+          <w:lang w:val="ru-RU" w:eastAsia="ja-JP"/>
+        </w:rPr>
+        <w:t xml:space="preserve"> </w:t>
+      </w:r>
+      <w:proofErr w:type="spellStart"/>
+      <w:r>
+        <w:rPr>
+          <w:rFonts w:cs="Times New Roman"/>
+          <w:color w:val="000000"/>
+          <w:lang w:val="ru-RU" w:eastAsia="ja-JP"/>
+        </w:rPr>
+        <w:t>вітер</w:t>
+      </w:r>
+      <w:proofErr w:type="spellEnd"/>
+      <w:r>
+        <w:rPr>
+          <w:rFonts w:cs="Times New Roman"/>
+          <w:color w:val="000000"/>
+          <w:lang w:val="ru-RU" w:eastAsia="ja-JP"/>
+        </w:rPr>
+        <w:t xml:space="preserve"> </w:t>
+      </w:r>
+      <w:proofErr w:type="spellStart"/>
+      <w:r>
+        <w:rPr>
+          <w:rFonts w:cs="Times New Roman"/>
+          <w:color w:val="000000"/>
+          <w:lang w:val="ru-RU" w:eastAsia="ja-JP"/>
+        </w:rPr>
+        <w:t>збільшує</w:t>
+      </w:r>
+      <w:proofErr w:type="spellEnd"/>
+      <w:r>
+        <w:rPr>
+          <w:rFonts w:cs="Times New Roman"/>
+          <w:color w:val="000000"/>
+          <w:lang w:val="ru-RU" w:eastAsia="ja-JP"/>
+        </w:rPr>
+        <w:t xml:space="preserve"> </w:t>
+      </w:r>
+      <w:proofErr w:type="spellStart"/>
+      <w:r>
+        <w:rPr>
+          <w:rFonts w:cs="Times New Roman"/>
+          <w:color w:val="000000"/>
+          <w:lang w:val="ru-RU" w:eastAsia="ja-JP"/>
+        </w:rPr>
         <w:t>під</w:t>
       </w:r>
       <w:r>
@@ -17814,6 +18803,103 @@
           <w:lang w:val="ru-RU" w:eastAsia="ja-JP"/>
         </w:rPr>
         <w:t>.</w:t>
+      </w:r>
+    </w:p>
+    <w:p>
+      <w:pPr>
+        <w:spacing w:after="0" w:line="240" w:lineRule="auto"/>
+        <w:ind w:firstLine="567"/>
+        <w:jc w:val="both"/>
+        <w:rPr>
+          <w:rFonts w:cs="Times New Roman"/>
+          <w:color w:val="000000"/>
+          <w:lang w:val="ru-RU" w:eastAsia="ja-JP"/>
+        </w:rPr>
+      </w:pPr>
+    </w:p>
+    <w:p>
+      <w:pPr>
+        <w:spacing w:after="0" w:line="240" w:lineRule="auto"/>
+        <w:ind w:firstLine="567"/>
+        <w:jc w:val="both"/>
+        <w:rPr>
+          <w:rFonts w:cs="Times New Roman"/>
+          <w:color w:val="000000"/>
+          <w:lang w:val="ru-RU" w:eastAsia="ja-JP"/>
+        </w:rPr>
+      </w:pPr>
+    </w:p>
+    <w:p>
+      <w:pPr>
+        <w:spacing w:after="0" w:line="240" w:lineRule="auto"/>
+        <w:ind w:firstLine="567"/>
+        <w:jc w:val="center"/>
+        <w:rPr>
+          <w:rFonts w:cs="Times New Roman"/>
+          <w:b/>
+          <w:color w:val="000000"/>
+          <w:lang w:val="ru-RU" w:eastAsia="ja-JP"/>
+        </w:rPr>
+      </w:pPr>
+      <w:r>
+        <w:rPr>
+          <w:rFonts w:cs="Times New Roman"/>
+          <w:b/>
+          <w:color w:val="000000"/>
+        </w:rPr>
+        <w:t>V</w:t>
+      </w:r>
+      <w:r>
+        <w:rPr>
+          <w:rFonts w:cs="Times New Roman"/>
+          <w:b/>
+          <w:color w:val="000000"/>
+          <w:sz w:val="24"/>
+          <w:vertAlign w:val="subscript"/>
+        </w:rPr>
+        <w:t>ЗП0</w:t>
+      </w:r>
+      <w:r>
+        <w:rPr>
+          <w:rFonts w:cs="Times New Roman"/>
+          <w:b/>
+          <w:color w:val="000000"/>
+        </w:rPr>
+        <w:t xml:space="preserve"> = 26/9 </w:t>
+      </w:r>
+      <w:r>
+        <w:rPr>
+          <w:rFonts w:cs="Times New Roman"/>
+          <w:b/>
+          <w:color w:val="000000"/>
+        </w:rPr>
+        <w:sym w:font="Symbol" w:char="F0B4"/>
+      </w:r>
+      <w:r>
+        <w:rPr>
+          <w:rFonts w:cs="Times New Roman"/>
+          <w:b/>
+          <w:color w:val="000000"/>
+        </w:rPr>
+        <w:t xml:space="preserve"> G</w:t>
+      </w:r>
+      <w:r>
+        <w:rPr>
+          <w:rFonts w:cs="Times New Roman"/>
+          <w:b/>
+          <w:color w:val="000000"/>
+          <w:sz w:val="24"/>
+          <w:vertAlign w:val="subscript"/>
+        </w:rPr>
+        <w:t>П</w:t>
+      </w:r>
+      <w:r>
+        <w:rPr>
+          <w:rFonts w:cs="Times New Roman"/>
+          <w:b/>
+          <w:color w:val="000000"/>
+        </w:rPr>
+        <w:t xml:space="preserve"> + 152</w:t>
       </w:r>
     </w:p>
     <w:p>
@@ -18150,8 +19236,6 @@
         </w:rPr>
         <w:t xml:space="preserve">  </w:t>
       </w:r>
-      <w:bookmarkStart w:id="0" w:name="_GoBack"/>
-      <w:bookmarkEnd w:id="0"/>
       <w:r>
         <w:rPr>
           <w:rFonts w:cs="Times New Roman"/>
@@ -18166,15 +19250,7 @@
           <w:color w:val="000000"/>
           <w:lang w:val="uk-UA" w:eastAsia="ja-JP"/>
         </w:rPr>
-        <w:t xml:space="preserve"> </w:t>
-      </w:r>
-      <w:r>
-        <w:rPr>
-          <w:rFonts w:cs="Times New Roman"/>
-          <w:color w:val="000000"/>
-          <w:lang w:val="uk-UA" w:eastAsia="ja-JP"/>
-        </w:rPr>
-        <w:t>–</w:t>
+        <w:t xml:space="preserve"> –</w:t>
       </w:r>
       <w:r>
         <w:rPr>
@@ -19526,15 +20602,51 @@
           <w:color w:val="000000"/>
           <w:lang w:val="ru-RU"/>
         </w:rPr>
-        <w:t xml:space="preserve"> РВ-5 лівого та с</w:t>
-      </w:r>
-      <w:r>
-        <w:rPr>
-          <w:rFonts w:cs="Times New Roman"/>
-          <w:color w:val="000000"/>
-          <w:lang w:val="ru-RU"/>
-        </w:rPr>
-        <w:t>правність РВ-5 правого</w:t>
+        <w:t xml:space="preserve"> РВ-5 </w:t>
+      </w:r>
+      <w:proofErr w:type="spellStart"/>
+      <w:r>
+        <w:rPr>
+          <w:rFonts w:cs="Times New Roman"/>
+          <w:color w:val="000000"/>
+          <w:lang w:val="ru-RU"/>
+        </w:rPr>
+        <w:t>лівого</w:t>
+      </w:r>
+      <w:proofErr w:type="spellEnd"/>
+      <w:r>
+        <w:rPr>
+          <w:rFonts w:cs="Times New Roman"/>
+          <w:color w:val="000000"/>
+          <w:lang w:val="ru-RU"/>
+        </w:rPr>
+        <w:t xml:space="preserve"> та </w:t>
+      </w:r>
+      <w:proofErr w:type="spellStart"/>
+      <w:r>
+        <w:rPr>
+          <w:rFonts w:cs="Times New Roman"/>
+          <w:color w:val="000000"/>
+          <w:lang w:val="ru-RU"/>
+        </w:rPr>
+        <w:t>с</w:t>
+      </w:r>
+      <w:r>
+        <w:rPr>
+          <w:rFonts w:cs="Times New Roman"/>
+          <w:color w:val="000000"/>
+          <w:lang w:val="ru-RU"/>
+        </w:rPr>
+        <w:t>правність</w:t>
+      </w:r>
+      <w:proofErr w:type="spellEnd"/>
+      <w:r>
+        <w:rPr>
+          <w:rFonts w:cs="Times New Roman"/>
+          <w:color w:val="000000"/>
+          <w:lang w:val="ru-RU"/>
+        </w:rPr>
+        <w:t xml:space="preserve"> РВ-5 правого</w:t>
       </w:r>
       <w:r>
         <w:rPr>
@@ -20909,15 +22021,7 @@
           <w:b/>
           <w:lang w:val="uk-UA"/>
         </w:rPr>
-        <w:t xml:space="preserve"> </w:t>
-      </w:r>
-      <w:r>
-        <w:rPr>
-          <w:rFonts w:cs="Times New Roman"/>
-          <w:b/>
-          <w:lang w:val="uk-UA"/>
-        </w:rPr>
-        <w:t>О</w:t>
+        <w:t xml:space="preserve"> О</w:t>
       </w:r>
       <w:r>
         <w:rPr>
@@ -23461,7 +24565,21 @@
         <w:rPr>
           <w:lang w:val="ru-RU"/>
         </w:rPr>
-        <w:t xml:space="preserve">Файл копія та формула </w:t>
+        <w:t xml:space="preserve">Файл </w:t>
+      </w:r>
+      <w:proofErr w:type="spellStart"/>
+      <w:r>
+        <w:rPr>
+          <w:lang w:val="ru-RU"/>
+        </w:rPr>
+        <w:t>копія</w:t>
+      </w:r>
+      <w:proofErr w:type="spellEnd"/>
+      <w:r>
+        <w:rPr>
+          <w:lang w:val="ru-RU"/>
+        </w:rPr>
+        <w:t xml:space="preserve"> та формула </w:t>
       </w:r>
       <w:proofErr w:type="spellStart"/>
       <w:r>
@@ -24310,13 +25428,7 @@
         <w:rPr>
           <w:lang w:val="ru-RU"/>
         </w:rPr>
-        <w:t xml:space="preserve"> </w:t>
-      </w:r>
-      <w:r>
-        <w:rPr>
-          <w:lang w:val="ru-RU"/>
-        </w:rPr>
-        <w:t xml:space="preserve">для </w:t>
+        <w:t xml:space="preserve"> для </w:t>
       </w:r>
       <w:r>
         <w:rPr>
@@ -25319,13 +26431,7 @@
         <w:rPr>
           <w:lang w:val="ru-RU"/>
         </w:rPr>
-        <w:t xml:space="preserve"> </w:t>
-      </w:r>
-      <w:r>
-        <w:rPr>
-          <w:lang w:val="ru-RU"/>
-        </w:rPr>
-        <w:t xml:space="preserve">для </w:t>
+        <w:t xml:space="preserve"> для </w:t>
       </w:r>
       <w:proofErr w:type="spellStart"/>
       <w:r>
@@ -28107,6 +29213,7 @@
     <w:lsdException w:name="HTML Sample" w:semiHidden="1" w:unhideWhenUsed="1"/>
     <w:lsdException w:name="HTML Typewriter" w:semiHidden="1" w:unhideWhenUsed="1"/>
     <w:lsdException w:name="HTML Variable" w:semiHidden="1" w:unhideWhenUsed="1"/>
+    <w:lsdException w:name="Normal Table" w:semiHidden="1" w:unhideWhenUsed="1"/>
     <w:lsdException w:name="annotation subject" w:semiHidden="1" w:unhideWhenUsed="1"/>
     <w:lsdException w:name="No List" w:semiHidden="1" w:unhideWhenUsed="1"/>
     <w:lsdException w:name="Outline List 1" w:semiHidden="1" w:unhideWhenUsed="1"/>
@@ -28149,8 +29256,11 @@
     <w:lsdException w:name="Table Contemporary" w:semiHidden="1" w:unhideWhenUsed="1"/>
     <w:lsdException w:name="Table Elegant" w:semiHidden="1" w:unhideWhenUsed="1"/>
     <w:lsdException w:name="Table Professional" w:semiHidden="1" w:unhideWhenUsed="1"/>
+    <w:lsdException w:name="Table Subtle 1" w:semiHidden="1" w:unhideWhenUsed="1"/>
     <w:lsdException w:name="Table Subtle 2" w:semiHidden="1" w:unhideWhenUsed="1"/>
     <w:lsdException w:name="Table Web 1" w:semiHidden="1" w:unhideWhenUsed="1"/>
+    <w:lsdException w:name="Table Web 2" w:semiHidden="1" w:unhideWhenUsed="1"/>
+    <w:lsdException w:name="Table Web 3" w:semiHidden="1" w:unhideWhenUsed="1"/>
     <w:lsdException w:name="Balloon Text" w:semiHidden="1" w:unhideWhenUsed="1"/>
     <w:lsdException w:name="Table Grid" w:uiPriority="39"/>
     <w:lsdException w:name="Table Theme" w:semiHidden="1" w:unhideWhenUsed="1"/>
@@ -28407,6 +29517,7 @@
   <w:style w:type="character" w:default="1" w:styleId="a0">
     <w:name w:val="Default Paragraph Font"/>
     <w:uiPriority w:val="1"/>
+    <w:semiHidden/>
     <w:unhideWhenUsed/>
   </w:style>
   <w:style w:type="table" w:default="1" w:styleId="a1">
@@ -29038,7 +30149,7 @@
 </file>
 
 <file path=customXml/itemProps1.xml><?xml version="1.0" encoding="utf-8"?>
-<ds:datastoreItem xmlns:ds="http://schemas.openxmlformats.org/officeDocument/2006/customXml" ds:itemID="{430E9D4D-F864-4AEC-A0CC-4C202335F991}">
+<ds:datastoreItem xmlns:ds="http://schemas.openxmlformats.org/officeDocument/2006/customXml" ds:itemID="{DDB98523-E5CE-4295-A333-B2C718FAFDD3}">
   <ds:schemaRefs>
     <ds:schemaRef ds:uri="http://schemas.openxmlformats.org/officeDocument/2006/bibliography"/>
   </ds:schemaRefs>

</xml_diff>

<commit_message>
Apply final fix (x3) to ctia_dz_text
</commit_message>
<xml_diff>
--- a/ctia_dz_text.docx
+++ b/ctia_dz_text.docx
@@ -1,6 +1,6 @@
 
 <file path=word/document.xml><?xml version="1.0" encoding="utf-8"?>
-<w:document xmlns:wpc="http://schemas.microsoft.com/office/word/2010/wordprocessingCanvas" xmlns:cx="http://schemas.microsoft.com/office/drawing/2014/chartex" xmlns:mc="http://schemas.openxmlformats.org/markup-compatibility/2006" xmlns:o="urn:schemas-microsoft-com:office:office" xmlns:r="http://schemas.openxmlformats.org/officeDocument/2006/relationships" xmlns:m="http://schemas.openxmlformats.org/officeDocument/2006/math" xmlns:v="urn:schemas-microsoft-com:vml" xmlns:wp14="http://schemas.microsoft.com/office/word/2010/wordprocessingDrawing" xmlns:wp="http://schemas.openxmlformats.org/drawingml/2006/wordprocessingDrawing" xmlns:w10="urn:schemas-microsoft-com:office:word" xmlns:w="http://schemas.openxmlformats.org/wordprocessingml/2006/main" xmlns:w14="http://schemas.microsoft.com/office/word/2010/wordml" xmlns:w15="http://schemas.microsoft.com/office/word/2012/wordml" xmlns:w16se="http://schemas.microsoft.com/office/word/2015/wordml/symex" xmlns:wpg="http://schemas.microsoft.com/office/word/2010/wordprocessingGroup" xmlns:wpi="http://schemas.microsoft.com/office/word/2010/wordprocessingInk" xmlns:wne="http://schemas.microsoft.com/office/word/2006/wordml" xmlns:wps="http://schemas.microsoft.com/office/word/2010/wordprocessingShape" mc:Ignorable="w14 w15 w16se wp14">
+<w:document xmlns:wpc="http://schemas.microsoft.com/office/word/2010/wordprocessingCanvas" xmlns:cx="http://schemas.microsoft.com/office/drawing/2014/chartex" xmlns:cx1="http://schemas.microsoft.com/office/drawing/2015/9/8/chartex" xmlns:cx2="http://schemas.microsoft.com/office/drawing/2015/10/21/chartex" xmlns:cx3="http://schemas.microsoft.com/office/drawing/2016/5/9/chartex" xmlns:cx4="http://schemas.microsoft.com/office/drawing/2016/5/10/chartex" xmlns:cx5="http://schemas.microsoft.com/office/drawing/2016/5/11/chartex" xmlns:cx6="http://schemas.microsoft.com/office/drawing/2016/5/12/chartex" xmlns:cx7="http://schemas.microsoft.com/office/drawing/2016/5/13/chartex" xmlns:cx8="http://schemas.microsoft.com/office/drawing/2016/5/14/chartex" xmlns:mc="http://schemas.openxmlformats.org/markup-compatibility/2006" xmlns:aink="http://schemas.microsoft.com/office/drawing/2016/ink" xmlns:am3d="http://schemas.microsoft.com/office/drawing/2017/model3d" xmlns:o="urn:schemas-microsoft-com:office:office" xmlns:r="http://schemas.openxmlformats.org/officeDocument/2006/relationships" xmlns:m="http://schemas.openxmlformats.org/officeDocument/2006/math" xmlns:v="urn:schemas-microsoft-com:vml" xmlns:wp14="http://schemas.microsoft.com/office/word/2010/wordprocessingDrawing" xmlns:wp="http://schemas.openxmlformats.org/drawingml/2006/wordprocessingDrawing" xmlns:w10="urn:schemas-microsoft-com:office:word" xmlns:w="http://schemas.openxmlformats.org/wordprocessingml/2006/main" xmlns:w14="http://schemas.microsoft.com/office/word/2010/wordml" xmlns:w15="http://schemas.microsoft.com/office/word/2012/wordml" xmlns:w16cid="http://schemas.microsoft.com/office/word/2016/wordml/cid" xmlns:w16se="http://schemas.microsoft.com/office/word/2015/wordml/symex" xmlns:wpg="http://schemas.microsoft.com/office/word/2010/wordprocessingGroup" xmlns:wpi="http://schemas.microsoft.com/office/word/2010/wordprocessingInk" xmlns:wne="http://schemas.microsoft.com/office/word/2006/wordml" xmlns:wps="http://schemas.microsoft.com/office/word/2010/wordprocessingShape" mc:Ignorable="w14 w15 w16se w16cid wp14">
   <w:body>
     <w:p>
       <w:pPr>
@@ -222,6 +222,7 @@
           <w:lang w:val="ru-RU" w:eastAsia="uk-UA"/>
         </w:rPr>
       </w:pPr>
+      <w:proofErr w:type="spellStart"/>
       <w:r>
         <w:rPr>
           <w:rFonts w:eastAsia="Times New Roman" w:cs="Times New Roman"/>
@@ -230,8 +231,43 @@
           <w:szCs w:val="48"/>
           <w:lang w:val="ru-RU" w:eastAsia="uk-UA"/>
         </w:rPr>
-        <w:t>Домашне завдання</w:t>
-      </w:r>
+        <w:t>Домашн</w:t>
+      </w:r>
+      <w:proofErr w:type="spellEnd"/>
+      <w:r>
+        <w:rPr>
+          <w:rFonts w:eastAsia="Times New Roman" w:cs="Times New Roman"/>
+          <w:b/>
+          <w:sz w:val="48"/>
+          <w:szCs w:val="48"/>
+          <w:lang w:val="uk-UA" w:eastAsia="uk-UA"/>
+        </w:rPr>
+        <w:t>є</w:t>
+      </w:r>
+      <w:bookmarkStart w:id="0" w:name="_GoBack"/>
+      <w:bookmarkEnd w:id="0"/>
+      <w:r>
+        <w:rPr>
+          <w:rFonts w:eastAsia="Times New Roman" w:cs="Times New Roman"/>
+          <w:b/>
+          <w:sz w:val="48"/>
+          <w:szCs w:val="48"/>
+          <w:lang w:val="ru-RU" w:eastAsia="uk-UA"/>
+        </w:rPr>
+        <w:t xml:space="preserve"> </w:t>
+      </w:r>
+      <w:proofErr w:type="spellStart"/>
+      <w:r>
+        <w:rPr>
+          <w:rFonts w:eastAsia="Times New Roman" w:cs="Times New Roman"/>
+          <w:b/>
+          <w:sz w:val="48"/>
+          <w:szCs w:val="48"/>
+          <w:lang w:val="ru-RU" w:eastAsia="uk-UA"/>
+        </w:rPr>
+        <w:t>завдання</w:t>
+      </w:r>
+      <w:proofErr w:type="spellEnd"/>
     </w:p>
     <w:p>
       <w:pPr>
@@ -839,7 +875,7 @@
     </w:p>
     <w:p>
       <w:pPr>
-        <w:pStyle w:val="Heading1"/>
+        <w:pStyle w:val="1"/>
         <w:jc w:val="center"/>
         <w:rPr>
           <w:sz w:val="32"/>
@@ -1399,7 +1435,35 @@
         <w:rPr>
           <w:lang w:val="ru-RU"/>
         </w:rPr>
-        <w:t xml:space="preserve"> - Шасі випущені; </w:t>
+        <w:t xml:space="preserve"> - </w:t>
+      </w:r>
+      <w:proofErr w:type="spellStart"/>
+      <w:r>
+        <w:rPr>
+          <w:lang w:val="ru-RU"/>
+        </w:rPr>
+        <w:t>Шасі</w:t>
+      </w:r>
+      <w:proofErr w:type="spellEnd"/>
+      <w:r>
+        <w:rPr>
+          <w:lang w:val="ru-RU"/>
+        </w:rPr>
+        <w:t xml:space="preserve"> </w:t>
+      </w:r>
+      <w:proofErr w:type="spellStart"/>
+      <w:r>
+        <w:rPr>
+          <w:lang w:val="ru-RU"/>
+        </w:rPr>
+        <w:t>випущені</w:t>
+      </w:r>
+      <w:proofErr w:type="spellEnd"/>
+      <w:r>
+        <w:rPr>
+          <w:lang w:val="ru-RU"/>
+        </w:rPr>
+        <w:t xml:space="preserve">; </w:t>
       </w:r>
       <w:r>
         <w:rPr>
@@ -1587,7 +1651,7 @@
     </w:p>
     <w:p>
       <w:pPr>
-        <w:pStyle w:val="ListParagraph"/>
+        <w:pStyle w:val="a5"/>
         <w:spacing w:line="276" w:lineRule="auto"/>
         <w:ind w:left="0" w:firstLine="567"/>
         <w:rPr>
@@ -2817,7 +2881,115 @@
           <w:color w:val="000000"/>
           <w:lang w:val="ru-RU" w:eastAsia="ja-JP"/>
         </w:rPr>
-        <w:t xml:space="preserve"> - інтервал часу між моментами реєстрації значень аналогового параметра у сусідніх кадрах файла-копії (</w:t>
+        <w:t xml:space="preserve"> - </w:t>
+      </w:r>
+      <w:proofErr w:type="spellStart"/>
+      <w:r>
+        <w:rPr>
+          <w:rFonts w:eastAsia="Yu Mincho" w:cs="Times New Roman"/>
+          <w:color w:val="000000"/>
+          <w:lang w:val="ru-RU" w:eastAsia="ja-JP"/>
+        </w:rPr>
+        <w:t>інтервал</w:t>
+      </w:r>
+      <w:proofErr w:type="spellEnd"/>
+      <w:r>
+        <w:rPr>
+          <w:rFonts w:eastAsia="Yu Mincho" w:cs="Times New Roman"/>
+          <w:color w:val="000000"/>
+          <w:lang w:val="ru-RU" w:eastAsia="ja-JP"/>
+        </w:rPr>
+        <w:t xml:space="preserve"> часу </w:t>
+      </w:r>
+      <w:proofErr w:type="spellStart"/>
+      <w:r>
+        <w:rPr>
+          <w:rFonts w:eastAsia="Yu Mincho" w:cs="Times New Roman"/>
+          <w:color w:val="000000"/>
+          <w:lang w:val="ru-RU" w:eastAsia="ja-JP"/>
+        </w:rPr>
+        <w:t>між</w:t>
+      </w:r>
+      <w:proofErr w:type="spellEnd"/>
+      <w:r>
+        <w:rPr>
+          <w:rFonts w:eastAsia="Yu Mincho" w:cs="Times New Roman"/>
+          <w:color w:val="000000"/>
+          <w:lang w:val="ru-RU" w:eastAsia="ja-JP"/>
+        </w:rPr>
+        <w:t xml:space="preserve"> моментами </w:t>
+      </w:r>
+      <w:proofErr w:type="spellStart"/>
+      <w:r>
+        <w:rPr>
+          <w:rFonts w:eastAsia="Yu Mincho" w:cs="Times New Roman"/>
+          <w:color w:val="000000"/>
+          <w:lang w:val="ru-RU" w:eastAsia="ja-JP"/>
+        </w:rPr>
+        <w:t>реєстрації</w:t>
+      </w:r>
+      <w:proofErr w:type="spellEnd"/>
+      <w:r>
+        <w:rPr>
+          <w:rFonts w:eastAsia="Yu Mincho" w:cs="Times New Roman"/>
+          <w:color w:val="000000"/>
+          <w:lang w:val="ru-RU" w:eastAsia="ja-JP"/>
+        </w:rPr>
+        <w:t xml:space="preserve"> </w:t>
+      </w:r>
+      <w:proofErr w:type="spellStart"/>
+      <w:r>
+        <w:rPr>
+          <w:rFonts w:eastAsia="Yu Mincho" w:cs="Times New Roman"/>
+          <w:color w:val="000000"/>
+          <w:lang w:val="ru-RU" w:eastAsia="ja-JP"/>
+        </w:rPr>
+        <w:t>значень</w:t>
+      </w:r>
+      <w:proofErr w:type="spellEnd"/>
+      <w:r>
+        <w:rPr>
+          <w:rFonts w:eastAsia="Yu Mincho" w:cs="Times New Roman"/>
+          <w:color w:val="000000"/>
+          <w:lang w:val="ru-RU" w:eastAsia="ja-JP"/>
+        </w:rPr>
+        <w:t xml:space="preserve"> аналогового параметра у </w:t>
+      </w:r>
+      <w:proofErr w:type="spellStart"/>
+      <w:r>
+        <w:rPr>
+          <w:rFonts w:eastAsia="Yu Mincho" w:cs="Times New Roman"/>
+          <w:color w:val="000000"/>
+          <w:lang w:val="ru-RU" w:eastAsia="ja-JP"/>
+        </w:rPr>
+        <w:t>сусідніх</w:t>
+      </w:r>
+      <w:proofErr w:type="spellEnd"/>
+      <w:r>
+        <w:rPr>
+          <w:rFonts w:eastAsia="Yu Mincho" w:cs="Times New Roman"/>
+          <w:color w:val="000000"/>
+          <w:lang w:val="ru-RU" w:eastAsia="ja-JP"/>
+        </w:rPr>
+        <w:t xml:space="preserve"> кадрах файла-</w:t>
+      </w:r>
+      <w:proofErr w:type="spellStart"/>
+      <w:r>
+        <w:rPr>
+          <w:rFonts w:eastAsia="Yu Mincho" w:cs="Times New Roman"/>
+          <w:color w:val="000000"/>
+          <w:lang w:val="ru-RU" w:eastAsia="ja-JP"/>
+        </w:rPr>
+        <w:t>копії</w:t>
+      </w:r>
+      <w:proofErr w:type="spellEnd"/>
+      <w:r>
+        <w:rPr>
+          <w:rFonts w:eastAsia="Yu Mincho" w:cs="Times New Roman"/>
+          <w:color w:val="000000"/>
+          <w:lang w:val="ru-RU" w:eastAsia="ja-JP"/>
+        </w:rPr>
+        <w:t xml:space="preserve"> (</w:t>
       </w:r>
       <w:r>
         <w:rPr>
@@ -3246,7 +3418,79 @@
           <w:color w:val="000000"/>
           <w:lang w:val="ru-RU"/>
         </w:rPr>
-        <w:t xml:space="preserve"> - сумарний залишок палива у теперішній момент часу, (т).</w:t>
+        <w:t xml:space="preserve"> - </w:t>
+      </w:r>
+      <w:proofErr w:type="spellStart"/>
+      <w:r>
+        <w:rPr>
+          <w:rFonts w:cs="Times New Roman"/>
+          <w:color w:val="000000"/>
+          <w:lang w:val="ru-RU"/>
+        </w:rPr>
+        <w:t>сумарний</w:t>
+      </w:r>
+      <w:proofErr w:type="spellEnd"/>
+      <w:r>
+        <w:rPr>
+          <w:rFonts w:cs="Times New Roman"/>
+          <w:color w:val="000000"/>
+          <w:lang w:val="ru-RU"/>
+        </w:rPr>
+        <w:t xml:space="preserve"> </w:t>
+      </w:r>
+      <w:proofErr w:type="spellStart"/>
+      <w:r>
+        <w:rPr>
+          <w:rFonts w:cs="Times New Roman"/>
+          <w:color w:val="000000"/>
+          <w:lang w:val="ru-RU"/>
+        </w:rPr>
+        <w:t>залишок</w:t>
+      </w:r>
+      <w:proofErr w:type="spellEnd"/>
+      <w:r>
+        <w:rPr>
+          <w:rFonts w:cs="Times New Roman"/>
+          <w:color w:val="000000"/>
+          <w:lang w:val="ru-RU"/>
+        </w:rPr>
+        <w:t xml:space="preserve"> </w:t>
+      </w:r>
+      <w:proofErr w:type="spellStart"/>
+      <w:r>
+        <w:rPr>
+          <w:rFonts w:cs="Times New Roman"/>
+          <w:color w:val="000000"/>
+          <w:lang w:val="ru-RU"/>
+        </w:rPr>
+        <w:t>палива</w:t>
+      </w:r>
+      <w:proofErr w:type="spellEnd"/>
+      <w:r>
+        <w:rPr>
+          <w:rFonts w:cs="Times New Roman"/>
+          <w:color w:val="000000"/>
+          <w:lang w:val="ru-RU"/>
+        </w:rPr>
+        <w:t xml:space="preserve"> у </w:t>
+      </w:r>
+      <w:proofErr w:type="spellStart"/>
+      <w:r>
+        <w:rPr>
+          <w:rFonts w:cs="Times New Roman"/>
+          <w:color w:val="000000"/>
+          <w:lang w:val="ru-RU"/>
+        </w:rPr>
+        <w:t>теперішній</w:t>
+      </w:r>
+      <w:proofErr w:type="spellEnd"/>
+      <w:r>
+        <w:rPr>
+          <w:rFonts w:cs="Times New Roman"/>
+          <w:color w:val="000000"/>
+          <w:lang w:val="ru-RU"/>
+        </w:rPr>
+        <w:t xml:space="preserve"> момент часу, (т).</w:t>
       </w:r>
     </w:p>
     <w:p>
@@ -3949,7 +4193,7 @@
     </w:p>
     <w:p>
       <w:pPr>
-        <w:pStyle w:val="BodyTextIndent"/>
+        <w:pStyle w:val="a3"/>
         <w:widowControl w:val="0"/>
         <w:spacing w:after="0" w:line="240" w:lineRule="auto"/>
         <w:ind w:left="0" w:firstLine="567"/>
@@ -4012,7 +4256,7 @@
     </w:p>
     <w:p>
       <w:pPr>
-        <w:pStyle w:val="BodyTextIndent"/>
+        <w:pStyle w:val="a3"/>
         <w:widowControl w:val="0"/>
         <w:spacing w:after="0" w:line="240" w:lineRule="auto"/>
         <w:ind w:left="0" w:firstLine="567"/>
@@ -4034,7 +4278,7 @@
     </w:p>
     <w:p>
       <w:pPr>
-        <w:pStyle w:val="ListParagraph"/>
+        <w:pStyle w:val="a5"/>
         <w:widowControl w:val="0"/>
         <w:numPr>
           <w:ilvl w:val="0"/>
@@ -4080,7 +4324,7 @@
     </w:p>
     <w:p>
       <w:pPr>
-        <w:pStyle w:val="ListParagraph"/>
+        <w:pStyle w:val="a5"/>
         <w:widowControl w:val="0"/>
         <w:spacing w:after="0" w:line="240" w:lineRule="auto"/>
         <w:ind w:left="1276"/>
@@ -4116,10 +4360,10 @@
             <v:path o:extrusionok="f" gradientshapeok="t" o:connecttype="rect"/>
             <o:lock v:ext="edit" aspectratio="t"/>
           </v:shapetype>
-          <v:shape id="_x0000_i1025" type="#_x0000_t75" style="width:200.1pt;height:35.55pt" o:ole="" fillcolor="window">
+          <v:shape id="_x0000_i1025" type="#_x0000_t75" style="width:200.25pt;height:35.25pt" o:ole="" fillcolor="window">
             <v:imagedata r:id="rId8" o:title=""/>
           </v:shape>
-          <o:OLEObject Type="Embed" ProgID="Equation.3" ShapeID="_x0000_i1025" DrawAspect="Content" ObjectID="_1617774208" r:id="rId9"/>
+          <o:OLEObject Type="Embed" ProgID="Equation.3" ShapeID="_x0000_i1025" DrawAspect="Content" ObjectID="_1617776429" r:id="rId9"/>
         </w:object>
       </w:r>
       <w:r>
@@ -4135,7 +4379,7 @@
     </w:p>
     <w:p>
       <w:pPr>
-        <w:pStyle w:val="ListParagraph"/>
+        <w:pStyle w:val="a5"/>
         <w:widowControl w:val="0"/>
         <w:spacing w:after="0" w:line="240" w:lineRule="auto"/>
         <w:ind w:left="1276"/>
@@ -4170,7 +4414,7 @@
     </w:p>
     <w:p>
       <w:pPr>
-        <w:pStyle w:val="ListParagraph"/>
+        <w:pStyle w:val="a5"/>
         <w:widowControl w:val="0"/>
         <w:numPr>
           <w:ilvl w:val="0"/>
@@ -4229,7 +4473,7 @@
     </w:p>
     <w:p>
       <w:pPr>
-        <w:pStyle w:val="ListParagraph"/>
+        <w:pStyle w:val="a5"/>
         <w:widowControl w:val="0"/>
         <w:spacing w:after="0" w:line="240" w:lineRule="auto"/>
         <w:ind w:left="1276"/>
@@ -4245,16 +4489,16 @@
           <w:position w:val="-30"/>
         </w:rPr>
         <w:object w:dxaOrig="3480" w:dyaOrig="720" w14:anchorId="6A5AE411">
-          <v:shape id="_x0000_i1026" type="#_x0000_t75" style="width:230.05pt;height:35.55pt" o:ole="" fillcolor="window">
+          <v:shape id="_x0000_i1026" type="#_x0000_t75" style="width:230.25pt;height:35.25pt" o:ole="" fillcolor="window">
             <v:imagedata r:id="rId10" o:title=""/>
           </v:shape>
-          <o:OLEObject Type="Embed" ProgID="Equation.3" ShapeID="_x0000_i1026" DrawAspect="Content" ObjectID="_1617774209" r:id="rId11"/>
+          <o:OLEObject Type="Embed" ProgID="Equation.3" ShapeID="_x0000_i1026" DrawAspect="Content" ObjectID="_1617776430" r:id="rId11"/>
         </w:object>
       </w:r>
     </w:p>
     <w:p>
       <w:pPr>
-        <w:pStyle w:val="ListParagraph"/>
+        <w:pStyle w:val="a5"/>
         <w:widowControl w:val="0"/>
         <w:numPr>
           <w:ilvl w:val="0"/>
@@ -4466,7 +4710,7 @@
     </w:p>
     <w:p>
       <w:pPr>
-        <w:pStyle w:val="ListParagraph"/>
+        <w:pStyle w:val="a5"/>
         <w:widowControl w:val="0"/>
         <w:spacing w:after="0" w:line="240" w:lineRule="auto"/>
         <w:ind w:left="1276"/>
@@ -4482,10 +4726,10 @@
           <w:position w:val="-30"/>
         </w:rPr>
         <w:object w:dxaOrig="5880" w:dyaOrig="720" w14:anchorId="59813765">
-          <v:shape id="_x0000_i1027" type="#_x0000_t75" style="width:295.5pt;height:35.55pt" o:ole="" fillcolor="window">
+          <v:shape id="_x0000_i1027" type="#_x0000_t75" style="width:295.5pt;height:35.25pt" o:ole="" fillcolor="window">
             <v:imagedata r:id="rId12" o:title=""/>
           </v:shape>
-          <o:OLEObject Type="Embed" ProgID="Equation.3" ShapeID="_x0000_i1027" DrawAspect="Content" ObjectID="_1617774210" r:id="rId13"/>
+          <o:OLEObject Type="Embed" ProgID="Equation.3" ShapeID="_x0000_i1027" DrawAspect="Content" ObjectID="_1617776431" r:id="rId13"/>
         </w:object>
       </w:r>
       <w:r>
@@ -4499,7 +4743,7 @@
     </w:p>
     <w:p>
       <w:pPr>
-        <w:pStyle w:val="ListParagraph"/>
+        <w:pStyle w:val="a5"/>
         <w:widowControl w:val="0"/>
         <w:numPr>
           <w:ilvl w:val="0"/>
@@ -4549,7 +4793,7 @@
     </w:p>
     <w:p>
       <w:pPr>
-        <w:pStyle w:val="ListParagraph"/>
+        <w:pStyle w:val="a5"/>
         <w:widowControl w:val="0"/>
         <w:spacing w:after="0" w:line="240" w:lineRule="auto"/>
         <w:ind w:left="1276"/>
@@ -4566,10 +4810,10 @@
           <w:position w:val="-30"/>
         </w:rPr>
         <w:object w:dxaOrig="4540" w:dyaOrig="720" w14:anchorId="7AE1BA9A">
-          <v:shape id="_x0000_i1028" type="#_x0000_t75" style="width:244.05pt;height:38.35pt" o:ole="" fillcolor="window">
+          <v:shape id="_x0000_i1028" type="#_x0000_t75" style="width:243.75pt;height:38.25pt" o:ole="" fillcolor="window">
             <v:imagedata r:id="rId14" o:title=""/>
           </v:shape>
-          <o:OLEObject Type="Embed" ProgID="Equation.3" ShapeID="_x0000_i1028" DrawAspect="Content" ObjectID="_1617774211" r:id="rId15"/>
+          <o:OLEObject Type="Embed" ProgID="Equation.3" ShapeID="_x0000_i1028" DrawAspect="Content" ObjectID="_1617776432" r:id="rId15"/>
         </w:object>
       </w:r>
       <w:r>
@@ -4637,7 +4881,7 @@
     </w:p>
     <w:p>
       <w:pPr>
-        <w:pStyle w:val="ListParagraph"/>
+        <w:pStyle w:val="a5"/>
         <w:widowControl w:val="0"/>
         <w:numPr>
           <w:ilvl w:val="0"/>
@@ -4733,7 +4977,7 @@
     </w:p>
     <w:p>
       <w:pPr>
-        <w:pStyle w:val="ListParagraph"/>
+        <w:pStyle w:val="a5"/>
         <w:widowControl w:val="0"/>
         <w:numPr>
           <w:ilvl w:val="0"/>
@@ -4787,7 +5031,7 @@
     </w:p>
     <w:p>
       <w:pPr>
-        <w:pStyle w:val="ListParagraph"/>
+        <w:pStyle w:val="a5"/>
         <w:widowControl w:val="0"/>
         <w:numPr>
           <w:ilvl w:val="0"/>
@@ -4810,7 +5054,7 @@
     </w:p>
     <w:p>
       <w:pPr>
-        <w:pStyle w:val="ListParagraph"/>
+        <w:pStyle w:val="a5"/>
         <w:widowControl w:val="0"/>
         <w:numPr>
           <w:ilvl w:val="0"/>
@@ -4833,7 +5077,7 @@
     </w:p>
     <w:p>
       <w:pPr>
-        <w:pStyle w:val="ListParagraph"/>
+        <w:pStyle w:val="a5"/>
         <w:widowControl w:val="0"/>
         <w:numPr>
           <w:ilvl w:val="0"/>
@@ -4856,7 +5100,7 @@
     </w:p>
     <w:p>
       <w:pPr>
-        <w:pStyle w:val="ListParagraph"/>
+        <w:pStyle w:val="a5"/>
         <w:widowControl w:val="0"/>
         <w:numPr>
           <w:ilvl w:val="0"/>
@@ -4879,7 +5123,7 @@
     </w:p>
     <w:p>
       <w:pPr>
-        <w:pStyle w:val="ListParagraph"/>
+        <w:pStyle w:val="a5"/>
         <w:widowControl w:val="0"/>
         <w:numPr>
           <w:ilvl w:val="0"/>
@@ -4902,7 +5146,7 @@
     </w:p>
     <w:p>
       <w:pPr>
-        <w:pStyle w:val="ListParagraph"/>
+        <w:pStyle w:val="a5"/>
         <w:widowControl w:val="0"/>
         <w:numPr>
           <w:ilvl w:val="0"/>
@@ -4932,7 +5176,7 @@
     </w:p>
     <w:p>
       <w:pPr>
-        <w:pStyle w:val="ListParagraph"/>
+        <w:pStyle w:val="a5"/>
         <w:widowControl w:val="0"/>
         <w:numPr>
           <w:ilvl w:val="0"/>
@@ -4992,10 +5236,10 @@
           <w:szCs w:val="24"/>
         </w:rPr>
         <w:object w:dxaOrig="2780" w:dyaOrig="760" w14:anchorId="30A2DC20">
-          <v:shape id="_x0000_i1029" type="#_x0000_t75" style="width:163.65pt;height:39.25pt" o:ole="" fillcolor="window">
+          <v:shape id="_x0000_i1029" type="#_x0000_t75" style="width:163.5pt;height:39pt" o:ole="" fillcolor="window">
             <v:imagedata r:id="rId16" o:title=""/>
           </v:shape>
-          <o:OLEObject Type="Embed" ProgID="Equation.3" ShapeID="_x0000_i1029" DrawAspect="Content" ObjectID="_1617774212" r:id="rId17"/>
+          <o:OLEObject Type="Embed" ProgID="Equation.3" ShapeID="_x0000_i1029" DrawAspect="Content" ObjectID="_1617776433" r:id="rId17"/>
         </w:object>
       </w:r>
       <w:r>
@@ -5005,7 +5249,27 @@
           <w:szCs w:val="24"/>
           <w:lang w:val="ru-RU"/>
         </w:rPr>
-        <w:t xml:space="preserve">  ,  де   </w:t>
+        <w:t xml:space="preserve">  </w:t>
+      </w:r>
+      <w:proofErr w:type="gramStart"/>
+      <w:r>
+        <w:rPr>
+          <w:rFonts w:cs="Times New Roman"/>
+          <w:sz w:val="24"/>
+          <w:szCs w:val="24"/>
+          <w:lang w:val="ru-RU"/>
+        </w:rPr>
+        <w:t>,  де</w:t>
+      </w:r>
+      <w:proofErr w:type="gramEnd"/>
+      <w:r>
+        <w:rPr>
+          <w:rFonts w:cs="Times New Roman"/>
+          <w:sz w:val="24"/>
+          <w:szCs w:val="24"/>
+          <w:lang w:val="ru-RU"/>
+        </w:rPr>
+        <w:t xml:space="preserve">   </w:t>
       </w:r>
       <w:r>
         <w:rPr>
@@ -5016,10 +5280,10 @@
           <w:szCs w:val="24"/>
         </w:rPr>
         <w:object w:dxaOrig="3280" w:dyaOrig="720" w14:anchorId="72E379A2">
-          <v:shape id="_x0000_i1030" type="#_x0000_t75" style="width:162.7pt;height:35.55pt" o:ole="" fillcolor="window">
+          <v:shape id="_x0000_i1030" type="#_x0000_t75" style="width:162.75pt;height:35.25pt" o:ole="" fillcolor="window">
             <v:imagedata r:id="rId18" o:title=""/>
           </v:shape>
-          <o:OLEObject Type="Embed" ProgID="Equation.3" ShapeID="_x0000_i1030" DrawAspect="Content" ObjectID="_1617774213" r:id="rId19"/>
+          <o:OLEObject Type="Embed" ProgID="Equation.3" ShapeID="_x0000_i1030" DrawAspect="Content" ObjectID="_1617776434" r:id="rId19"/>
         </w:object>
       </w:r>
     </w:p>
@@ -5739,7 +6003,7 @@
     </w:p>
     <w:tbl>
       <w:tblPr>
-        <w:tblStyle w:val="TableGrid"/>
+        <w:tblStyle w:val="ac"/>
         <w:tblW w:w="0" w:type="auto"/>
         <w:jc w:val="center"/>
         <w:tblLayout w:type="fixed"/>
@@ -7576,7 +7840,7 @@
     </w:p>
     <w:tbl>
       <w:tblPr>
-        <w:tblStyle w:val="TableGrid"/>
+        <w:tblStyle w:val="ac"/>
         <w:tblW w:w="0" w:type="auto"/>
         <w:jc w:val="center"/>
         <w:tblLayout w:type="fixed"/>
@@ -9110,7 +9374,7 @@
     </w:p>
     <w:p>
       <w:pPr>
-        <w:pStyle w:val="PlainText"/>
+        <w:pStyle w:val="a8"/>
         <w:ind w:right="830"/>
         <w:jc w:val="right"/>
         <w:rPr>
@@ -9136,7 +9400,7 @@
     </w:p>
     <w:p>
       <w:pPr>
-        <w:pStyle w:val="PlainText"/>
+        <w:pStyle w:val="a8"/>
         <w:ind w:right="830"/>
         <w:jc w:val="right"/>
         <w:rPr>
@@ -9151,7 +9415,7 @@
     </w:p>
     <w:p>
       <w:pPr>
-        <w:pStyle w:val="PlainText"/>
+        <w:pStyle w:val="a8"/>
         <w:ind w:right="1208" w:firstLine="567"/>
         <w:jc w:val="center"/>
         <w:rPr>
@@ -9177,7 +9441,7 @@
     </w:p>
     <w:p>
       <w:pPr>
-        <w:pStyle w:val="PlainText"/>
+        <w:pStyle w:val="a8"/>
         <w:ind w:right="1208" w:firstLine="567"/>
         <w:jc w:val="center"/>
         <w:rPr>
@@ -9192,7 +9456,7 @@
     </w:p>
     <w:p>
       <w:pPr>
-        <w:pStyle w:val="PlainText"/>
+        <w:pStyle w:val="a8"/>
         <w:ind w:right="1208"/>
         <w:jc w:val="center"/>
         <w:rPr>
@@ -9207,7 +9471,7 @@
     </w:p>
     <w:tbl>
       <w:tblPr>
-        <w:tblStyle w:val="TableGrid"/>
+        <w:tblStyle w:val="ac"/>
         <w:tblW w:w="0" w:type="auto"/>
         <w:jc w:val="center"/>
         <w:tblLayout w:type="fixed"/>
@@ -10017,7 +10281,7 @@
     </w:p>
     <w:p>
       <w:pPr>
-        <w:pStyle w:val="PlainText"/>
+        <w:pStyle w:val="a8"/>
         <w:ind w:right="830"/>
         <w:jc w:val="right"/>
         <w:rPr>
@@ -10044,7 +10308,7 @@
     </w:p>
     <w:p>
       <w:pPr>
-        <w:pStyle w:val="PlainText"/>
+        <w:pStyle w:val="a8"/>
         <w:ind w:right="830"/>
         <w:jc w:val="right"/>
         <w:rPr>
@@ -10059,7 +10323,7 @@
     </w:p>
     <w:p>
       <w:pPr>
-        <w:pStyle w:val="PlainText"/>
+        <w:pStyle w:val="a8"/>
         <w:ind w:right="-21" w:firstLine="567"/>
         <w:jc w:val="center"/>
         <w:rPr>
@@ -10110,7 +10374,7 @@
     </w:p>
     <w:p>
       <w:pPr>
-        <w:pStyle w:val="PlainText"/>
+        <w:pStyle w:val="a8"/>
         <w:ind w:right="830" w:firstLine="567"/>
         <w:jc w:val="both"/>
         <w:rPr>
@@ -10125,7 +10389,7 @@
     </w:p>
     <w:p>
       <w:pPr>
-        <w:pStyle w:val="PlainText"/>
+        <w:pStyle w:val="a8"/>
         <w:ind w:right="830" w:firstLine="567"/>
         <w:jc w:val="both"/>
         <w:rPr>
@@ -10323,7 +10587,7 @@
           </w:tcPr>
           <w:p>
             <w:pPr>
-              <w:pStyle w:val="HTMLPreformatted"/>
+              <w:pStyle w:val="HTML"/>
               <w:shd w:val="clear" w:color="auto" w:fill="FFFFFF"/>
               <w:jc w:val="center"/>
               <w:rPr>
@@ -10354,7 +10618,7 @@
           </w:tcPr>
           <w:p>
             <w:pPr>
-              <w:pStyle w:val="HTMLPreformatted"/>
+              <w:pStyle w:val="HTML"/>
               <w:shd w:val="clear" w:color="auto" w:fill="FFFFFF"/>
               <w:jc w:val="center"/>
               <w:rPr>
@@ -10468,7 +10732,7 @@
           </w:tcPr>
           <w:p>
             <w:pPr>
-              <w:pStyle w:val="HTMLPreformatted"/>
+              <w:pStyle w:val="HTML"/>
               <w:shd w:val="clear" w:color="auto" w:fill="FFFFFF"/>
               <w:jc w:val="center"/>
               <w:rPr>
@@ -10499,7 +10763,7 @@
           </w:tcPr>
           <w:p>
             <w:pPr>
-              <w:pStyle w:val="HTMLPreformatted"/>
+              <w:pStyle w:val="HTML"/>
               <w:shd w:val="clear" w:color="auto" w:fill="FFFFFF"/>
               <w:jc w:val="center"/>
               <w:rPr>
@@ -10727,7 +10991,7 @@
           </w:tcPr>
           <w:p>
             <w:pPr>
-              <w:pStyle w:val="HTMLPreformatted"/>
+              <w:pStyle w:val="HTML"/>
               <w:shd w:val="clear" w:color="auto" w:fill="FFFFFF"/>
               <w:jc w:val="center"/>
               <w:rPr>
@@ -10758,7 +11022,7 @@
           </w:tcPr>
           <w:p>
             <w:pPr>
-              <w:pStyle w:val="HTMLPreformatted"/>
+              <w:pStyle w:val="HTML"/>
               <w:shd w:val="clear" w:color="auto" w:fill="FFFFFF"/>
               <w:jc w:val="center"/>
               <w:rPr>
@@ -10947,7 +11211,7 @@
           </w:tcPr>
           <w:p>
             <w:pPr>
-              <w:pStyle w:val="HTMLPreformatted"/>
+              <w:pStyle w:val="HTML"/>
               <w:shd w:val="clear" w:color="auto" w:fill="FFFFFF"/>
               <w:jc w:val="center"/>
               <w:rPr>
@@ -10978,7 +11242,7 @@
           </w:tcPr>
           <w:p>
             <w:pPr>
-              <w:pStyle w:val="HTMLPreformatted"/>
+              <w:pStyle w:val="HTML"/>
               <w:shd w:val="clear" w:color="auto" w:fill="FFFFFF"/>
               <w:jc w:val="center"/>
               <w:rPr>
@@ -11136,7 +11400,7 @@
     </w:tbl>
     <w:p>
       <w:pPr>
-        <w:pStyle w:val="PlainText"/>
+        <w:pStyle w:val="a8"/>
         <w:ind w:right="830" w:firstLine="567"/>
         <w:jc w:val="both"/>
         <w:rPr>
@@ -11150,7 +11414,7 @@
     </w:p>
     <w:p>
       <w:pPr>
-        <w:pStyle w:val="PlainText"/>
+        <w:pStyle w:val="a8"/>
         <w:ind w:right="830" w:firstLine="567"/>
         <w:jc w:val="both"/>
         <w:rPr>
@@ -11164,7 +11428,7 @@
     </w:p>
     <w:p>
       <w:pPr>
-        <w:pStyle w:val="PlainText"/>
+        <w:pStyle w:val="a8"/>
         <w:ind w:right="830" w:firstLine="567"/>
         <w:jc w:val="both"/>
         <w:rPr>
@@ -11178,7 +11442,7 @@
     </w:p>
     <w:p>
       <w:pPr>
-        <w:pStyle w:val="PlainText"/>
+        <w:pStyle w:val="a8"/>
         <w:ind w:right="830" w:firstLine="567"/>
         <w:jc w:val="both"/>
         <w:rPr>
@@ -11192,7 +11456,7 @@
     </w:p>
     <w:p>
       <w:pPr>
-        <w:pStyle w:val="PlainText"/>
+        <w:pStyle w:val="a8"/>
         <w:ind w:right="830"/>
         <w:jc w:val="both"/>
         <w:rPr>
@@ -11207,7 +11471,7 @@
     </w:p>
     <w:p>
       <w:pPr>
-        <w:pStyle w:val="PlainText"/>
+        <w:pStyle w:val="a8"/>
         <w:ind w:right="830"/>
         <w:jc w:val="right"/>
         <w:rPr>
@@ -11233,7 +11497,7 @@
     </w:p>
     <w:p>
       <w:pPr>
-        <w:pStyle w:val="PlainText"/>
+        <w:pStyle w:val="a8"/>
         <w:ind w:right="830"/>
         <w:jc w:val="right"/>
         <w:rPr>
@@ -11320,7 +11584,7 @@
           </w:tcPr>
           <w:p>
             <w:pPr>
-              <w:pStyle w:val="ListParagraph"/>
+              <w:pStyle w:val="a5"/>
               <w:ind w:left="-60"/>
               <w:jc w:val="center"/>
               <w:rPr>
@@ -11357,7 +11621,7 @@
           </w:tcPr>
           <w:p>
             <w:pPr>
-              <w:pStyle w:val="ListParagraph"/>
+              <w:pStyle w:val="a5"/>
               <w:ind w:left="-23"/>
               <w:jc w:val="center"/>
               <w:rPr>
@@ -11392,7 +11656,7 @@
           </w:tcPr>
           <w:p>
             <w:pPr>
-              <w:pStyle w:val="ListParagraph"/>
+              <w:pStyle w:val="a5"/>
               <w:ind w:left="0"/>
               <w:jc w:val="center"/>
               <w:rPr>
@@ -11425,7 +11689,7 @@
           </w:tcPr>
           <w:p>
             <w:pPr>
-              <w:pStyle w:val="ListParagraph"/>
+              <w:pStyle w:val="a5"/>
               <w:ind w:left="-60"/>
               <w:jc w:val="center"/>
               <w:rPr>
@@ -11451,7 +11715,7 @@
           </w:tcPr>
           <w:p>
             <w:pPr>
-              <w:pStyle w:val="ListParagraph"/>
+              <w:pStyle w:val="a5"/>
               <w:ind w:left="-23"/>
               <w:jc w:val="center"/>
               <w:rPr>
@@ -11477,7 +11741,7 @@
           </w:tcPr>
           <w:p>
             <w:pPr>
-              <w:pStyle w:val="ListParagraph"/>
+              <w:pStyle w:val="a5"/>
               <w:ind w:left="0"/>
               <w:jc w:val="center"/>
               <w:rPr>
@@ -11609,7 +11873,7 @@
           </w:tcPr>
           <w:p>
             <w:pPr>
-              <w:pStyle w:val="ListParagraph"/>
+              <w:pStyle w:val="a5"/>
               <w:ind w:left="-60"/>
               <w:jc w:val="center"/>
               <w:rPr>
@@ -11638,7 +11902,7 @@
           </w:tcPr>
           <w:p>
             <w:pPr>
-              <w:pStyle w:val="ListParagraph"/>
+              <w:pStyle w:val="a5"/>
               <w:ind w:left="-23"/>
               <w:jc w:val="center"/>
               <w:rPr>
@@ -11663,7 +11927,7 @@
           </w:tcPr>
           <w:p>
             <w:pPr>
-              <w:pStyle w:val="ListParagraph"/>
+              <w:pStyle w:val="a5"/>
               <w:ind w:left="0"/>
               <w:jc w:val="center"/>
               <w:rPr>
@@ -11753,7 +12017,7 @@
           </w:tcPr>
           <w:p>
             <w:pPr>
-              <w:pStyle w:val="ListParagraph"/>
+              <w:pStyle w:val="a5"/>
               <w:ind w:left="-60"/>
               <w:jc w:val="center"/>
               <w:rPr>
@@ -11782,7 +12046,7 @@
           </w:tcPr>
           <w:p>
             <w:pPr>
-              <w:pStyle w:val="ListParagraph"/>
+              <w:pStyle w:val="a5"/>
               <w:ind w:left="-23"/>
               <w:jc w:val="center"/>
               <w:rPr>
@@ -11807,7 +12071,7 @@
           </w:tcPr>
           <w:p>
             <w:pPr>
-              <w:pStyle w:val="ListParagraph"/>
+              <w:pStyle w:val="a5"/>
               <w:jc w:val="center"/>
               <w:rPr>
                 <w:rFonts w:cs="Times New Roman"/>
@@ -11922,7 +12186,7 @@
           </w:tcPr>
           <w:p>
             <w:pPr>
-              <w:pStyle w:val="ListParagraph"/>
+              <w:pStyle w:val="a5"/>
               <w:ind w:left="-60"/>
               <w:jc w:val="center"/>
               <w:rPr>
@@ -11951,7 +12215,7 @@
           </w:tcPr>
           <w:p>
             <w:pPr>
-              <w:pStyle w:val="ListParagraph"/>
+              <w:pStyle w:val="a5"/>
               <w:ind w:left="-23"/>
               <w:jc w:val="center"/>
               <w:rPr>
@@ -12103,7 +12367,7 @@
           </w:tcPr>
           <w:p>
             <w:pPr>
-              <w:pStyle w:val="ListParagraph"/>
+              <w:pStyle w:val="a5"/>
               <w:ind w:left="-60"/>
               <w:jc w:val="center"/>
               <w:rPr>
@@ -12132,7 +12396,7 @@
           </w:tcPr>
           <w:p>
             <w:pPr>
-              <w:pStyle w:val="ListParagraph"/>
+              <w:pStyle w:val="a5"/>
               <w:ind w:left="-23"/>
               <w:jc w:val="center"/>
               <w:rPr>
@@ -13258,7 +13522,7 @@
     </w:p>
     <w:p>
       <w:pPr>
-        <w:pStyle w:val="BodyTextIndent"/>
+        <w:pStyle w:val="a3"/>
         <w:widowControl w:val="0"/>
         <w:numPr>
           <w:ilvl w:val="0"/>
@@ -13292,7 +13556,7 @@
     </w:p>
     <w:p>
       <w:pPr>
-        <w:pStyle w:val="BodyTextIndent"/>
+        <w:pStyle w:val="a3"/>
         <w:widowControl w:val="0"/>
         <w:numPr>
           <w:ilvl w:val="0"/>
@@ -13326,7 +13590,7 @@
     </w:p>
     <w:p>
       <w:pPr>
-        <w:pStyle w:val="BodyTextIndent"/>
+        <w:pStyle w:val="a3"/>
         <w:widowControl w:val="0"/>
         <w:numPr>
           <w:ilvl w:val="0"/>
@@ -13360,7 +13624,7 @@
     </w:p>
     <w:p>
       <w:pPr>
-        <w:pStyle w:val="ListParagraph"/>
+        <w:pStyle w:val="a5"/>
         <w:numPr>
           <w:ilvl w:val="0"/>
           <w:numId w:val="11"/>
@@ -13416,7 +13680,7 @@
     </w:p>
     <w:p>
       <w:pPr>
-        <w:pStyle w:val="ListParagraph"/>
+        <w:pStyle w:val="a5"/>
         <w:numPr>
           <w:ilvl w:val="0"/>
           <w:numId w:val="11"/>
@@ -13438,7 +13702,7 @@
     </w:p>
     <w:p>
       <w:pPr>
-        <w:pStyle w:val="ListParagraph"/>
+        <w:pStyle w:val="a5"/>
         <w:numPr>
           <w:ilvl w:val="0"/>
           <w:numId w:val="11"/>
@@ -13468,7 +13732,7 @@
     </w:p>
     <w:p>
       <w:pPr>
-        <w:pStyle w:val="ListParagraph"/>
+        <w:pStyle w:val="a5"/>
         <w:numPr>
           <w:ilvl w:val="0"/>
           <w:numId w:val="11"/>
@@ -16969,15 +17233,69 @@
           <w:color w:val="000000"/>
           <w:lang w:val="ru-RU"/>
         </w:rPr>
-        <w:t xml:space="preserve"> - злі</w:t>
-      </w:r>
-      <w:r>
-        <w:rPr>
-          <w:rFonts w:cs="Times New Roman"/>
-          <w:color w:val="000000"/>
-          <w:lang w:val="ru-RU"/>
-        </w:rPr>
-        <w:t xml:space="preserve">тна вага літака без палива (т); </w:t>
+        <w:t xml:space="preserve"> - </w:t>
+      </w:r>
+      <w:proofErr w:type="spellStart"/>
+      <w:r>
+        <w:rPr>
+          <w:rFonts w:cs="Times New Roman"/>
+          <w:color w:val="000000"/>
+          <w:lang w:val="ru-RU"/>
+        </w:rPr>
+        <w:t>злі</w:t>
+      </w:r>
+      <w:r>
+        <w:rPr>
+          <w:rFonts w:cs="Times New Roman"/>
+          <w:color w:val="000000"/>
+          <w:lang w:val="ru-RU"/>
+        </w:rPr>
+        <w:t>тна</w:t>
+      </w:r>
+      <w:proofErr w:type="spellEnd"/>
+      <w:r>
+        <w:rPr>
+          <w:rFonts w:cs="Times New Roman"/>
+          <w:color w:val="000000"/>
+          <w:lang w:val="ru-RU"/>
+        </w:rPr>
+        <w:t xml:space="preserve"> вага </w:t>
+      </w:r>
+      <w:proofErr w:type="spellStart"/>
+      <w:r>
+        <w:rPr>
+          <w:rFonts w:cs="Times New Roman"/>
+          <w:color w:val="000000"/>
+          <w:lang w:val="ru-RU"/>
+        </w:rPr>
+        <w:t>літака</w:t>
+      </w:r>
+      <w:proofErr w:type="spellEnd"/>
+      <w:r>
+        <w:rPr>
+          <w:rFonts w:cs="Times New Roman"/>
+          <w:color w:val="000000"/>
+          <w:lang w:val="ru-RU"/>
+        </w:rPr>
+        <w:t xml:space="preserve"> без </w:t>
+      </w:r>
+      <w:proofErr w:type="spellStart"/>
+      <w:r>
+        <w:rPr>
+          <w:rFonts w:cs="Times New Roman"/>
+          <w:color w:val="000000"/>
+          <w:lang w:val="ru-RU"/>
+        </w:rPr>
+        <w:t>палива</w:t>
+      </w:r>
+      <w:proofErr w:type="spellEnd"/>
+      <w:r>
+        <w:rPr>
+          <w:rFonts w:cs="Times New Roman"/>
+          <w:color w:val="000000"/>
+          <w:lang w:val="ru-RU"/>
+        </w:rPr>
+        <w:t xml:space="preserve"> (т); </w:t>
       </w:r>
       <w:r>
         <w:rPr>
@@ -17024,7 +17342,79 @@
           <w:color w:val="000000"/>
           <w:lang w:val="ru-RU"/>
         </w:rPr>
-        <w:t xml:space="preserve"> - сумарний залишок палива у теперішній момент часу, (т).</w:t>
+        <w:t xml:space="preserve"> - </w:t>
+      </w:r>
+      <w:proofErr w:type="spellStart"/>
+      <w:r>
+        <w:rPr>
+          <w:rFonts w:cs="Times New Roman"/>
+          <w:color w:val="000000"/>
+          <w:lang w:val="ru-RU"/>
+        </w:rPr>
+        <w:t>сумарний</w:t>
+      </w:r>
+      <w:proofErr w:type="spellEnd"/>
+      <w:r>
+        <w:rPr>
+          <w:rFonts w:cs="Times New Roman"/>
+          <w:color w:val="000000"/>
+          <w:lang w:val="ru-RU"/>
+        </w:rPr>
+        <w:t xml:space="preserve"> </w:t>
+      </w:r>
+      <w:proofErr w:type="spellStart"/>
+      <w:r>
+        <w:rPr>
+          <w:rFonts w:cs="Times New Roman"/>
+          <w:color w:val="000000"/>
+          <w:lang w:val="ru-RU"/>
+        </w:rPr>
+        <w:t>залишок</w:t>
+      </w:r>
+      <w:proofErr w:type="spellEnd"/>
+      <w:r>
+        <w:rPr>
+          <w:rFonts w:cs="Times New Roman"/>
+          <w:color w:val="000000"/>
+          <w:lang w:val="ru-RU"/>
+        </w:rPr>
+        <w:t xml:space="preserve"> </w:t>
+      </w:r>
+      <w:proofErr w:type="spellStart"/>
+      <w:r>
+        <w:rPr>
+          <w:rFonts w:cs="Times New Roman"/>
+          <w:color w:val="000000"/>
+          <w:lang w:val="ru-RU"/>
+        </w:rPr>
+        <w:t>палива</w:t>
+      </w:r>
+      <w:proofErr w:type="spellEnd"/>
+      <w:r>
+        <w:rPr>
+          <w:rFonts w:cs="Times New Roman"/>
+          <w:color w:val="000000"/>
+          <w:lang w:val="ru-RU"/>
+        </w:rPr>
+        <w:t xml:space="preserve"> у </w:t>
+      </w:r>
+      <w:proofErr w:type="spellStart"/>
+      <w:r>
+        <w:rPr>
+          <w:rFonts w:cs="Times New Roman"/>
+          <w:color w:val="000000"/>
+          <w:lang w:val="ru-RU"/>
+        </w:rPr>
+        <w:t>теперішній</w:t>
+      </w:r>
+      <w:proofErr w:type="spellEnd"/>
+      <w:r>
+        <w:rPr>
+          <w:rFonts w:cs="Times New Roman"/>
+          <w:color w:val="000000"/>
+          <w:lang w:val="ru-RU"/>
+        </w:rPr>
+        <w:t xml:space="preserve"> момент часу, (т).</w:t>
       </w:r>
     </w:p>
     <w:p>
@@ -22146,7 +22536,35 @@
         <w:rPr>
           <w:lang w:val="ru-RU"/>
         </w:rPr>
-        <w:t xml:space="preserve"> - Шасі випущені; </w:t>
+        <w:t xml:space="preserve"> - </w:t>
+      </w:r>
+      <w:proofErr w:type="spellStart"/>
+      <w:r>
+        <w:rPr>
+          <w:lang w:val="ru-RU"/>
+        </w:rPr>
+        <w:t>Шасі</w:t>
+      </w:r>
+      <w:proofErr w:type="spellEnd"/>
+      <w:r>
+        <w:rPr>
+          <w:lang w:val="ru-RU"/>
+        </w:rPr>
+        <w:t xml:space="preserve"> </w:t>
+      </w:r>
+      <w:proofErr w:type="spellStart"/>
+      <w:r>
+        <w:rPr>
+          <w:lang w:val="ru-RU"/>
+        </w:rPr>
+        <w:t>випущені</w:t>
+      </w:r>
+      <w:proofErr w:type="spellEnd"/>
+      <w:r>
+        <w:rPr>
+          <w:lang w:val="ru-RU"/>
+        </w:rPr>
+        <w:t xml:space="preserve">; </w:t>
       </w:r>
       <w:r>
         <w:rPr>
@@ -23196,8 +23614,6 @@
         </w:rPr>
         <w:t>перші декілька значень та позначення в таблиці, формула розрахунку</w:t>
       </w:r>
-      <w:bookmarkStart w:id="0" w:name="_GoBack"/>
-      <w:bookmarkEnd w:id="0"/>
     </w:p>
     <w:p>
       <w:pPr>
@@ -23333,7 +23749,7 @@
     </w:p>
     <w:p>
       <w:pPr>
-        <w:pStyle w:val="ListParagraph"/>
+        <w:pStyle w:val="a5"/>
         <w:numPr>
           <w:ilvl w:val="0"/>
           <w:numId w:val="13"/>
@@ -23473,7 +23889,7 @@
     </w:p>
     <w:p>
       <w:pPr>
-        <w:pStyle w:val="ListParagraph"/>
+        <w:pStyle w:val="a5"/>
         <w:numPr>
           <w:ilvl w:val="0"/>
           <w:numId w:val="13"/>
@@ -23570,7 +23986,7 @@
     </w:p>
     <w:p>
       <w:pPr>
-        <w:pStyle w:val="ListParagraph"/>
+        <w:pStyle w:val="a5"/>
         <w:numPr>
           <w:ilvl w:val="0"/>
           <w:numId w:val="13"/>
@@ -23631,7 +24047,7 @@
     </w:p>
     <w:p>
       <w:pPr>
-        <w:pStyle w:val="ListParagraph"/>
+        <w:pStyle w:val="a5"/>
         <w:numPr>
           <w:ilvl w:val="0"/>
           <w:numId w:val="13"/>
@@ -23650,7 +24066,7 @@
     </w:p>
     <w:p>
       <w:pPr>
-        <w:pStyle w:val="ListParagraph"/>
+        <w:pStyle w:val="a5"/>
         <w:numPr>
           <w:ilvl w:val="0"/>
           <w:numId w:val="13"/>
@@ -23669,7 +24085,7 @@
     </w:p>
     <w:p>
       <w:pPr>
-        <w:pStyle w:val="ListParagraph"/>
+        <w:pStyle w:val="a5"/>
         <w:numPr>
           <w:ilvl w:val="0"/>
           <w:numId w:val="13"/>
@@ -23688,7 +24104,7 @@
     </w:p>
     <w:p>
       <w:pPr>
-        <w:pStyle w:val="ListParagraph"/>
+        <w:pStyle w:val="a5"/>
         <w:numPr>
           <w:ilvl w:val="0"/>
           <w:numId w:val="13"/>
@@ -23776,7 +24192,7 @@
 </file>
 
 <file path=word/endnotes.xml><?xml version="1.0" encoding="utf-8"?>
-<w:endnotes xmlns:wpc="http://schemas.microsoft.com/office/word/2010/wordprocessingCanvas" xmlns:cx="http://schemas.microsoft.com/office/drawing/2014/chartex" xmlns:mc="http://schemas.openxmlformats.org/markup-compatibility/2006" xmlns:o="urn:schemas-microsoft-com:office:office" xmlns:r="http://schemas.openxmlformats.org/officeDocument/2006/relationships" xmlns:m="http://schemas.openxmlformats.org/officeDocument/2006/math" xmlns:v="urn:schemas-microsoft-com:vml" xmlns:wp14="http://schemas.microsoft.com/office/word/2010/wordprocessingDrawing" xmlns:wp="http://schemas.openxmlformats.org/drawingml/2006/wordprocessingDrawing" xmlns:w10="urn:schemas-microsoft-com:office:word" xmlns:w="http://schemas.openxmlformats.org/wordprocessingml/2006/main" xmlns:w14="http://schemas.microsoft.com/office/word/2010/wordml" xmlns:w15="http://schemas.microsoft.com/office/word/2012/wordml" xmlns:w16se="http://schemas.microsoft.com/office/word/2015/wordml/symex" xmlns:wpg="http://schemas.microsoft.com/office/word/2010/wordprocessingGroup" xmlns:wpi="http://schemas.microsoft.com/office/word/2010/wordprocessingInk" xmlns:wne="http://schemas.microsoft.com/office/word/2006/wordml" xmlns:wps="http://schemas.microsoft.com/office/word/2010/wordprocessingShape" mc:Ignorable="w14 w15 w16se wp14">
+<w:endnotes xmlns:wpc="http://schemas.microsoft.com/office/word/2010/wordprocessingCanvas" xmlns:cx="http://schemas.microsoft.com/office/drawing/2014/chartex" xmlns:cx1="http://schemas.microsoft.com/office/drawing/2015/9/8/chartex" xmlns:cx2="http://schemas.microsoft.com/office/drawing/2015/10/21/chartex" xmlns:cx3="http://schemas.microsoft.com/office/drawing/2016/5/9/chartex" xmlns:cx4="http://schemas.microsoft.com/office/drawing/2016/5/10/chartex" xmlns:cx5="http://schemas.microsoft.com/office/drawing/2016/5/11/chartex" xmlns:cx6="http://schemas.microsoft.com/office/drawing/2016/5/12/chartex" xmlns:cx7="http://schemas.microsoft.com/office/drawing/2016/5/13/chartex" xmlns:cx8="http://schemas.microsoft.com/office/drawing/2016/5/14/chartex" xmlns:mc="http://schemas.openxmlformats.org/markup-compatibility/2006" xmlns:aink="http://schemas.microsoft.com/office/drawing/2016/ink" xmlns:am3d="http://schemas.microsoft.com/office/drawing/2017/model3d" xmlns:o="urn:schemas-microsoft-com:office:office" xmlns:r="http://schemas.openxmlformats.org/officeDocument/2006/relationships" xmlns:m="http://schemas.openxmlformats.org/officeDocument/2006/math" xmlns:v="urn:schemas-microsoft-com:vml" xmlns:wp14="http://schemas.microsoft.com/office/word/2010/wordprocessingDrawing" xmlns:wp="http://schemas.openxmlformats.org/drawingml/2006/wordprocessingDrawing" xmlns:w10="urn:schemas-microsoft-com:office:word" xmlns:w="http://schemas.openxmlformats.org/wordprocessingml/2006/main" xmlns:w14="http://schemas.microsoft.com/office/word/2010/wordml" xmlns:w15="http://schemas.microsoft.com/office/word/2012/wordml" xmlns:w16cid="http://schemas.microsoft.com/office/word/2016/wordml/cid" xmlns:w16se="http://schemas.microsoft.com/office/word/2015/wordml/symex" xmlns:wpg="http://schemas.microsoft.com/office/word/2010/wordprocessingGroup" xmlns:wpi="http://schemas.microsoft.com/office/word/2010/wordprocessingInk" xmlns:wne="http://schemas.microsoft.com/office/word/2006/wordml" xmlns:wps="http://schemas.microsoft.com/office/word/2010/wordprocessingShape" mc:Ignorable="w14 w15 w16se w16cid wp14">
   <w:endnote w:type="separator" w:id="-1">
     <w:p>
       <w:pPr>
@@ -23801,7 +24217,7 @@
 </file>
 
 <file path=word/footer1.xml><?xml version="1.0" encoding="utf-8"?>
-<w:ftr xmlns:wpc="http://schemas.microsoft.com/office/word/2010/wordprocessingCanvas" xmlns:cx="http://schemas.microsoft.com/office/drawing/2014/chartex" xmlns:mc="http://schemas.openxmlformats.org/markup-compatibility/2006" xmlns:o="urn:schemas-microsoft-com:office:office" xmlns:r="http://schemas.openxmlformats.org/officeDocument/2006/relationships" xmlns:m="http://schemas.openxmlformats.org/officeDocument/2006/math" xmlns:v="urn:schemas-microsoft-com:vml" xmlns:wp14="http://schemas.microsoft.com/office/word/2010/wordprocessingDrawing" xmlns:wp="http://schemas.openxmlformats.org/drawingml/2006/wordprocessingDrawing" xmlns:w10="urn:schemas-microsoft-com:office:word" xmlns:w="http://schemas.openxmlformats.org/wordprocessingml/2006/main" xmlns:w14="http://schemas.microsoft.com/office/word/2010/wordml" xmlns:w15="http://schemas.microsoft.com/office/word/2012/wordml" xmlns:w16se="http://schemas.microsoft.com/office/word/2015/wordml/symex" xmlns:wpg="http://schemas.microsoft.com/office/word/2010/wordprocessingGroup" xmlns:wpi="http://schemas.microsoft.com/office/word/2010/wordprocessingInk" xmlns:wne="http://schemas.microsoft.com/office/word/2006/wordml" xmlns:wps="http://schemas.microsoft.com/office/word/2010/wordprocessingShape" mc:Ignorable="w14 w15 w16se wp14">
+<w:ftr xmlns:wpc="http://schemas.microsoft.com/office/word/2010/wordprocessingCanvas" xmlns:cx="http://schemas.microsoft.com/office/drawing/2014/chartex" xmlns:cx1="http://schemas.microsoft.com/office/drawing/2015/9/8/chartex" xmlns:cx2="http://schemas.microsoft.com/office/drawing/2015/10/21/chartex" xmlns:cx3="http://schemas.microsoft.com/office/drawing/2016/5/9/chartex" xmlns:cx4="http://schemas.microsoft.com/office/drawing/2016/5/10/chartex" xmlns:cx5="http://schemas.microsoft.com/office/drawing/2016/5/11/chartex" xmlns:cx6="http://schemas.microsoft.com/office/drawing/2016/5/12/chartex" xmlns:cx7="http://schemas.microsoft.com/office/drawing/2016/5/13/chartex" xmlns:cx8="http://schemas.microsoft.com/office/drawing/2016/5/14/chartex" xmlns:mc="http://schemas.openxmlformats.org/markup-compatibility/2006" xmlns:aink="http://schemas.microsoft.com/office/drawing/2016/ink" xmlns:am3d="http://schemas.microsoft.com/office/drawing/2017/model3d" xmlns:o="urn:schemas-microsoft-com:office:office" xmlns:r="http://schemas.openxmlformats.org/officeDocument/2006/relationships" xmlns:m="http://schemas.openxmlformats.org/officeDocument/2006/math" xmlns:v="urn:schemas-microsoft-com:vml" xmlns:wp14="http://schemas.microsoft.com/office/word/2010/wordprocessingDrawing" xmlns:wp="http://schemas.openxmlformats.org/drawingml/2006/wordprocessingDrawing" xmlns:w10="urn:schemas-microsoft-com:office:word" xmlns:w="http://schemas.openxmlformats.org/wordprocessingml/2006/main" xmlns:w14="http://schemas.microsoft.com/office/word/2010/wordml" xmlns:w15="http://schemas.microsoft.com/office/word/2012/wordml" xmlns:w16cid="http://schemas.microsoft.com/office/word/2016/wordml/cid" xmlns:w16se="http://schemas.microsoft.com/office/word/2015/wordml/symex" xmlns:wpg="http://schemas.microsoft.com/office/word/2010/wordprocessingGroup" xmlns:wpi="http://schemas.microsoft.com/office/word/2010/wordprocessingInk" xmlns:wne="http://schemas.microsoft.com/office/word/2006/wordml" xmlns:wps="http://schemas.microsoft.com/office/word/2010/wordprocessingShape" mc:Ignorable="w14 w15 w16se w16cid wp14">
   <w:sdt>
     <w:sdtPr>
       <w:id w:val="-1945217178"/>
@@ -23818,7 +24234,7 @@
     <w:sdtContent>
       <w:p>
         <w:pPr>
-          <w:pStyle w:val="Footer"/>
+          <w:pStyle w:val="af"/>
           <w:jc w:val="right"/>
         </w:pPr>
         <w:r>
@@ -23847,14 +24263,14 @@
   </w:sdt>
   <w:p>
     <w:pPr>
-      <w:pStyle w:val="Footer"/>
+      <w:pStyle w:val="af"/>
     </w:pPr>
   </w:p>
 </w:ftr>
 </file>
 
 <file path=word/footnotes.xml><?xml version="1.0" encoding="utf-8"?>
-<w:footnotes xmlns:wpc="http://schemas.microsoft.com/office/word/2010/wordprocessingCanvas" xmlns:cx="http://schemas.microsoft.com/office/drawing/2014/chartex" xmlns:mc="http://schemas.openxmlformats.org/markup-compatibility/2006" xmlns:o="urn:schemas-microsoft-com:office:office" xmlns:r="http://schemas.openxmlformats.org/officeDocument/2006/relationships" xmlns:m="http://schemas.openxmlformats.org/officeDocument/2006/math" xmlns:v="urn:schemas-microsoft-com:vml" xmlns:wp14="http://schemas.microsoft.com/office/word/2010/wordprocessingDrawing" xmlns:wp="http://schemas.openxmlformats.org/drawingml/2006/wordprocessingDrawing" xmlns:w10="urn:schemas-microsoft-com:office:word" xmlns:w="http://schemas.openxmlformats.org/wordprocessingml/2006/main" xmlns:w14="http://schemas.microsoft.com/office/word/2010/wordml" xmlns:w15="http://schemas.microsoft.com/office/word/2012/wordml" xmlns:w16se="http://schemas.microsoft.com/office/word/2015/wordml/symex" xmlns:wpg="http://schemas.microsoft.com/office/word/2010/wordprocessingGroup" xmlns:wpi="http://schemas.microsoft.com/office/word/2010/wordprocessingInk" xmlns:wne="http://schemas.microsoft.com/office/word/2006/wordml" xmlns:wps="http://schemas.microsoft.com/office/word/2010/wordprocessingShape" mc:Ignorable="w14 w15 w16se wp14">
+<w:footnotes xmlns:wpc="http://schemas.microsoft.com/office/word/2010/wordprocessingCanvas" xmlns:cx="http://schemas.microsoft.com/office/drawing/2014/chartex" xmlns:cx1="http://schemas.microsoft.com/office/drawing/2015/9/8/chartex" xmlns:cx2="http://schemas.microsoft.com/office/drawing/2015/10/21/chartex" xmlns:cx3="http://schemas.microsoft.com/office/drawing/2016/5/9/chartex" xmlns:cx4="http://schemas.microsoft.com/office/drawing/2016/5/10/chartex" xmlns:cx5="http://schemas.microsoft.com/office/drawing/2016/5/11/chartex" xmlns:cx6="http://schemas.microsoft.com/office/drawing/2016/5/12/chartex" xmlns:cx7="http://schemas.microsoft.com/office/drawing/2016/5/13/chartex" xmlns:cx8="http://schemas.microsoft.com/office/drawing/2016/5/14/chartex" xmlns:mc="http://schemas.openxmlformats.org/markup-compatibility/2006" xmlns:aink="http://schemas.microsoft.com/office/drawing/2016/ink" xmlns:am3d="http://schemas.microsoft.com/office/drawing/2017/model3d" xmlns:o="urn:schemas-microsoft-com:office:office" xmlns:r="http://schemas.openxmlformats.org/officeDocument/2006/relationships" xmlns:m="http://schemas.openxmlformats.org/officeDocument/2006/math" xmlns:v="urn:schemas-microsoft-com:vml" xmlns:wp14="http://schemas.microsoft.com/office/word/2010/wordprocessingDrawing" xmlns:wp="http://schemas.openxmlformats.org/drawingml/2006/wordprocessingDrawing" xmlns:w10="urn:schemas-microsoft-com:office:word" xmlns:w="http://schemas.openxmlformats.org/wordprocessingml/2006/main" xmlns:w14="http://schemas.microsoft.com/office/word/2010/wordml" xmlns:w15="http://schemas.microsoft.com/office/word/2012/wordml" xmlns:w16cid="http://schemas.microsoft.com/office/word/2016/wordml/cid" xmlns:w16se="http://schemas.microsoft.com/office/word/2015/wordml/symex" xmlns:wpg="http://schemas.microsoft.com/office/word/2010/wordprocessingGroup" xmlns:wpi="http://schemas.microsoft.com/office/word/2010/wordprocessingInk" xmlns:wne="http://schemas.microsoft.com/office/word/2006/wordml" xmlns:wps="http://schemas.microsoft.com/office/word/2010/wordprocessingShape" mc:Ignorable="w14 w15 w16se w16cid wp14">
   <w:footnote w:type="separator" w:id="-1">
     <w:p>
       <w:pPr>
@@ -23879,7 +24295,7 @@
 </file>
 
 <file path=word/numbering.xml><?xml version="1.0" encoding="utf-8"?>
-<w:numbering xmlns:wpc="http://schemas.microsoft.com/office/word/2010/wordprocessingCanvas" xmlns:cx="http://schemas.microsoft.com/office/drawing/2014/chartex" xmlns:mc="http://schemas.openxmlformats.org/markup-compatibility/2006" xmlns:o="urn:schemas-microsoft-com:office:office" xmlns:r="http://schemas.openxmlformats.org/officeDocument/2006/relationships" xmlns:m="http://schemas.openxmlformats.org/officeDocument/2006/math" xmlns:v="urn:schemas-microsoft-com:vml" xmlns:wp14="http://schemas.microsoft.com/office/word/2010/wordprocessingDrawing" xmlns:wp="http://schemas.openxmlformats.org/drawingml/2006/wordprocessingDrawing" xmlns:w10="urn:schemas-microsoft-com:office:word" xmlns:w="http://schemas.openxmlformats.org/wordprocessingml/2006/main" xmlns:w14="http://schemas.microsoft.com/office/word/2010/wordml" xmlns:w15="http://schemas.microsoft.com/office/word/2012/wordml" xmlns:w16se="http://schemas.microsoft.com/office/word/2015/wordml/symex" xmlns:wpg="http://schemas.microsoft.com/office/word/2010/wordprocessingGroup" xmlns:wpi="http://schemas.microsoft.com/office/word/2010/wordprocessingInk" xmlns:wne="http://schemas.microsoft.com/office/word/2006/wordml" xmlns:wps="http://schemas.microsoft.com/office/word/2010/wordprocessingShape" mc:Ignorable="w14 w15 w16se wp14">
+<w:numbering xmlns:wpc="http://schemas.microsoft.com/office/word/2010/wordprocessingCanvas" xmlns:cx="http://schemas.microsoft.com/office/drawing/2014/chartex" xmlns:cx1="http://schemas.microsoft.com/office/drawing/2015/9/8/chartex" xmlns:cx2="http://schemas.microsoft.com/office/drawing/2015/10/21/chartex" xmlns:cx3="http://schemas.microsoft.com/office/drawing/2016/5/9/chartex" xmlns:cx4="http://schemas.microsoft.com/office/drawing/2016/5/10/chartex" xmlns:cx5="http://schemas.microsoft.com/office/drawing/2016/5/11/chartex" xmlns:cx6="http://schemas.microsoft.com/office/drawing/2016/5/12/chartex" xmlns:cx7="http://schemas.microsoft.com/office/drawing/2016/5/13/chartex" xmlns:cx8="http://schemas.microsoft.com/office/drawing/2016/5/14/chartex" xmlns:mc="http://schemas.openxmlformats.org/markup-compatibility/2006" xmlns:aink="http://schemas.microsoft.com/office/drawing/2016/ink" xmlns:am3d="http://schemas.microsoft.com/office/drawing/2017/model3d" xmlns:o="urn:schemas-microsoft-com:office:office" xmlns:r="http://schemas.openxmlformats.org/officeDocument/2006/relationships" xmlns:m="http://schemas.openxmlformats.org/officeDocument/2006/math" xmlns:v="urn:schemas-microsoft-com:vml" xmlns:wp14="http://schemas.microsoft.com/office/word/2010/wordprocessingDrawing" xmlns:wp="http://schemas.openxmlformats.org/drawingml/2006/wordprocessingDrawing" xmlns:w10="urn:schemas-microsoft-com:office:word" xmlns:w="http://schemas.openxmlformats.org/wordprocessingml/2006/main" xmlns:w14="http://schemas.microsoft.com/office/word/2010/wordml" xmlns:w15="http://schemas.microsoft.com/office/word/2012/wordml" xmlns:w16cid="http://schemas.microsoft.com/office/word/2016/wordml/cid" xmlns:w16se="http://schemas.microsoft.com/office/word/2015/wordml/symex" xmlns:wpg="http://schemas.microsoft.com/office/word/2010/wordprocessingGroup" xmlns:wpi="http://schemas.microsoft.com/office/word/2010/wordprocessingInk" xmlns:wne="http://schemas.microsoft.com/office/word/2006/wordml" xmlns:wps="http://schemas.microsoft.com/office/word/2010/wordprocessingShape" mc:Ignorable="w14 w15 w16se w16cid wp14">
   <w:abstractNum w:abstractNumId="0" w15:restartNumberingAfterBreak="0">
     <w:nsid w:val="042069AB"/>
     <w:multiLevelType w:val="hybridMultilevel"/>
@@ -25534,7 +25950,7 @@
 </file>
 
 <file path=word/styles.xml><?xml version="1.0" encoding="utf-8"?>
-<w:styles xmlns:mc="http://schemas.openxmlformats.org/markup-compatibility/2006" xmlns:r="http://schemas.openxmlformats.org/officeDocument/2006/relationships" xmlns:w="http://schemas.openxmlformats.org/wordprocessingml/2006/main" xmlns:w14="http://schemas.microsoft.com/office/word/2010/wordml" xmlns:w15="http://schemas.microsoft.com/office/word/2012/wordml" xmlns:w16se="http://schemas.microsoft.com/office/word/2015/wordml/symex" mc:Ignorable="w14 w15 w16se">
+<w:styles xmlns:mc="http://schemas.openxmlformats.org/markup-compatibility/2006" xmlns:r="http://schemas.openxmlformats.org/officeDocument/2006/relationships" xmlns:w="http://schemas.openxmlformats.org/wordprocessingml/2006/main" xmlns:w14="http://schemas.microsoft.com/office/word/2010/wordml" xmlns:w15="http://schemas.microsoft.com/office/word/2012/wordml" xmlns:w16cid="http://schemas.microsoft.com/office/word/2016/wordml/cid" xmlns:w16se="http://schemas.microsoft.com/office/word/2015/wordml/symex" mc:Ignorable="w14 w15 w16se w16cid">
   <w:docDefaults>
     <w:rPrDefault>
       <w:rPr>
@@ -25550,7 +25966,7 @@
       </w:pPr>
     </w:pPrDefault>
   </w:docDefaults>
-  <w:latentStyles w:defLockedState="0" w:defUIPriority="99" w:defSemiHidden="0" w:defUnhideWhenUsed="0" w:defQFormat="0" w:count="371">
+  <w:latentStyles w:defLockedState="0" w:defUIPriority="99" w:defSemiHidden="0" w:defUnhideWhenUsed="0" w:defQFormat="0" w:count="376">
     <w:lsdException w:name="Normal" w:uiPriority="0" w:qFormat="1"/>
     <w:lsdException w:name="heading 1" w:uiPriority="9" w:qFormat="1"/>
     <w:lsdException w:name="heading 2" w:semiHidden="1" w:uiPriority="9" w:unhideWhenUsed="1" w:qFormat="1"/>
@@ -25656,7 +26072,6 @@
     <w:lsdException w:name="HTML Sample" w:semiHidden="1" w:unhideWhenUsed="1"/>
     <w:lsdException w:name="HTML Typewriter" w:semiHidden="1" w:unhideWhenUsed="1"/>
     <w:lsdException w:name="HTML Variable" w:semiHidden="1" w:unhideWhenUsed="1"/>
-    <w:lsdException w:name="Normal Table" w:semiHidden="1" w:unhideWhenUsed="1"/>
     <w:lsdException w:name="annotation subject" w:semiHidden="1" w:unhideWhenUsed="1"/>
     <w:lsdException w:name="No List" w:semiHidden="1" w:unhideWhenUsed="1"/>
     <w:lsdException w:name="Outline List 1" w:semiHidden="1" w:unhideWhenUsed="1"/>
@@ -25699,11 +26114,8 @@
     <w:lsdException w:name="Table Contemporary" w:semiHidden="1" w:unhideWhenUsed="1"/>
     <w:lsdException w:name="Table Elegant" w:semiHidden="1" w:unhideWhenUsed="1"/>
     <w:lsdException w:name="Table Professional" w:semiHidden="1" w:unhideWhenUsed="1"/>
-    <w:lsdException w:name="Table Subtle 1" w:semiHidden="1" w:unhideWhenUsed="1"/>
     <w:lsdException w:name="Table Subtle 2" w:semiHidden="1" w:unhideWhenUsed="1"/>
     <w:lsdException w:name="Table Web 1" w:semiHidden="1" w:unhideWhenUsed="1"/>
-    <w:lsdException w:name="Table Web 2" w:semiHidden="1" w:unhideWhenUsed="1"/>
-    <w:lsdException w:name="Table Web 3" w:semiHidden="1" w:unhideWhenUsed="1"/>
     <w:lsdException w:name="Balloon Text" w:semiHidden="1" w:unhideWhenUsed="1"/>
     <w:lsdException w:name="Table Grid" w:uiPriority="39"/>
     <w:lsdException w:name="Table Theme" w:semiHidden="1" w:unhideWhenUsed="1"/>
@@ -25922,8 +26334,13 @@
     <w:lsdException w:name="List Table 5 Dark Accent 6" w:uiPriority="50"/>
     <w:lsdException w:name="List Table 6 Colorful Accent 6" w:uiPriority="51"/>
     <w:lsdException w:name="List Table 7 Colorful Accent 6" w:uiPriority="52"/>
+    <w:lsdException w:name="Mention" w:semiHidden="1" w:unhideWhenUsed="1"/>
+    <w:lsdException w:name="Smart Hyperlink" w:semiHidden="1" w:unhideWhenUsed="1"/>
+    <w:lsdException w:name="Hashtag" w:semiHidden="1" w:unhideWhenUsed="1"/>
+    <w:lsdException w:name="Unresolved Mention" w:semiHidden="1" w:unhideWhenUsed="1"/>
+    <w:lsdException w:name="Smart Link" w:semiHidden="1" w:unhideWhenUsed="1"/>
   </w:latentStyles>
-  <w:style w:type="paragraph" w:default="1" w:styleId="Normal">
+  <w:style w:type="paragraph" w:default="1" w:styleId="a">
     <w:name w:val="Normal"/>
     <w:qFormat/>
     <w:rsid w:val="00D466BC"/>
@@ -25932,11 +26349,11 @@
       <w:sz w:val="28"/>
     </w:rPr>
   </w:style>
-  <w:style w:type="paragraph" w:styleId="Heading1">
+  <w:style w:type="paragraph" w:styleId="1">
     <w:name w:val="heading 1"/>
-    <w:basedOn w:val="Normal"/>
-    <w:next w:val="Normal"/>
-    <w:link w:val="Heading1Char"/>
+    <w:basedOn w:val="a"/>
+    <w:next w:val="a"/>
+    <w:link w:val="10"/>
     <w:uiPriority w:val="9"/>
     <w:qFormat/>
     <w:rsid w:val="00D010A1"/>
@@ -25952,12 +26369,13 @@
       <w:szCs w:val="32"/>
     </w:rPr>
   </w:style>
-  <w:style w:type="character" w:default="1" w:styleId="DefaultParagraphFont">
+  <w:style w:type="character" w:default="1" w:styleId="a0">
     <w:name w:val="Default Paragraph Font"/>
     <w:uiPriority w:val="1"/>
+    <w:semiHidden/>
     <w:unhideWhenUsed/>
   </w:style>
-  <w:style w:type="table" w:default="1" w:styleId="TableNormal">
+  <w:style w:type="table" w:default="1" w:styleId="a1">
     <w:name w:val="Normal Table"/>
     <w:uiPriority w:val="99"/>
     <w:semiHidden/>
@@ -25972,7 +26390,7 @@
       </w:tblCellMar>
     </w:tblPr>
   </w:style>
-  <w:style w:type="numbering" w:default="1" w:styleId="NoList">
+  <w:style w:type="numbering" w:default="1" w:styleId="a2">
     <w:name w:val="No List"/>
     <w:uiPriority w:val="99"/>
     <w:semiHidden/>
@@ -25980,7 +26398,7 @@
   </w:style>
   <w:style w:type="paragraph" w:customStyle="1" w:styleId="ListParagraph1">
     <w:name w:val="List Paragraph1"/>
-    <w:basedOn w:val="Normal"/>
+    <w:basedOn w:val="a"/>
     <w:rsid w:val="00881CF5"/>
     <w:pPr>
       <w:ind w:left="720"/>
@@ -25991,10 +26409,10 @@
       <w:lang w:val="uk-UA"/>
     </w:rPr>
   </w:style>
-  <w:style w:type="paragraph" w:styleId="BodyTextIndent">
+  <w:style w:type="paragraph" w:styleId="a3">
     <w:name w:val="Body Text Indent"/>
-    <w:basedOn w:val="Normal"/>
-    <w:link w:val="BodyTextIndentChar"/>
+    <w:basedOn w:val="a"/>
+    <w:link w:val="a4"/>
     <w:rsid w:val="00880F3D"/>
     <w:pPr>
       <w:spacing w:after="120"/>
@@ -26006,19 +26424,19 @@
       <w:lang w:val="uk-UA"/>
     </w:rPr>
   </w:style>
-  <w:style w:type="character" w:customStyle="1" w:styleId="BodyTextIndentChar">
-    <w:name w:val="Body Text Indent Char"/>
-    <w:basedOn w:val="DefaultParagraphFont"/>
-    <w:link w:val="BodyTextIndent"/>
+  <w:style w:type="character" w:customStyle="1" w:styleId="a4">
+    <w:name w:val="Основний текст з відступом Знак"/>
+    <w:basedOn w:val="a0"/>
+    <w:link w:val="a3"/>
     <w:rsid w:val="00880F3D"/>
     <w:rPr>
       <w:rFonts w:ascii="Calibri" w:eastAsia="Times New Roman" w:hAnsi="Calibri" w:cs="Calibri"/>
       <w:lang w:val="uk-UA"/>
     </w:rPr>
   </w:style>
-  <w:style w:type="paragraph" w:styleId="ListParagraph">
+  <w:style w:type="paragraph" w:styleId="a5">
     <w:name w:val="List Paragraph"/>
-    <w:basedOn w:val="Normal"/>
+    <w:basedOn w:val="a"/>
     <w:uiPriority w:val="34"/>
     <w:qFormat/>
     <w:rsid w:val="00212F16"/>
@@ -26027,10 +26445,10 @@
       <w:contextualSpacing/>
     </w:pPr>
   </w:style>
-  <w:style w:type="paragraph" w:styleId="BodyText">
+  <w:style w:type="paragraph" w:styleId="a6">
     <w:name w:val="Body Text"/>
-    <w:basedOn w:val="Normal"/>
-    <w:link w:val="BodyTextChar"/>
+    <w:basedOn w:val="a"/>
+    <w:link w:val="a7"/>
     <w:uiPriority w:val="99"/>
     <w:semiHidden/>
     <w:unhideWhenUsed/>
@@ -26039,10 +26457,10 @@
       <w:spacing w:after="120"/>
     </w:pPr>
   </w:style>
-  <w:style w:type="character" w:customStyle="1" w:styleId="BodyTextChar">
-    <w:name w:val="Body Text Char"/>
-    <w:basedOn w:val="DefaultParagraphFont"/>
-    <w:link w:val="BodyText"/>
+  <w:style w:type="character" w:customStyle="1" w:styleId="a7">
+    <w:name w:val="Основний текст Знак"/>
+    <w:basedOn w:val="a0"/>
+    <w:link w:val="a6"/>
     <w:uiPriority w:val="99"/>
     <w:semiHidden/>
     <w:rsid w:val="00C85F6B"/>
@@ -26051,10 +26469,10 @@
       <w:sz w:val="28"/>
     </w:rPr>
   </w:style>
-  <w:style w:type="paragraph" w:styleId="PlainText">
+  <w:style w:type="paragraph" w:styleId="a8">
     <w:name w:val="Plain Text"/>
-    <w:basedOn w:val="Normal"/>
-    <w:link w:val="PlainTextChar"/>
+    <w:basedOn w:val="a"/>
+    <w:link w:val="a9"/>
     <w:rsid w:val="00C85F6B"/>
     <w:pPr>
       <w:spacing w:after="0" w:line="240" w:lineRule="auto"/>
@@ -26066,10 +26484,10 @@
       <w:lang w:val="ru-RU" w:eastAsia="ru-RU"/>
     </w:rPr>
   </w:style>
-  <w:style w:type="character" w:customStyle="1" w:styleId="PlainTextChar">
-    <w:name w:val="Plain Text Char"/>
-    <w:basedOn w:val="DefaultParagraphFont"/>
-    <w:link w:val="PlainText"/>
+  <w:style w:type="character" w:customStyle="1" w:styleId="a9">
+    <w:name w:val="Текст Знак"/>
+    <w:basedOn w:val="a0"/>
+    <w:link w:val="a8"/>
     <w:rsid w:val="00C85F6B"/>
     <w:rPr>
       <w:rFonts w:ascii="Courier New" w:eastAsia="Calibri" w:hAnsi="Courier New" w:cs="Courier New"/>
@@ -26078,9 +26496,9 @@
       <w:lang w:val="ru-RU" w:eastAsia="ru-RU"/>
     </w:rPr>
   </w:style>
-  <w:style w:type="paragraph" w:customStyle="1" w:styleId="1">
+  <w:style w:type="paragraph" w:customStyle="1" w:styleId="11">
     <w:name w:val="Звичайна таблиця1"/>
-    <w:basedOn w:val="Normal"/>
+    <w:basedOn w:val="a"/>
     <w:rsid w:val="00753FFF"/>
     <w:pPr>
       <w:spacing w:after="0" w:line="240" w:lineRule="auto"/>
@@ -26093,10 +26511,10 @@
       <w:lang w:val="ru-RU" w:eastAsia="ru-RU"/>
     </w:rPr>
   </w:style>
-  <w:style w:type="paragraph" w:styleId="BalloonText">
+  <w:style w:type="paragraph" w:styleId="aa">
     <w:name w:val="Balloon Text"/>
-    <w:basedOn w:val="Normal"/>
-    <w:link w:val="BalloonTextChar"/>
+    <w:basedOn w:val="a"/>
+    <w:link w:val="ab"/>
     <w:uiPriority w:val="99"/>
     <w:semiHidden/>
     <w:unhideWhenUsed/>
@@ -26110,10 +26528,10 @@
       <w:szCs w:val="18"/>
     </w:rPr>
   </w:style>
-  <w:style w:type="character" w:customStyle="1" w:styleId="BalloonTextChar">
-    <w:name w:val="Balloon Text Char"/>
-    <w:basedOn w:val="DefaultParagraphFont"/>
-    <w:link w:val="BalloonText"/>
+  <w:style w:type="character" w:customStyle="1" w:styleId="ab">
+    <w:name w:val="Текст у виносці Знак"/>
+    <w:basedOn w:val="a0"/>
+    <w:link w:val="aa"/>
     <w:uiPriority w:val="99"/>
     <w:semiHidden/>
     <w:rsid w:val="00B559B0"/>
@@ -26123,9 +26541,9 @@
       <w:szCs w:val="18"/>
     </w:rPr>
   </w:style>
-  <w:style w:type="table" w:styleId="TableGrid">
+  <w:style w:type="table" w:styleId="ac">
     <w:name w:val="Table Grid"/>
-    <w:basedOn w:val="TableNormal"/>
+    <w:basedOn w:val="a1"/>
     <w:uiPriority w:val="39"/>
     <w:rsid w:val="009F0656"/>
     <w:pPr>
@@ -26142,10 +26560,10 @@
       </w:tblBorders>
     </w:tblPr>
   </w:style>
-  <w:style w:type="character" w:customStyle="1" w:styleId="Heading1Char">
-    <w:name w:val="Heading 1 Char"/>
-    <w:basedOn w:val="DefaultParagraphFont"/>
-    <w:link w:val="Heading1"/>
+  <w:style w:type="character" w:customStyle="1" w:styleId="10">
+    <w:name w:val="Заголовок 1 Знак"/>
+    <w:basedOn w:val="a0"/>
+    <w:link w:val="1"/>
     <w:uiPriority w:val="9"/>
     <w:rsid w:val="00D010A1"/>
     <w:rPr>
@@ -26157,13 +26575,13 @@
   </w:style>
   <w:style w:type="character" w:customStyle="1" w:styleId="path">
     <w:name w:val="path"/>
-    <w:basedOn w:val="DefaultParagraphFont"/>
+    <w:basedOn w:val="a0"/>
     <w:rsid w:val="009B298A"/>
   </w:style>
-  <w:style w:type="paragraph" w:styleId="Header">
+  <w:style w:type="paragraph" w:styleId="ad">
     <w:name w:val="header"/>
-    <w:basedOn w:val="Normal"/>
-    <w:link w:val="HeaderChar"/>
+    <w:basedOn w:val="a"/>
+    <w:link w:val="ae"/>
     <w:uiPriority w:val="99"/>
     <w:unhideWhenUsed/>
     <w:rsid w:val="00DE17E6"/>
@@ -26175,10 +26593,10 @@
       <w:spacing w:after="0" w:line="240" w:lineRule="auto"/>
     </w:pPr>
   </w:style>
-  <w:style w:type="character" w:customStyle="1" w:styleId="HeaderChar">
-    <w:name w:val="Header Char"/>
-    <w:basedOn w:val="DefaultParagraphFont"/>
-    <w:link w:val="Header"/>
+  <w:style w:type="character" w:customStyle="1" w:styleId="ae">
+    <w:name w:val="Верхній колонтитул Знак"/>
+    <w:basedOn w:val="a0"/>
+    <w:link w:val="ad"/>
     <w:uiPriority w:val="99"/>
     <w:rsid w:val="00DE17E6"/>
     <w:rPr>
@@ -26186,10 +26604,10 @@
       <w:sz w:val="28"/>
     </w:rPr>
   </w:style>
-  <w:style w:type="paragraph" w:styleId="Footer">
+  <w:style w:type="paragraph" w:styleId="af">
     <w:name w:val="footer"/>
-    <w:basedOn w:val="Normal"/>
-    <w:link w:val="FooterChar"/>
+    <w:basedOn w:val="a"/>
+    <w:link w:val="af0"/>
     <w:uiPriority w:val="99"/>
     <w:unhideWhenUsed/>
     <w:rsid w:val="00DE17E6"/>
@@ -26201,10 +26619,10 @@
       <w:spacing w:after="0" w:line="240" w:lineRule="auto"/>
     </w:pPr>
   </w:style>
-  <w:style w:type="character" w:customStyle="1" w:styleId="FooterChar">
-    <w:name w:val="Footer Char"/>
-    <w:basedOn w:val="DefaultParagraphFont"/>
-    <w:link w:val="Footer"/>
+  <w:style w:type="character" w:customStyle="1" w:styleId="af0">
+    <w:name w:val="Нижній колонтитул Знак"/>
+    <w:basedOn w:val="a0"/>
+    <w:link w:val="af"/>
     <w:uiPriority w:val="99"/>
     <w:rsid w:val="00DE17E6"/>
     <w:rPr>
@@ -26212,10 +26630,10 @@
       <w:sz w:val="28"/>
     </w:rPr>
   </w:style>
-  <w:style w:type="paragraph" w:styleId="HTMLPreformatted">
+  <w:style w:type="paragraph" w:styleId="HTML">
     <w:name w:val="HTML Preformatted"/>
-    <w:basedOn w:val="Normal"/>
-    <w:link w:val="HTMLPreformattedChar"/>
+    <w:basedOn w:val="a"/>
+    <w:link w:val="HTML0"/>
     <w:unhideWhenUsed/>
     <w:rsid w:val="00120B7D"/>
     <w:pPr>
@@ -26246,10 +26664,10 @@
       <w:lang w:val="ru-RU" w:eastAsia="ru-RU"/>
     </w:rPr>
   </w:style>
-  <w:style w:type="character" w:customStyle="1" w:styleId="HTMLPreformattedChar">
-    <w:name w:val="HTML Preformatted Char"/>
-    <w:basedOn w:val="DefaultParagraphFont"/>
-    <w:link w:val="HTMLPreformatted"/>
+  <w:style w:type="character" w:customStyle="1" w:styleId="HTML0">
+    <w:name w:val="Стандартний HTML Знак"/>
+    <w:basedOn w:val="a0"/>
+    <w:link w:val="HTML"/>
     <w:rsid w:val="00120B7D"/>
     <w:rPr>
       <w:rFonts w:ascii="Courier New" w:eastAsia="Times New Roman" w:hAnsi="Courier New" w:cs="Courier New"/>
@@ -26260,7 +26678,7 @@
   </w:style>
   <w:style w:type="paragraph" w:customStyle="1" w:styleId="NormalCustom">
     <w:name w:val="NormalCustom"/>
-    <w:basedOn w:val="Normal"/>
+    <w:basedOn w:val="a"/>
     <w:link w:val="NormalCustomChar"/>
     <w:qFormat/>
     <w:rsid w:val="0074618D"/>
@@ -26273,7 +26691,7 @@
   </w:style>
   <w:style w:type="character" w:customStyle="1" w:styleId="NormalCustomChar">
     <w:name w:val="NormalCustom Char"/>
-    <w:basedOn w:val="DefaultParagraphFont"/>
+    <w:basedOn w:val="a0"/>
     <w:link w:val="NormalCustom"/>
     <w:rsid w:val="0074618D"/>
     <w:rPr>
@@ -26586,7 +27004,7 @@
 </file>
 
 <file path=customXml/itemProps1.xml><?xml version="1.0" encoding="utf-8"?>
-<ds:datastoreItem xmlns:ds="http://schemas.openxmlformats.org/officeDocument/2006/customXml" ds:itemID="{9CCF8BCD-EC74-4206-9D77-2AFE878A23B8}">
+<ds:datastoreItem xmlns:ds="http://schemas.openxmlformats.org/officeDocument/2006/customXml" ds:itemID="{8A42C719-B8BF-496D-AB26-E8078CB4DD96}">
   <ds:schemaRefs>
     <ds:schemaRef ds:uri="http://schemas.openxmlformats.org/officeDocument/2006/bibliography"/>
   </ds:schemaRefs>

</xml_diff>